<commit_message>
Basic threat level calculation and countermeasure choice
</commit_message>
<xml_diff>
--- a/docs/graph_analysis.docx
+++ b/docs/graph_analysis.docx
@@ -157,23 +157,7 @@
                 <w:rFonts w:eastAsia="Calibri"/>
                 <w:lang w:eastAsia="en-US"/>
               </w:rPr>
-              <w:t>Проблема сет</w:t>
-            </w:r>
-            <w:r>
-              <w:rPr>
-                <w:rStyle w:val="aff3"/>
-                <w:rFonts w:eastAsia="Calibri"/>
-                <w:lang w:eastAsia="en-US"/>
-              </w:rPr>
-              <w:t>е</w:t>
-            </w:r>
-            <w:r>
-              <w:rPr>
-                <w:rStyle w:val="aff3"/>
-                <w:rFonts w:eastAsia="Calibri"/>
-                <w:lang w:eastAsia="en-US"/>
-              </w:rPr>
-              <w:t>вых атак</w:t>
+              <w:t>Проблема сетевых атак</w:t>
             </w:r>
             <w:r>
               <w:rPr>
@@ -1651,21 +1635,7 @@
         <w:rPr>
           <w:rFonts w:eastAsia="Times New Roman"/>
         </w:rPr>
-        <w:t xml:space="preserve"> </w:t>
-      </w:r>
-      <w:proofErr w:type="gramStart"/>
-      <w:r>
-        <w:rPr>
-          <w:rFonts w:eastAsia="Times New Roman"/>
-        </w:rPr>
-        <w:t>уя</w:t>
-      </w:r>
-      <w:proofErr w:type="gramEnd"/>
-      <w:r>
-        <w:rPr>
-          <w:rFonts w:eastAsia="Times New Roman"/>
-        </w:rPr>
-        <w:t>звимостей.</w:t>
+        <w:t xml:space="preserve"> уязвимостей.</w:t>
       </w:r>
     </w:p>
     <w:p>
@@ -1694,7 +1664,21 @@
           <w:rFonts w:eastAsia="Times New Roman"/>
           <w:highlight w:val="yellow"/>
         </w:rPr>
-        <w:t>Цель данной работы – разработать автоматизированной средство выработки рекомендаций по повышению уровня защищенности сетевой инфраструктуры.</w:t>
+        <w:t>Цель данной работы – разработать автоматизированно</w:t>
+      </w:r>
+      <w:r>
+        <w:rPr>
+          <w:rFonts w:eastAsia="Times New Roman"/>
+          <w:highlight w:val="yellow"/>
+        </w:rPr>
+        <w:t>е</w:t>
+      </w:r>
+      <w:r>
+        <w:rPr>
+          <w:rFonts w:eastAsia="Times New Roman"/>
+          <w:highlight w:val="yellow"/>
+        </w:rPr>
+        <w:t xml:space="preserve"> средство выработки рекомендаций по повышению уровня защищенности сетевой инфраструктуры.</w:t>
       </w:r>
     </w:p>
     <w:p>
@@ -3438,7 +3422,7 @@
                     <a:blip r:embed="rId9" cstate="print">
                       <a:extLst>
                         <a:ext uri="{28A0092B-C50C-407E-A947-70E740481C1C}">
-                          <a14:useLocalDpi xmlns:a14="http://schemas.microsoft.com/office/drawing/2010/main" xmlns:wps="http://schemas.microsoft.com/office/word/2010/wordprocessingShape" xmlns:wpi="http://schemas.microsoft.com/office/word/2010/wordprocessingInk" xmlns:wpg="http://schemas.microsoft.com/office/word/2010/wordprocessingGroup" xmlns:w15="http://schemas.microsoft.com/office/word/2012/wordml" xmlns:w14="http://schemas.microsoft.com/office/word/2010/wordml" xmlns:w="http://schemas.openxmlformats.org/wordprocessingml/2006/main" xmlns:w10="urn:schemas-microsoft-com:office:word" xmlns:wp14="http://schemas.microsoft.com/office/word/2010/wordprocessingDrawing" xmlns:v="urn:schemas-microsoft-com:vml" xmlns:o="urn:schemas-microsoft-com:office:office" xmlns:mc="http://schemas.openxmlformats.org/markup-compatibility/2006" xmlns:wpc="http://schemas.microsoft.com/office/word/2010/wordprocessingCanvas" xmlns="" val="0"/>
+                          <a14:useLocalDpi xmlns="" xmlns:wpc="http://schemas.microsoft.com/office/word/2010/wordprocessingCanvas" xmlns:mc="http://schemas.openxmlformats.org/markup-compatibility/2006" xmlns:o="urn:schemas-microsoft-com:office:office" xmlns:v="urn:schemas-microsoft-com:vml" xmlns:wp14="http://schemas.microsoft.com/office/word/2010/wordprocessingDrawing" xmlns:w10="urn:schemas-microsoft-com:office:word" xmlns:w="http://schemas.openxmlformats.org/wordprocessingml/2006/main" xmlns:w14="http://schemas.microsoft.com/office/word/2010/wordml" xmlns:w15="http://schemas.microsoft.com/office/word/2012/wordml" xmlns:wpg="http://schemas.microsoft.com/office/word/2010/wordprocessingGroup" xmlns:wpi="http://schemas.microsoft.com/office/word/2010/wordprocessingInk" xmlns:wps="http://schemas.microsoft.com/office/word/2010/wordprocessingShape" xmlns:a14="http://schemas.microsoft.com/office/drawing/2010/main" val="0"/>
                         </a:ext>
                       </a:extLst>
                     </a:blip>
@@ -3625,7 +3609,7 @@
                     <a:blip r:embed="rId10" cstate="print">
                       <a:extLst>
                         <a:ext uri="{28A0092B-C50C-407E-A947-70E740481C1C}">
-                          <a14:useLocalDpi xmlns:a14="http://schemas.microsoft.com/office/drawing/2010/main" xmlns:wps="http://schemas.microsoft.com/office/word/2010/wordprocessingShape" xmlns:wpi="http://schemas.microsoft.com/office/word/2010/wordprocessingInk" xmlns:wpg="http://schemas.microsoft.com/office/word/2010/wordprocessingGroup" xmlns:w15="http://schemas.microsoft.com/office/word/2012/wordml" xmlns:w14="http://schemas.microsoft.com/office/word/2010/wordml" xmlns:w="http://schemas.openxmlformats.org/wordprocessingml/2006/main" xmlns:w10="urn:schemas-microsoft-com:office:word" xmlns:wp14="http://schemas.microsoft.com/office/word/2010/wordprocessingDrawing" xmlns:v="urn:schemas-microsoft-com:vml" xmlns:o="urn:schemas-microsoft-com:office:office" xmlns:mc="http://schemas.openxmlformats.org/markup-compatibility/2006" xmlns:wpc="http://schemas.microsoft.com/office/word/2010/wordprocessingCanvas" xmlns="" val="0"/>
+                          <a14:useLocalDpi xmlns="" xmlns:wpc="http://schemas.microsoft.com/office/word/2010/wordprocessingCanvas" xmlns:mc="http://schemas.openxmlformats.org/markup-compatibility/2006" xmlns:o="urn:schemas-microsoft-com:office:office" xmlns:v="urn:schemas-microsoft-com:vml" xmlns:wp14="http://schemas.microsoft.com/office/word/2010/wordprocessingDrawing" xmlns:w10="urn:schemas-microsoft-com:office:word" xmlns:w="http://schemas.openxmlformats.org/wordprocessingml/2006/main" xmlns:w14="http://schemas.microsoft.com/office/word/2010/wordml" xmlns:w15="http://schemas.microsoft.com/office/word/2012/wordml" xmlns:wpg="http://schemas.microsoft.com/office/word/2010/wordprocessingGroup" xmlns:wpi="http://schemas.microsoft.com/office/word/2010/wordprocessingInk" xmlns:wps="http://schemas.microsoft.com/office/word/2010/wordprocessingShape" xmlns:a14="http://schemas.microsoft.com/office/drawing/2010/main" val="0"/>
                         </a:ext>
                       </a:extLst>
                     </a:blip>
@@ -5156,13 +5140,135 @@
     <w:p>
       <w:pPr>
         <w:ind w:firstLine="0"/>
-        <w:jc w:val="center"/>
-      </w:pPr>
-    </w:p>
-    <w:p>
-      <w:pPr>
-        <w:ind w:firstLine="0"/>
-      </w:pPr>
+      </w:pPr>
+      <w:r>
+        <w:rPr>
+          <w:b/>
+          <w:bCs/>
+          <w:caps/>
+        </w:rPr>
+        <w:br w:type="page"/>
+      </w:r>
+    </w:p>
+    <w:p>
+      <w:pPr>
+        <w:pStyle w:val="1"/>
+      </w:pPr>
+      <w:r>
+        <w:lastRenderedPageBreak/>
+        <w:t>Разработка системы автоматизированного построения и анализа графа потенциальных атак</w:t>
+      </w:r>
+    </w:p>
+    <w:p>
+      <w:r>
+        <w:t xml:space="preserve">Для применения описанного выше метода анализа в первую очередь необходимо определить способ хранения графа. В данной работе предлагается использовать </w:t>
+      </w:r>
+      <w:r>
+        <w:rPr>
+          <w:highlight w:val="yellow"/>
+        </w:rPr>
+        <w:t>…</w:t>
+      </w:r>
+      <w:r>
+        <w:t xml:space="preserve"> </w:t>
+      </w:r>
+    </w:p>
+    <w:p>
+      <w:r>
+        <w:t>Каждая точка принадлежит определенному подграфу графа потенциальных атак. Им</w:t>
+      </w:r>
+      <w:r>
+        <w:t>е</w:t>
+      </w:r>
+      <w:r>
+        <w:t>я полный набор подграфов, достижимых из текущей точки легко посчитать уровень угрозы этой точки. Более того, уровень угроз данной точки должен совпасть с уровнем угрозы любого узла, входящего в тот же подграф</w:t>
+      </w:r>
+      <w:r>
+        <w:t>, если точки находятся в одном цикле</w:t>
+      </w:r>
+      <w:r>
+        <w:t>. Таким образом, анализ графа должен проходить в несколько этапов:</w:t>
+      </w:r>
+    </w:p>
+    <w:p>
+      <w:pPr>
+        <w:pStyle w:val="af2"/>
+        <w:numPr>
+          <w:ilvl w:val="0"/>
+          <w:numId w:val="45"/>
+        </w:numPr>
+        <w:ind w:left="0" w:firstLine="851"/>
+      </w:pPr>
+      <w:proofErr w:type="gramStart"/>
+      <w:r>
+        <w:t xml:space="preserve">Определение подграфов графа потенциальных атак, уровень подсчет уровня угрозы в которых может быть оптимизирован </w:t>
+      </w:r>
+      <w:r>
+        <w:rPr>
+          <w:highlight w:val="yellow"/>
+        </w:rPr>
+        <w:t>(должен быть критерий, согласно которому найденные подграфы нужно относить к «обособленным».</w:t>
+      </w:r>
+      <w:proofErr w:type="gramEnd"/>
+      <w:r>
+        <w:rPr>
+          <w:highlight w:val="yellow"/>
+        </w:rPr>
+        <w:t xml:space="preserve"> </w:t>
+      </w:r>
+      <w:proofErr w:type="gramStart"/>
+      <w:r>
+        <w:rPr>
+          <w:highlight w:val="yellow"/>
+        </w:rPr>
+        <w:t>Сюда точно будут входить компоненты связности (точно компоненты сильной связности), любые циклы)</w:t>
+      </w:r>
+      <w:proofErr w:type="gramEnd"/>
+    </w:p>
+    <w:p>
+      <w:pPr>
+        <w:pStyle w:val="af2"/>
+        <w:numPr>
+          <w:ilvl w:val="0"/>
+          <w:numId w:val="45"/>
+        </w:numPr>
+        <w:ind w:left="0" w:firstLine="851"/>
+      </w:pPr>
+      <w:r>
+        <w:t>Подсчет угрозы каждого узла</w:t>
+      </w:r>
+    </w:p>
+    <w:p>
+      <w:pPr>
+        <w:pStyle w:val="af2"/>
+        <w:numPr>
+          <w:ilvl w:val="0"/>
+          <w:numId w:val="45"/>
+        </w:numPr>
+        <w:ind w:left="0" w:firstLine="851"/>
+      </w:pPr>
+      <w:r>
+        <w:t>Подсчет текущего уровня угрозы сети</w:t>
+      </w:r>
+    </w:p>
+    <w:p>
+      <w:pPr>
+        <w:pStyle w:val="af2"/>
+        <w:numPr>
+          <w:ilvl w:val="0"/>
+          <w:numId w:val="45"/>
+        </w:numPr>
+        <w:ind w:left="0" w:firstLine="851"/>
+      </w:pPr>
+      <w:r>
+        <w:t>Удаление одного из узлов-уязвимостей -</w:t>
+      </w:r>
+      <w:r>
+        <w:t xml:space="preserve">&gt; </w:t>
+      </w:r>
+      <w:r>
+        <w:t>пересчет угроз узлов и сети</w:t>
+      </w:r>
     </w:p>
     <w:p/>
     <w:p/>
@@ -5500,7 +5606,7 @@
             <w:rPr>
               <w:noProof/>
             </w:rPr>
-            <w:t>14</w:t>
+            <w:t>15</w:t>
           </w:r>
         </w:fldSimple>
       </w:p>
@@ -8943,6 +9049,119 @@
     </w:lvl>
   </w:abstractNum>
   <w:abstractNum w:abstractNumId="33">
+    <w:nsid w:val="694265B4"/>
+    <w:multiLevelType w:val="hybridMultilevel"/>
+    <w:tmpl w:val="FCCCBEEA"/>
+    <w:lvl w:ilvl="0" w:tplc="04190001">
+      <w:start w:val="1"/>
+      <w:numFmt w:val="bullet"/>
+      <w:lvlText w:val=""/>
+      <w:lvlJc w:val="left"/>
+      <w:pPr>
+        <w:ind w:left="1571" w:hanging="360"/>
+      </w:pPr>
+      <w:rPr>
+        <w:rFonts w:ascii="Symbol" w:hAnsi="Symbol" w:hint="default"/>
+      </w:rPr>
+    </w:lvl>
+    <w:lvl w:ilvl="1" w:tplc="04190003" w:tentative="1">
+      <w:start w:val="1"/>
+      <w:numFmt w:val="bullet"/>
+      <w:lvlText w:val="o"/>
+      <w:lvlJc w:val="left"/>
+      <w:pPr>
+        <w:ind w:left="2291" w:hanging="360"/>
+      </w:pPr>
+      <w:rPr>
+        <w:rFonts w:ascii="Courier New" w:hAnsi="Courier New" w:cs="Courier New" w:hint="default"/>
+      </w:rPr>
+    </w:lvl>
+    <w:lvl w:ilvl="2" w:tplc="04190005" w:tentative="1">
+      <w:start w:val="1"/>
+      <w:numFmt w:val="bullet"/>
+      <w:lvlText w:val=""/>
+      <w:lvlJc w:val="left"/>
+      <w:pPr>
+        <w:ind w:left="3011" w:hanging="360"/>
+      </w:pPr>
+      <w:rPr>
+        <w:rFonts w:ascii="Wingdings" w:hAnsi="Wingdings" w:hint="default"/>
+      </w:rPr>
+    </w:lvl>
+    <w:lvl w:ilvl="3" w:tplc="04190001" w:tentative="1">
+      <w:start w:val="1"/>
+      <w:numFmt w:val="bullet"/>
+      <w:lvlText w:val=""/>
+      <w:lvlJc w:val="left"/>
+      <w:pPr>
+        <w:ind w:left="3731" w:hanging="360"/>
+      </w:pPr>
+      <w:rPr>
+        <w:rFonts w:ascii="Symbol" w:hAnsi="Symbol" w:hint="default"/>
+      </w:rPr>
+    </w:lvl>
+    <w:lvl w:ilvl="4" w:tplc="04190003" w:tentative="1">
+      <w:start w:val="1"/>
+      <w:numFmt w:val="bullet"/>
+      <w:lvlText w:val="o"/>
+      <w:lvlJc w:val="left"/>
+      <w:pPr>
+        <w:ind w:left="4451" w:hanging="360"/>
+      </w:pPr>
+      <w:rPr>
+        <w:rFonts w:ascii="Courier New" w:hAnsi="Courier New" w:cs="Courier New" w:hint="default"/>
+      </w:rPr>
+    </w:lvl>
+    <w:lvl w:ilvl="5" w:tplc="04190005" w:tentative="1">
+      <w:start w:val="1"/>
+      <w:numFmt w:val="bullet"/>
+      <w:lvlText w:val=""/>
+      <w:lvlJc w:val="left"/>
+      <w:pPr>
+        <w:ind w:left="5171" w:hanging="360"/>
+      </w:pPr>
+      <w:rPr>
+        <w:rFonts w:ascii="Wingdings" w:hAnsi="Wingdings" w:hint="default"/>
+      </w:rPr>
+    </w:lvl>
+    <w:lvl w:ilvl="6" w:tplc="04190001" w:tentative="1">
+      <w:start w:val="1"/>
+      <w:numFmt w:val="bullet"/>
+      <w:lvlText w:val=""/>
+      <w:lvlJc w:val="left"/>
+      <w:pPr>
+        <w:ind w:left="5891" w:hanging="360"/>
+      </w:pPr>
+      <w:rPr>
+        <w:rFonts w:ascii="Symbol" w:hAnsi="Symbol" w:hint="default"/>
+      </w:rPr>
+    </w:lvl>
+    <w:lvl w:ilvl="7" w:tplc="04190003" w:tentative="1">
+      <w:start w:val="1"/>
+      <w:numFmt w:val="bullet"/>
+      <w:lvlText w:val="o"/>
+      <w:lvlJc w:val="left"/>
+      <w:pPr>
+        <w:ind w:left="6611" w:hanging="360"/>
+      </w:pPr>
+      <w:rPr>
+        <w:rFonts w:ascii="Courier New" w:hAnsi="Courier New" w:cs="Courier New" w:hint="default"/>
+      </w:rPr>
+    </w:lvl>
+    <w:lvl w:ilvl="8" w:tplc="04190005" w:tentative="1">
+      <w:start w:val="1"/>
+      <w:numFmt w:val="bullet"/>
+      <w:lvlText w:val=""/>
+      <w:lvlJc w:val="left"/>
+      <w:pPr>
+        <w:ind w:left="7331" w:hanging="360"/>
+      </w:pPr>
+      <w:rPr>
+        <w:rFonts w:ascii="Wingdings" w:hAnsi="Wingdings" w:hint="default"/>
+      </w:rPr>
+    </w:lvl>
+  </w:abstractNum>
+  <w:abstractNum w:abstractNumId="34">
     <w:nsid w:val="695A6981"/>
     <w:multiLevelType w:val="hybridMultilevel"/>
     <w:tmpl w:val="C39854D0"/>
@@ -9028,7 +9247,7 @@
       </w:pPr>
     </w:lvl>
   </w:abstractNum>
-  <w:abstractNum w:abstractNumId="34">
+  <w:abstractNum w:abstractNumId="35">
     <w:nsid w:val="69B51D24"/>
     <w:multiLevelType w:val="multilevel"/>
     <w:tmpl w:val="6F544936"/>
@@ -9170,7 +9389,7 @@
       </w:rPr>
     </w:lvl>
   </w:abstractNum>
-  <w:abstractNum w:abstractNumId="35">
+  <w:abstractNum w:abstractNumId="36">
     <w:nsid w:val="6B9863D1"/>
     <w:multiLevelType w:val="hybridMultilevel"/>
     <w:tmpl w:val="19BEE648"/>
@@ -9256,7 +9475,7 @@
       </w:pPr>
     </w:lvl>
   </w:abstractNum>
-  <w:abstractNum w:abstractNumId="36">
+  <w:abstractNum w:abstractNumId="37">
     <w:nsid w:val="71120359"/>
     <w:multiLevelType w:val="hybridMultilevel"/>
     <w:tmpl w:val="D4008EC2"/>
@@ -9369,7 +9588,7 @@
       </w:rPr>
     </w:lvl>
   </w:abstractNum>
-  <w:abstractNum w:abstractNumId="37">
+  <w:abstractNum w:abstractNumId="38">
     <w:nsid w:val="721A177E"/>
     <w:multiLevelType w:val="hybridMultilevel"/>
     <w:tmpl w:val="9E3AB358"/>
@@ -9510,7 +9729,7 @@
       </w:rPr>
     </w:lvl>
   </w:abstractNum>
-  <w:abstractNum w:abstractNumId="38">
+  <w:abstractNum w:abstractNumId="39">
     <w:nsid w:val="73764BDF"/>
     <w:multiLevelType w:val="hybridMultilevel"/>
     <w:tmpl w:val="753CECB0"/>
@@ -9596,7 +9815,7 @@
       </w:pPr>
     </w:lvl>
   </w:abstractNum>
-  <w:abstractNum w:abstractNumId="39">
+  <w:abstractNum w:abstractNumId="40">
     <w:nsid w:val="7BD1442F"/>
     <w:multiLevelType w:val="hybridMultilevel"/>
     <w:tmpl w:val="08669160"/>
@@ -9682,7 +9901,7 @@
       </w:pPr>
     </w:lvl>
   </w:abstractNum>
-  <w:abstractNum w:abstractNumId="40">
+  <w:abstractNum w:abstractNumId="41">
     <w:nsid w:val="7E7D48F4"/>
     <w:multiLevelType w:val="multilevel"/>
     <w:tmpl w:val="0419001F"/>
@@ -9775,7 +9994,7 @@
     <w:abstractNumId w:val="0"/>
   </w:num>
   <w:num w:numId="3">
-    <w:abstractNumId w:val="37"/>
+    <w:abstractNumId w:val="38"/>
   </w:num>
   <w:num w:numId="4">
     <w:abstractNumId w:val="12"/>
@@ -9793,13 +10012,13 @@
     <w:abstractNumId w:val="32"/>
   </w:num>
   <w:num w:numId="9">
-    <w:abstractNumId w:val="34"/>
+    <w:abstractNumId w:val="35"/>
   </w:num>
   <w:num w:numId="10">
     <w:abstractNumId w:val="5"/>
   </w:num>
   <w:num w:numId="11">
-    <w:abstractNumId w:val="38"/>
+    <w:abstractNumId w:val="39"/>
   </w:num>
   <w:num w:numId="12">
     <w:abstractNumId w:val="1"/>
@@ -9832,7 +10051,7 @@
     <w:abstractNumId w:val="8"/>
   </w:num>
   <w:num w:numId="22">
-    <w:abstractNumId w:val="39"/>
+    <w:abstractNumId w:val="40"/>
   </w:num>
   <w:num w:numId="23">
     <w:abstractNumId w:val="26"/>
@@ -9841,13 +10060,13 @@
     <w:abstractNumId w:val="24"/>
   </w:num>
   <w:num w:numId="25">
-    <w:abstractNumId w:val="35"/>
+    <w:abstractNumId w:val="36"/>
   </w:num>
   <w:num w:numId="26">
     <w:abstractNumId w:val="16"/>
   </w:num>
   <w:num w:numId="27">
-    <w:abstractNumId w:val="33"/>
+    <w:abstractNumId w:val="34"/>
   </w:num>
   <w:num w:numId="28">
     <w:abstractNumId w:val="5"/>
@@ -9868,7 +10087,7 @@
     <w:abstractNumId w:val="21"/>
   </w:num>
   <w:num w:numId="34">
-    <w:abstractNumId w:val="40"/>
+    <w:abstractNumId w:val="41"/>
   </w:num>
   <w:num w:numId="35">
     <w:abstractNumId w:val="15"/>
@@ -9883,7 +10102,7 @@
     <w:abstractNumId w:val="5"/>
   </w:num>
   <w:num w:numId="39">
-    <w:abstractNumId w:val="36"/>
+    <w:abstractNumId w:val="37"/>
   </w:num>
   <w:num w:numId="40">
     <w:abstractNumId w:val="31"/>
@@ -9899,6 +10118,9 @@
   </w:num>
   <w:num w:numId="44">
     <w:abstractNumId w:val="4"/>
+  </w:num>
+  <w:num w:numId="45">
+    <w:abstractNumId w:val="33"/>
   </w:num>
   <w:numIdMacAtCleanup w:val="15"/>
 </w:numbering>
@@ -11809,7 +12031,7 @@
 </file>
 
 <file path=customXml/itemProps1.xml><?xml version="1.0" encoding="utf-8"?>
-<ds:datastoreItem xmlns:ds="http://schemas.openxmlformats.org/officeDocument/2006/customXml" ds:itemID="{D18C2008-6F68-4CD0-9AB6-C86A6AD8118E}">
+<ds:datastoreItem xmlns:ds="http://schemas.openxmlformats.org/officeDocument/2006/customXml" ds:itemID="{69EB3302-9ED2-41EB-A4ED-486A5B535A89}">
   <ds:schemaRefs>
     <ds:schemaRef ds:uri="http://schemas.openxmlformats.org/officeDocument/2006/bibliography"/>
   </ds:schemaRefs>

</xml_diff>

<commit_message>
Visualizer: create, delete graph; create node
</commit_message>
<xml_diff>
--- a/docs/graph_analysis.docx
+++ b/docs/graph_analysis.docx
@@ -16,7 +16,6 @@
           <w:docPartUnique/>
         </w:docPartObj>
       </w:sdtPr>
-      <w:sdtEndPr/>
       <w:sdtContent>
         <w:p>
           <w:pPr>
@@ -74,7 +73,7 @@
           <w:r>
             <w:fldChar w:fldCharType="separate"/>
           </w:r>
-          <w:hyperlink w:anchor="_Toc24293716" w:history="1">
+          <w:hyperlink w:anchor="_Toc25421728" w:history="1">
             <w:r>
               <w:rPr>
                 <w:rStyle w:val="aff3"/>
@@ -97,7 +96,7 @@
               <w:rPr>
                 <w:webHidden/>
               </w:rPr>
-              <w:instrText xml:space="preserve"> PAGEREF _Toc24293716 \h </w:instrText>
+              <w:instrText xml:space="preserve"> PAGEREF _Toc25421728 \h </w:instrText>
             </w:r>
             <w:r>
               <w:rPr>
@@ -134,7 +133,7 @@
               <w:szCs w:val="22"/>
             </w:rPr>
           </w:pPr>
-          <w:hyperlink w:anchor="_Toc24293717" w:history="1">
+          <w:hyperlink w:anchor="_Toc25421729" w:history="1">
             <w:r>
               <w:rPr>
                 <w:rStyle w:val="aff3"/>
@@ -176,7 +175,7 @@
               <w:rPr>
                 <w:webHidden/>
               </w:rPr>
-              <w:instrText xml:space="preserve"> PAGEREF _Toc24293717 \h </w:instrText>
+              <w:instrText xml:space="preserve"> PAGEREF _Toc25421729 \h </w:instrText>
             </w:r>
             <w:r>
               <w:rPr>
@@ -213,7 +212,7 @@
               <w:szCs w:val="22"/>
             </w:rPr>
           </w:pPr>
-          <w:hyperlink w:anchor="_Toc24293718" w:history="1">
+          <w:hyperlink w:anchor="_Toc25421730" w:history="1">
             <w:r>
               <w:rPr>
                 <w:rStyle w:val="aff3"/>
@@ -256,7 +255,7 @@
                 <w:noProof/>
                 <w:webHidden/>
               </w:rPr>
-              <w:instrText xml:space="preserve"> PAGEREF _Toc24293718 \h </w:instrText>
+              <w:instrText xml:space="preserve"> PAGEREF _Toc25421730 \h </w:instrText>
             </w:r>
             <w:r>
               <w:rPr>
@@ -297,7 +296,7 @@
               <w:szCs w:val="22"/>
             </w:rPr>
           </w:pPr>
-          <w:hyperlink w:anchor="_Toc24293719" w:history="1">
+          <w:hyperlink w:anchor="_Toc25421731" w:history="1">
             <w:r>
               <w:rPr>
                 <w:rStyle w:val="aff3"/>
@@ -340,7 +339,7 @@
                 <w:noProof/>
                 <w:webHidden/>
               </w:rPr>
-              <w:instrText xml:space="preserve"> PAGEREF _Toc24293719 \h </w:instrText>
+              <w:instrText xml:space="preserve"> PAGEREF _Toc25421731 \h </w:instrText>
             </w:r>
             <w:r>
               <w:rPr>
@@ -381,7 +380,7 @@
               <w:szCs w:val="22"/>
             </w:rPr>
           </w:pPr>
-          <w:hyperlink w:anchor="_Toc24293720" w:history="1">
+          <w:hyperlink w:anchor="_Toc25421732" w:history="1">
             <w:r>
               <w:rPr>
                 <w:rStyle w:val="aff3"/>
@@ -424,7 +423,7 @@
                 <w:noProof/>
                 <w:webHidden/>
               </w:rPr>
-              <w:instrText xml:space="preserve"> PAGEREF _Toc24293720 \h </w:instrText>
+              <w:instrText xml:space="preserve"> PAGEREF _Toc25421732 \h </w:instrText>
             </w:r>
             <w:r>
               <w:rPr>
@@ -444,7 +443,7 @@
                 <w:noProof/>
                 <w:webHidden/>
               </w:rPr>
-              <w:t>10</w:t>
+              <w:t>11</w:t>
             </w:r>
             <w:r>
               <w:rPr>
@@ -465,7 +464,7 @@
               <w:szCs w:val="22"/>
             </w:rPr>
           </w:pPr>
-          <w:hyperlink w:anchor="_Toc24293721" w:history="1">
+          <w:hyperlink w:anchor="_Toc25421733" w:history="1">
             <w:r>
               <w:rPr>
                 <w:rStyle w:val="aff3"/>
@@ -508,7 +507,7 @@
                 <w:noProof/>
                 <w:webHidden/>
               </w:rPr>
-              <w:instrText xml:space="preserve"> PAGEREF _Toc24293721 \h </w:instrText>
+              <w:instrText xml:space="preserve"> PAGEREF _Toc25421733 \h </w:instrText>
             </w:r>
             <w:r>
               <w:rPr>
@@ -549,7 +548,7 @@
               <w:szCs w:val="22"/>
             </w:rPr>
           </w:pPr>
-          <w:hyperlink w:anchor="_Toc24293722" w:history="1">
+          <w:hyperlink w:anchor="_Toc25421734" w:history="1">
             <w:r>
               <w:rPr>
                 <w:rStyle w:val="aff3"/>
@@ -592,7 +591,7 @@
                 <w:noProof/>
                 <w:webHidden/>
               </w:rPr>
-              <w:instrText xml:space="preserve"> PAGEREF _Toc24293722 \h </w:instrText>
+              <w:instrText xml:space="preserve"> PAGEREF _Toc25421734 \h </w:instrText>
             </w:r>
             <w:r>
               <w:rPr>
@@ -633,7 +632,7 @@
               <w:szCs w:val="22"/>
             </w:rPr>
           </w:pPr>
-          <w:hyperlink w:anchor="_Toc24293723" w:history="1">
+          <w:hyperlink w:anchor="_Toc25421735" w:history="1">
             <w:r>
               <w:rPr>
                 <w:rStyle w:val="aff3"/>
@@ -676,7 +675,7 @@
                 <w:noProof/>
                 <w:webHidden/>
               </w:rPr>
-              <w:instrText xml:space="preserve"> PAGEREF _Toc24293723 \h </w:instrText>
+              <w:instrText xml:space="preserve"> PAGEREF _Toc25421735 \h </w:instrText>
             </w:r>
             <w:r>
               <w:rPr>
@@ -717,7 +716,7 @@
               <w:szCs w:val="22"/>
             </w:rPr>
           </w:pPr>
-          <w:hyperlink w:anchor="_Toc24293724" w:history="1">
+          <w:hyperlink w:anchor="_Toc25421736" w:history="1">
             <w:r>
               <w:rPr>
                 <w:rStyle w:val="aff3"/>
@@ -739,7 +738,7 @@
                 <w:rStyle w:val="aff3"/>
                 <w:noProof/>
               </w:rPr>
-              <w:t>Реализация угроз</w:t>
+              <w:t>Типичный сценарий атаки</w:t>
             </w:r>
             <w:r>
               <w:rPr>
@@ -760,7 +759,7 @@
                 <w:noProof/>
                 <w:webHidden/>
               </w:rPr>
-              <w:instrText xml:space="preserve"> PAGEREF _Toc24293724 \h </w:instrText>
+              <w:instrText xml:space="preserve"> PAGEREF _Toc25421736 \h </w:instrText>
             </w:r>
             <w:r>
               <w:rPr>
@@ -801,11 +800,10 @@
               <w:szCs w:val="22"/>
             </w:rPr>
           </w:pPr>
-          <w:hyperlink w:anchor="_Toc24293725" w:history="1">
+          <w:hyperlink w:anchor="_Toc25421737" w:history="1">
             <w:r>
               <w:rPr>
                 <w:rStyle w:val="aff3"/>
-                <w:lang w:eastAsia="en-US"/>
               </w:rPr>
               <w:t>2.</w:t>
             </w:r>
@@ -821,6 +819,241 @@
             <w:r>
               <w:rPr>
                 <w:rStyle w:val="aff3"/>
+              </w:rPr>
+              <w:t>Метод анализа графов</w:t>
+            </w:r>
+            <w:r>
+              <w:rPr>
+                <w:webHidden/>
+              </w:rPr>
+              <w:tab/>
+            </w:r>
+            <w:r>
+              <w:rPr>
+                <w:webHidden/>
+              </w:rPr>
+              <w:fldChar w:fldCharType="begin"/>
+            </w:r>
+            <w:r>
+              <w:rPr>
+                <w:webHidden/>
+              </w:rPr>
+              <w:instrText xml:space="preserve"> PAGEREF _Toc25421737 \h </w:instrText>
+            </w:r>
+            <w:r>
+              <w:rPr>
+                <w:webHidden/>
+              </w:rPr>
+            </w:r>
+            <w:r>
+              <w:rPr>
+                <w:webHidden/>
+              </w:rPr>
+              <w:fldChar w:fldCharType="separate"/>
+            </w:r>
+            <w:r>
+              <w:rPr>
+                <w:webHidden/>
+              </w:rPr>
+              <w:t>16</w:t>
+            </w:r>
+            <w:r>
+              <w:rPr>
+                <w:webHidden/>
+              </w:rPr>
+              <w:fldChar w:fldCharType="end"/>
+            </w:r>
+          </w:hyperlink>
+        </w:p>
+        <w:p>
+          <w:pPr>
+            <w:pStyle w:val="24"/>
+            <w:rPr>
+              <w:rFonts w:asciiTheme="minorHAnsi" w:hAnsiTheme="minorHAnsi"/>
+              <w:noProof/>
+              <w:sz w:val="22"/>
+              <w:szCs w:val="22"/>
+            </w:rPr>
+          </w:pPr>
+          <w:hyperlink w:anchor="_Toc25421738" w:history="1">
+            <w:r>
+              <w:rPr>
+                <w:rStyle w:val="aff3"/>
+                <w:noProof/>
+              </w:rPr>
+              <w:t>2.1.</w:t>
+            </w:r>
+            <w:r>
+              <w:rPr>
+                <w:rFonts w:asciiTheme="minorHAnsi" w:hAnsiTheme="minorHAnsi"/>
+                <w:noProof/>
+                <w:sz w:val="22"/>
+                <w:szCs w:val="22"/>
+              </w:rPr>
+              <w:tab/>
+            </w:r>
+            <w:r>
+              <w:rPr>
+                <w:rStyle w:val="aff3"/>
+                <w:noProof/>
+              </w:rPr>
+              <w:t>Анализ существующих аналогов</w:t>
+            </w:r>
+            <w:r>
+              <w:rPr>
+                <w:noProof/>
+                <w:webHidden/>
+              </w:rPr>
+              <w:tab/>
+            </w:r>
+            <w:r>
+              <w:rPr>
+                <w:noProof/>
+                <w:webHidden/>
+              </w:rPr>
+              <w:fldChar w:fldCharType="begin"/>
+            </w:r>
+            <w:r>
+              <w:rPr>
+                <w:noProof/>
+                <w:webHidden/>
+              </w:rPr>
+              <w:instrText xml:space="preserve"> PAGEREF _Toc25421738 \h </w:instrText>
+            </w:r>
+            <w:r>
+              <w:rPr>
+                <w:noProof/>
+                <w:webHidden/>
+              </w:rPr>
+            </w:r>
+            <w:r>
+              <w:rPr>
+                <w:noProof/>
+                <w:webHidden/>
+              </w:rPr>
+              <w:fldChar w:fldCharType="separate"/>
+            </w:r>
+            <w:r>
+              <w:rPr>
+                <w:noProof/>
+                <w:webHidden/>
+              </w:rPr>
+              <w:t>16</w:t>
+            </w:r>
+            <w:r>
+              <w:rPr>
+                <w:noProof/>
+                <w:webHidden/>
+              </w:rPr>
+              <w:fldChar w:fldCharType="end"/>
+            </w:r>
+          </w:hyperlink>
+        </w:p>
+        <w:p>
+          <w:pPr>
+            <w:pStyle w:val="11"/>
+            <w:rPr>
+              <w:rFonts w:asciiTheme="minorHAnsi" w:hAnsiTheme="minorHAnsi"/>
+              <w:b w:val="0"/>
+              <w:sz w:val="22"/>
+              <w:szCs w:val="22"/>
+            </w:rPr>
+          </w:pPr>
+          <w:hyperlink w:anchor="_Toc25421739" w:history="1">
+            <w:r>
+              <w:rPr>
+                <w:rStyle w:val="aff3"/>
+              </w:rPr>
+              <w:t>3.</w:t>
+            </w:r>
+            <w:r>
+              <w:rPr>
+                <w:rFonts w:asciiTheme="minorHAnsi" w:hAnsiTheme="minorHAnsi"/>
+                <w:b w:val="0"/>
+                <w:sz w:val="22"/>
+                <w:szCs w:val="22"/>
+              </w:rPr>
+              <w:tab/>
+            </w:r>
+            <w:r>
+              <w:rPr>
+                <w:rStyle w:val="aff3"/>
+              </w:rPr>
+              <w:t>Разработка системы автоматизированного построения и анализа графа потенциальных атак</w:t>
+            </w:r>
+            <w:r>
+              <w:rPr>
+                <w:webHidden/>
+              </w:rPr>
+              <w:tab/>
+            </w:r>
+            <w:r>
+              <w:rPr>
+                <w:webHidden/>
+              </w:rPr>
+              <w:fldChar w:fldCharType="begin"/>
+            </w:r>
+            <w:r>
+              <w:rPr>
+                <w:webHidden/>
+              </w:rPr>
+              <w:instrText xml:space="preserve"> PAGEREF _Toc25421739 \h </w:instrText>
+            </w:r>
+            <w:r>
+              <w:rPr>
+                <w:webHidden/>
+              </w:rPr>
+            </w:r>
+            <w:r>
+              <w:rPr>
+                <w:webHidden/>
+              </w:rPr>
+              <w:fldChar w:fldCharType="separate"/>
+            </w:r>
+            <w:r>
+              <w:rPr>
+                <w:webHidden/>
+              </w:rPr>
+              <w:t>17</w:t>
+            </w:r>
+            <w:r>
+              <w:rPr>
+                <w:webHidden/>
+              </w:rPr>
+              <w:fldChar w:fldCharType="end"/>
+            </w:r>
+          </w:hyperlink>
+        </w:p>
+        <w:p>
+          <w:pPr>
+            <w:pStyle w:val="11"/>
+            <w:rPr>
+              <w:rFonts w:asciiTheme="minorHAnsi" w:hAnsiTheme="minorHAnsi"/>
+              <w:b w:val="0"/>
+              <w:sz w:val="22"/>
+              <w:szCs w:val="22"/>
+            </w:rPr>
+          </w:pPr>
+          <w:hyperlink w:anchor="_Toc25421740" w:history="1">
+            <w:r>
+              <w:rPr>
+                <w:rStyle w:val="aff3"/>
+                <w:lang w:eastAsia="en-US"/>
+              </w:rPr>
+              <w:t>4.</w:t>
+            </w:r>
+            <w:r>
+              <w:rPr>
+                <w:rFonts w:asciiTheme="minorHAnsi" w:hAnsiTheme="minorHAnsi"/>
+                <w:b w:val="0"/>
+                <w:sz w:val="22"/>
+                <w:szCs w:val="22"/>
+              </w:rPr>
+              <w:tab/>
+            </w:r>
+            <w:r>
+              <w:rPr>
+                <w:rStyle w:val="aff3"/>
                 <w:lang w:eastAsia="en-US"/>
               </w:rPr>
               <w:t>Источники информации</w:t>
@@ -841,7 +1074,7 @@
               <w:rPr>
                 <w:webHidden/>
               </w:rPr>
-              <w:instrText xml:space="preserve"> PAGEREF _Toc24293725 \h </w:instrText>
+              <w:instrText xml:space="preserve"> PAGEREF _Toc25421740 \h </w:instrText>
             </w:r>
             <w:r>
               <w:rPr>
@@ -858,7 +1091,82 @@
               <w:rPr>
                 <w:webHidden/>
               </w:rPr>
-              <w:t>14</w:t>
+              <w:t>18</w:t>
+            </w:r>
+            <w:r>
+              <w:rPr>
+                <w:webHidden/>
+              </w:rPr>
+              <w:fldChar w:fldCharType="end"/>
+            </w:r>
+          </w:hyperlink>
+        </w:p>
+        <w:p>
+          <w:pPr>
+            <w:pStyle w:val="11"/>
+            <w:rPr>
+              <w:rFonts w:asciiTheme="minorHAnsi" w:hAnsiTheme="minorHAnsi"/>
+              <w:b w:val="0"/>
+              <w:sz w:val="22"/>
+              <w:szCs w:val="22"/>
+            </w:rPr>
+          </w:pPr>
+          <w:hyperlink w:anchor="_Toc25421741" w:history="1">
+            <w:r>
+              <w:rPr>
+                <w:rStyle w:val="aff3"/>
+              </w:rPr>
+              <w:t>5.</w:t>
+            </w:r>
+            <w:r>
+              <w:rPr>
+                <w:rFonts w:asciiTheme="minorHAnsi" w:hAnsiTheme="minorHAnsi"/>
+                <w:b w:val="0"/>
+                <w:sz w:val="22"/>
+                <w:szCs w:val="22"/>
+              </w:rPr>
+              <w:tab/>
+            </w:r>
+            <w:r>
+              <w:rPr>
+                <w:rStyle w:val="aff3"/>
+              </w:rPr>
+              <w:t>Краткое описание разрабатываемой системы</w:t>
+            </w:r>
+            <w:r>
+              <w:rPr>
+                <w:webHidden/>
+              </w:rPr>
+              <w:tab/>
+            </w:r>
+            <w:r>
+              <w:rPr>
+                <w:webHidden/>
+              </w:rPr>
+              <w:fldChar w:fldCharType="begin"/>
+            </w:r>
+            <w:r>
+              <w:rPr>
+                <w:webHidden/>
+              </w:rPr>
+              <w:instrText xml:space="preserve"> PAGEREF _Toc25421741 \h </w:instrText>
+            </w:r>
+            <w:r>
+              <w:rPr>
+                <w:webHidden/>
+              </w:rPr>
+            </w:r>
+            <w:r>
+              <w:rPr>
+                <w:webHidden/>
+              </w:rPr>
+              <w:fldChar w:fldCharType="separate"/>
+            </w:r>
+            <w:r>
+              <w:rPr>
+                <w:webHidden/>
+              </w:rPr>
+              <w:t>19</w:t>
             </w:r>
             <w:r>
               <w:rPr>
@@ -897,7 +1205,7 @@
           <w:numId w:val="0"/>
         </w:numPr>
       </w:pPr>
-      <w:bookmarkStart w:id="0" w:name="_Toc24293716"/>
+      <w:bookmarkStart w:id="0" w:name="_Toc25421728"/>
       <w:r>
         <w:lastRenderedPageBreak/>
         <w:t>Введение</w:t>
@@ -993,11 +1301,19 @@
           <w:rFonts w:eastAsia="Times New Roman"/>
         </w:rPr>
       </w:pPr>
+      <w:proofErr w:type="gramStart"/>
       <w:r>
         <w:rPr>
           <w:rFonts w:eastAsia="Times New Roman"/>
         </w:rPr>
-        <w:t xml:space="preserve">уязвимости в операционных системах; </w:t>
+        <w:t>уязвимости</w:t>
+      </w:r>
+      <w:proofErr w:type="gramEnd"/>
+      <w:r>
+        <w:rPr>
+          <w:rFonts w:eastAsia="Times New Roman"/>
+        </w:rPr>
+        <w:t xml:space="preserve"> в операционных системах; </w:t>
       </w:r>
     </w:p>
     <w:p>
@@ -1012,11 +1328,19 @@
           <w:rFonts w:eastAsia="Times New Roman"/>
         </w:rPr>
       </w:pPr>
+      <w:proofErr w:type="gramStart"/>
       <w:r>
         <w:rPr>
           <w:rFonts w:eastAsia="Times New Roman"/>
         </w:rPr>
-        <w:t xml:space="preserve">уязвимости приложений, осуществляющих сетевое взаимодействие с пользователем или друг с другом; </w:t>
+        <w:t>уязвимости</w:t>
+      </w:r>
+      <w:proofErr w:type="gramEnd"/>
+      <w:r>
+        <w:rPr>
+          <w:rFonts w:eastAsia="Times New Roman"/>
+        </w:rPr>
+        <w:t xml:space="preserve"> приложений, осуществляющих сетевое взаимодействие с пользователем или друг с другом; </w:t>
       </w:r>
     </w:p>
     <w:p>
@@ -1031,11 +1355,19 @@
           <w:rFonts w:eastAsia="Times New Roman"/>
         </w:rPr>
       </w:pPr>
+      <w:proofErr w:type="gramStart"/>
       <w:r>
         <w:rPr>
           <w:rFonts w:eastAsia="Times New Roman"/>
         </w:rPr>
-        <w:t>неправильная конфигурация программного обеспечения</w:t>
+        <w:t>неправильная</w:t>
+      </w:r>
+      <w:proofErr w:type="gramEnd"/>
+      <w:r>
+        <w:rPr>
+          <w:rFonts w:eastAsia="Times New Roman"/>
+        </w:rPr>
+        <w:t xml:space="preserve"> конфигурация программного обеспечения</w:t>
       </w:r>
       <w:r>
         <w:rPr>
@@ -1057,11 +1389,19 @@
           <w:rFonts w:eastAsia="Times New Roman"/>
         </w:rPr>
       </w:pPr>
+      <w:proofErr w:type="gramStart"/>
       <w:r>
         <w:rPr>
           <w:rFonts w:eastAsia="Times New Roman"/>
         </w:rPr>
-        <w:t>ошибки контроля доступа</w:t>
+        <w:t>ошибки</w:t>
+      </w:r>
+      <w:proofErr w:type="gramEnd"/>
+      <w:r>
+        <w:rPr>
+          <w:rFonts w:eastAsia="Times New Roman"/>
+        </w:rPr>
+        <w:t xml:space="preserve"> контроля доступа</w:t>
       </w:r>
     </w:p>
     <w:p>
@@ -1357,6 +1697,7 @@
         </w:rPr>
         <w:t>.</w:t>
       </w:r>
+      <w:proofErr w:type="spellStart"/>
       <w:r>
         <w:rPr>
           <w:rFonts w:eastAsia="Times New Roman"/>
@@ -1365,6 +1706,7 @@
         </w:rPr>
         <w:t>ptsecurity</w:t>
       </w:r>
+      <w:proofErr w:type="spellEnd"/>
       <w:r>
         <w:rPr>
           <w:rFonts w:eastAsia="Times New Roman"/>
@@ -1387,6 +1729,7 @@
         </w:rPr>
         <w:t>/</w:t>
       </w:r>
+      <w:proofErr w:type="spellStart"/>
       <w:r>
         <w:rPr>
           <w:rFonts w:eastAsia="Times New Roman"/>
@@ -1395,6 +1738,7 @@
         </w:rPr>
         <w:t>ru</w:t>
       </w:r>
+      <w:proofErr w:type="spellEnd"/>
       <w:r>
         <w:rPr>
           <w:rFonts w:eastAsia="Times New Roman"/>
@@ -1402,6 +1746,7 @@
         </w:rPr>
         <w:t>-</w:t>
       </w:r>
+      <w:proofErr w:type="spellStart"/>
       <w:r>
         <w:rPr>
           <w:rFonts w:eastAsia="Times New Roman"/>
@@ -1410,6 +1755,7 @@
         </w:rPr>
         <w:t>ru</w:t>
       </w:r>
+      <w:proofErr w:type="spellEnd"/>
       <w:r>
         <w:rPr>
           <w:rFonts w:eastAsia="Times New Roman"/>
@@ -1447,6 +1793,7 @@
         </w:rPr>
         <w:t>/</w:t>
       </w:r>
+      <w:proofErr w:type="spellStart"/>
       <w:r>
         <w:rPr>
           <w:rFonts w:eastAsia="Times New Roman"/>
@@ -1455,6 +1802,7 @@
         </w:rPr>
         <w:t>pentestery</w:t>
       </w:r>
+      <w:proofErr w:type="spellEnd"/>
       <w:r>
         <w:rPr>
           <w:rFonts w:eastAsia="Times New Roman"/>
@@ -1462,6 +1810,7 @@
         </w:rPr>
         <w:t>-</w:t>
       </w:r>
+      <w:proofErr w:type="spellStart"/>
       <w:r>
         <w:rPr>
           <w:rFonts w:eastAsia="Times New Roman"/>
@@ -1470,6 +1819,7 @@
         </w:rPr>
         <w:t>preodoleli</w:t>
       </w:r>
+      <w:proofErr w:type="spellEnd"/>
       <w:r>
         <w:rPr>
           <w:rFonts w:eastAsia="Times New Roman"/>
@@ -1477,6 +1827,7 @@
         </w:rPr>
         <w:t>-</w:t>
       </w:r>
+      <w:proofErr w:type="spellStart"/>
       <w:r>
         <w:rPr>
           <w:rFonts w:eastAsia="Times New Roman"/>
@@ -1485,6 +1836,7 @@
         </w:rPr>
         <w:t>setevoj</w:t>
       </w:r>
+      <w:proofErr w:type="spellEnd"/>
       <w:r>
         <w:rPr>
           <w:rFonts w:eastAsia="Times New Roman"/>
@@ -1492,6 +1844,7 @@
         </w:rPr>
         <w:t>-</w:t>
       </w:r>
+      <w:proofErr w:type="spellStart"/>
       <w:r>
         <w:rPr>
           <w:rFonts w:eastAsia="Times New Roman"/>
@@ -1500,6 +1853,7 @@
         </w:rPr>
         <w:t>perimetr</w:t>
       </w:r>
+      <w:proofErr w:type="spellEnd"/>
       <w:r>
         <w:rPr>
           <w:rFonts w:eastAsia="Times New Roman"/>
@@ -1507,6 +1861,7 @@
         </w:rPr>
         <w:t>-92-</w:t>
       </w:r>
+      <w:proofErr w:type="spellStart"/>
       <w:r>
         <w:rPr>
           <w:rFonts w:eastAsia="Times New Roman"/>
@@ -1515,6 +1870,7 @@
         </w:rPr>
         <w:t>procenta</w:t>
       </w:r>
+      <w:proofErr w:type="spellEnd"/>
       <w:r>
         <w:rPr>
           <w:rFonts w:eastAsia="Times New Roman"/>
@@ -1522,6 +1878,7 @@
         </w:rPr>
         <w:t>-</w:t>
       </w:r>
+      <w:proofErr w:type="spellStart"/>
       <w:r>
         <w:rPr>
           <w:rFonts w:eastAsia="Times New Roman"/>
@@ -1530,12 +1887,29 @@
         </w:rPr>
         <w:t>kompanij</w:t>
       </w:r>
+      <w:proofErr w:type="spellEnd"/>
       <w:r>
         <w:rPr>
           <w:rFonts w:eastAsia="Times New Roman"/>
           <w:highlight w:val="green"/>
         </w:rPr>
-        <w:t>/]  при проведении внешнего тестирования на проникновение экспертам удалось преодолеть сетевой периметр 92% организаций, тогда как от лица внутреннего нарушителя был получен полный контроль над инфраструктурой во всех исследуемых системах.</w:t>
+        <w:t>/</w:t>
+      </w:r>
+      <w:proofErr w:type="gramStart"/>
+      <w:r>
+        <w:rPr>
+          <w:rFonts w:eastAsia="Times New Roman"/>
+          <w:highlight w:val="green"/>
+        </w:rPr>
+        <w:t>]  при</w:t>
+      </w:r>
+      <w:proofErr w:type="gramEnd"/>
+      <w:r>
+        <w:rPr>
+          <w:rFonts w:eastAsia="Times New Roman"/>
+          <w:highlight w:val="green"/>
+        </w:rPr>
+        <w:t xml:space="preserve"> проведении внешнего тестирования на проникновение экспертам удалось преодолеть сетевой периметр 92% организаций, тогда как от лица внутреннего нарушителя был получен полный контроль над инфраструктурой во всех исследуемых системах.</w:t>
       </w:r>
     </w:p>
     <w:p>
@@ -1675,12 +2049,19 @@
         <w:rPr>
           <w:rFonts w:eastAsia="Times New Roman"/>
         </w:rPr>
-        <w:t>основные классы уязвимостей, приводящие к компрометации узлов и методы их поиска</w:t>
-      </w:r>
+        <w:t xml:space="preserve">основные классы уязвимостей, приводящие к компрометации узлов и методы их </w:t>
+      </w:r>
+      <w:proofErr w:type="gramStart"/>
       <w:r>
         <w:rPr>
           <w:rFonts w:eastAsia="Times New Roman"/>
         </w:rPr>
+        <w:t>поиска</w:t>
+      </w:r>
+      <w:r>
+        <w:rPr>
+          <w:rFonts w:eastAsia="Times New Roman"/>
+        </w:rPr>
         <w:t>;</w:t>
       </w:r>
       <w:r>
@@ -1693,7 +2074,14 @@
         <w:rPr>
           <w:rFonts w:eastAsia="Times New Roman"/>
         </w:rPr>
-        <w:t xml:space="preserve">  / </w:t>
+        <w:t xml:space="preserve">  </w:t>
+      </w:r>
+      <w:proofErr w:type="gramEnd"/>
+      <w:r>
+        <w:rPr>
+          <w:rFonts w:eastAsia="Times New Roman"/>
+        </w:rPr>
+        <w:t xml:space="preserve">/ </w:t>
       </w:r>
       <w:r>
         <w:rPr>
@@ -1926,12 +2314,14 @@
           <w:rFonts w:eastAsia="Times New Roman" w:cs="Times New Roman"/>
         </w:rPr>
       </w:pPr>
+      <w:proofErr w:type="spellStart"/>
       <w:r>
         <w:rPr>
           <w:rFonts w:eastAsia="Times New Roman" w:cs="Times New Roman"/>
         </w:rPr>
         <w:t>Эксплоиты</w:t>
       </w:r>
+      <w:proofErr w:type="spellEnd"/>
     </w:p>
     <w:p>
       <w:pPr>
@@ -2072,6 +2462,7 @@
         </w:rPr>
         <w:t>Автоматизация построения графа (</w:t>
       </w:r>
+      <w:proofErr w:type="spellStart"/>
       <w:r>
         <w:rPr>
           <w:rFonts w:eastAsia="Times New Roman" w:cs="Times New Roman"/>
@@ -2079,12 +2470,14 @@
         </w:rPr>
         <w:t>metasploit</w:t>
       </w:r>
+      <w:proofErr w:type="spellEnd"/>
       <w:r>
         <w:rPr>
           <w:rFonts w:eastAsia="Times New Roman" w:cs="Times New Roman"/>
         </w:rPr>
         <w:t xml:space="preserve"> + </w:t>
       </w:r>
+      <w:proofErr w:type="spellStart"/>
       <w:r>
         <w:rPr>
           <w:rFonts w:eastAsia="Times New Roman" w:cs="Times New Roman"/>
@@ -2092,6 +2485,7 @@
         </w:rPr>
         <w:t>nmap</w:t>
       </w:r>
+      <w:proofErr w:type="spellEnd"/>
       <w:r>
         <w:rPr>
           <w:rFonts w:eastAsia="Times New Roman" w:cs="Times New Roman"/>
@@ -2156,7 +2550,21 @@
         <w:rPr>
           <w:rFonts w:eastAsia="Times New Roman" w:cs="Times New Roman"/>
         </w:rPr>
-        <w:t>Метрики защищенности узлов (CVSS, Научные работы(есть ссылки)</w:t>
+        <w:t xml:space="preserve">Метрики защищенности узлов (CVSS, Научные </w:t>
+      </w:r>
+      <w:proofErr w:type="gramStart"/>
+      <w:r>
+        <w:rPr>
+          <w:rFonts w:eastAsia="Times New Roman" w:cs="Times New Roman"/>
+        </w:rPr>
+        <w:t>работы(</w:t>
+      </w:r>
+      <w:proofErr w:type="gramEnd"/>
+      <w:r>
+        <w:rPr>
+          <w:rFonts w:eastAsia="Times New Roman" w:cs="Times New Roman"/>
+        </w:rPr>
+        <w:t>есть ссылки)</w:t>
       </w:r>
     </w:p>
     <w:p>
@@ -2278,7 +2686,21 @@
         <w:rPr>
           <w:rFonts w:eastAsia="Times New Roman" w:cs="Times New Roman"/>
         </w:rPr>
-        <w:t>Метод выбора контрмер на основе удаления узла, максимизирующего риски (СВОЙ МЕТОД)</w:t>
+        <w:t xml:space="preserve">Метод выбора контрмер на основе удаления узла, </w:t>
+      </w:r>
+      <w:proofErr w:type="spellStart"/>
+      <w:r>
+        <w:rPr>
+          <w:rFonts w:eastAsia="Times New Roman" w:cs="Times New Roman"/>
+        </w:rPr>
+        <w:t>максимизирующего</w:t>
+      </w:r>
+      <w:proofErr w:type="spellEnd"/>
+      <w:r>
+        <w:rPr>
+          <w:rFonts w:eastAsia="Times New Roman" w:cs="Times New Roman"/>
+        </w:rPr>
+        <w:t xml:space="preserve"> риски (СВОЙ МЕТОД)</w:t>
       </w:r>
     </w:p>
     <w:p>
@@ -2298,7 +2720,21 @@
         <w:rPr>
           <w:rFonts w:eastAsia="Times New Roman" w:cs="Times New Roman"/>
         </w:rPr>
-        <w:t>Оптимизация процесса выбора наиболее критического узла ( Ш.4)</w:t>
+        <w:t xml:space="preserve">Оптимизация процесса выбора наиболее критического узла </w:t>
+      </w:r>
+      <w:proofErr w:type="gramStart"/>
+      <w:r>
+        <w:rPr>
+          <w:rFonts w:eastAsia="Times New Roman" w:cs="Times New Roman"/>
+        </w:rPr>
+        <w:t>( Ш.</w:t>
+      </w:r>
+      <w:proofErr w:type="gramEnd"/>
+      <w:r>
+        <w:rPr>
+          <w:rFonts w:eastAsia="Times New Roman" w:cs="Times New Roman"/>
+        </w:rPr>
+        <w:t>4)</w:t>
       </w:r>
     </w:p>
     <w:p>
@@ -2478,8 +2914,27 @@
           <w:szCs w:val="22"/>
           <w:lang w:eastAsia="en-US"/>
         </w:rPr>
-        <w:t>В процессе автоматизированного тестирования на проникновение логируем все достижимые узлы, способ проникновения и подсчитанный уровень уязвимости узла, для чего используем различные метрики (</w:t>
-      </w:r>
+        <w:t xml:space="preserve">В процессе автоматизированного тестирования на проникновение </w:t>
+      </w:r>
+      <w:proofErr w:type="spellStart"/>
+      <w:r>
+        <w:rPr>
+          <w:rFonts w:eastAsia="Calibri" w:cs="Times New Roman"/>
+          <w:szCs w:val="22"/>
+          <w:lang w:eastAsia="en-US"/>
+        </w:rPr>
+        <w:t>логируем</w:t>
+      </w:r>
+      <w:proofErr w:type="spellEnd"/>
+      <w:r>
+        <w:rPr>
+          <w:rFonts w:eastAsia="Calibri" w:cs="Times New Roman"/>
+          <w:szCs w:val="22"/>
+          <w:lang w:eastAsia="en-US"/>
+        </w:rPr>
+        <w:t xml:space="preserve"> все достижимые узлы, способ проникновения и подсчитанный уровень уязвимости узла, для чего используем различные метрики (</w:t>
+      </w:r>
+      <w:proofErr w:type="spellStart"/>
       <w:r>
         <w:rPr>
           <w:rFonts w:eastAsia="Calibri" w:cs="Times New Roman"/>
@@ -2488,6 +2943,7 @@
         </w:rPr>
         <w:t>cvss</w:t>
       </w:r>
+      <w:proofErr w:type="spellEnd"/>
       <w:r>
         <w:rPr>
           <w:rFonts w:eastAsia="Calibri" w:cs="Times New Roman"/>
@@ -2872,6 +3328,7 @@
         </w:rPr>
         <w:t xml:space="preserve">, </w:t>
       </w:r>
+      <w:proofErr w:type="gramStart"/>
       <w:r>
         <w:rPr>
           <w:rFonts w:eastAsia="Times New Roman" w:cs="Times New Roman"/>
@@ -2920,7 +3377,16 @@
           <w:szCs w:val="22"/>
           <w:lang w:eastAsia="en-US"/>
         </w:rPr>
-        <w:t xml:space="preserve"> – </w:t>
+        <w:t xml:space="preserve"> –</w:t>
+      </w:r>
+      <w:proofErr w:type="gramEnd"/>
+      <w:r>
+        <w:rPr>
+          <w:rFonts w:eastAsia="Times New Roman" w:cs="Times New Roman"/>
+          <w:szCs w:val="22"/>
+          <w:lang w:eastAsia="en-US"/>
+        </w:rPr>
+        <w:t xml:space="preserve"> </w:t>
       </w:r>
       <w:r>
         <w:rPr>
@@ -2954,6 +3420,7 @@
         </w:rPr>
         <w:t xml:space="preserve">, достижимых из </w:t>
       </w:r>
+      <w:proofErr w:type="spellStart"/>
       <w:r>
         <w:rPr>
           <w:rFonts w:eastAsia="Times New Roman" w:cs="Times New Roman"/>
@@ -2962,6 +3429,7 @@
         </w:rPr>
         <w:t>i</w:t>
       </w:r>
+      <w:proofErr w:type="spellEnd"/>
       <w:r>
         <w:rPr>
           <w:rFonts w:eastAsia="Times New Roman" w:cs="Times New Roman"/>
@@ -3140,7 +3608,16 @@
           <w:szCs w:val="22"/>
           <w:lang w:eastAsia="en-US"/>
         </w:rPr>
-        <w:t xml:space="preserve">), при удалении которого значение </w:t>
+        <w:t xml:space="preserve">), при удалении которого </w:t>
+      </w:r>
+      <w:proofErr w:type="gramStart"/>
+      <w:r>
+        <w:rPr>
+          <w:rFonts w:eastAsia="Calibri" w:cs="Times New Roman"/>
+          <w:szCs w:val="22"/>
+          <w:lang w:eastAsia="en-US"/>
+        </w:rPr>
+        <w:t xml:space="preserve">значение </w:t>
       </w:r>
       <m:oMath>
         <m:r>
@@ -3158,7 +3635,16 @@
           <w:szCs w:val="22"/>
           <w:lang w:eastAsia="en-US"/>
         </w:rPr>
-        <w:t xml:space="preserve"> максимально уменьшится.</w:t>
+        <w:t xml:space="preserve"> максимально</w:t>
+      </w:r>
+      <w:proofErr w:type="gramEnd"/>
+      <w:r>
+        <w:rPr>
+          <w:rFonts w:eastAsia="Times New Roman" w:cs="Times New Roman"/>
+          <w:szCs w:val="22"/>
+          <w:lang w:eastAsia="en-US"/>
+        </w:rPr>
+        <w:t xml:space="preserve"> уменьшится.</w:t>
       </w:r>
     </w:p>
     <w:p>
@@ -3194,7 +3680,16 @@
           <w:szCs w:val="22"/>
           <w:lang w:eastAsia="en-US"/>
         </w:rPr>
-        <w:t xml:space="preserve">По очереди удаляем каждый из узлов-уязвимостей и пересчитываем угрозу попадания на каждый из узлов </w:t>
+        <w:t xml:space="preserve">По очереди удаляем каждый из узлов-уязвимостей и пересчитываем угрозу попадания на каждый из </w:t>
+      </w:r>
+      <w:proofErr w:type="gramStart"/>
+      <w:r>
+        <w:rPr>
+          <w:rFonts w:eastAsia="Calibri" w:cs="Times New Roman"/>
+          <w:szCs w:val="22"/>
+          <w:lang w:eastAsia="en-US"/>
+        </w:rPr>
+        <w:t xml:space="preserve">узлов </w:t>
       </w:r>
       <m:oMath>
         <m:r>
@@ -3212,7 +3707,16 @@
           <w:szCs w:val="22"/>
           <w:lang w:eastAsia="en-US"/>
         </w:rPr>
-        <w:t xml:space="preserve"> и уязвимость всей системы </w:t>
+        <w:t xml:space="preserve"> и</w:t>
+      </w:r>
+      <w:proofErr w:type="gramEnd"/>
+      <w:r>
+        <w:rPr>
+          <w:rFonts w:eastAsia="Times New Roman" w:cs="Times New Roman"/>
+          <w:szCs w:val="22"/>
+          <w:lang w:eastAsia="en-US"/>
+        </w:rPr>
+        <w:t xml:space="preserve"> уязвимость всей системы </w:t>
       </w:r>
       <m:oMath>
         <m:r>
@@ -3401,7 +3905,14 @@
         <w:rPr>
           <w:rFonts w:eastAsia="Times New Roman" w:cs="Times New Roman"/>
         </w:rPr>
-        <w:t xml:space="preserve">Находим полные подграфы и считаем для них </w:t>
+        <w:t xml:space="preserve">Находим полные подграфы и считаем для </w:t>
+      </w:r>
+      <w:proofErr w:type="gramStart"/>
+      <w:r>
+        <w:rPr>
+          <w:rFonts w:eastAsia="Times New Roman" w:cs="Times New Roman"/>
+        </w:rPr>
+        <w:t xml:space="preserve">них </w:t>
       </w:r>
       <m:oMath>
         <m:nary>
@@ -3453,7 +3964,14 @@
         <w:rPr>
           <w:rFonts w:eastAsia="Times New Roman" w:cs="Times New Roman"/>
         </w:rPr>
-        <w:t>, так как при попадании в любой из узлов такого подграфа мы гарантированно попадаем на все остальные (или решаем задачу нахождения максимально длинного цикла!, попав на экземпляр цикла гарантированно достигаем всех элементов)</w:t>
+        <w:t>,</w:t>
+      </w:r>
+      <w:proofErr w:type="gramEnd"/>
+      <w:r>
+        <w:rPr>
+          <w:rFonts w:eastAsia="Times New Roman" w:cs="Times New Roman"/>
+        </w:rPr>
+        <w:t xml:space="preserve"> так как при попадании в любой из узлов такого подграфа мы гарантированно попадаем на все остальные (или решаем задачу нахождения максимально длинного цикла!, попав на экземпляр цикла гарантированно достигаем всех элементов)</w:t>
       </w:r>
     </w:p>
     <w:p>
@@ -3532,7 +4050,7 @@
           <w:lang w:eastAsia="en-US"/>
         </w:rPr>
       </w:pPr>
-      <w:bookmarkStart w:id="5" w:name="_Toc24293717"/>
+      <w:bookmarkStart w:id="5" w:name="_Toc25421729"/>
       <w:r>
         <w:rPr>
           <w:rFonts w:eastAsia="Calibri"/>
@@ -3629,7 +4147,7 @@
         <w:pStyle w:val="21"/>
         <w:ind w:left="0" w:firstLine="0"/>
       </w:pPr>
-      <w:bookmarkStart w:id="6" w:name="_Toc24293718"/>
+      <w:bookmarkStart w:id="6" w:name="_Toc25421730"/>
       <w:r>
         <w:t>Уязвимости</w:t>
       </w:r>
@@ -3663,8 +4181,13 @@
         </w:numPr>
         <w:ind w:left="0" w:firstLine="851"/>
       </w:pPr>
-      <w:r>
-        <w:t>ошибки проектирования, разработки программного продукта, протокола или запроса</w:t>
+      <w:proofErr w:type="gramStart"/>
+      <w:r>
+        <w:t>ошибки</w:t>
+      </w:r>
+      <w:proofErr w:type="gramEnd"/>
+      <w:r>
+        <w:t xml:space="preserve"> проектирования, разработки программного продукта, протокола или запроса</w:t>
       </w:r>
       <w:r>
         <w:t>;</w:t>
@@ -3679,8 +4202,13 @@
         </w:numPr>
         <w:ind w:left="0" w:firstLine="851"/>
       </w:pPr>
-      <w:r>
-        <w:t>слабые пароли</w:t>
+      <w:proofErr w:type="gramStart"/>
+      <w:r>
+        <w:t>слабые</w:t>
+      </w:r>
+      <w:proofErr w:type="gramEnd"/>
+      <w:r>
+        <w:t xml:space="preserve"> пароли</w:t>
       </w:r>
       <w:r>
         <w:rPr>
@@ -3698,8 +4226,13 @@
         </w:numPr>
         <w:ind w:left="0" w:firstLine="851"/>
       </w:pPr>
-      <w:r>
-        <w:t>намеренно оставленные лазейки</w:t>
+      <w:proofErr w:type="gramStart"/>
+      <w:r>
+        <w:t>намеренно</w:t>
+      </w:r>
+      <w:proofErr w:type="gramEnd"/>
+      <w:r>
+        <w:t xml:space="preserve"> оставленные лазейки</w:t>
       </w:r>
       <w:r>
         <w:rPr>
@@ -3717,8 +4250,13 @@
         </w:numPr>
         <w:ind w:left="0" w:firstLine="851"/>
       </w:pPr>
-      <w:r>
-        <w:t>неправильные настройки оборудования</w:t>
+      <w:proofErr w:type="gramStart"/>
+      <w:r>
+        <w:t>неправильные</w:t>
+      </w:r>
+      <w:proofErr w:type="gramEnd"/>
+      <w:r>
+        <w:t xml:space="preserve"> настройки оборудования</w:t>
       </w:r>
       <w:r>
         <w:rPr>
@@ -3736,8 +4274,13 @@
         </w:numPr>
         <w:ind w:left="0" w:firstLine="851"/>
       </w:pPr>
-      <w:r>
-        <w:t>отсутствие надежных политик доступа</w:t>
+      <w:proofErr w:type="gramStart"/>
+      <w:r>
+        <w:t>отсутствие</w:t>
+      </w:r>
+      <w:proofErr w:type="gramEnd"/>
+      <w:r>
+        <w:t xml:space="preserve"> надежных политик доступа</w:t>
       </w:r>
       <w:r>
         <w:rPr>
@@ -3755,8 +4298,13 @@
         </w:numPr>
         <w:ind w:left="0" w:firstLine="851"/>
       </w:pPr>
-      <w:r>
-        <w:t>несанкционированные неумышленные действия пользователей</w:t>
+      <w:proofErr w:type="gramStart"/>
+      <w:r>
+        <w:t>несанкционированные</w:t>
+      </w:r>
+      <w:proofErr w:type="gramEnd"/>
+      <w:r>
+        <w:t xml:space="preserve"> неумышленные действия пользователей</w:t>
       </w:r>
       <w:r>
         <w:rPr>
@@ -3767,13 +4315,29 @@
     </w:p>
     <w:p>
       <w:r>
-        <w:t>В наиболее широком смысле уязвимости можно разделить на две группы: известные и 0-day экспло</w:t>
+        <w:t xml:space="preserve">В наиболее широком смысле уязвимости можно разделить на две группы: известные и 0-day </w:t>
+      </w:r>
+      <w:proofErr w:type="spellStart"/>
+      <w:r>
+        <w:t>экспло</w:t>
       </w:r>
       <w:r>
         <w:t>й</w:t>
       </w:r>
       <w:r>
-        <w:t>ты. Известные уязвимости хорошо задокументированы исследователями, а соответствующие программные продукты имеют патчи, устраняющие возможность эксплуатации данных уязвимостей.</w:t>
+        <w:t>ты</w:t>
+      </w:r>
+      <w:proofErr w:type="spellEnd"/>
+      <w:r>
+        <w:t xml:space="preserve">. Известные уязвимости хорошо задокументированы исследователями, а соответствующие программные продукты имеют </w:t>
+      </w:r>
+      <w:proofErr w:type="spellStart"/>
+      <w:r>
+        <w:t>патчи</w:t>
+      </w:r>
+      <w:proofErr w:type="spellEnd"/>
+      <w:r>
+        <w:t>, устраняющие возможность эксплуатации данных уязвимостей.</w:t>
       </w:r>
     </w:p>
     <w:p>
@@ -3811,7 +4375,15 @@
         <w:t xml:space="preserve"> годов</w:t>
       </w:r>
       <w:r>
-        <w:t xml:space="preserve"> стало очевидно, что для хранения всего объема записей о найденных уязвимостях необходимо провести их классификацию и систематизацию. Актуальность данной задачи обуславливалась появлением большого числа нового программного обеспечения: операционных систем, программ,  платформ разработки</w:t>
+        <w:t xml:space="preserve"> стало очевидно, что для хранения всего объема записей о найденных уязвимостях необходимо провести их классификацию и систематизацию. Актуальность данной задачи обуславливалась появлением большого числа нового программного обеспечения: операционных систем, </w:t>
+      </w:r>
+      <w:proofErr w:type="gramStart"/>
+      <w:r>
+        <w:t>программ,  платформ</w:t>
+      </w:r>
+      <w:proofErr w:type="gramEnd"/>
+      <w:r>
+        <w:t xml:space="preserve"> разработки</w:t>
       </w:r>
       <w:r>
         <w:t xml:space="preserve">; </w:t>
@@ -3860,7 +4432,7 @@
         <w:pStyle w:val="3"/>
         <w:ind w:left="0" w:firstLine="0"/>
       </w:pPr>
-      <w:bookmarkStart w:id="7" w:name="_Toc24293719"/>
+      <w:bookmarkStart w:id="7" w:name="_Toc25421731"/>
       <w:r>
         <w:t>Базы уязвимостей</w:t>
       </w:r>
@@ -3944,11 +4516,19 @@
           <w:lang w:val="en-US"/>
         </w:rPr>
       </w:pPr>
+      <w:proofErr w:type="spellStart"/>
       <w:r>
         <w:rPr>
           <w:lang w:val="en-US"/>
         </w:rPr>
-        <w:t>Secunia Advisory and Vulnerability Database</w:t>
+        <w:t>Secunia</w:t>
+      </w:r>
+      <w:proofErr w:type="spellEnd"/>
+      <w:r>
+        <w:rPr>
+          <w:lang w:val="en-US"/>
+        </w:rPr>
+        <w:t xml:space="preserve"> Advisory and Vulnerability Database</w:t>
       </w:r>
       <w:r>
         <w:rPr>
@@ -3973,7 +4553,21 @@
         <w:rPr>
           <w:lang w:val="en-US"/>
         </w:rPr>
-        <w:t>VND от CERT/CC</w:t>
+        <w:t xml:space="preserve">VND </w:t>
+      </w:r>
+      <w:proofErr w:type="spellStart"/>
+      <w:r>
+        <w:rPr>
+          <w:lang w:val="en-US"/>
+        </w:rPr>
+        <w:t>от</w:t>
+      </w:r>
+      <w:proofErr w:type="spellEnd"/>
+      <w:r>
+        <w:rPr>
+          <w:lang w:val="en-US"/>
+        </w:rPr>
+        <w:t xml:space="preserve"> CERT/CC</w:t>
       </w:r>
       <w:r>
         <w:rPr>
@@ -4023,7 +4617,7 @@
         <w:pStyle w:val="3"/>
         <w:ind w:left="0" w:firstLine="0"/>
       </w:pPr>
-      <w:bookmarkStart w:id="9" w:name="_Toc24293720"/>
+      <w:bookmarkStart w:id="9" w:name="_Toc25421732"/>
       <w:r>
         <w:lastRenderedPageBreak/>
         <w:t xml:space="preserve">Классификация уязвимостей по </w:t>
@@ -4048,7 +4642,7 @@
       <w:pPr>
         <w:pStyle w:val="3"/>
       </w:pPr>
-      <w:bookmarkStart w:id="10" w:name="_Toc24293721"/>
+      <w:bookmarkStart w:id="10" w:name="_Toc25421733"/>
       <w:r>
         <w:t>Уязвимости приводящие к проникновению на узел</w:t>
       </w:r>
@@ -4077,8 +4671,13 @@
         </w:numPr>
         <w:ind w:left="0" w:firstLine="851"/>
       </w:pPr>
-      <w:r>
-        <w:t>недостатки управления учетными записями и паролями;</w:t>
+      <w:proofErr w:type="gramStart"/>
+      <w:r>
+        <w:t>недостатки</w:t>
+      </w:r>
+      <w:proofErr w:type="gramEnd"/>
+      <w:r>
+        <w:t xml:space="preserve"> управления учетными записями и паролями;</w:t>
       </w:r>
     </w:p>
     <w:p>
@@ -4090,8 +4689,13 @@
         </w:numPr>
         <w:ind w:left="0" w:firstLine="851"/>
       </w:pPr>
-      <w:r>
-        <w:t>уязвимости веб-приложений</w:t>
+      <w:proofErr w:type="gramStart"/>
+      <w:r>
+        <w:t>уязвимости</w:t>
+      </w:r>
+      <w:proofErr w:type="gramEnd"/>
+      <w:r>
+        <w:t xml:space="preserve"> веб-приложений</w:t>
       </w:r>
       <w:r>
         <w:rPr>
@@ -4109,8 +4713,13 @@
         </w:numPr>
         <w:ind w:left="0" w:firstLine="851"/>
       </w:pPr>
-      <w:r>
-        <w:t>недостатки фильтрации трафика</w:t>
+      <w:proofErr w:type="gramStart"/>
+      <w:r>
+        <w:t>недостатки</w:t>
+      </w:r>
+      <w:proofErr w:type="gramEnd"/>
+      <w:r>
+        <w:t xml:space="preserve"> фильтрации трафика</w:t>
       </w:r>
       <w:r>
         <w:rPr>
@@ -4129,8 +4738,13 @@
         <w:ind w:left="0" w:firstLine="851"/>
       </w:pPr>
       <w:commentRangeStart w:id="11"/>
-      <w:r>
-        <w:t>недостатки управления уязвимостями и обновлениями;</w:t>
+      <w:proofErr w:type="gramStart"/>
+      <w:r>
+        <w:t>недостатки</w:t>
+      </w:r>
+      <w:proofErr w:type="gramEnd"/>
+      <w:r>
+        <w:t xml:space="preserve"> управления уязвимостями и обновлениями;</w:t>
       </w:r>
       <w:commentRangeEnd w:id="11"/>
       <w:r>
@@ -4149,8 +4763,13 @@
         </w:numPr>
         <w:ind w:left="0" w:firstLine="851"/>
       </w:pPr>
-      <w:r>
-        <w:t>плохая осведомленность пользователей в вопросах информационной безопасности;</w:t>
+      <w:proofErr w:type="gramStart"/>
+      <w:r>
+        <w:t>плохая</w:t>
+      </w:r>
+      <w:proofErr w:type="gramEnd"/>
+      <w:r>
+        <w:t xml:space="preserve"> осведомленность пользователей в вопросах информационной безопасности;</w:t>
       </w:r>
     </w:p>
     <w:p>
@@ -4162,8 +4781,13 @@
         </w:numPr>
         <w:ind w:left="0" w:firstLine="851"/>
       </w:pPr>
-      <w:r>
-        <w:t>недостатки конфигурации и разграничения доступа</w:t>
+      <w:proofErr w:type="gramStart"/>
+      <w:r>
+        <w:t>недостатки</w:t>
+      </w:r>
+      <w:proofErr w:type="gramEnd"/>
+      <w:r>
+        <w:t xml:space="preserve"> конфигурации и разграничения доступа</w:t>
       </w:r>
       <w:r>
         <w:t>;</w:t>
@@ -4182,7 +4806,8 @@
       <w:r>
         <w:tab/>
       </w:r>
-      <w:bookmarkStart w:id="12" w:name="_Toc24293722"/>
+      <w:bookmarkStart w:id="12" w:name="_Toc25421734"/>
+      <w:proofErr w:type="spellStart"/>
       <w:r>
         <w:t>Эксплой</w:t>
       </w:r>
@@ -4190,13 +4815,19 @@
         <w:t>ты</w:t>
       </w:r>
       <w:bookmarkEnd w:id="12"/>
-    </w:p>
-    <w:p>
+      <w:proofErr w:type="spellEnd"/>
+    </w:p>
+    <w:p>
+      <w:proofErr w:type="spellStart"/>
       <w:r>
         <w:t>Эксплой</w:t>
       </w:r>
       <w:r>
-        <w:t xml:space="preserve">т </w:t>
+        <w:t>т</w:t>
+      </w:r>
+      <w:proofErr w:type="spellEnd"/>
+      <w:r>
+        <w:t xml:space="preserve"> </w:t>
       </w:r>
       <w:r>
         <w:t>[</w:t>
@@ -4213,13 +4844,10 @@
         <w:t>]</w:t>
       </w:r>
       <w:r>
-        <w:t xml:space="preserve"> – это </w:t>
-      </w:r>
-      <w:r>
-        <w:rPr>
-          <w:highlight w:val="yellow"/>
-        </w:rPr>
-        <w:t>небольшая программа</w:t>
+        <w:t xml:space="preserve"> – </w:t>
+      </w:r>
+      <w:r>
+        <w:t>скрипт или программа</w:t>
       </w:r>
       <w:r>
         <w:t xml:space="preserve">, разработанная исключительно для эксплуатации </w:t>
@@ -4231,22 +4859,59 @@
         <w:t>. В процессе проведения сетевой атаки могут задействоватьс</w:t>
       </w:r>
       <w:r>
-        <w:t>я одновременно несколько эксплой</w:t>
-      </w:r>
-      <w:r>
-        <w:t>тов для достижения поставленных целей. При этом необходимо успешн</w:t>
-      </w:r>
-      <w:r>
-        <w:t>ое выполнение каждого из эксплой</w:t>
-      </w:r>
-      <w:r>
-        <w:t>тов. Закрытие любой из уязвимостей подобной цепочки приведет к несостоятельности исходной атаки.</w:t>
-      </w:r>
-    </w:p>
-    <w:p>
+        <w:t xml:space="preserve">я одновременно несколько </w:t>
+      </w:r>
+      <w:proofErr w:type="spellStart"/>
+      <w:r>
+        <w:t>эксплой</w:t>
+      </w:r>
+      <w:r>
+        <w:t>тов</w:t>
+      </w:r>
+      <w:proofErr w:type="spellEnd"/>
+      <w:r>
+        <w:t xml:space="preserve"> для достижения поставленных целей. При этом необходимо успешн</w:t>
+      </w:r>
+      <w:r>
+        <w:t xml:space="preserve">ое выполнение каждого из </w:t>
+      </w:r>
+      <w:proofErr w:type="spellStart"/>
+      <w:r>
+        <w:t>эксплой</w:t>
+      </w:r>
+      <w:r>
+        <w:t>тов</w:t>
+      </w:r>
+      <w:proofErr w:type="spellEnd"/>
+      <w:r>
+        <w:t>. Закрытие любой из уязвимостей подобной цепочки приведет к несостоятельности исходной атаки.</w:t>
+      </w:r>
+    </w:p>
+    <w:p>
+      <w:proofErr w:type="spellStart"/>
       <w:r>
         <w:lastRenderedPageBreak/>
-        <w:t xml:space="preserve">Эксплойтом может также являться обычный текст или словестное описание того, как проэксплуатировать уязвимость. Чаще всего для написания эксплойтов используются следующие языки программирования: </w:t>
+        <w:t>Эксплойтом</w:t>
+      </w:r>
+      <w:proofErr w:type="spellEnd"/>
+      <w:r>
+        <w:t xml:space="preserve"> может также являться обычный текст или словестное описание того, как </w:t>
+      </w:r>
+      <w:proofErr w:type="spellStart"/>
+      <w:r>
+        <w:t>проэксплуатировать</w:t>
+      </w:r>
+      <w:proofErr w:type="spellEnd"/>
+      <w:r>
+        <w:t xml:space="preserve"> уязвимость. Чаще всего для написания </w:t>
+      </w:r>
+      <w:proofErr w:type="spellStart"/>
+      <w:r>
+        <w:t>эксплойтов</w:t>
+      </w:r>
+      <w:proofErr w:type="spellEnd"/>
+      <w:r>
+        <w:t xml:space="preserve"> используются следующие языки программирования: </w:t>
       </w:r>
       <w:r>
         <w:rPr>
@@ -4293,12 +4958,14 @@
       <w:r>
         <w:t xml:space="preserve">, </w:t>
       </w:r>
+      <w:proofErr w:type="spellStart"/>
       <w:r>
         <w:rPr>
           <w:lang w:val="en-US"/>
         </w:rPr>
         <w:t>Javascript</w:t>
       </w:r>
+      <w:proofErr w:type="spellEnd"/>
       <w:r>
         <w:t xml:space="preserve">, </w:t>
       </w:r>
@@ -4326,13 +4993,21 @@
         <w:t>В общем случае о</w:t>
       </w:r>
       <w:r>
-        <w:t>пределяют 2 вида экспло</w:t>
+        <w:t xml:space="preserve">пределяют 2 вида </w:t>
+      </w:r>
+      <w:proofErr w:type="spellStart"/>
+      <w:r>
+        <w:t>экспло</w:t>
       </w:r>
       <w:r>
         <w:t>й</w:t>
       </w:r>
       <w:r>
-        <w:t>тов:</w:t>
+        <w:t>тов</w:t>
+      </w:r>
+      <w:proofErr w:type="spellEnd"/>
+      <w:r>
+        <w:t>:</w:t>
       </w:r>
     </w:p>
     <w:p>
@@ -4344,6 +5019,7 @@
         </w:numPr>
         <w:ind w:left="0" w:firstLine="851"/>
       </w:pPr>
+      <w:proofErr w:type="gramStart"/>
       <w:r>
         <w:t>у</w:t>
       </w:r>
@@ -4353,6 +5029,7 @@
       <w:r>
         <w:t>ленный</w:t>
       </w:r>
+      <w:proofErr w:type="gramEnd"/>
       <w:r>
         <w:t xml:space="preserve"> </w:t>
       </w:r>
@@ -4378,16 +5055,29 @@
         </w:numPr>
         <w:ind w:left="0" w:firstLine="851"/>
       </w:pPr>
+      <w:proofErr w:type="gramStart"/>
       <w:r>
         <w:t>л</w:t>
       </w:r>
       <w:r>
-        <w:t>окальный – эксплуатирует уязвимость локальной системы. Требует наличие предварительного доступа к целевой системе. Чаще всего используется для повышения привилегий.</w:t>
-      </w:r>
-    </w:p>
-    <w:p>
-      <w:r>
-        <w:t>Так как эксплойты разрабатываются для выполнения различных действий на атакуемой системе, то они могут классифицироваться по объекту назначения [</w:t>
+        <w:t>окальный</w:t>
+      </w:r>
+      <w:proofErr w:type="gramEnd"/>
+      <w:r>
+        <w:t xml:space="preserve"> – эксплуатирует уязвимость локальной системы. Требует наличие предварительного доступа к целевой системе. Чаще всего используется для повышения привилегий.</w:t>
+      </w:r>
+    </w:p>
+    <w:p>
+      <w:r>
+        <w:t xml:space="preserve">Так как </w:t>
+      </w:r>
+      <w:proofErr w:type="spellStart"/>
+      <w:r>
+        <w:t>эксплойты</w:t>
+      </w:r>
+      <w:proofErr w:type="spellEnd"/>
+      <w:r>
+        <w:t xml:space="preserve"> разрабатываются для выполнения различных действий на атакуемой системе, то они могут классифицироваться по объекту назначения [</w:t>
       </w:r>
       <w:hyperlink r:id="rId14" w:history="1">
         <w:r>
@@ -4411,8 +5101,13 @@
         <w:ind w:left="0" w:firstLine="851"/>
       </w:pPr>
       <w:commentRangeStart w:id="13"/>
-      <w:r>
-        <w:t xml:space="preserve">для браузеров и дополнений к ним; </w:t>
+      <w:proofErr w:type="gramStart"/>
+      <w:r>
+        <w:t>для</w:t>
+      </w:r>
+      <w:proofErr w:type="gramEnd"/>
+      <w:r>
+        <w:t xml:space="preserve"> браузеров и дополнений к ним; </w:t>
       </w:r>
     </w:p>
     <w:p>
@@ -4424,8 +5119,13 @@
         </w:numPr>
         <w:ind w:left="0" w:firstLine="851"/>
       </w:pPr>
-      <w:r>
-        <w:t>для операционных систем;</w:t>
+      <w:proofErr w:type="gramStart"/>
+      <w:r>
+        <w:t>для</w:t>
+      </w:r>
+      <w:proofErr w:type="gramEnd"/>
+      <w:r>
+        <w:t xml:space="preserve"> операционных систем;</w:t>
       </w:r>
     </w:p>
     <w:p>
@@ -4437,8 +5137,13 @@
         </w:numPr>
         <w:ind w:left="0" w:firstLine="851"/>
       </w:pPr>
-      <w:r>
-        <w:t>для офисных программ, проигрывателей и другого прикладного программного обеспечения;</w:t>
+      <w:proofErr w:type="gramStart"/>
+      <w:r>
+        <w:t>для</w:t>
+      </w:r>
+      <w:proofErr w:type="gramEnd"/>
+      <w:r>
+        <w:t xml:space="preserve"> офисных программ, проигрывателей и другого прикладного программного обеспечения;</w:t>
       </w:r>
     </w:p>
     <w:p>
@@ -4450,8 +5155,13 @@
         </w:numPr>
         <w:ind w:left="0" w:firstLine="851"/>
       </w:pPr>
-      <w:r>
-        <w:t>для серверного программного обеспечения;</w:t>
+      <w:proofErr w:type="gramStart"/>
+      <w:r>
+        <w:t>для</w:t>
+      </w:r>
+      <w:proofErr w:type="gramEnd"/>
+      <w:r>
+        <w:t xml:space="preserve"> серверного программного обеспечения;</w:t>
       </w:r>
     </w:p>
     <w:p>
@@ -4463,8 +5173,37 @@
         </w:numPr>
         <w:ind w:left="0" w:firstLine="851"/>
       </w:pPr>
-      <w:r>
-        <w:t xml:space="preserve">для веб-сервисов, например, WordPress, Joomla, Drupal и др. </w:t>
+      <w:proofErr w:type="gramStart"/>
+      <w:r>
+        <w:t>для</w:t>
+      </w:r>
+      <w:proofErr w:type="gramEnd"/>
+      <w:r>
+        <w:t xml:space="preserve"> веб-сервисов, например, </w:t>
+      </w:r>
+      <w:proofErr w:type="spellStart"/>
+      <w:r>
+        <w:t>WordPress</w:t>
+      </w:r>
+      <w:proofErr w:type="spellEnd"/>
+      <w:r>
+        <w:t xml:space="preserve">, </w:t>
+      </w:r>
+      <w:proofErr w:type="spellStart"/>
+      <w:r>
+        <w:t>Joomla</w:t>
+      </w:r>
+      <w:proofErr w:type="spellEnd"/>
+      <w:r>
+        <w:t xml:space="preserve">, </w:t>
+      </w:r>
+      <w:proofErr w:type="spellStart"/>
+      <w:r>
+        <w:t>Drupal</w:t>
+      </w:r>
+      <w:proofErr w:type="spellEnd"/>
+      <w:r>
+        <w:t xml:space="preserve"> и др. </w:t>
       </w:r>
     </w:p>
     <w:p>
@@ -4476,8 +5215,13 @@
         </w:numPr>
         <w:ind w:left="0" w:firstLine="851"/>
       </w:pPr>
-      <w:r>
-        <w:t>для аппаратных компонентов.</w:t>
+      <w:proofErr w:type="gramStart"/>
+      <w:r>
+        <w:t>для</w:t>
+      </w:r>
+      <w:proofErr w:type="gramEnd"/>
+      <w:r>
+        <w:t xml:space="preserve"> аппаратных компонентов.</w:t>
       </w:r>
       <w:commentRangeEnd w:id="13"/>
       <w:r>
@@ -4489,7 +5233,23 @@
     </w:p>
     <w:p>
       <w:r>
-        <w:t>Большинство существующих эксплойтов входят в ту или иную базу эксплойтов, которые в большинстве случаев создаются для научных целей.</w:t>
+        <w:t xml:space="preserve">Большинство существующих </w:t>
+      </w:r>
+      <w:proofErr w:type="spellStart"/>
+      <w:r>
+        <w:t>эксплойтов</w:t>
+      </w:r>
+      <w:proofErr w:type="spellEnd"/>
+      <w:r>
+        <w:t xml:space="preserve"> входят в ту или иную базу </w:t>
+      </w:r>
+      <w:proofErr w:type="spellStart"/>
+      <w:r>
+        <w:t>эксплойтов</w:t>
+      </w:r>
+      <w:proofErr w:type="spellEnd"/>
+      <w:r>
+        <w:t>, которые в большинстве случаев создаются для научных целей.</w:t>
       </w:r>
     </w:p>
     <w:p/>
@@ -4497,15 +5257,28 @@
       <w:pPr>
         <w:pStyle w:val="3"/>
       </w:pPr>
-      <w:bookmarkStart w:id="14" w:name="_Toc24293723"/>
-      <w:r>
-        <w:t>Базы эксплойтов</w:t>
+      <w:bookmarkStart w:id="14" w:name="_Toc25421735"/>
+      <w:r>
+        <w:t xml:space="preserve">Базы </w:t>
+      </w:r>
+      <w:proofErr w:type="spellStart"/>
+      <w:r>
+        <w:t>эксплойтов</w:t>
       </w:r>
       <w:bookmarkEnd w:id="14"/>
-    </w:p>
-    <w:p>
-      <w:r>
-        <w:t xml:space="preserve">Наиболее обширные базы эксплойтов на данный момент </w:t>
+      <w:proofErr w:type="spellEnd"/>
+    </w:p>
+    <w:p>
+      <w:r>
+        <w:t xml:space="preserve">Наиболее обширные базы </w:t>
+      </w:r>
+      <w:proofErr w:type="spellStart"/>
+      <w:r>
+        <w:t>эксплойтов</w:t>
+      </w:r>
+      <w:proofErr w:type="spellEnd"/>
+      <w:r>
+        <w:t xml:space="preserve"> на данный момент </w:t>
       </w:r>
       <w:r>
         <w:t>[</w:t>
@@ -4536,10 +5309,12 @@
       <w:pPr>
         <w:pStyle w:val="21"/>
       </w:pPr>
+      <w:bookmarkStart w:id="15" w:name="_Toc25421736"/>
       <w:r>
         <w:lastRenderedPageBreak/>
         <w:t>Типичный сценарий атаки</w:t>
       </w:r>
+      <w:bookmarkEnd w:id="15"/>
     </w:p>
     <w:p>
       <w:r>
@@ -4560,21 +5335,25 @@
       <w:r>
         <w:t>://</w:t>
       </w:r>
+      <w:proofErr w:type="spellStart"/>
       <w:r>
         <w:rPr>
           <w:lang w:val="en-US"/>
         </w:rPr>
         <w:t>cyberleninka</w:t>
       </w:r>
+      <w:proofErr w:type="spellEnd"/>
       <w:r>
         <w:t>.</w:t>
       </w:r>
+      <w:proofErr w:type="spellStart"/>
       <w:r>
         <w:rPr>
           <w:lang w:val="en-US"/>
         </w:rPr>
         <w:t>ru</w:t>
       </w:r>
+      <w:proofErr w:type="spellEnd"/>
       <w:r>
         <w:t>/</w:t>
       </w:r>
@@ -4596,57 +5375,69 @@
       <w:r>
         <w:t>/</w:t>
       </w:r>
+      <w:proofErr w:type="spellStart"/>
       <w:r>
         <w:rPr>
           <w:lang w:val="en-US"/>
         </w:rPr>
         <w:t>klassifikatsiya</w:t>
       </w:r>
+      <w:proofErr w:type="spellEnd"/>
       <w:r>
         <w:t>-</w:t>
       </w:r>
+      <w:proofErr w:type="spellStart"/>
       <w:r>
         <w:rPr>
           <w:lang w:val="en-US"/>
         </w:rPr>
         <w:t>ugroz</w:t>
       </w:r>
+      <w:proofErr w:type="spellEnd"/>
       <w:r>
         <w:t>-</w:t>
       </w:r>
+      <w:proofErr w:type="spellStart"/>
       <w:r>
         <w:rPr>
           <w:lang w:val="en-US"/>
         </w:rPr>
         <w:t>i</w:t>
       </w:r>
+      <w:proofErr w:type="spellEnd"/>
       <w:r>
         <w:t>-</w:t>
       </w:r>
+      <w:proofErr w:type="spellStart"/>
       <w:r>
         <w:rPr>
           <w:lang w:val="en-US"/>
         </w:rPr>
         <w:t>uyazvimostey</w:t>
       </w:r>
+      <w:proofErr w:type="spellEnd"/>
       <w:r>
         <w:t>-</w:t>
       </w:r>
+      <w:proofErr w:type="spellStart"/>
       <w:r>
         <w:rPr>
           <w:lang w:val="en-US"/>
         </w:rPr>
         <w:t>informatsionnoy</w:t>
       </w:r>
+      <w:proofErr w:type="spellEnd"/>
       <w:r>
         <w:t>-</w:t>
       </w:r>
+      <w:proofErr w:type="spellStart"/>
       <w:r>
         <w:rPr>
           <w:lang w:val="en-US"/>
         </w:rPr>
         <w:t>bezopasnosti</w:t>
       </w:r>
+      <w:proofErr w:type="spellEnd"/>
       <w:r>
         <w:t>-</w:t>
       </w:r>
@@ -4659,21 +5450,25 @@
       <w:r>
         <w:t>-</w:t>
       </w:r>
+      <w:proofErr w:type="spellStart"/>
       <w:r>
         <w:rPr>
           <w:lang w:val="en-US"/>
         </w:rPr>
         <w:t>korporativnyh</w:t>
       </w:r>
+      <w:proofErr w:type="spellEnd"/>
       <w:r>
         <w:t>-</w:t>
       </w:r>
+      <w:proofErr w:type="spellStart"/>
       <w:r>
         <w:rPr>
           <w:lang w:val="en-US"/>
         </w:rPr>
         <w:t>sistemah</w:t>
       </w:r>
+      <w:proofErr w:type="spellEnd"/>
       <w:r>
         <w:t>]</w:t>
       </w:r>
@@ -4830,26 +5625,36 @@
     <w:p>
       <w:pPr>
         <w:ind w:firstLine="0"/>
+        <w:jc w:val="center"/>
+      </w:pPr>
+    </w:p>
+    <w:p>
+      <w:pPr>
+        <w:pStyle w:val="3"/>
+      </w:pPr>
+      <w:r>
+        <w:t>Сбор информации</w:t>
+      </w:r>
+    </w:p>
+    <w:p/>
+    <w:p>
+      <w:pPr>
+        <w:jc w:val="center"/>
+      </w:pPr>
+      <w:r>
         <w:rPr>
           <w:b/>
           <w:bCs/>
           <w:caps/>
         </w:rPr>
-      </w:pPr>
+        <w:br w:type="page"/>
+      </w:r>
       <w:r>
         <w:rPr>
           <w:b/>
           <w:bCs/>
           <w:caps/>
         </w:rPr>
-        <w:br w:type="page"/>
-      </w:r>
-      <w:r>
-        <w:rPr>
-          <w:b/>
-          <w:bCs/>
-          <w:caps/>
-        </w:rPr>
         <w:lastRenderedPageBreak/>
         <w:br w:type="page"/>
       </w:r>
@@ -4860,8 +5665,38 @@
       </w:pPr>
       <w:r>
         <w:lastRenderedPageBreak/>
-        <w:t>Метод анализа графов</w:t>
-      </w:r>
+        <w:t>Графы атак в задачах оценки защищенности сети</w:t>
+      </w:r>
+    </w:p>
+    <w:p>
+      <w:r>
+        <w:t>Графы атак</w:t>
+      </w:r>
+      <w:r>
+        <w:t xml:space="preserve"> являются ценнейших инструментом, позволяющим проиллюстрировать, каким образом злоумышленник может получить доступ к целевой системе. Проведя анализ графа, специалисты по информационной безопасности могут сосредоточить свою усилия на устранении уязвимостей, предоставляющих злоумышленникам максимальный доступ.</w:t>
+      </w:r>
+    </w:p>
+    <w:p>
+      <w:r>
+        <w:t>Графы отражают все возможные пути атак, кроме того они могут иллюстрировать все состояния системы с переходами из состояния в состояние в соответствии с используемыми уязвимостями.</w:t>
+      </w:r>
+    </w:p>
+    <w:p>
+      <w:r>
+        <w:t>Существует несколько типов графов атак:</w:t>
+      </w:r>
+    </w:p>
+    <w:p>
+      <w:pPr>
+        <w:pStyle w:val="af2"/>
+        <w:numPr>
+          <w:ilvl w:val="0"/>
+          <w:numId w:val="48"/>
+        </w:numPr>
+        <w:ind w:left="0" w:firstLine="851"/>
+      </w:pPr>
+      <w:bookmarkStart w:id="16" w:name="_GoBack"/>
+      <w:bookmarkEnd w:id="16"/>
     </w:p>
     <w:p>
       <w:r>
@@ -4873,8 +5708,13 @@
       <w:r>
         <w:t>непересекающихся подмножества V</w:t>
       </w:r>
-      <w:r>
-        <w:t xml:space="preserve">1  и </w:t>
+      <w:proofErr w:type="gramStart"/>
+      <w:r>
+        <w:t>1  и</w:t>
+      </w:r>
+      <w:proofErr w:type="gramEnd"/>
+      <w:r>
+        <w:t xml:space="preserve"> </w:t>
       </w:r>
       <w:r>
         <w:rPr>
@@ -4902,24 +5742,90 @@
       <w:pPr>
         <w:pStyle w:val="21"/>
       </w:pPr>
+      <w:bookmarkStart w:id="17" w:name="_Toc25421738"/>
       <w:r>
         <w:t>Анализ существующих аналогов</w:t>
       </w:r>
+      <w:bookmarkEnd w:id="17"/>
     </w:p>
     <w:p>
       <w:r>
         <w:t xml:space="preserve">В </w:t>
       </w:r>
-      <w:commentRangeStart w:id="15"/>
-      <w:r>
-        <w:t xml:space="preserve">[Ingols, K. Practical attack graph generation for network defense] </w:t>
-      </w:r>
-      <w:commentRangeEnd w:id="15"/>
+      <w:commentRangeStart w:id="18"/>
+      <w:r>
+        <w:t>[</w:t>
+      </w:r>
+      <w:proofErr w:type="spellStart"/>
+      <w:r>
+        <w:t>Ingols</w:t>
+      </w:r>
+      <w:proofErr w:type="spellEnd"/>
+      <w:r>
+        <w:t xml:space="preserve">, K. </w:t>
+      </w:r>
+      <w:proofErr w:type="spellStart"/>
+      <w:r>
+        <w:t>Practical</w:t>
+      </w:r>
+      <w:proofErr w:type="spellEnd"/>
+      <w:r>
+        <w:t xml:space="preserve"> </w:t>
+      </w:r>
+      <w:proofErr w:type="spellStart"/>
+      <w:r>
+        <w:t>attack</w:t>
+      </w:r>
+      <w:proofErr w:type="spellEnd"/>
+      <w:r>
+        <w:t xml:space="preserve"> </w:t>
+      </w:r>
+      <w:proofErr w:type="spellStart"/>
+      <w:r>
+        <w:t>graph</w:t>
+      </w:r>
+      <w:proofErr w:type="spellEnd"/>
+      <w:r>
+        <w:t xml:space="preserve"> </w:t>
+      </w:r>
+      <w:proofErr w:type="spellStart"/>
+      <w:r>
+        <w:t>generation</w:t>
+      </w:r>
+      <w:proofErr w:type="spellEnd"/>
+      <w:r>
+        <w:t xml:space="preserve"> </w:t>
+      </w:r>
+      <w:proofErr w:type="spellStart"/>
+      <w:r>
+        <w:t>for</w:t>
+      </w:r>
+      <w:proofErr w:type="spellEnd"/>
+      <w:r>
+        <w:t xml:space="preserve"> </w:t>
+      </w:r>
+      <w:proofErr w:type="spellStart"/>
+      <w:r>
+        <w:t>network</w:t>
+      </w:r>
+      <w:proofErr w:type="spellEnd"/>
+      <w:r>
+        <w:t xml:space="preserve"> </w:t>
+      </w:r>
+      <w:proofErr w:type="spellStart"/>
+      <w:r>
+        <w:t>defense</w:t>
+      </w:r>
+      <w:proofErr w:type="spellEnd"/>
+      <w:r>
+        <w:t xml:space="preserve">] </w:t>
+      </w:r>
+      <w:commentRangeEnd w:id="18"/>
       <w:r>
         <w:rPr>
           <w:rStyle w:val="afff"/>
         </w:rPr>
-        <w:commentReference w:id="15"/>
+        <w:commentReference w:id="18"/>
       </w:r>
       <w:r>
         <w:t>предлагается подход к генерации графа</w:t>
@@ -4972,7 +5878,64 @@
         <w:rPr>
           <w:highlight w:val="yellow"/>
         </w:rPr>
-        <w:t>В итоге они анализируют, каким образом можно попасть на выбранный узел и, соответственно, какие нужно закрыть уязвимости, чтобы этого избежать. Причём уззлы они группируют в мой аналог компонент сильной связнности и называют его prerequisite node. Для выбора лучшего решения они "взвешивают" все рекомендации по числу закрытых для доступа хакера хостов (почему они тогда просто не обрывают начальные ребра от точки входа?).</w:t>
+        <w:t xml:space="preserve">В итоге они анализируют, каким образом можно попасть на выбранный узел и, соответственно, какие нужно закрыть уязвимости, чтобы этого избежать. Причём </w:t>
+      </w:r>
+      <w:proofErr w:type="spellStart"/>
+      <w:r>
+        <w:rPr>
+          <w:highlight w:val="yellow"/>
+        </w:rPr>
+        <w:t>уззлы</w:t>
+      </w:r>
+      <w:proofErr w:type="spellEnd"/>
+      <w:r>
+        <w:rPr>
+          <w:highlight w:val="yellow"/>
+        </w:rPr>
+        <w:t xml:space="preserve"> они группируют в мой аналог компонент сильной </w:t>
+      </w:r>
+      <w:proofErr w:type="spellStart"/>
+      <w:r>
+        <w:rPr>
+          <w:highlight w:val="yellow"/>
+        </w:rPr>
+        <w:lastRenderedPageBreak/>
+        <w:t>связнности</w:t>
+      </w:r>
+      <w:proofErr w:type="spellEnd"/>
+      <w:r>
+        <w:rPr>
+          <w:highlight w:val="yellow"/>
+        </w:rPr>
+        <w:t xml:space="preserve"> и называют его </w:t>
+      </w:r>
+      <w:proofErr w:type="spellStart"/>
+      <w:r>
+        <w:rPr>
+          <w:highlight w:val="yellow"/>
+        </w:rPr>
+        <w:t>prerequisite</w:t>
+      </w:r>
+      <w:proofErr w:type="spellEnd"/>
+      <w:r>
+        <w:rPr>
+          <w:highlight w:val="yellow"/>
+        </w:rPr>
+        <w:t xml:space="preserve"> </w:t>
+      </w:r>
+      <w:proofErr w:type="spellStart"/>
+      <w:r>
+        <w:rPr>
+          <w:highlight w:val="yellow"/>
+        </w:rPr>
+        <w:t>node</w:t>
+      </w:r>
+      <w:proofErr w:type="spellEnd"/>
+      <w:r>
+        <w:rPr>
+          <w:highlight w:val="yellow"/>
+        </w:rPr>
+        <w:t>. Для выбора лучшего решения они "взвешивают" все рекомендации по числу закрытых для доступа хакера хостов (почему они тогда просто не обрывают начальные ребра от точки входа?).</w:t>
       </w:r>
     </w:p>
     <w:p>
@@ -4987,10 +5950,12 @@
       <w:pPr>
         <w:pStyle w:val="1"/>
       </w:pPr>
+      <w:bookmarkStart w:id="19" w:name="_Toc25421739"/>
       <w:r>
         <w:lastRenderedPageBreak/>
         <w:t>Разработка системы автоматизированного построения и анализа графа потенциальных атак</w:t>
       </w:r>
+      <w:bookmarkEnd w:id="19"/>
     </w:p>
     <w:p>
       <w:r>
@@ -5109,7 +6074,7 @@
           <w:lang w:eastAsia="en-US"/>
         </w:rPr>
       </w:pPr>
-      <w:bookmarkStart w:id="16" w:name="_Toc24293725"/>
+      <w:bookmarkStart w:id="20" w:name="_Toc25421740"/>
       <w:r>
         <w:rPr>
           <w:lang w:eastAsia="en-US"/>
@@ -5117,7 +6082,7 @@
         <w:lastRenderedPageBreak/>
         <w:t>Источники информации</w:t>
       </w:r>
-      <w:bookmarkEnd w:id="16"/>
+      <w:bookmarkEnd w:id="20"/>
     </w:p>
     <w:p>
       <w:pPr>
@@ -5145,10 +6110,12 @@
       <w:pPr>
         <w:pStyle w:val="1"/>
       </w:pPr>
+      <w:bookmarkStart w:id="21" w:name="_Toc25421741"/>
       <w:r>
         <w:lastRenderedPageBreak/>
         <w:t>Краткое описание разрабатываемой системы</w:t>
       </w:r>
+      <w:bookmarkEnd w:id="21"/>
     </w:p>
     <w:p>
       <w:r>
@@ -5225,8 +6192,13 @@
         <w:t xml:space="preserve"> </w:t>
       </w:r>
       <w:r>
-        <w:t xml:space="preserve">множество триплетов, называемых ребрами, вида </w:t>
-      </w:r>
+        <w:t xml:space="preserve">множество триплетов, называемых ребрами, </w:t>
+      </w:r>
+      <w:proofErr w:type="gramStart"/>
+      <w:r>
+        <w:t xml:space="preserve">вида </w:t>
+      </w:r>
+      <w:proofErr w:type="gramEnd"/>
       <m:oMath>
         <m:d>
           <m:dPr>
@@ -5697,6 +6669,7 @@
       </m:oMathPara>
     </w:p>
     <w:p>
+      <w:proofErr w:type="gramStart"/>
       <w:r>
         <w:t xml:space="preserve">Где </w:t>
       </w:r>
@@ -5729,7 +6702,11 @@
         </m:sSub>
       </m:oMath>
       <w:r>
-        <w:t xml:space="preserve"> – </w:t>
+        <w:t xml:space="preserve"> –</w:t>
+      </w:r>
+      <w:proofErr w:type="gramEnd"/>
+      <w:r>
+        <w:t xml:space="preserve"> </w:t>
       </w:r>
       <w:r>
         <w:t xml:space="preserve">угроза попадания злоумышленником на узел </w:t>
@@ -6002,6 +6979,7 @@
       </w:r>
     </w:p>
     <w:p>
+      <w:proofErr w:type="gramStart"/>
       <w:r>
         <w:t xml:space="preserve">Узел </w:t>
       </w:r>
@@ -6037,7 +7015,11 @@
         <w:t xml:space="preserve"> </w:t>
       </w:r>
       <w:r>
-        <w:t xml:space="preserve">достижим из </w:t>
+        <w:t>достижим</w:t>
+      </w:r>
+      <w:proofErr w:type="gramEnd"/>
+      <w:r>
+        <w:t xml:space="preserve"> из </w:t>
       </w:r>
       <m:oMath>
         <m:sSub>
@@ -6392,6 +7374,7 @@
       </m:oMathPara>
     </w:p>
     <w:p>
+      <w:proofErr w:type="gramStart"/>
       <w:r>
         <w:t xml:space="preserve">Где </w:t>
       </w:r>
@@ -6441,18 +7424,21 @@
       <w:r>
         <w:t>–</w:t>
       </w:r>
+      <w:proofErr w:type="gramEnd"/>
       <w:r>
         <w:t xml:space="preserve"> </w:t>
       </w:r>
       <w:r>
         <w:t xml:space="preserve">коэффициент зависящий от типа устройства. Можно использовать базу </w:t>
       </w:r>
+      <w:proofErr w:type="spellStart"/>
       <w:r>
         <w:rPr>
           <w:lang w:val="en-US"/>
         </w:rPr>
         <w:t>nmap</w:t>
       </w:r>
+      <w:proofErr w:type="spellEnd"/>
       <w:r>
         <w:t xml:space="preserve"> </w:t>
       </w:r>
@@ -6474,7 +7460,16 @@
         <w:t xml:space="preserve"> – </w:t>
       </w:r>
       <w:r>
-        <w:t xml:space="preserve">критичность одного сервиса. Каждому сервису или типу сервисов можно сопоставить конкретную критичность компроментации, </w:t>
+        <w:t xml:space="preserve">критичность одного сервиса. Каждому сервису или типу сервисов можно сопоставить конкретную критичность </w:t>
+      </w:r>
+      <w:proofErr w:type="spellStart"/>
+      <w:proofErr w:type="gramStart"/>
+      <w:r>
+        <w:t>компроментации</w:t>
+      </w:r>
+      <w:proofErr w:type="spellEnd"/>
+      <w:r>
+        <w:t xml:space="preserve">, </w:t>
       </w:r>
       <m:oMath>
         <m:r>
@@ -6578,7 +7573,11 @@
         </m:sSub>
       </m:oMath>
       <w:r>
-        <w:t xml:space="preserve"> сервис узла </w:t>
+        <w:t xml:space="preserve"> сервис</w:t>
+      </w:r>
+      <w:proofErr w:type="gramEnd"/>
+      <w:r>
+        <w:t xml:space="preserve"> узла </w:t>
       </w:r>
       <m:oMath>
         <m:sSub>
@@ -6616,9 +7615,11 @@
       <w:r>
         <w:t xml:space="preserve">Угроза </w:t>
       </w:r>
+      <w:proofErr w:type="gramStart"/>
       <w:r>
         <w:t>компрометации  системы</w:t>
       </w:r>
+      <w:proofErr w:type="gramEnd"/>
       <w:r>
         <w:t xml:space="preserve"> </w:t>
       </w:r>
@@ -6787,7 +7788,16 @@
           <w:szCs w:val="22"/>
           <w:lang w:eastAsia="en-US"/>
         </w:rPr>
-        <w:t xml:space="preserve">Далее необходимо найти такую уязвимость </w:t>
+        <w:t xml:space="preserve">Далее необходимо найти такую </w:t>
+      </w:r>
+      <w:proofErr w:type="gramStart"/>
+      <w:r>
+        <w:rPr>
+          <w:rFonts w:eastAsia="Calibri" w:cs="Times New Roman"/>
+          <w:szCs w:val="22"/>
+          <w:lang w:eastAsia="en-US"/>
+        </w:rPr>
+        <w:t xml:space="preserve">уязвимость </w:t>
       </w:r>
       <m:oMath>
         <m:sSub>
@@ -6829,7 +7839,16 @@
           <w:szCs w:val="22"/>
           <w:lang w:eastAsia="en-US"/>
         </w:rPr>
-        <w:t>, при удалении которой максимально снизится угроза компрометации системы, то есть:</w:t>
+        <w:t>,</w:t>
+      </w:r>
+      <w:proofErr w:type="gramEnd"/>
+      <w:r>
+        <w:rPr>
+          <w:rFonts w:eastAsia="Calibri" w:cs="Times New Roman"/>
+          <w:szCs w:val="22"/>
+          <w:lang w:eastAsia="en-US"/>
+        </w:rPr>
+        <w:t xml:space="preserve"> при удалении которой максимально снизится угроза компрометации системы, то есть:</w:t>
       </w:r>
     </w:p>
     <w:p>
@@ -7082,7 +8101,16 @@
           <w:szCs w:val="22"/>
           <w:lang w:eastAsia="en-US"/>
         </w:rPr>
-        <w:t xml:space="preserve">необходимо в первую очередь определить множество </w:t>
+        <w:t xml:space="preserve">необходимо в первую очередь определить </w:t>
+      </w:r>
+      <w:proofErr w:type="gramStart"/>
+      <w:r>
+        <w:rPr>
+          <w:rFonts w:eastAsia="Calibri" w:cs="Times New Roman"/>
+          <w:szCs w:val="22"/>
+          <w:lang w:eastAsia="en-US"/>
+        </w:rPr>
+        <w:t xml:space="preserve">множество </w:t>
       </w:r>
       <m:oMath>
         <m:sSub>
@@ -7124,7 +8152,16 @@
           <w:szCs w:val="22"/>
           <w:lang w:eastAsia="en-US"/>
         </w:rPr>
-        <w:t xml:space="preserve">. </w:t>
+        <w:t>.</w:t>
+      </w:r>
+      <w:proofErr w:type="gramEnd"/>
+      <w:r>
+        <w:rPr>
+          <w:rFonts w:eastAsia="Calibri" w:cs="Times New Roman"/>
+          <w:szCs w:val="22"/>
+          <w:lang w:eastAsia="en-US"/>
+        </w:rPr>
+        <w:t xml:space="preserve"> </w:t>
       </w:r>
       <w:r>
         <w:rPr>
@@ -7156,7 +8193,16 @@
           <w:szCs w:val="22"/>
           <w:lang w:eastAsia="en-US"/>
         </w:rPr>
-        <w:t xml:space="preserve">, начиная от узла </w:t>
+        <w:t xml:space="preserve">, начиная от </w:t>
+      </w:r>
+      <w:proofErr w:type="gramStart"/>
+      <w:r>
+        <w:rPr>
+          <w:rFonts w:eastAsia="Calibri" w:cs="Times New Roman"/>
+          <w:szCs w:val="22"/>
+          <w:lang w:eastAsia="en-US"/>
+        </w:rPr>
+        <w:t xml:space="preserve">узла </w:t>
       </w:r>
       <m:oMath>
         <m:sSub>
@@ -7198,7 +8244,16 @@
           <w:szCs w:val="22"/>
           <w:lang w:eastAsia="en-US"/>
         </w:rPr>
-        <w:t>, и пометить все достижимые</w:t>
+        <w:t>,</w:t>
+      </w:r>
+      <w:proofErr w:type="gramEnd"/>
+      <w:r>
+        <w:rPr>
+          <w:rFonts w:eastAsia="Calibri" w:cs="Times New Roman"/>
+          <w:szCs w:val="22"/>
+          <w:lang w:eastAsia="en-US"/>
+        </w:rPr>
+        <w:t xml:space="preserve"> и пометить все достижимые</w:t>
       </w:r>
       <w:r>
         <w:rPr>
@@ -7222,7 +8277,16 @@
           <w:szCs w:val="22"/>
           <w:lang w:eastAsia="en-US"/>
         </w:rPr>
-        <w:t xml:space="preserve">. Сложность алгоритма обхода </w:t>
+        <w:t xml:space="preserve">. Сложность алгоритма </w:t>
+      </w:r>
+      <w:proofErr w:type="gramStart"/>
+      <w:r>
+        <w:rPr>
+          <w:rFonts w:eastAsia="Calibri" w:cs="Times New Roman"/>
+          <w:szCs w:val="22"/>
+          <w:lang w:eastAsia="en-US"/>
+        </w:rPr>
+        <w:t xml:space="preserve">обхода </w:t>
       </w:r>
       <m:oMath>
         <m:r>
@@ -7280,7 +8344,16 @@
           <w:szCs w:val="22"/>
           <w:lang w:eastAsia="en-US"/>
         </w:rPr>
-        <w:t xml:space="preserve"> Таким образом, сложность подсчета </w:t>
+        <w:t xml:space="preserve"> Таким</w:t>
+      </w:r>
+      <w:proofErr w:type="gramEnd"/>
+      <w:r>
+        <w:rPr>
+          <w:rFonts w:eastAsia="Calibri" w:cs="Times New Roman"/>
+          <w:szCs w:val="22"/>
+          <w:lang w:eastAsia="en-US"/>
+        </w:rPr>
+        <w:t xml:space="preserve"> образом, сложность подсчета </w:t>
       </w:r>
       <m:oMath>
         <m:sSub>
@@ -7575,13 +8648,23 @@
         </w:rPr>
         <w:t>-</w:t>
       </w:r>
-      <w:r>
-        <w:rPr>
-          <w:rFonts w:eastAsia="Calibri" w:cs="Times New Roman"/>
-          <w:szCs w:val="22"/>
-          <w:lang w:eastAsia="en-US"/>
-        </w:rPr>
-        <w:t>арному дереву.</w:t>
+      <w:proofErr w:type="spellStart"/>
+      <w:r>
+        <w:rPr>
+          <w:rFonts w:eastAsia="Calibri" w:cs="Times New Roman"/>
+          <w:szCs w:val="22"/>
+          <w:lang w:eastAsia="en-US"/>
+        </w:rPr>
+        <w:t>арному</w:t>
+      </w:r>
+      <w:proofErr w:type="spellEnd"/>
+      <w:r>
+        <w:rPr>
+          <w:rFonts w:eastAsia="Calibri" w:cs="Times New Roman"/>
+          <w:szCs w:val="22"/>
+          <w:lang w:eastAsia="en-US"/>
+        </w:rPr>
+        <w:t xml:space="preserve"> дереву.</w:t>
       </w:r>
     </w:p>
     <w:p>
@@ -7657,6 +8740,7 @@
         </w:rPr>
         <w:t xml:space="preserve"> </w:t>
       </w:r>
+      <w:proofErr w:type="gramStart"/>
       <w:r>
         <w:rPr>
           <w:rFonts w:eastAsia="Calibri" w:cs="Times New Roman"/>
@@ -7689,7 +8773,16 @@
           <w:szCs w:val="22"/>
           <w:lang w:eastAsia="en-US"/>
         </w:rPr>
-        <w:t xml:space="preserve"> и </w:t>
+        <w:t xml:space="preserve"> и</w:t>
+      </w:r>
+      <w:proofErr w:type="gramEnd"/>
+      <w:r>
+        <w:rPr>
+          <w:rFonts w:eastAsia="Calibri" w:cs="Times New Roman"/>
+          <w:szCs w:val="22"/>
+          <w:lang w:eastAsia="en-US"/>
+        </w:rPr>
+        <w:t xml:space="preserve"> </w:t>
       </w:r>
       <m:oMath>
         <m:r>
@@ -7779,7 +8872,25 @@
           <w:szCs w:val="22"/>
           <w:lang w:eastAsia="en-US"/>
         </w:rPr>
-        <w:t xml:space="preserve">. Компонентами сильной связности орграфа называются его максимальные по включению сильно связные подграфы. Областью сильной связности называется множество </w:t>
+        <w:t>. Компонентами сильной связности орграфа называются его максимальные по включению сильно связные подграфы. Областью сильной связности называется м</w:t>
+      </w:r>
+      <w:proofErr w:type="spellStart"/>
+      <w:r>
+        <w:rPr>
+          <w:rFonts w:eastAsia="Calibri" w:cs="Times New Roman"/>
+          <w:szCs w:val="22"/>
+          <w:lang w:eastAsia="en-US"/>
+        </w:rPr>
+        <w:t>ножество</w:t>
+      </w:r>
+      <w:proofErr w:type="spellEnd"/>
+      <w:r>
+        <w:rPr>
+          <w:rFonts w:eastAsia="Calibri" w:cs="Times New Roman"/>
+          <w:szCs w:val="22"/>
+          <w:lang w:eastAsia="en-US"/>
+        </w:rPr>
+        <w:t xml:space="preserve"> </w:t>
       </w:r>
       <w:r>
         <w:rPr>
@@ -7837,7 +8948,16 @@
           <w:szCs w:val="22"/>
           <w:lang w:eastAsia="en-US"/>
         </w:rPr>
-        <w:t xml:space="preserve"> (обозначим их </w:t>
+        <w:t xml:space="preserve"> (обозначим </w:t>
+      </w:r>
+      <w:proofErr w:type="gramStart"/>
+      <w:r>
+        <w:rPr>
+          <w:rFonts w:eastAsia="Calibri" w:cs="Times New Roman"/>
+          <w:szCs w:val="22"/>
+          <w:lang w:eastAsia="en-US"/>
+        </w:rPr>
+        <w:t xml:space="preserve">их </w:t>
       </w:r>
       <m:oMath>
         <m:sSub>
@@ -7879,8 +8999,18 @@
           <w:szCs w:val="22"/>
           <w:lang w:eastAsia="en-US"/>
         </w:rPr>
-        <w:t xml:space="preserve">, например, с помощью алгоритма </w:t>
-      </w:r>
+        <w:t>,</w:t>
+      </w:r>
+      <w:proofErr w:type="gramEnd"/>
+      <w:r>
+        <w:rPr>
+          <w:rFonts w:eastAsia="Calibri" w:cs="Times New Roman"/>
+          <w:szCs w:val="22"/>
+          <w:lang w:eastAsia="en-US"/>
+        </w:rPr>
+        <w:t xml:space="preserve"> например, с помощью алгоритма </w:t>
+      </w:r>
+      <w:proofErr w:type="spellStart"/>
       <w:r>
         <w:rPr>
           <w:rFonts w:eastAsia="Calibri" w:cs="Times New Roman"/>
@@ -7905,6 +9035,7 @@
         </w:rPr>
         <w:t>ю</w:t>
       </w:r>
+      <w:proofErr w:type="spellEnd"/>
       <w:r>
         <w:rPr>
           <w:rFonts w:eastAsia="Calibri" w:cs="Times New Roman"/>
@@ -8003,6 +9134,7 @@
         </w:rPr>
         <w:t>-</w:t>
       </w:r>
+      <w:proofErr w:type="spellStart"/>
       <w:r>
         <w:rPr>
           <w:rFonts w:eastAsia="Calibri" w:cs="Times New Roman"/>
@@ -8011,6 +9143,7 @@
         </w:rPr>
         <w:t>арное</w:t>
       </w:r>
+      <w:proofErr w:type="spellEnd"/>
       <w:r>
         <w:rPr>
           <w:rFonts w:eastAsia="Calibri" w:cs="Times New Roman"/>
@@ -8177,7 +9310,16 @@
           <w:szCs w:val="22"/>
           <w:lang w:eastAsia="en-US"/>
         </w:rPr>
-        <w:t>Обозначим их</w:t>
+        <w:t xml:space="preserve">Обозначим </w:t>
+      </w:r>
+      <w:proofErr w:type="gramStart"/>
+      <w:r>
+        <w:rPr>
+          <w:rFonts w:eastAsia="Calibri" w:cs="Times New Roman"/>
+          <w:szCs w:val="22"/>
+          <w:lang w:eastAsia="en-US"/>
+        </w:rPr>
+        <w:t>их</w:t>
       </w:r>
       <w:r>
         <w:rPr>
@@ -8235,7 +9377,16 @@
           <w:szCs w:val="22"/>
           <w:lang w:eastAsia="en-US"/>
         </w:rPr>
-        <w:t xml:space="preserve">. </w:t>
+        <w:t>.</w:t>
+      </w:r>
+      <w:proofErr w:type="gramEnd"/>
+      <w:r>
+        <w:rPr>
+          <w:rFonts w:eastAsia="Calibri" w:cs="Times New Roman"/>
+          <w:szCs w:val="22"/>
+          <w:lang w:eastAsia="en-US"/>
+        </w:rPr>
+        <w:t xml:space="preserve"> </w:t>
       </w:r>
       <w:r>
         <w:rPr>
@@ -8312,13 +9463,23 @@
         </w:rPr>
         <w:t>-</w:t>
       </w:r>
-      <w:r>
-        <w:rPr>
-          <w:rFonts w:eastAsia="Calibri" w:cs="Times New Roman"/>
-          <w:szCs w:val="22"/>
-          <w:lang w:eastAsia="en-US"/>
-        </w:rPr>
-        <w:t xml:space="preserve">арное дерево включаются только те </w:t>
+      <w:proofErr w:type="spellStart"/>
+      <w:r>
+        <w:rPr>
+          <w:rFonts w:eastAsia="Calibri" w:cs="Times New Roman"/>
+          <w:szCs w:val="22"/>
+          <w:lang w:eastAsia="en-US"/>
+        </w:rPr>
+        <w:t>арное</w:t>
+      </w:r>
+      <w:proofErr w:type="spellEnd"/>
+      <w:r>
+        <w:rPr>
+          <w:rFonts w:eastAsia="Calibri" w:cs="Times New Roman"/>
+          <w:szCs w:val="22"/>
+          <w:lang w:eastAsia="en-US"/>
+        </w:rPr>
+        <w:t xml:space="preserve"> дерево включаются только те </w:t>
       </w:r>
       <w:r>
         <w:rPr>
@@ -8358,7 +9519,27 @@
           <w:szCs w:val="22"/>
           <w:lang w:eastAsia="en-US"/>
         </w:rPr>
-        <w:t xml:space="preserve"> составлять только корневой узел. (доп условие)</w:t>
+        <w:t xml:space="preserve"> составлять только корневой узел. (</w:t>
+      </w:r>
+      <w:proofErr w:type="spellStart"/>
+      <w:proofErr w:type="gramStart"/>
+      <w:r>
+        <w:rPr>
+          <w:rFonts w:eastAsia="Calibri" w:cs="Times New Roman"/>
+          <w:szCs w:val="22"/>
+          <w:lang w:eastAsia="en-US"/>
+        </w:rPr>
+        <w:t>доп</w:t>
+      </w:r>
+      <w:proofErr w:type="spellEnd"/>
+      <w:proofErr w:type="gramEnd"/>
+      <w:r>
+        <w:rPr>
+          <w:rFonts w:eastAsia="Calibri" w:cs="Times New Roman"/>
+          <w:szCs w:val="22"/>
+          <w:lang w:eastAsia="en-US"/>
+        </w:rPr>
+        <w:t xml:space="preserve"> условие)</w:t>
       </w:r>
     </w:p>
     <w:p>
@@ -8384,7 +9565,25 @@
           <w:szCs w:val="22"/>
           <w:lang w:eastAsia="en-US"/>
         </w:rPr>
-        <w:t>сти. Проиллюстрируем данный щаг на примере. Считаем, что все узлы имеют по 1 уязвимости, вследствие чего дуги не подписаны (рисунок Х).</w:t>
+        <w:t xml:space="preserve">сти. Проиллюстрируем данный </w:t>
+      </w:r>
+      <w:proofErr w:type="spellStart"/>
+      <w:r>
+        <w:rPr>
+          <w:rFonts w:eastAsia="Calibri" w:cs="Times New Roman"/>
+          <w:szCs w:val="22"/>
+          <w:lang w:eastAsia="en-US"/>
+        </w:rPr>
+        <w:t>щаг</w:t>
+      </w:r>
+      <w:proofErr w:type="spellEnd"/>
+      <w:r>
+        <w:rPr>
+          <w:rFonts w:eastAsia="Calibri" w:cs="Times New Roman"/>
+          <w:szCs w:val="22"/>
+          <w:lang w:eastAsia="en-US"/>
+        </w:rPr>
+        <w:t xml:space="preserve"> на примере. Считаем, что все узлы имеют по 1 уязвимости, вследствие чего дуги не подписаны (рисунок Х).</w:t>
       </w:r>
     </w:p>
     <w:p>
@@ -8519,13 +9718,23 @@
         </w:rPr>
         <w:t>-</w:t>
       </w:r>
-      <w:r>
-        <w:rPr>
-          <w:rFonts w:eastAsia="Calibri" w:cs="Times New Roman"/>
-          <w:szCs w:val="22"/>
-          <w:lang w:eastAsia="en-US"/>
-        </w:rPr>
-        <w:t xml:space="preserve">арные деревья (рисунок Х). Компоненты сильной связности обозначены зеленым цветом, </w:t>
+      <w:proofErr w:type="spellStart"/>
+      <w:r>
+        <w:rPr>
+          <w:rFonts w:eastAsia="Calibri" w:cs="Times New Roman"/>
+          <w:szCs w:val="22"/>
+          <w:lang w:eastAsia="en-US"/>
+        </w:rPr>
+        <w:t>арные</w:t>
+      </w:r>
+      <w:proofErr w:type="spellEnd"/>
+      <w:r>
+        <w:rPr>
+          <w:rFonts w:eastAsia="Calibri" w:cs="Times New Roman"/>
+          <w:szCs w:val="22"/>
+          <w:lang w:eastAsia="en-US"/>
+        </w:rPr>
+        <w:t xml:space="preserve"> деревья (рисунок Х). Компоненты сильной связности обозначены зеленым цветом, </w:t>
       </w:r>
       <w:r>
         <w:rPr>
@@ -8543,13 +9752,23 @@
         </w:rPr>
         <w:t>-</w:t>
       </w:r>
-      <w:r>
-        <w:rPr>
-          <w:rFonts w:eastAsia="Calibri" w:cs="Times New Roman"/>
-          <w:szCs w:val="22"/>
-          <w:lang w:eastAsia="en-US"/>
-        </w:rPr>
-        <w:t>арные деревья – оранжевым.</w:t>
+      <w:proofErr w:type="spellStart"/>
+      <w:r>
+        <w:rPr>
+          <w:rFonts w:eastAsia="Calibri" w:cs="Times New Roman"/>
+          <w:szCs w:val="22"/>
+          <w:lang w:eastAsia="en-US"/>
+        </w:rPr>
+        <w:t>арные</w:t>
+      </w:r>
+      <w:proofErr w:type="spellEnd"/>
+      <w:r>
+        <w:rPr>
+          <w:rFonts w:eastAsia="Calibri" w:cs="Times New Roman"/>
+          <w:szCs w:val="22"/>
+          <w:lang w:eastAsia="en-US"/>
+        </w:rPr>
+        <w:t xml:space="preserve"> деревья – оранжевым.</w:t>
       </w:r>
     </w:p>
     <w:p>
@@ -9177,12 +10396,21 @@
         </w:rPr>
         <w:t>-</w:t>
       </w:r>
+      <w:proofErr w:type="spellStart"/>
       <w:r>
         <w:rPr>
           <w:rFonts w:eastAsia="Calibri"/>
           <w:lang w:eastAsia="en-US"/>
         </w:rPr>
-        <w:t>ая область сильной связности</w:t>
+        <w:t>ая</w:t>
+      </w:r>
+      <w:proofErr w:type="spellEnd"/>
+      <w:r>
+        <w:rPr>
+          <w:rFonts w:eastAsia="Calibri"/>
+          <w:lang w:eastAsia="en-US"/>
+        </w:rPr>
+        <w:t xml:space="preserve"> область сильной связности</w:t>
       </w:r>
     </w:p>
     <w:p>
@@ -9202,7 +10430,16 @@
           <w:szCs w:val="22"/>
           <w:lang w:eastAsia="en-US"/>
         </w:rPr>
-        <w:t xml:space="preserve">Следовательно, для каждой области сильной связности достаточно посчитать </w:t>
+        <w:t xml:space="preserve">Следовательно, для каждой области сильной связности достаточно </w:t>
+      </w:r>
+      <w:proofErr w:type="gramStart"/>
+      <w:r>
+        <w:rPr>
+          <w:rFonts w:eastAsia="Calibri" w:cs="Times New Roman"/>
+          <w:szCs w:val="22"/>
+          <w:lang w:eastAsia="en-US"/>
+        </w:rPr>
+        <w:t xml:space="preserve">посчитать </w:t>
       </w:r>
       <m:oMath>
         <m:sSub>
@@ -9252,7 +10489,16 @@
           <w:szCs w:val="22"/>
           <w:lang w:eastAsia="en-US"/>
         </w:rPr>
-        <w:t>единственный раз.</w:t>
+        <w:t>единственный</w:t>
+      </w:r>
+      <w:proofErr w:type="gramEnd"/>
+      <w:r>
+        <w:rPr>
+          <w:rFonts w:eastAsia="Calibri" w:cs="Times New Roman"/>
+          <w:szCs w:val="22"/>
+          <w:lang w:eastAsia="en-US"/>
+        </w:rPr>
+        <w:t xml:space="preserve"> раз.</w:t>
       </w:r>
     </w:p>
     <w:p>
@@ -9294,13 +10540,23 @@
         </w:rPr>
         <w:t>-</w:t>
       </w:r>
-      <w:r>
-        <w:rPr>
-          <w:rFonts w:eastAsia="Calibri" w:cs="Times New Roman"/>
-          <w:szCs w:val="22"/>
-          <w:lang w:eastAsia="en-US"/>
-        </w:rPr>
-        <w:t xml:space="preserve">арного дерева следует, что попав в любую из данных компонент гарантируется прохождение по всем узлам </w:t>
+      <w:proofErr w:type="spellStart"/>
+      <w:r>
+        <w:rPr>
+          <w:rFonts w:eastAsia="Calibri" w:cs="Times New Roman"/>
+          <w:szCs w:val="22"/>
+          <w:lang w:eastAsia="en-US"/>
+        </w:rPr>
+        <w:t>арного</w:t>
+      </w:r>
+      <w:proofErr w:type="spellEnd"/>
+      <w:r>
+        <w:rPr>
+          <w:rFonts w:eastAsia="Calibri" w:cs="Times New Roman"/>
+          <w:szCs w:val="22"/>
+          <w:lang w:eastAsia="en-US"/>
+        </w:rPr>
+        <w:t xml:space="preserve"> дерева следует, что попав в любую из данных компонент гарантируется прохождение по всем узлам </w:t>
       </w:r>
       <w:r>
         <w:rPr>
@@ -9334,13 +10590,23 @@
         </w:rPr>
         <w:t>-</w:t>
       </w:r>
-      <w:r>
-        <w:rPr>
-          <w:rFonts w:eastAsia="Calibri" w:cs="Times New Roman"/>
-          <w:szCs w:val="22"/>
-          <w:lang w:eastAsia="en-US"/>
-        </w:rPr>
-        <w:t xml:space="preserve">арном дереве существует только </w:t>
+      <w:proofErr w:type="spellStart"/>
+      <w:r>
+        <w:rPr>
+          <w:rFonts w:eastAsia="Calibri" w:cs="Times New Roman"/>
+          <w:szCs w:val="22"/>
+          <w:lang w:eastAsia="en-US"/>
+        </w:rPr>
+        <w:t>арном</w:t>
+      </w:r>
+      <w:proofErr w:type="spellEnd"/>
+      <w:r>
+        <w:rPr>
+          <w:rFonts w:eastAsia="Calibri" w:cs="Times New Roman"/>
+          <w:szCs w:val="22"/>
+          <w:lang w:eastAsia="en-US"/>
+        </w:rPr>
+        <w:t xml:space="preserve"> дереве существует только </w:t>
       </w:r>
       <w:r>
         <w:rPr>
@@ -9879,13 +11145,23 @@
         </w:rPr>
         <w:t>-</w:t>
       </w:r>
-      <w:r>
-        <w:rPr>
-          <w:rFonts w:eastAsia="Calibri" w:cs="Times New Roman"/>
-          <w:szCs w:val="22"/>
-          <w:lang w:eastAsia="en-US"/>
-        </w:rPr>
-        <w:t>арным деревьям</w:t>
+      <w:proofErr w:type="spellStart"/>
+      <w:r>
+        <w:rPr>
+          <w:rFonts w:eastAsia="Calibri" w:cs="Times New Roman"/>
+          <w:szCs w:val="22"/>
+          <w:lang w:eastAsia="en-US"/>
+        </w:rPr>
+        <w:t>арным</w:t>
+      </w:r>
+      <w:proofErr w:type="spellEnd"/>
+      <w:r>
+        <w:rPr>
+          <w:rFonts w:eastAsia="Calibri" w:cs="Times New Roman"/>
+          <w:szCs w:val="22"/>
+          <w:lang w:eastAsia="en-US"/>
+        </w:rPr>
+        <w:t xml:space="preserve"> деревьям</w:t>
       </w:r>
       <w:r>
         <w:rPr>
@@ -9984,13 +11260,23 @@
         </w:rPr>
         <w:t>-</w:t>
       </w:r>
-      <w:r>
-        <w:rPr>
-          <w:rFonts w:eastAsia="Calibri" w:cs="Times New Roman"/>
-          <w:szCs w:val="22"/>
-          <w:lang w:eastAsia="en-US"/>
-        </w:rPr>
-        <w:t xml:space="preserve">арном дереве, необходимо осуществить перераспределение узлов данной компоненты по новым подграфам сильной связности и </w:t>
+      <w:proofErr w:type="spellStart"/>
+      <w:r>
+        <w:rPr>
+          <w:rFonts w:eastAsia="Calibri" w:cs="Times New Roman"/>
+          <w:szCs w:val="22"/>
+          <w:lang w:eastAsia="en-US"/>
+        </w:rPr>
+        <w:t>арном</w:t>
+      </w:r>
+      <w:proofErr w:type="spellEnd"/>
+      <w:r>
+        <w:rPr>
+          <w:rFonts w:eastAsia="Calibri" w:cs="Times New Roman"/>
+          <w:szCs w:val="22"/>
+          <w:lang w:eastAsia="en-US"/>
+        </w:rPr>
+        <w:t xml:space="preserve"> дереве, необходимо осуществить перераспределение узлов данной компоненты по новым подграфам сильной связности и </w:t>
       </w:r>
       <w:r>
         <w:rPr>
@@ -10008,13 +11294,32 @@
         </w:rPr>
         <w:t>-</w:t>
       </w:r>
-      <w:r>
-        <w:rPr>
-          <w:rFonts w:eastAsia="Calibri" w:cs="Times New Roman"/>
-          <w:szCs w:val="22"/>
-          <w:lang w:eastAsia="en-US"/>
-        </w:rPr>
-        <w:t xml:space="preserve">арным деревьям. Также необходимо осуществить новые расчёты параметров </w:t>
+      <w:proofErr w:type="spellStart"/>
+      <w:r>
+        <w:rPr>
+          <w:rFonts w:eastAsia="Calibri" w:cs="Times New Roman"/>
+          <w:szCs w:val="22"/>
+          <w:lang w:eastAsia="en-US"/>
+        </w:rPr>
+        <w:t>арным</w:t>
+      </w:r>
+      <w:proofErr w:type="spellEnd"/>
+      <w:r>
+        <w:rPr>
+          <w:rFonts w:eastAsia="Calibri" w:cs="Times New Roman"/>
+          <w:szCs w:val="22"/>
+          <w:lang w:eastAsia="en-US"/>
+        </w:rPr>
+        <w:t xml:space="preserve"> деревьям. Также необходимо осуществить новые расчёты </w:t>
+      </w:r>
+      <w:proofErr w:type="gramStart"/>
+      <w:r>
+        <w:rPr>
+          <w:rFonts w:eastAsia="Calibri" w:cs="Times New Roman"/>
+          <w:szCs w:val="22"/>
+          <w:lang w:eastAsia="en-US"/>
+        </w:rPr>
+        <w:t xml:space="preserve">параметров </w:t>
       </w:r>
       <m:oMath>
         <m:sSub>
@@ -10064,7 +11369,16 @@
           <w:szCs w:val="22"/>
           <w:lang w:eastAsia="en-US"/>
         </w:rPr>
-        <w:t xml:space="preserve">и </w:t>
+        <w:t>и</w:t>
+      </w:r>
+      <w:proofErr w:type="gramEnd"/>
+      <w:r>
+        <w:rPr>
+          <w:rFonts w:eastAsia="Calibri" w:cs="Times New Roman"/>
+          <w:szCs w:val="22"/>
+          <w:lang w:eastAsia="en-US"/>
+        </w:rPr>
+        <w:t xml:space="preserve"> </w:t>
       </w:r>
       <m:oMath>
         <m:sSub>
@@ -10169,13 +11483,23 @@
         </w:rPr>
         <w:t>-</w:t>
       </w:r>
-      <w:r>
-        <w:rPr>
-          <w:rFonts w:eastAsia="Calibri" w:cs="Times New Roman"/>
-          <w:szCs w:val="22"/>
-          <w:lang w:eastAsia="en-US"/>
-        </w:rPr>
-        <w:t>арные деревья как узлы нового графа, которые включают в себя все входящие и все исходящие дуги исходного подграфа. При этом</w:t>
+      <w:proofErr w:type="spellStart"/>
+      <w:r>
+        <w:rPr>
+          <w:rFonts w:eastAsia="Calibri" w:cs="Times New Roman"/>
+          <w:szCs w:val="22"/>
+          <w:lang w:eastAsia="en-US"/>
+        </w:rPr>
+        <w:t>арные</w:t>
+      </w:r>
+      <w:proofErr w:type="spellEnd"/>
+      <w:r>
+        <w:rPr>
+          <w:rFonts w:eastAsia="Calibri" w:cs="Times New Roman"/>
+          <w:szCs w:val="22"/>
+          <w:lang w:eastAsia="en-US"/>
+        </w:rPr>
+        <w:t xml:space="preserve"> деревья как узлы нового графа, которые включают в себя все входящие и все исходящие дуги исходного подграфа. При этом</w:t>
       </w:r>
       <w:r>
         <w:rPr>
@@ -10833,6 +12157,7 @@
           <w:lang w:eastAsia="en-US"/>
         </w:rPr>
       </w:pPr>
+      <w:proofErr w:type="gramStart"/>
       <w:r>
         <w:rPr>
           <w:rFonts w:eastAsia="Calibri" w:cs="Times New Roman"/>
@@ -10881,7 +12206,16 @@
           <w:szCs w:val="22"/>
           <w:lang w:eastAsia="en-US"/>
         </w:rPr>
-        <w:t xml:space="preserve"> – </w:t>
+        <w:t xml:space="preserve"> –</w:t>
+      </w:r>
+      <w:proofErr w:type="gramEnd"/>
+      <w:r>
+        <w:rPr>
+          <w:rFonts w:eastAsia="Calibri" w:cs="Times New Roman"/>
+          <w:szCs w:val="22"/>
+          <w:lang w:eastAsia="en-US"/>
+        </w:rPr>
+        <w:t xml:space="preserve"> </w:t>
       </w:r>
       <w:r>
         <w:rPr>
@@ -10899,13 +12233,23 @@
         </w:rPr>
         <w:t>-</w:t>
       </w:r>
-      <w:r>
-        <w:rPr>
-          <w:rFonts w:eastAsia="Calibri" w:cs="Times New Roman"/>
-          <w:szCs w:val="22"/>
-          <w:lang w:eastAsia="en-US"/>
-        </w:rPr>
-        <w:t>ая область сильной связности</w:t>
+      <w:proofErr w:type="spellStart"/>
+      <w:r>
+        <w:rPr>
+          <w:rFonts w:eastAsia="Calibri" w:cs="Times New Roman"/>
+          <w:szCs w:val="22"/>
+          <w:lang w:eastAsia="en-US"/>
+        </w:rPr>
+        <w:t>ая</w:t>
+      </w:r>
+      <w:proofErr w:type="spellEnd"/>
+      <w:r>
+        <w:rPr>
+          <w:rFonts w:eastAsia="Calibri" w:cs="Times New Roman"/>
+          <w:szCs w:val="22"/>
+          <w:lang w:eastAsia="en-US"/>
+        </w:rPr>
+        <w:t xml:space="preserve"> область сильной связности</w:t>
       </w:r>
     </w:p>
     <w:p>
@@ -11025,8 +12369,6 @@
           <w:lang w:eastAsia="en-US"/>
         </w:rPr>
       </w:pPr>
-      <w:bookmarkStart w:id="17" w:name="_GoBack"/>
-      <w:bookmarkEnd w:id="17"/>
     </w:p>
     <w:p>
       <w:pPr>
@@ -11043,7 +12385,16 @@
           <w:szCs w:val="22"/>
           <w:lang w:eastAsia="en-US"/>
         </w:rPr>
-        <w:t xml:space="preserve">Таким образом, при определении значения угрозы компрометации системы </w:t>
+        <w:t xml:space="preserve">Таким образом, при определении значения угрозы компрометации </w:t>
+      </w:r>
+      <w:proofErr w:type="gramStart"/>
+      <w:r>
+        <w:rPr>
+          <w:rFonts w:eastAsia="Calibri" w:cs="Times New Roman"/>
+          <w:szCs w:val="22"/>
+          <w:lang w:eastAsia="en-US"/>
+        </w:rPr>
+        <w:t xml:space="preserve">системы </w:t>
       </w:r>
       <m:oMath>
         <m:sSub>
@@ -11093,7 +12444,16 @@
           <w:szCs w:val="22"/>
           <w:lang w:eastAsia="en-US"/>
         </w:rPr>
-        <w:t xml:space="preserve">можно будет воспользоваться результатами расчетов, полученных в процессе вычисления угрозы компрометации системы </w:t>
+        <w:t>можно</w:t>
+      </w:r>
+      <w:proofErr w:type="gramEnd"/>
+      <w:r>
+        <w:rPr>
+          <w:rFonts w:eastAsia="Calibri" w:cs="Times New Roman"/>
+          <w:szCs w:val="22"/>
+          <w:lang w:eastAsia="en-US"/>
+        </w:rPr>
+        <w:t xml:space="preserve"> будет воспользоваться результатами расчетов, полученных в процессе вычисления угрозы компрометации системы </w:t>
       </w:r>
       <m:oMath>
         <m:sSub>
@@ -11276,7 +12636,15 @@
         <w:annotationRef/>
       </w:r>
       <w:r>
-        <w:t>Может впихнуть сюда итерированность метода. То есть получение максимального профита за 1 итерацию – закрытие 1 уязвимости.</w:t>
+        <w:t xml:space="preserve">Может впихнуть сюда </w:t>
+      </w:r>
+      <w:proofErr w:type="spellStart"/>
+      <w:r>
+        <w:t>итерированность</w:t>
+      </w:r>
+      <w:proofErr w:type="spellEnd"/>
+      <w:r>
+        <w:t xml:space="preserve"> метода. То есть получение максимального профита за 1 итерацию – закрытие 1 уязвимости.</w:t>
       </w:r>
     </w:p>
   </w:comment>
@@ -11292,8 +12660,13 @@
         <w:annotationRef/>
       </w:r>
       <w:r>
-        <w:t>В работах Котенко и из практики закрытия дыр после пентестов</w:t>
-      </w:r>
+        <w:t xml:space="preserve">В работах Котенко и из практики закрытия дыр после </w:t>
+      </w:r>
+      <w:proofErr w:type="spellStart"/>
+      <w:r>
+        <w:t>пентестов</w:t>
+      </w:r>
+      <w:proofErr w:type="spellEnd"/>
     </w:p>
   </w:comment>
   <w:comment w:id="3" w:author="Пользователь Windows" w:date="2019-11-02T11:13:00Z" w:initials="ПW">
@@ -11351,12 +12724,14 @@
       <w:r>
         <w:t xml:space="preserve">, как на основу в </w:t>
       </w:r>
+      <w:proofErr w:type="spellStart"/>
       <w:r>
         <w:rPr>
           <w:lang w:val="en-US"/>
         </w:rPr>
         <w:t>metasploit</w:t>
       </w:r>
+      <w:proofErr w:type="spellEnd"/>
       <w:r>
         <w:t xml:space="preserve"> и т.п.</w:t>
       </w:r>
@@ -11379,8 +12754,13 @@
         <w:annotationRef/>
       </w:r>
       <w:r>
-        <w:t>Сюда же входят существующие эксплоиты</w:t>
-      </w:r>
+        <w:t xml:space="preserve">Сюда же входят существующие </w:t>
+      </w:r>
+      <w:proofErr w:type="spellStart"/>
+      <w:r>
+        <w:t>эксплоиты</w:t>
+      </w:r>
+      <w:proofErr w:type="spellEnd"/>
     </w:p>
   </w:comment>
   <w:comment w:id="13" w:author="Евгений" w:date="2019-11-04T14:34:00Z" w:initials="u">
@@ -11401,7 +12781,15 @@
         <w:t xml:space="preserve">&gt; </w:t>
       </w:r>
       <w:r>
-        <w:t>имеет ли смысл классифицировать эксплойты таким образом, если принадлежность классу целиком зависит от уязвимости?</w:t>
+        <w:t xml:space="preserve">имеет ли смысл классифицировать </w:t>
+      </w:r>
+      <w:proofErr w:type="spellStart"/>
+      <w:r>
+        <w:t>эксплойты</w:t>
+      </w:r>
+      <w:proofErr w:type="spellEnd"/>
+      <w:r>
+        <w:t xml:space="preserve"> таким образом, если принадлежность классу целиком зависит от уязвимости?</w:t>
       </w:r>
     </w:p>
     <w:p>
@@ -11410,7 +12798,7 @@
       </w:pPr>
     </w:p>
   </w:comment>
-  <w:comment w:id="15" w:author="Евгений" w:date="2019-11-17T17:34:00Z" w:initials="u">
+  <w:comment w:id="18" w:author="Евгений" w:date="2019-11-17T17:34:00Z" w:initials="u">
     <w:p>
       <w:pPr>
         <w:pStyle w:val="afff0"/>
@@ -11489,7 +12877,6 @@
         <w:docPartUnique/>
       </w:docPartObj>
     </w:sdtPr>
-    <w:sdtEndPr/>
     <w:sdtContent>
       <w:p>
         <w:pPr>
@@ -13587,6 +14974,92 @@
     </w:lvl>
   </w:abstractNum>
   <w:abstractNum w:abstractNumId="19">
+    <w:nsid w:val="2C823426"/>
+    <w:multiLevelType w:val="hybridMultilevel"/>
+    <w:tmpl w:val="BD701690"/>
+    <w:lvl w:ilvl="0" w:tplc="0419000F">
+      <w:start w:val="1"/>
+      <w:numFmt w:val="decimal"/>
+      <w:lvlText w:val="%1."/>
+      <w:lvlJc w:val="left"/>
+      <w:pPr>
+        <w:ind w:left="1571" w:hanging="360"/>
+      </w:pPr>
+    </w:lvl>
+    <w:lvl w:ilvl="1" w:tplc="04190019" w:tentative="1">
+      <w:start w:val="1"/>
+      <w:numFmt w:val="lowerLetter"/>
+      <w:lvlText w:val="%2."/>
+      <w:lvlJc w:val="left"/>
+      <w:pPr>
+        <w:ind w:left="2291" w:hanging="360"/>
+      </w:pPr>
+    </w:lvl>
+    <w:lvl w:ilvl="2" w:tplc="0419001B" w:tentative="1">
+      <w:start w:val="1"/>
+      <w:numFmt w:val="lowerRoman"/>
+      <w:lvlText w:val="%3."/>
+      <w:lvlJc w:val="right"/>
+      <w:pPr>
+        <w:ind w:left="3011" w:hanging="180"/>
+      </w:pPr>
+    </w:lvl>
+    <w:lvl w:ilvl="3" w:tplc="0419000F" w:tentative="1">
+      <w:start w:val="1"/>
+      <w:numFmt w:val="decimal"/>
+      <w:lvlText w:val="%4."/>
+      <w:lvlJc w:val="left"/>
+      <w:pPr>
+        <w:ind w:left="3731" w:hanging="360"/>
+      </w:pPr>
+    </w:lvl>
+    <w:lvl w:ilvl="4" w:tplc="04190019" w:tentative="1">
+      <w:start w:val="1"/>
+      <w:numFmt w:val="lowerLetter"/>
+      <w:lvlText w:val="%5."/>
+      <w:lvlJc w:val="left"/>
+      <w:pPr>
+        <w:ind w:left="4451" w:hanging="360"/>
+      </w:pPr>
+    </w:lvl>
+    <w:lvl w:ilvl="5" w:tplc="0419001B" w:tentative="1">
+      <w:start w:val="1"/>
+      <w:numFmt w:val="lowerRoman"/>
+      <w:lvlText w:val="%6."/>
+      <w:lvlJc w:val="right"/>
+      <w:pPr>
+        <w:ind w:left="5171" w:hanging="180"/>
+      </w:pPr>
+    </w:lvl>
+    <w:lvl w:ilvl="6" w:tplc="0419000F" w:tentative="1">
+      <w:start w:val="1"/>
+      <w:numFmt w:val="decimal"/>
+      <w:lvlText w:val="%7."/>
+      <w:lvlJc w:val="left"/>
+      <w:pPr>
+        <w:ind w:left="5891" w:hanging="360"/>
+      </w:pPr>
+    </w:lvl>
+    <w:lvl w:ilvl="7" w:tplc="04190019" w:tentative="1">
+      <w:start w:val="1"/>
+      <w:numFmt w:val="lowerLetter"/>
+      <w:lvlText w:val="%8."/>
+      <w:lvlJc w:val="left"/>
+      <w:pPr>
+        <w:ind w:left="6611" w:hanging="360"/>
+      </w:pPr>
+    </w:lvl>
+    <w:lvl w:ilvl="8" w:tplc="0419001B" w:tentative="1">
+      <w:start w:val="1"/>
+      <w:numFmt w:val="lowerRoman"/>
+      <w:lvlText w:val="%9."/>
+      <w:lvlJc w:val="right"/>
+      <w:pPr>
+        <w:ind w:left="7331" w:hanging="180"/>
+      </w:pPr>
+    </w:lvl>
+  </w:abstractNum>
+  <w:abstractNum w:abstractNumId="20">
     <w:nsid w:val="2C9635A0"/>
     <w:multiLevelType w:val="hybridMultilevel"/>
     <w:tmpl w:val="507CFFDE"/>
@@ -13699,7 +15172,7 @@
       </w:rPr>
     </w:lvl>
   </w:abstractNum>
-  <w:abstractNum w:abstractNumId="20">
+  <w:abstractNum w:abstractNumId="21">
     <w:nsid w:val="2EF10A80"/>
     <w:multiLevelType w:val="hybridMultilevel"/>
     <w:tmpl w:val="0A1E92F6"/>
@@ -13812,7 +15285,7 @@
       </w:rPr>
     </w:lvl>
   </w:abstractNum>
-  <w:abstractNum w:abstractNumId="21">
+  <w:abstractNum w:abstractNumId="22">
     <w:nsid w:val="35D5712A"/>
     <w:multiLevelType w:val="hybridMultilevel"/>
     <w:tmpl w:val="59A0C7B6"/>
@@ -13925,7 +15398,7 @@
       </w:rPr>
     </w:lvl>
   </w:abstractNum>
-  <w:abstractNum w:abstractNumId="22">
+  <w:abstractNum w:abstractNumId="23">
     <w:nsid w:val="405946F3"/>
     <w:multiLevelType w:val="hybridMultilevel"/>
     <w:tmpl w:val="43604AA6"/>
@@ -14011,7 +15484,7 @@
       </w:pPr>
     </w:lvl>
   </w:abstractNum>
-  <w:abstractNum w:abstractNumId="23">
+  <w:abstractNum w:abstractNumId="24">
     <w:nsid w:val="51E34248"/>
     <w:multiLevelType w:val="hybridMultilevel"/>
     <w:tmpl w:val="11AC345A"/>
@@ -14124,7 +15597,7 @@
       </w:rPr>
     </w:lvl>
   </w:abstractNum>
-  <w:abstractNum w:abstractNumId="24">
+  <w:abstractNum w:abstractNumId="25">
     <w:nsid w:val="52D63028"/>
     <w:multiLevelType w:val="hybridMultilevel"/>
     <w:tmpl w:val="76B80762"/>
@@ -14237,7 +15710,7 @@
       </w:rPr>
     </w:lvl>
   </w:abstractNum>
-  <w:abstractNum w:abstractNumId="25">
+  <w:abstractNum w:abstractNumId="26">
     <w:nsid w:val="52EE2C1B"/>
     <w:multiLevelType w:val="hybridMultilevel"/>
     <w:tmpl w:val="8DBCDB3A"/>
@@ -14350,7 +15823,7 @@
       </w:rPr>
     </w:lvl>
   </w:abstractNum>
-  <w:abstractNum w:abstractNumId="26">
+  <w:abstractNum w:abstractNumId="27">
     <w:nsid w:val="53FF2A28"/>
     <w:multiLevelType w:val="hybridMultilevel"/>
     <w:tmpl w:val="E69A44AC"/>
@@ -14436,7 +15909,7 @@
       </w:pPr>
     </w:lvl>
   </w:abstractNum>
-  <w:abstractNum w:abstractNumId="27">
+  <w:abstractNum w:abstractNumId="28">
     <w:nsid w:val="579A029B"/>
     <w:multiLevelType w:val="hybridMultilevel"/>
     <w:tmpl w:val="55005B94"/>
@@ -14522,7 +15995,7 @@
       </w:pPr>
     </w:lvl>
   </w:abstractNum>
-  <w:abstractNum w:abstractNumId="28">
+  <w:abstractNum w:abstractNumId="29">
     <w:nsid w:val="5AA94F85"/>
     <w:multiLevelType w:val="hybridMultilevel"/>
     <w:tmpl w:val="6BC8468E"/>
@@ -14608,7 +16081,7 @@
       </w:pPr>
     </w:lvl>
   </w:abstractNum>
-  <w:abstractNum w:abstractNumId="29">
+  <w:abstractNum w:abstractNumId="30">
     <w:nsid w:val="5ABE6B6D"/>
     <w:multiLevelType w:val="hybridMultilevel"/>
     <w:tmpl w:val="E3B88B3C"/>
@@ -14694,7 +16167,7 @@
       </w:pPr>
     </w:lvl>
   </w:abstractNum>
-  <w:abstractNum w:abstractNumId="30">
+  <w:abstractNum w:abstractNumId="31">
     <w:nsid w:val="5D123824"/>
     <w:multiLevelType w:val="hybridMultilevel"/>
     <w:tmpl w:val="D9EAA19A"/>
@@ -14781,7 +16254,7 @@
       </w:pPr>
     </w:lvl>
   </w:abstractNum>
-  <w:abstractNum w:abstractNumId="31">
+  <w:abstractNum w:abstractNumId="32">
     <w:nsid w:val="5D1F2D47"/>
     <w:multiLevelType w:val="hybridMultilevel"/>
     <w:tmpl w:val="59E88CB0"/>
@@ -14894,7 +16367,7 @@
       </w:rPr>
     </w:lvl>
   </w:abstractNum>
-  <w:abstractNum w:abstractNumId="32">
+  <w:abstractNum w:abstractNumId="33">
     <w:nsid w:val="5DE14191"/>
     <w:multiLevelType w:val="hybridMultilevel"/>
     <w:tmpl w:val="753CECB0"/>
@@ -14980,7 +16453,7 @@
       </w:pPr>
     </w:lvl>
   </w:abstractNum>
-  <w:abstractNum w:abstractNumId="33">
+  <w:abstractNum w:abstractNumId="34">
     <w:nsid w:val="60F31E99"/>
     <w:multiLevelType w:val="hybridMultilevel"/>
     <w:tmpl w:val="3AF8CD4C"/>
@@ -15066,7 +16539,7 @@
       </w:pPr>
     </w:lvl>
   </w:abstractNum>
-  <w:abstractNum w:abstractNumId="34">
+  <w:abstractNum w:abstractNumId="35">
     <w:nsid w:val="67FC70B2"/>
     <w:multiLevelType w:val="hybridMultilevel"/>
     <w:tmpl w:val="00CA8848"/>
@@ -15155,7 +16628,7 @@
       </w:pPr>
     </w:lvl>
   </w:abstractNum>
-  <w:abstractNum w:abstractNumId="35">
+  <w:abstractNum w:abstractNumId="36">
     <w:nsid w:val="694265B4"/>
     <w:multiLevelType w:val="hybridMultilevel"/>
     <w:tmpl w:val="FCCCBEEA"/>
@@ -15268,7 +16741,7 @@
       </w:rPr>
     </w:lvl>
   </w:abstractNum>
-  <w:abstractNum w:abstractNumId="36">
+  <w:abstractNum w:abstractNumId="37">
     <w:nsid w:val="695A6981"/>
     <w:multiLevelType w:val="hybridMultilevel"/>
     <w:tmpl w:val="C39854D0"/>
@@ -15354,7 +16827,7 @@
       </w:pPr>
     </w:lvl>
   </w:abstractNum>
-  <w:abstractNum w:abstractNumId="37">
+  <w:abstractNum w:abstractNumId="38">
     <w:nsid w:val="69B51D24"/>
     <w:multiLevelType w:val="multilevel"/>
     <w:tmpl w:val="6F544936"/>
@@ -15496,7 +16969,7 @@
       </w:rPr>
     </w:lvl>
   </w:abstractNum>
-  <w:abstractNum w:abstractNumId="38">
+  <w:abstractNum w:abstractNumId="39">
     <w:nsid w:val="6B9863D1"/>
     <w:multiLevelType w:val="hybridMultilevel"/>
     <w:tmpl w:val="19BEE648"/>
@@ -15582,7 +17055,7 @@
       </w:pPr>
     </w:lvl>
   </w:abstractNum>
-  <w:abstractNum w:abstractNumId="39">
+  <w:abstractNum w:abstractNumId="40">
     <w:nsid w:val="71120359"/>
     <w:multiLevelType w:val="hybridMultilevel"/>
     <w:tmpl w:val="D4008EC2"/>
@@ -15695,7 +17168,7 @@
       </w:rPr>
     </w:lvl>
   </w:abstractNum>
-  <w:abstractNum w:abstractNumId="40">
+  <w:abstractNum w:abstractNumId="41">
     <w:nsid w:val="721A177E"/>
     <w:multiLevelType w:val="hybridMultilevel"/>
     <w:tmpl w:val="9E3AB358"/>
@@ -15836,7 +17309,7 @@
       </w:rPr>
     </w:lvl>
   </w:abstractNum>
-  <w:abstractNum w:abstractNumId="41">
+  <w:abstractNum w:abstractNumId="42">
     <w:nsid w:val="73764BDF"/>
     <w:multiLevelType w:val="hybridMultilevel"/>
     <w:tmpl w:val="753CECB0"/>
@@ -15922,7 +17395,7 @@
       </w:pPr>
     </w:lvl>
   </w:abstractNum>
-  <w:abstractNum w:abstractNumId="42">
+  <w:abstractNum w:abstractNumId="43">
     <w:nsid w:val="7BD1442F"/>
     <w:multiLevelType w:val="hybridMultilevel"/>
     <w:tmpl w:val="08669160"/>
@@ -16008,7 +17481,7 @@
       </w:pPr>
     </w:lvl>
   </w:abstractNum>
-  <w:abstractNum w:abstractNumId="43">
+  <w:abstractNum w:abstractNumId="44">
     <w:nsid w:val="7E7D48F4"/>
     <w:multiLevelType w:val="multilevel"/>
     <w:tmpl w:val="0419001F"/>
@@ -16101,7 +17574,7 @@
     <w:abstractNumId w:val="0"/>
   </w:num>
   <w:num w:numId="3">
-    <w:abstractNumId w:val="40"/>
+    <w:abstractNumId w:val="41"/>
   </w:num>
   <w:num w:numId="4">
     <w:abstractNumId w:val="14"/>
@@ -16110,70 +17583,70 @@
     <w:abstractNumId w:val="11"/>
   </w:num>
   <w:num w:numId="6">
-    <w:abstractNumId w:val="30"/>
+    <w:abstractNumId w:val="31"/>
   </w:num>
   <w:num w:numId="7">
     <w:abstractNumId w:val="3"/>
   </w:num>
   <w:num w:numId="8">
-    <w:abstractNumId w:val="34"/>
+    <w:abstractNumId w:val="35"/>
   </w:num>
   <w:num w:numId="9">
-    <w:abstractNumId w:val="37"/>
+    <w:abstractNumId w:val="38"/>
   </w:num>
   <w:num w:numId="10">
     <w:abstractNumId w:val="6"/>
   </w:num>
   <w:num w:numId="11">
-    <w:abstractNumId w:val="41"/>
+    <w:abstractNumId w:val="42"/>
   </w:num>
   <w:num w:numId="12">
     <w:abstractNumId w:val="1"/>
   </w:num>
   <w:num w:numId="13">
-    <w:abstractNumId w:val="19"/>
+    <w:abstractNumId w:val="20"/>
   </w:num>
   <w:num w:numId="14">
     <w:abstractNumId w:val="4"/>
   </w:num>
   <w:num w:numId="15">
-    <w:abstractNumId w:val="32"/>
+    <w:abstractNumId w:val="33"/>
   </w:num>
   <w:num w:numId="16">
-    <w:abstractNumId w:val="29"/>
+    <w:abstractNumId w:val="30"/>
   </w:num>
   <w:num w:numId="17">
-    <w:abstractNumId w:val="27"/>
+    <w:abstractNumId w:val="28"/>
   </w:num>
   <w:num w:numId="18">
     <w:abstractNumId w:val="8"/>
   </w:num>
   <w:num w:numId="19">
-    <w:abstractNumId w:val="25"/>
+    <w:abstractNumId w:val="26"/>
   </w:num>
   <w:num w:numId="20">
-    <w:abstractNumId w:val="21"/>
+    <w:abstractNumId w:val="22"/>
   </w:num>
   <w:num w:numId="21">
     <w:abstractNumId w:val="9"/>
   </w:num>
   <w:num w:numId="22">
-    <w:abstractNumId w:val="42"/>
+    <w:abstractNumId w:val="43"/>
   </w:num>
   <w:num w:numId="23">
-    <w:abstractNumId w:val="28"/>
+    <w:abstractNumId w:val="29"/>
   </w:num>
   <w:num w:numId="24">
-    <w:abstractNumId w:val="26"/>
+    <w:abstractNumId w:val="27"/>
   </w:num>
   <w:num w:numId="25">
-    <w:abstractNumId w:val="38"/>
+    <w:abstractNumId w:val="39"/>
   </w:num>
   <w:num w:numId="26">
     <w:abstractNumId w:val="18"/>
   </w:num>
   <w:num w:numId="27">
-    <w:abstractNumId w:val="36"/>
+    <w:abstractNumId w:val="37"/>
   </w:num>
   <w:num w:numId="28">
     <w:abstractNumId w:val="6"/>
@@ -16185,37 +17658,37 @@
     <w:abstractNumId w:val="16"/>
   </w:num>
   <w:num w:numId="31">
-    <w:abstractNumId w:val="20"/>
+    <w:abstractNumId w:val="21"/>
   </w:num>
   <w:num w:numId="32">
-    <w:abstractNumId w:val="31"/>
+    <w:abstractNumId w:val="32"/>
   </w:num>
   <w:num w:numId="33">
-    <w:abstractNumId w:val="23"/>
+    <w:abstractNumId w:val="24"/>
   </w:num>
   <w:num w:numId="34">
-    <w:abstractNumId w:val="43"/>
+    <w:abstractNumId w:val="44"/>
   </w:num>
   <w:num w:numId="35">
     <w:abstractNumId w:val="17"/>
   </w:num>
   <w:num w:numId="36">
-    <w:abstractNumId w:val="34"/>
+    <w:abstractNumId w:val="35"/>
   </w:num>
   <w:num w:numId="37">
-    <w:abstractNumId w:val="24"/>
+    <w:abstractNumId w:val="25"/>
   </w:num>
   <w:num w:numId="38">
     <w:abstractNumId w:val="6"/>
   </w:num>
   <w:num w:numId="39">
-    <w:abstractNumId w:val="39"/>
+    <w:abstractNumId w:val="40"/>
   </w:num>
   <w:num w:numId="40">
-    <w:abstractNumId w:val="33"/>
+    <w:abstractNumId w:val="34"/>
   </w:num>
   <w:num w:numId="41">
-    <w:abstractNumId w:val="22"/>
+    <w:abstractNumId w:val="23"/>
   </w:num>
   <w:num w:numId="42">
     <w:abstractNumId w:val="13"/>
@@ -16227,13 +17700,16 @@
     <w:abstractNumId w:val="5"/>
   </w:num>
   <w:num w:numId="45">
-    <w:abstractNumId w:val="35"/>
+    <w:abstractNumId w:val="36"/>
   </w:num>
   <w:num w:numId="46">
     <w:abstractNumId w:val="12"/>
   </w:num>
   <w:num w:numId="47">
     <w:abstractNumId w:val="2"/>
+  </w:num>
+  <w:num w:numId="48">
+    <w:abstractNumId w:val="19"/>
   </w:num>
   <w:numIdMacAtCleanup w:val="15"/>
 </w:numbering>
@@ -18365,7 +19841,7 @@
 </file>
 
 <file path=customXml/itemProps1.xml><?xml version="1.0" encoding="utf-8"?>
-<ds:datastoreItem xmlns:ds="http://schemas.openxmlformats.org/officeDocument/2006/customXml" ds:itemID="{60291054-503F-4FCE-8381-E782A535AA10}">
+<ds:datastoreItem xmlns:ds="http://schemas.openxmlformats.org/officeDocument/2006/customXml" ds:itemID="{20AC2BB1-9F0F-43D7-86CE-85E00742DF4B}">
   <ds:schemaRefs>
     <ds:schemaRef ds:uri="http://schemas.openxmlformats.org/officeDocument/2006/bibliography"/>
   </ds:schemaRefs>

</xml_diff>

<commit_message>
risk assesment methodologies basic
</commit_message>
<xml_diff>
--- a/docs/graph_analysis.docx
+++ b/docs/graph_analysis.docx
@@ -1,6 +1,6 @@
 
 <file path=word/document.xml><?xml version="1.0" encoding="utf-8"?>
-<w:document xmlns:wpc="http://schemas.microsoft.com/office/word/2010/wordprocessingCanvas" xmlns:cx="http://schemas.microsoft.com/office/drawing/2014/chartex" xmlns:cx1="http://schemas.microsoft.com/office/drawing/2015/9/8/chartex" xmlns:mc="http://schemas.openxmlformats.org/markup-compatibility/2006" xmlns:o="urn:schemas-microsoft-com:office:office" xmlns:r="http://schemas.openxmlformats.org/officeDocument/2006/relationships" xmlns:m="http://schemas.openxmlformats.org/officeDocument/2006/math" xmlns:v="urn:schemas-microsoft-com:vml" xmlns:wp14="http://schemas.microsoft.com/office/word/2010/wordprocessingDrawing" xmlns:wp="http://schemas.openxmlformats.org/drawingml/2006/wordprocessingDrawing" xmlns:w10="urn:schemas-microsoft-com:office:word" xmlns:w="http://schemas.openxmlformats.org/wordprocessingml/2006/main" xmlns:w14="http://schemas.microsoft.com/office/word/2010/wordml" xmlns:w15="http://schemas.microsoft.com/office/word/2012/wordml" xmlns:w16se="http://schemas.microsoft.com/office/word/2015/wordml/symex" xmlns:wpg="http://schemas.microsoft.com/office/word/2010/wordprocessingGroup" xmlns:wpi="http://schemas.microsoft.com/office/word/2010/wordprocessingInk" xmlns:wne="http://schemas.microsoft.com/office/word/2006/wordml" xmlns:wps="http://schemas.microsoft.com/office/word/2010/wordprocessingShape" mc:Ignorable="w14 w15 w16se wp14">
+<w:document xmlns:ve="http://schemas.openxmlformats.org/markup-compatibility/2006" xmlns:o="urn:schemas-microsoft-com:office:office" xmlns:r="http://schemas.openxmlformats.org/officeDocument/2006/relationships" xmlns:m="http://schemas.openxmlformats.org/officeDocument/2006/math" xmlns:v="urn:schemas-microsoft-com:vml" xmlns:wp="http://schemas.openxmlformats.org/drawingml/2006/wordprocessingDrawing" xmlns:w10="urn:schemas-microsoft-com:office:word" xmlns:w="http://schemas.openxmlformats.org/wordprocessingml/2006/main" xmlns:wne="http://schemas.microsoft.com/office/word/2006/wordml">
   <w:body>
     <w:sdt>
       <w:sdtPr>
@@ -3308,7 +3308,21 @@
         <w:rPr>
           <w:rFonts w:eastAsia="Times New Roman"/>
         </w:rPr>
-        <w:t xml:space="preserve"> сервисов, направленных на поддержание функционирования компании. Эта структура очень динамична: добавляются новые сервисы, меняются конфигурации существующих, создаются новые связи между сервисами. В процессе роста</w:t>
+        <w:t xml:space="preserve"> сервисов, направленных на поддержание функционирования компании. Эта структура очень динамична: добавляются новые сервисы, меняются конфигурации </w:t>
+      </w:r>
+      <w:proofErr w:type="gramStart"/>
+      <w:r>
+        <w:rPr>
+          <w:rFonts w:eastAsia="Times New Roman"/>
+        </w:rPr>
+        <w:t>существующих</w:t>
+      </w:r>
+      <w:proofErr w:type="gramEnd"/>
+      <w:r>
+        <w:rPr>
+          <w:rFonts w:eastAsia="Times New Roman"/>
+        </w:rPr>
+        <w:t>, создаются новые связи между сервисами. В процессе роста</w:t>
       </w:r>
       <w:r>
         <w:rPr>
@@ -3457,12 +3471,14 @@
         </w:rPr>
         <w:t xml:space="preserve">Используя имеющиеся уязвимости и недостатки системы внешние и внутренние </w:t>
       </w:r>
+      <w:proofErr w:type="gramStart"/>
       <w:r>
         <w:rPr>
           <w:rFonts w:eastAsia="Times New Roman"/>
         </w:rPr>
         <w:t>нарушители</w:t>
       </w:r>
+      <w:proofErr w:type="gramEnd"/>
       <w:r>
         <w:rPr>
           <w:rFonts w:eastAsia="Times New Roman"/>
@@ -3738,6 +3754,7 @@
         </w:rPr>
         <w:t>.</w:t>
       </w:r>
+      <w:proofErr w:type="spellStart"/>
       <w:r>
         <w:rPr>
           <w:rFonts w:eastAsia="Times New Roman"/>
@@ -3746,6 +3763,7 @@
         </w:rPr>
         <w:t>ptsecurity</w:t>
       </w:r>
+      <w:proofErr w:type="spellEnd"/>
       <w:r>
         <w:rPr>
           <w:rFonts w:eastAsia="Times New Roman"/>
@@ -3768,6 +3786,7 @@
         </w:rPr>
         <w:t>/</w:t>
       </w:r>
+      <w:proofErr w:type="spellStart"/>
       <w:r>
         <w:rPr>
           <w:rFonts w:eastAsia="Times New Roman"/>
@@ -3776,6 +3795,7 @@
         </w:rPr>
         <w:t>ru</w:t>
       </w:r>
+      <w:proofErr w:type="spellEnd"/>
       <w:r>
         <w:rPr>
           <w:rFonts w:eastAsia="Times New Roman"/>
@@ -3783,6 +3803,7 @@
         </w:rPr>
         <w:t>-</w:t>
       </w:r>
+      <w:proofErr w:type="spellStart"/>
       <w:r>
         <w:rPr>
           <w:rFonts w:eastAsia="Times New Roman"/>
@@ -3791,6 +3812,7 @@
         </w:rPr>
         <w:t>ru</w:t>
       </w:r>
+      <w:proofErr w:type="spellEnd"/>
       <w:r>
         <w:rPr>
           <w:rFonts w:eastAsia="Times New Roman"/>
@@ -3828,6 +3850,7 @@
         </w:rPr>
         <w:t>/</w:t>
       </w:r>
+      <w:proofErr w:type="spellStart"/>
       <w:r>
         <w:rPr>
           <w:rFonts w:eastAsia="Times New Roman"/>
@@ -3836,6 +3859,7 @@
         </w:rPr>
         <w:t>pentestery</w:t>
       </w:r>
+      <w:proofErr w:type="spellEnd"/>
       <w:r>
         <w:rPr>
           <w:rFonts w:eastAsia="Times New Roman"/>
@@ -3843,6 +3867,7 @@
         </w:rPr>
         <w:t>-</w:t>
       </w:r>
+      <w:proofErr w:type="spellStart"/>
       <w:r>
         <w:rPr>
           <w:rFonts w:eastAsia="Times New Roman"/>
@@ -3851,6 +3876,7 @@
         </w:rPr>
         <w:t>preodoleli</w:t>
       </w:r>
+      <w:proofErr w:type="spellEnd"/>
       <w:r>
         <w:rPr>
           <w:rFonts w:eastAsia="Times New Roman"/>
@@ -3858,6 +3884,7 @@
         </w:rPr>
         <w:t>-</w:t>
       </w:r>
+      <w:proofErr w:type="spellStart"/>
       <w:r>
         <w:rPr>
           <w:rFonts w:eastAsia="Times New Roman"/>
@@ -3866,6 +3893,7 @@
         </w:rPr>
         <w:t>setevoj</w:t>
       </w:r>
+      <w:proofErr w:type="spellEnd"/>
       <w:r>
         <w:rPr>
           <w:rFonts w:eastAsia="Times New Roman"/>
@@ -3873,6 +3901,7 @@
         </w:rPr>
         <w:t>-</w:t>
       </w:r>
+      <w:proofErr w:type="spellStart"/>
       <w:r>
         <w:rPr>
           <w:rFonts w:eastAsia="Times New Roman"/>
@@ -3881,6 +3910,7 @@
         </w:rPr>
         <w:t>perimetr</w:t>
       </w:r>
+      <w:proofErr w:type="spellEnd"/>
       <w:r>
         <w:rPr>
           <w:rFonts w:eastAsia="Times New Roman"/>
@@ -3888,6 +3918,7 @@
         </w:rPr>
         <w:t>-92-</w:t>
       </w:r>
+      <w:proofErr w:type="spellStart"/>
       <w:r>
         <w:rPr>
           <w:rFonts w:eastAsia="Times New Roman"/>
@@ -3896,6 +3927,7 @@
         </w:rPr>
         <w:t>procenta</w:t>
       </w:r>
+      <w:proofErr w:type="spellEnd"/>
       <w:r>
         <w:rPr>
           <w:rFonts w:eastAsia="Times New Roman"/>
@@ -3903,6 +3935,7 @@
         </w:rPr>
         <w:t>-</w:t>
       </w:r>
+      <w:proofErr w:type="spellStart"/>
       <w:r>
         <w:rPr>
           <w:rFonts w:eastAsia="Times New Roman"/>
@@ -3911,6 +3944,7 @@
         </w:rPr>
         <w:t>kompanij</w:t>
       </w:r>
+      <w:proofErr w:type="spellEnd"/>
       <w:r>
         <w:rPr>
           <w:rFonts w:eastAsia="Times New Roman"/>
@@ -3925,6 +3959,7 @@
           <w:rFonts w:eastAsia="Times New Roman"/>
         </w:rPr>
       </w:pPr>
+      <w:proofErr w:type="gramStart"/>
       <w:r>
         <w:rPr>
           <w:rFonts w:eastAsia="Times New Roman"/>
@@ -3975,7 +4010,14 @@
         <w:rPr>
           <w:rFonts w:eastAsia="Times New Roman"/>
         </w:rPr>
-        <w:t>. Для построения графа атак предлагается использовать различные базы уязвимостей и средства автоматизации этапов сканирования узлов и эксплуатации уязвимостей.</w:t>
+        <w:t>. Для построения графа атак предлагается использовать различные базы уязвимостей и средства автоматизации этапов сканирования узлов и эксплуатации</w:t>
+      </w:r>
+      <w:proofErr w:type="gramEnd"/>
+      <w:r>
+        <w:rPr>
+          <w:rFonts w:eastAsia="Times New Roman"/>
+        </w:rPr>
+        <w:t xml:space="preserve"> уязвимостей.</w:t>
       </w:r>
     </w:p>
     <w:p>
@@ -4307,12 +4349,14 @@
           <w:rFonts w:eastAsia="Times New Roman" w:cs="Times New Roman"/>
         </w:rPr>
       </w:pPr>
+      <w:proofErr w:type="spellStart"/>
       <w:r>
         <w:rPr>
           <w:rFonts w:eastAsia="Times New Roman" w:cs="Times New Roman"/>
         </w:rPr>
         <w:t>Эксплоиты</w:t>
       </w:r>
+      <w:proofErr w:type="spellEnd"/>
     </w:p>
     <w:p>
       <w:pPr>
@@ -4351,7 +4395,21 @@
         <w:rPr>
           <w:rFonts w:eastAsia="Times New Roman" w:cs="Times New Roman"/>
         </w:rPr>
-        <w:t>Основные способы эксплуатации уязвимостей</w:t>
+        <w:t>Основные способы эксплуатац</w:t>
+      </w:r>
+      <w:proofErr w:type="gramStart"/>
+      <w:r>
+        <w:rPr>
+          <w:rFonts w:eastAsia="Times New Roman" w:cs="Times New Roman"/>
+        </w:rPr>
+        <w:t>ии уя</w:t>
+      </w:r>
+      <w:proofErr w:type="gramEnd"/>
+      <w:r>
+        <w:rPr>
+          <w:rFonts w:eastAsia="Times New Roman" w:cs="Times New Roman"/>
+        </w:rPr>
+        <w:t>звимостей</w:t>
       </w:r>
     </w:p>
     <w:p>
@@ -4453,6 +4511,7 @@
         </w:rPr>
         <w:t>Автоматизация построения графа (</w:t>
       </w:r>
+      <w:proofErr w:type="spellStart"/>
       <w:r>
         <w:rPr>
           <w:rFonts w:eastAsia="Times New Roman" w:cs="Times New Roman"/>
@@ -4460,12 +4519,14 @@
         </w:rPr>
         <w:t>metasploit</w:t>
       </w:r>
+      <w:proofErr w:type="spellEnd"/>
       <w:r>
         <w:rPr>
           <w:rFonts w:eastAsia="Times New Roman" w:cs="Times New Roman"/>
         </w:rPr>
         <w:t xml:space="preserve"> + </w:t>
       </w:r>
+      <w:proofErr w:type="spellStart"/>
       <w:r>
         <w:rPr>
           <w:rFonts w:eastAsia="Times New Roman" w:cs="Times New Roman"/>
@@ -4473,6 +4534,7 @@
         </w:rPr>
         <w:t>nmap</w:t>
       </w:r>
+      <w:proofErr w:type="spellEnd"/>
       <w:r>
         <w:rPr>
           <w:rFonts w:eastAsia="Times New Roman" w:cs="Times New Roman"/>
@@ -4537,7 +4599,21 @@
         <w:rPr>
           <w:rFonts w:eastAsia="Times New Roman" w:cs="Times New Roman"/>
         </w:rPr>
-        <w:t>Метрики защищенности узлов (CVSS, Научные работы(есть ссылки)</w:t>
+        <w:t>Метрики защищенности узлов (CVSS, Научные работ</w:t>
+      </w:r>
+      <w:proofErr w:type="gramStart"/>
+      <w:r>
+        <w:rPr>
+          <w:rFonts w:eastAsia="Times New Roman" w:cs="Times New Roman"/>
+        </w:rPr>
+        <w:t>ы(</w:t>
+      </w:r>
+      <w:proofErr w:type="gramEnd"/>
+      <w:r>
+        <w:rPr>
+          <w:rFonts w:eastAsia="Times New Roman" w:cs="Times New Roman"/>
+        </w:rPr>
+        <w:t>есть ссылки)</w:t>
       </w:r>
     </w:p>
     <w:p>
@@ -4659,7 +4735,21 @@
         <w:rPr>
           <w:rFonts w:eastAsia="Times New Roman" w:cs="Times New Roman"/>
         </w:rPr>
-        <w:t>Метод выбора контрмер на основе удаления узла, максимизирующего риски (СВОЙ МЕТОД)</w:t>
+        <w:t xml:space="preserve">Метод выбора контрмер на основе удаления узла, </w:t>
+      </w:r>
+      <w:proofErr w:type="spellStart"/>
+      <w:r>
+        <w:rPr>
+          <w:rFonts w:eastAsia="Times New Roman" w:cs="Times New Roman"/>
+        </w:rPr>
+        <w:t>максимизирующего</w:t>
+      </w:r>
+      <w:proofErr w:type="spellEnd"/>
+      <w:r>
+        <w:rPr>
+          <w:rFonts w:eastAsia="Times New Roman" w:cs="Times New Roman"/>
+        </w:rPr>
+        <w:t xml:space="preserve"> риски (СВОЙ МЕТОД)</w:t>
       </w:r>
     </w:p>
     <w:p>
@@ -4679,7 +4769,21 @@
         <w:rPr>
           <w:rFonts w:eastAsia="Times New Roman" w:cs="Times New Roman"/>
         </w:rPr>
-        <w:t>Оптимизация процесса выбора наиболее критического узла ( Ш.4)</w:t>
+        <w:t xml:space="preserve">Оптимизация процесса выбора наиболее критического узла </w:t>
+      </w:r>
+      <w:proofErr w:type="gramStart"/>
+      <w:r>
+        <w:rPr>
+          <w:rFonts w:eastAsia="Times New Roman" w:cs="Times New Roman"/>
+        </w:rPr>
+        <w:t xml:space="preserve">( </w:t>
+      </w:r>
+      <w:proofErr w:type="gramEnd"/>
+      <w:r>
+        <w:rPr>
+          <w:rFonts w:eastAsia="Times New Roman" w:cs="Times New Roman"/>
+        </w:rPr>
+        <w:t>Ш.4)</w:t>
       </w:r>
     </w:p>
     <w:p>
@@ -4859,8 +4963,27 @@
           <w:szCs w:val="22"/>
           <w:lang w:eastAsia="en-US"/>
         </w:rPr>
-        <w:t>В процессе автоматизированного тестирования на проникновение логируем все достижимые узлы, способ проникновения и подсчитанный уровень уязвимости узла, для чего используем различные метрики (</w:t>
-      </w:r>
+        <w:t xml:space="preserve">В процессе автоматизированного тестирования на проникновение </w:t>
+      </w:r>
+      <w:proofErr w:type="spellStart"/>
+      <w:r>
+        <w:rPr>
+          <w:rFonts w:eastAsia="Calibri" w:cs="Times New Roman"/>
+          <w:szCs w:val="22"/>
+          <w:lang w:eastAsia="en-US"/>
+        </w:rPr>
+        <w:t>логируем</w:t>
+      </w:r>
+      <w:proofErr w:type="spellEnd"/>
+      <w:r>
+        <w:rPr>
+          <w:rFonts w:eastAsia="Calibri" w:cs="Times New Roman"/>
+          <w:szCs w:val="22"/>
+          <w:lang w:eastAsia="en-US"/>
+        </w:rPr>
+        <w:t xml:space="preserve"> все достижимые узлы, способ проникновения и подсчитанный уровень уязвимости узла, для чего используем различные метрики (</w:t>
+      </w:r>
+      <w:proofErr w:type="spellStart"/>
       <w:r>
         <w:rPr>
           <w:rFonts w:eastAsia="Calibri" w:cs="Times New Roman"/>
@@ -4869,6 +4992,7 @@
         </w:rPr>
         <w:t>cvss</w:t>
       </w:r>
+      <w:proofErr w:type="spellEnd"/>
       <w:r>
         <w:rPr>
           <w:rFonts w:eastAsia="Calibri" w:cs="Times New Roman"/>
@@ -4906,6 +5030,7 @@
           <w:lang w:eastAsia="en-US"/>
         </w:rPr>
       </w:pPr>
+      <w:proofErr w:type="gramStart"/>
       <w:r>
         <w:rPr>
           <w:rFonts w:eastAsia="Calibri" w:cs="Times New Roman"/>
@@ -5072,7 +5197,34 @@
           <w:szCs w:val="22"/>
           <w:lang w:eastAsia="en-US"/>
         </w:rPr>
-        <w:t xml:space="preserve">). (Возможно стоит рассмотреть ребра </w:t>
+        <w:t>).</w:t>
+      </w:r>
+      <w:proofErr w:type="gramEnd"/>
+      <w:r>
+        <w:rPr>
+          <w:rFonts w:eastAsia="Calibri" w:cs="Times New Roman"/>
+          <w:szCs w:val="22"/>
+          <w:lang w:eastAsia="en-US"/>
+        </w:rPr>
+        <w:t xml:space="preserve"> (</w:t>
+      </w:r>
+      <w:proofErr w:type="gramStart"/>
+      <w:r>
+        <w:rPr>
+          <w:rFonts w:eastAsia="Calibri" w:cs="Times New Roman"/>
+          <w:szCs w:val="22"/>
+          <w:lang w:eastAsia="en-US"/>
+        </w:rPr>
+        <w:t>Возможно</w:t>
+      </w:r>
+      <w:proofErr w:type="gramEnd"/>
+      <w:r>
+        <w:rPr>
+          <w:rFonts w:eastAsia="Calibri" w:cs="Times New Roman"/>
+          <w:szCs w:val="22"/>
+          <w:lang w:eastAsia="en-US"/>
+        </w:rPr>
+        <w:t xml:space="preserve"> стоит рассмотреть ребра </w:t>
       </w:r>
       <w:r>
         <w:rPr>
@@ -5195,8 +5347,8 @@
           <m:naryPr>
             <m:chr m:val="∑"/>
             <m:limLoc m:val="undOvr"/>
-            <m:subHide m:val="1"/>
-            <m:supHide m:val="1"/>
+            <m:subHide m:val="on"/>
+            <m:supHide m:val="on"/>
             <m:ctrlPr>
               <w:rPr>
                 <w:rFonts w:ascii="Cambria Math" w:eastAsia="Calibri" w:hAnsi="Cambria Math" w:cs="Times New Roman"/>
@@ -5335,6 +5487,7 @@
         </w:rPr>
         <w:t xml:space="preserve">, достижимых из </w:t>
       </w:r>
+      <w:proofErr w:type="spellStart"/>
       <w:r>
         <w:rPr>
           <w:rFonts w:eastAsia="Times New Roman" w:cs="Times New Roman"/>
@@ -5343,6 +5496,7 @@
         </w:rPr>
         <w:t>i</w:t>
       </w:r>
+      <w:proofErr w:type="spellEnd"/>
       <w:r>
         <w:rPr>
           <w:rFonts w:eastAsia="Times New Roman" w:cs="Times New Roman"/>
@@ -5420,8 +5574,8 @@
             <m:naryPr>
               <m:chr m:val="∑"/>
               <m:limLoc m:val="undOvr"/>
-              <m:subHide m:val="1"/>
-              <m:supHide m:val="1"/>
+              <m:subHide m:val="on"/>
+              <m:supHide m:val="on"/>
               <m:ctrlPr>
                 <w:rPr>
                   <w:rFonts w:ascii="Cambria Math" w:eastAsia="Calibri" w:hAnsi="Cambria Math" w:cs="Times New Roman"/>
@@ -5672,7 +5826,7 @@
         </w:rPr>
         <w:lastRenderedPageBreak/>
         <w:drawing>
-          <wp:inline distT="0" distB="0" distL="0" distR="0" wp14:anchorId="45F4E372" wp14:editId="5EC674A3">
+          <wp:inline distT="0" distB="0" distL="0" distR="0">
             <wp:extent cx="5471160" cy="2225040"/>
             <wp:effectExtent l="0" t="0" r="0" b="3810"/>
             <wp:docPr id="1" name="Рисунок 3"/>
@@ -5689,10 +5843,10 @@
                     </pic:cNvPicPr>
                   </pic:nvPicPr>
                   <pic:blipFill>
-                    <a:blip r:embed="rId10" cstate="print">
+                    <a:blip r:embed="rId9" cstate="print">
                       <a:extLst>
                         <a:ext uri="{28A0092B-C50C-407E-A947-70E740481C1C}">
-                          <a14:useLocalDpi xmlns:a14="http://schemas.microsoft.com/office/drawing/2010/main" val="0"/>
+                          <a14:useLocalDpi xmlns:a14="http://schemas.microsoft.com/office/drawing/2010/main" xmlns:wps="http://schemas.microsoft.com/office/word/2010/wordprocessingShape" xmlns:wpi="http://schemas.microsoft.com/office/word/2010/wordprocessingInk" xmlns:wpg="http://schemas.microsoft.com/office/word/2010/wordprocessingGroup" xmlns:w16se="http://schemas.microsoft.com/office/word/2015/wordml/symex" xmlns:w15="http://schemas.microsoft.com/office/word/2012/wordml" xmlns:w14="http://schemas.microsoft.com/office/word/2010/wordml" xmlns:w="http://schemas.openxmlformats.org/wordprocessingml/2006/main" xmlns:w10="urn:schemas-microsoft-com:office:word" xmlns:wp14="http://schemas.microsoft.com/office/word/2010/wordprocessingDrawing" xmlns:v="urn:schemas-microsoft-com:vml" xmlns:o="urn:schemas-microsoft-com:office:office" xmlns:mc="http://schemas.openxmlformats.org/markup-compatibility/2006" xmlns:cx1="http://schemas.microsoft.com/office/drawing/2015/9/8/chartex" xmlns:cx="http://schemas.microsoft.com/office/drawing/2014/chartex" xmlns:wpc="http://schemas.microsoft.com/office/word/2010/wordprocessingCanvas" xmlns="" val="0"/>
                         </a:ext>
                       </a:extLst>
                     </a:blip>
@@ -5789,8 +5943,8 @@
           <m:naryPr>
             <m:chr m:val="∑"/>
             <m:limLoc m:val="undOvr"/>
-            <m:subHide m:val="1"/>
-            <m:supHide m:val="1"/>
+            <m:subHide m:val="on"/>
+            <m:supHide m:val="on"/>
             <m:ctrlPr>
               <w:rPr>
                 <w:rFonts w:ascii="Cambria Math" w:eastAsia="Times New Roman" w:hAnsi="Cambria Math" w:cs="Times New Roman"/>
@@ -5834,7 +5988,21 @@
         <w:rPr>
           <w:rFonts w:eastAsia="Times New Roman" w:cs="Times New Roman"/>
         </w:rPr>
-        <w:t>, так как при попадании в любой из узлов такого подграфа мы гарантированно попадаем на все остальные (или решаем задачу нахождения максимально длинного цикла!, попав на экземпляр цикла гарантированно достигаем всех элементов)</w:t>
+        <w:t xml:space="preserve">, так как при попадании в любой из узлов такого подграфа мы гарантированно попадаем на все остальные (или решаем задачу нахождения максимально длинного цикла!, попав на экземпляр </w:t>
+      </w:r>
+      <w:proofErr w:type="gramStart"/>
+      <w:r>
+        <w:rPr>
+          <w:rFonts w:eastAsia="Times New Roman" w:cs="Times New Roman"/>
+        </w:rPr>
+        <w:t>цикла</w:t>
+      </w:r>
+      <w:proofErr w:type="gramEnd"/>
+      <w:r>
+        <w:rPr>
+          <w:rFonts w:eastAsia="Times New Roman" w:cs="Times New Roman"/>
+        </w:rPr>
+        <w:t xml:space="preserve"> гарантированно достигаем всех элементов)</w:t>
       </w:r>
     </w:p>
     <w:p>
@@ -5855,7 +6023,7 @@
           <w:szCs w:val="22"/>
         </w:rPr>
         <w:drawing>
-          <wp:inline distT="0" distB="0" distL="0" distR="0" wp14:anchorId="7E758473" wp14:editId="7D673DEA">
+          <wp:inline distT="0" distB="0" distL="0" distR="0">
             <wp:extent cx="4792980" cy="2324100"/>
             <wp:effectExtent l="0" t="0" r="7620" b="0"/>
             <wp:docPr id="2" name="Рисунок 5"/>
@@ -5872,10 +6040,10 @@
                     </pic:cNvPicPr>
                   </pic:nvPicPr>
                   <pic:blipFill>
-                    <a:blip r:embed="rId11" cstate="print">
+                    <a:blip r:embed="rId10" cstate="print">
                       <a:extLst>
                         <a:ext uri="{28A0092B-C50C-407E-A947-70E740481C1C}">
-                          <a14:useLocalDpi xmlns:a14="http://schemas.microsoft.com/office/drawing/2010/main" val="0"/>
+                          <a14:useLocalDpi xmlns:a14="http://schemas.microsoft.com/office/drawing/2010/main" xmlns:wps="http://schemas.microsoft.com/office/word/2010/wordprocessingShape" xmlns:wpi="http://schemas.microsoft.com/office/word/2010/wordprocessingInk" xmlns:wpg="http://schemas.microsoft.com/office/word/2010/wordprocessingGroup" xmlns:w16se="http://schemas.microsoft.com/office/word/2015/wordml/symex" xmlns:w15="http://schemas.microsoft.com/office/word/2012/wordml" xmlns:w14="http://schemas.microsoft.com/office/word/2010/wordml" xmlns:w="http://schemas.openxmlformats.org/wordprocessingml/2006/main" xmlns:w10="urn:schemas-microsoft-com:office:word" xmlns:wp14="http://schemas.microsoft.com/office/word/2010/wordprocessingDrawing" xmlns:v="urn:schemas-microsoft-com:vml" xmlns:o="urn:schemas-microsoft-com:office:office" xmlns:mc="http://schemas.openxmlformats.org/markup-compatibility/2006" xmlns:cx1="http://schemas.microsoft.com/office/drawing/2015/9/8/chartex" xmlns:cx="http://schemas.microsoft.com/office/drawing/2014/chartex" xmlns:wpc="http://schemas.microsoft.com/office/word/2010/wordprocessingCanvas" xmlns="" val="0"/>
                         </a:ext>
                       </a:extLst>
                     </a:blip>
@@ -6148,13 +6316,37 @@
     </w:p>
     <w:p>
       <w:r>
-        <w:t>В наиболее широком смысле уязвимости можно разделить на две группы: известные и 0-day экспло</w:t>
+        <w:t xml:space="preserve">В наиболее широком смысле уязвимости можно разделить на две группы: известные и 0-day </w:t>
+      </w:r>
+      <w:proofErr w:type="spellStart"/>
+      <w:r>
+        <w:t>экспло</w:t>
       </w:r>
       <w:r>
         <w:t>й</w:t>
       </w:r>
       <w:r>
-        <w:t>ты. Известные уязвимости хорошо задокументированы исследователями, а соответствующие программные продукты имеют патчи, устраняющие возможность эксплуатации данных уязвимостей.</w:t>
+        <w:t>ты</w:t>
+      </w:r>
+      <w:proofErr w:type="spellEnd"/>
+      <w:r>
+        <w:t xml:space="preserve">. Известные уязвимости хорошо </w:t>
+      </w:r>
+      <w:proofErr w:type="spellStart"/>
+      <w:r>
+        <w:t>задокументированы</w:t>
+      </w:r>
+      <w:proofErr w:type="spellEnd"/>
+      <w:r>
+        <w:t xml:space="preserve"> исследователями, а соответствующие программные продукты имеют </w:t>
+      </w:r>
+      <w:proofErr w:type="spellStart"/>
+      <w:r>
+        <w:t>патчи</w:t>
+      </w:r>
+      <w:proofErr w:type="spellEnd"/>
+      <w:r>
+        <w:t>, устраняющие возможность эксплуатации данных уязвимостей.</w:t>
       </w:r>
     </w:p>
     <w:p>
@@ -6223,7 +6415,15 @@
     </w:p>
     <w:p>
       <w:r>
-        <w:t xml:space="preserve">В наше время данные об уязвимости различного программного обеспечения вовсю используются злоумышленниками для </w:t>
+        <w:t xml:space="preserve">В наше время данные об уязвимости различного программного обеспечения </w:t>
+      </w:r>
+      <w:proofErr w:type="gramStart"/>
+      <w:r>
+        <w:t>вовсю</w:t>
+      </w:r>
+      <w:proofErr w:type="gramEnd"/>
+      <w:r>
+        <w:t xml:space="preserve"> используются злоумышленниками для </w:t>
       </w:r>
       <w:r>
         <w:t>совершения</w:t>
@@ -6325,11 +6525,19 @@
           <w:lang w:val="en-US"/>
         </w:rPr>
       </w:pPr>
+      <w:proofErr w:type="spellStart"/>
       <w:r>
         <w:rPr>
           <w:lang w:val="en-US"/>
         </w:rPr>
-        <w:t>Secunia Advisory and Vulnerability Database</w:t>
+        <w:t>Secunia</w:t>
+      </w:r>
+      <w:proofErr w:type="spellEnd"/>
+      <w:r>
+        <w:rPr>
+          <w:lang w:val="en-US"/>
+        </w:rPr>
+        <w:t xml:space="preserve"> Advisory and Vulnerability Database</w:t>
       </w:r>
       <w:r>
         <w:rPr>
@@ -6354,7 +6562,21 @@
         <w:rPr>
           <w:lang w:val="en-US"/>
         </w:rPr>
-        <w:t>VND от CERT/CC</w:t>
+        <w:t xml:space="preserve">VND </w:t>
+      </w:r>
+      <w:proofErr w:type="spellStart"/>
+      <w:r>
+        <w:rPr>
+          <w:lang w:val="en-US"/>
+        </w:rPr>
+        <w:t>от</w:t>
+      </w:r>
+      <w:proofErr w:type="spellEnd"/>
+      <w:r>
+        <w:rPr>
+          <w:lang w:val="en-US"/>
+        </w:rPr>
+        <w:t xml:space="preserve"> CERT/CC</w:t>
       </w:r>
       <w:r>
         <w:rPr>
@@ -6410,12 +6632,20 @@
         <w:t xml:space="preserve">Классификация уязвимостей по </w:t>
       </w:r>
       <w:r>
-        <w:t>ГОСТ Р 56546-2015</w:t>
+        <w:t xml:space="preserve">ГОСТ </w:t>
+      </w:r>
+      <w:proofErr w:type="gramStart"/>
+      <w:r>
+        <w:t>Р</w:t>
+      </w:r>
+      <w:proofErr w:type="gramEnd"/>
+      <w:r>
+        <w:t xml:space="preserve"> 56546-2015</w:t>
       </w:r>
       <w:bookmarkEnd w:id="9"/>
     </w:p>
     <w:p>
-      <w:hyperlink r:id="rId12" w:history="1">
+      <w:hyperlink r:id="rId11" w:history="1">
         <w:r>
           <w:rPr>
             <w:rStyle w:val="aff3"/>
@@ -6430,8 +6660,13 @@
         <w:pStyle w:val="3"/>
       </w:pPr>
       <w:bookmarkStart w:id="10" w:name="_Toc26721925"/>
-      <w:r>
-        <w:t>Уязвимости приводящие к проникновению на узел</w:t>
+      <w:proofErr w:type="gramStart"/>
+      <w:r>
+        <w:t>Уязвимости</w:t>
+      </w:r>
+      <w:proofErr w:type="gramEnd"/>
+      <w:r>
+        <w:t xml:space="preserve"> приводящие к проникновению на узел</w:t>
       </w:r>
       <w:bookmarkEnd w:id="10"/>
     </w:p>
@@ -6472,8 +6707,13 @@
         <w:ind w:left="0" w:firstLine="851"/>
       </w:pPr>
       <w:r>
-        <w:t>уязвимости веб-приложений</w:t>
-      </w:r>
+        <w:t xml:space="preserve">уязвимости </w:t>
+      </w:r>
+      <w:proofErr w:type="spellStart"/>
+      <w:r>
+        <w:t>веб-приложений</w:t>
+      </w:r>
+      <w:proofErr w:type="spellEnd"/>
       <w:r>
         <w:rPr>
           <w:lang w:val="en-US"/>
@@ -6564,6 +6804,7 @@
         <w:tab/>
       </w:r>
       <w:bookmarkStart w:id="12" w:name="_Toc26721926"/>
+      <w:proofErr w:type="spellStart"/>
       <w:r>
         <w:t>Эксплой</w:t>
       </w:r>
@@ -6571,18 +6812,24 @@
         <w:t>ты</w:t>
       </w:r>
       <w:bookmarkEnd w:id="12"/>
-    </w:p>
-    <w:p>
+      <w:proofErr w:type="spellEnd"/>
+    </w:p>
+    <w:p>
+      <w:proofErr w:type="spellStart"/>
       <w:r>
         <w:t>Эксплой</w:t>
       </w:r>
       <w:r>
-        <w:t xml:space="preserve">т </w:t>
+        <w:t>т</w:t>
+      </w:r>
+      <w:proofErr w:type="spellEnd"/>
+      <w:r>
+        <w:t xml:space="preserve"> </w:t>
       </w:r>
       <w:r>
         <w:t>[</w:t>
       </w:r>
-      <w:hyperlink r:id="rId13" w:history="1">
+      <w:hyperlink r:id="rId12" w:history="1">
         <w:r>
           <w:rPr>
             <w:rStyle w:val="aff3"/>
@@ -6596,8 +6843,13 @@
       <w:r>
         <w:t xml:space="preserve"> – </w:t>
       </w:r>
-      <w:r>
-        <w:t>скрипт или программа</w:t>
+      <w:proofErr w:type="spellStart"/>
+      <w:r>
+        <w:t>скрипт</w:t>
+      </w:r>
+      <w:proofErr w:type="spellEnd"/>
+      <w:r>
+        <w:t xml:space="preserve"> или программа</w:t>
       </w:r>
       <w:r>
         <w:t xml:space="preserve">, разработанная исключительно для эксплуатации </w:t>
@@ -6609,23 +6861,69 @@
         <w:t>. В процессе проведения сетевой атаки могут задействоватьс</w:t>
       </w:r>
       <w:r>
-        <w:t>я одновременно несколько эксплой</w:t>
-      </w:r>
-      <w:r>
-        <w:t>тов для достижения поставленных целей. При этом необходимо успешн</w:t>
-      </w:r>
-      <w:r>
-        <w:t>ое выполнение каждого из эксплой</w:t>
-      </w:r>
-      <w:r>
-        <w:t>тов. Закрытие любой из уязвимостей подобной цепочки приведет к несостоятельности исходной атаки.</w:t>
-      </w:r>
-    </w:p>
-    <w:p>
+        <w:t xml:space="preserve">я одновременно несколько </w:t>
+      </w:r>
+      <w:proofErr w:type="spellStart"/>
+      <w:r>
+        <w:t>эксплой</w:t>
+      </w:r>
+      <w:r>
+        <w:t>тов</w:t>
+      </w:r>
+      <w:proofErr w:type="spellEnd"/>
+      <w:r>
+        <w:t xml:space="preserve"> для достижения поставленных целей. При этом необходимо успешн</w:t>
+      </w:r>
+      <w:r>
+        <w:t xml:space="preserve">ое выполнение каждого из </w:t>
+      </w:r>
+      <w:proofErr w:type="spellStart"/>
+      <w:r>
+        <w:t>эксплой</w:t>
+      </w:r>
+      <w:r>
+        <w:t>тов</w:t>
+      </w:r>
+      <w:proofErr w:type="spellEnd"/>
+      <w:r>
+        <w:t>. Закрытие любой из уязвимостей подобной цепочки приведет к несостоятельности исходной атаки.</w:t>
+      </w:r>
+    </w:p>
+    <w:p>
+      <w:proofErr w:type="spellStart"/>
       <w:r>
         <w:lastRenderedPageBreak/>
-        <w:t xml:space="preserve">Эксплойтом может также являться обычный текст или словестное описание того, как проэксплуатировать уязвимость. Чаще всего для написания эксплойтов используются следующие языки программирования: </w:t>
-      </w:r>
+        <w:t>Эксплойтом</w:t>
+      </w:r>
+      <w:proofErr w:type="spellEnd"/>
+      <w:r>
+        <w:t xml:space="preserve"> может также являться обычный текст или </w:t>
+      </w:r>
+      <w:proofErr w:type="spellStart"/>
+      <w:r>
+        <w:t>словестное</w:t>
+      </w:r>
+      <w:proofErr w:type="spellEnd"/>
+      <w:r>
+        <w:t xml:space="preserve"> описание того, как </w:t>
+      </w:r>
+      <w:proofErr w:type="spellStart"/>
+      <w:r>
+        <w:t>проэксплуатировать</w:t>
+      </w:r>
+      <w:proofErr w:type="spellEnd"/>
+      <w:r>
+        <w:t xml:space="preserve"> уязвимость. Чаще всего для написания </w:t>
+      </w:r>
+      <w:proofErr w:type="spellStart"/>
+      <w:r>
+        <w:t>эксплойтов</w:t>
+      </w:r>
+      <w:proofErr w:type="spellEnd"/>
+      <w:r>
+        <w:t xml:space="preserve"> используются следующие языки программирования: </w:t>
+      </w:r>
+      <w:proofErr w:type="gramStart"/>
       <w:r>
         <w:rPr>
           <w:lang w:val="en-US"/>
@@ -6671,12 +6969,14 @@
       <w:r>
         <w:t xml:space="preserve">, </w:t>
       </w:r>
+      <w:proofErr w:type="spellStart"/>
       <w:r>
         <w:rPr>
           <w:lang w:val="en-US"/>
         </w:rPr>
         <w:t>Javascript</w:t>
       </w:r>
+      <w:proofErr w:type="spellEnd"/>
       <w:r>
         <w:t xml:space="preserve">, </w:t>
       </w:r>
@@ -6698,19 +6998,28 @@
       <w:r>
         <w:t>++.</w:t>
       </w:r>
+      <w:proofErr w:type="gramEnd"/>
     </w:p>
     <w:p>
       <w:r>
         <w:t>В общем случае о</w:t>
       </w:r>
       <w:r>
-        <w:t>пределяют 2 вида экспло</w:t>
+        <w:t xml:space="preserve">пределяют 2 вида </w:t>
+      </w:r>
+      <w:proofErr w:type="spellStart"/>
+      <w:r>
+        <w:t>экспло</w:t>
       </w:r>
       <w:r>
         <w:t>й</w:t>
       </w:r>
       <w:r>
-        <w:t>тов:</w:t>
+        <w:t>тов</w:t>
+      </w:r>
+      <w:proofErr w:type="spellEnd"/>
+      <w:r>
+        <w:t>:</w:t>
       </w:r>
     </w:p>
     <w:p>
@@ -6722,6 +7031,7 @@
         </w:numPr>
         <w:ind w:left="0" w:firstLine="851"/>
       </w:pPr>
+      <w:proofErr w:type="gramStart"/>
       <w:r>
         <w:t>у</w:t>
       </w:r>
@@ -6731,6 +7041,7 @@
       <w:r>
         <w:t>ленный</w:t>
       </w:r>
+      <w:proofErr w:type="gramEnd"/>
       <w:r>
         <w:t xml:space="preserve"> </w:t>
       </w:r>
@@ -6756,18 +7067,31 @@
         </w:numPr>
         <w:ind w:left="0" w:firstLine="851"/>
       </w:pPr>
+      <w:proofErr w:type="gramStart"/>
       <w:r>
         <w:t>л</w:t>
       </w:r>
       <w:r>
-        <w:t>окальный – эксплуатирует уязвимость локальной системы. Требует наличие предварительного доступа к целевой системе. Чаще всего используется для повышения привилегий.</w:t>
-      </w:r>
-    </w:p>
-    <w:p>
-      <w:r>
-        <w:t>Так как эксплойты разрабатываются для выполнения различных действий на атакуемой системе, то они могут классифицироваться по объекту назначения [</w:t>
-      </w:r>
-      <w:hyperlink r:id="rId14" w:history="1">
+        <w:t>окальный</w:t>
+      </w:r>
+      <w:proofErr w:type="gramEnd"/>
+      <w:r>
+        <w:t xml:space="preserve"> – эксплуатирует уязвимость локальной системы. Требует наличие предварительного доступа к целевой системе. Чаще всего используется для повышения привилегий.</w:t>
+      </w:r>
+    </w:p>
+    <w:p>
+      <w:r>
+        <w:t xml:space="preserve">Так как </w:t>
+      </w:r>
+      <w:proofErr w:type="spellStart"/>
+      <w:r>
+        <w:t>эксплойты</w:t>
+      </w:r>
+      <w:proofErr w:type="spellEnd"/>
+      <w:r>
+        <w:t xml:space="preserve"> разрабатываются для выполнения различных действий на атакуемой системе, то они могут классифицироваться по объекту назначения [</w:t>
+      </w:r>
+      <w:hyperlink r:id="rId13" w:history="1">
         <w:r>
           <w:rPr>
             <w:rStyle w:val="aff3"/>
@@ -6842,7 +7166,39 @@
         <w:ind w:left="0" w:firstLine="851"/>
       </w:pPr>
       <w:r>
-        <w:t xml:space="preserve">для веб-сервисов, например, WordPress, Joomla, Drupal и др. </w:t>
+        <w:t xml:space="preserve">для </w:t>
+      </w:r>
+      <w:proofErr w:type="spellStart"/>
+      <w:r>
+        <w:t>веб-сервисов</w:t>
+      </w:r>
+      <w:proofErr w:type="spellEnd"/>
+      <w:r>
+        <w:t xml:space="preserve">, например, </w:t>
+      </w:r>
+      <w:proofErr w:type="spellStart"/>
+      <w:r>
+        <w:t>WordPress</w:t>
+      </w:r>
+      <w:proofErr w:type="spellEnd"/>
+      <w:r>
+        <w:t xml:space="preserve">, </w:t>
+      </w:r>
+      <w:proofErr w:type="spellStart"/>
+      <w:r>
+        <w:t>Joomla</w:t>
+      </w:r>
+      <w:proofErr w:type="spellEnd"/>
+      <w:r>
+        <w:t xml:space="preserve">, </w:t>
+      </w:r>
+      <w:proofErr w:type="spellStart"/>
+      <w:r>
+        <w:t>Drupal</w:t>
+      </w:r>
+      <w:proofErr w:type="spellEnd"/>
+      <w:r>
+        <w:t xml:space="preserve"> и др. </w:t>
       </w:r>
     </w:p>
     <w:p>
@@ -6867,7 +7223,31 @@
     </w:p>
     <w:p>
       <w:r>
-        <w:t>Большинство существующих эксплойтов входят в ту или иную базу эксплойтов, которые в большинстве случаев создаются для научных целей.</w:t>
+        <w:t xml:space="preserve">Большинство существующих </w:t>
+      </w:r>
+      <w:proofErr w:type="spellStart"/>
+      <w:r>
+        <w:t>эксплойтов</w:t>
+      </w:r>
+      <w:proofErr w:type="spellEnd"/>
+      <w:r>
+        <w:t xml:space="preserve"> входят в ту или иную базу </w:t>
+      </w:r>
+      <w:proofErr w:type="spellStart"/>
+      <w:r>
+        <w:t>эксплойтов</w:t>
+      </w:r>
+      <w:proofErr w:type="spellEnd"/>
+      <w:r>
+        <w:t xml:space="preserve">, </w:t>
+      </w:r>
+      <w:proofErr w:type="gramStart"/>
+      <w:r>
+        <w:t>которые</w:t>
+      </w:r>
+      <w:proofErr w:type="gramEnd"/>
+      <w:r>
+        <w:t xml:space="preserve"> в большинстве случаев создаются для научных целей.</w:t>
       </w:r>
     </w:p>
     <w:p/>
@@ -6877,18 +7257,31 @@
       </w:pPr>
       <w:bookmarkStart w:id="14" w:name="_Toc26721927"/>
       <w:r>
-        <w:t>Базы эксплойтов</w:t>
+        <w:t xml:space="preserve">Базы </w:t>
+      </w:r>
+      <w:proofErr w:type="spellStart"/>
+      <w:r>
+        <w:t>эксплойтов</w:t>
       </w:r>
       <w:bookmarkEnd w:id="14"/>
-    </w:p>
-    <w:p>
-      <w:r>
-        <w:t xml:space="preserve">Наиболее обширные базы эксплойтов на данный момент </w:t>
+      <w:proofErr w:type="spellEnd"/>
+    </w:p>
+    <w:p>
+      <w:r>
+        <w:t xml:space="preserve">Наиболее обширные базы </w:t>
+      </w:r>
+      <w:proofErr w:type="spellStart"/>
+      <w:r>
+        <w:t>эксплойтов</w:t>
+      </w:r>
+      <w:proofErr w:type="spellEnd"/>
+      <w:r>
+        <w:t xml:space="preserve"> на данный момент </w:t>
       </w:r>
       <w:r>
         <w:t>[</w:t>
       </w:r>
-      <w:hyperlink r:id="rId15" w:history="1">
+      <w:hyperlink r:id="rId14" w:history="1">
         <w:r>
           <w:rPr>
             <w:rStyle w:val="aff3"/>
@@ -6940,21 +7333,25 @@
       <w:r>
         <w:t>://</w:t>
       </w:r>
+      <w:proofErr w:type="spellStart"/>
       <w:r>
         <w:rPr>
           <w:lang w:val="en-US"/>
         </w:rPr>
         <w:t>cyberleninka</w:t>
       </w:r>
+      <w:proofErr w:type="spellEnd"/>
       <w:r>
         <w:t>.</w:t>
       </w:r>
+      <w:proofErr w:type="spellStart"/>
       <w:r>
         <w:rPr>
           <w:lang w:val="en-US"/>
         </w:rPr>
         <w:t>ru</w:t>
       </w:r>
+      <w:proofErr w:type="spellEnd"/>
       <w:r>
         <w:t>/</w:t>
       </w:r>
@@ -6976,57 +7373,69 @@
       <w:r>
         <w:t>/</w:t>
       </w:r>
+      <w:proofErr w:type="spellStart"/>
       <w:r>
         <w:rPr>
           <w:lang w:val="en-US"/>
         </w:rPr>
         <w:t>klassifikatsiya</w:t>
       </w:r>
+      <w:proofErr w:type="spellEnd"/>
       <w:r>
         <w:t>-</w:t>
       </w:r>
+      <w:proofErr w:type="spellStart"/>
       <w:r>
         <w:rPr>
           <w:lang w:val="en-US"/>
         </w:rPr>
         <w:t>ugroz</w:t>
       </w:r>
+      <w:proofErr w:type="spellEnd"/>
       <w:r>
         <w:t>-</w:t>
       </w:r>
+      <w:proofErr w:type="spellStart"/>
       <w:r>
         <w:rPr>
           <w:lang w:val="en-US"/>
         </w:rPr>
         <w:t>i</w:t>
       </w:r>
+      <w:proofErr w:type="spellEnd"/>
       <w:r>
         <w:t>-</w:t>
       </w:r>
+      <w:proofErr w:type="spellStart"/>
       <w:r>
         <w:rPr>
           <w:lang w:val="en-US"/>
         </w:rPr>
         <w:t>uyazvimostey</w:t>
       </w:r>
+      <w:proofErr w:type="spellEnd"/>
       <w:r>
         <w:t>-</w:t>
       </w:r>
+      <w:proofErr w:type="spellStart"/>
       <w:r>
         <w:rPr>
           <w:lang w:val="en-US"/>
         </w:rPr>
         <w:t>informatsionnoy</w:t>
       </w:r>
+      <w:proofErr w:type="spellEnd"/>
       <w:r>
         <w:t>-</w:t>
       </w:r>
+      <w:proofErr w:type="spellStart"/>
       <w:r>
         <w:rPr>
           <w:lang w:val="en-US"/>
         </w:rPr>
         <w:t>bezopasnosti</w:t>
       </w:r>
+      <w:proofErr w:type="spellEnd"/>
       <w:r>
         <w:t>-</w:t>
       </w:r>
@@ -7039,21 +7448,25 @@
       <w:r>
         <w:t>-</w:t>
       </w:r>
+      <w:proofErr w:type="spellStart"/>
       <w:r>
         <w:rPr>
           <w:lang w:val="en-US"/>
         </w:rPr>
         <w:t>korporativnyh</w:t>
       </w:r>
+      <w:proofErr w:type="spellEnd"/>
       <w:r>
         <w:t>-</w:t>
       </w:r>
+      <w:proofErr w:type="spellStart"/>
       <w:r>
         <w:rPr>
           <w:lang w:val="en-US"/>
         </w:rPr>
         <w:t>sistemah</w:t>
       </w:r>
+      <w:proofErr w:type="spellEnd"/>
       <w:r>
         <w:t>]</w:t>
       </w:r>
@@ -7158,7 +7571,7 @@
         </w:rPr>
         <w:lastRenderedPageBreak/>
         <w:drawing>
-          <wp:inline distT="0" distB="0" distL="0" distR="0" wp14:anchorId="7CBF29DF" wp14:editId="4CB6578E">
+          <wp:inline distT="0" distB="0" distL="0" distR="0">
             <wp:extent cx="6124575" cy="6181725"/>
             <wp:effectExtent l="19050" t="0" r="9525" b="0"/>
             <wp:docPr id="3" name="Рисунок 1"/>
@@ -7175,7 +7588,7 @@
                     </pic:cNvPicPr>
                   </pic:nvPicPr>
                   <pic:blipFill>
-                    <a:blip r:embed="rId16" cstate="print"/>
+                    <a:blip r:embed="rId15" cstate="print"/>
                     <a:srcRect/>
                     <a:stretch>
                       <a:fillRect/>
@@ -7264,7 +7677,15 @@
         </w:rPr>
       </w:pPr>
       <w:r>
-        <w:t xml:space="preserve">Задача оценки защищенности и выбора защитных мер в компьютерных сетях является одной из основных задач информационной безопасности. Согласно </w:t>
+        <w:t xml:space="preserve">Задача оценки защищенности и </w:t>
+      </w:r>
+      <w:proofErr w:type="gramStart"/>
+      <w:r>
+        <w:t>выбора</w:t>
+      </w:r>
+      <w:proofErr w:type="gramEnd"/>
+      <w:r>
+        <w:t xml:space="preserve"> защитных мер в компьютерных сетях является одной из основных задач информационной безопасности. Согласно </w:t>
       </w:r>
       <w:bookmarkStart w:id="18" w:name="_GoBack"/>
       <w:bookmarkEnd w:id="18"/>
@@ -7299,7 +7720,15 @@
       </w:pPr>
       <w:bookmarkStart w:id="21" w:name="_Toc26721933"/>
       <w:r>
-        <w:t xml:space="preserve">Методики оценки защищенности компьютерной сети и выбора </w:t>
+        <w:t xml:space="preserve">Методики оценки защищенности компьютерной сети и </w:t>
+      </w:r>
+      <w:proofErr w:type="gramStart"/>
+      <w:r>
+        <w:t>выбора</w:t>
+      </w:r>
+      <w:proofErr w:type="gramEnd"/>
+      <w:r>
+        <w:t xml:space="preserve"> </w:t>
       </w:r>
       <w:bookmarkEnd w:id="21"/>
       <w:r>
@@ -7308,9 +7737,42 @@
     </w:p>
     <w:p>
       <w:r>
+        <w:t xml:space="preserve">Оценка </w:t>
+      </w:r>
+      <w:r>
+        <w:t>защищенности компьютерной сети – это процесс выявления уязвимостей, угроз и рисков, связанных с активами организации и мер защиты, которые могут смягчить эти риски</w:t>
+      </w:r>
+      <w:r>
+        <w:t xml:space="preserve"> </w:t>
+      </w:r>
+      <w:r>
+        <w:t>[https://www.tcdi.com/criteria-for-selecting-an-information-security-risk-assessment-methodology-qualitative-quantitative-or-mixed/]</w:t>
+      </w:r>
+      <w:r>
+        <w:t xml:space="preserve">. </w:t>
+      </w:r>
+      <w:r>
+        <w:t>Существует два базовых подхода к оценке защищенности: качественный и количественный</w:t>
+      </w:r>
+      <w:r>
+        <w:t>. Качественные</w:t>
+      </w:r>
+      <w:r>
+        <w:t xml:space="preserve"> </w:t>
+      </w:r>
+      <w:r>
+        <w:t xml:space="preserve">методики позволяют идентифицировать уязвимости, угрозы и риски, описать причины их возникновения, возможные последствия и ранжировать их. Количественные методики описывают возможные риски в денежном или частотном эквиваленте. На основе полученных значений и стоимости реализации мер защиты риски сравниваются для принятия оптимальных мер защиты. </w:t>
+      </w:r>
+    </w:p>
+    <w:p>
+      <w:r>
         <w:t>Методики оценки защищенности позволяют определить понятие показателя защищенности – параметра, определяющего качественную или количественную оценку защищенности анализируемой сети</w:t>
       </w:r>
-    </w:p>
+      <w:r>
+        <w:t>.</w:t>
+      </w:r>
+    </w:p>
+    <w:p/>
     <w:p>
       <w:pPr>
         <w:pStyle w:val="3"/>
@@ -7320,13 +7782,18 @@
         <w:t>Качественные</w:t>
       </w:r>
       <w:bookmarkEnd w:id="22"/>
-    </w:p>
+      <w:r>
+        <w:t xml:space="preserve"> методики оценки защищенности </w:t>
+      </w:r>
+    </w:p>
+    <w:p/>
     <w:p>
       <w:pPr>
         <w:pStyle w:val="3"/>
       </w:pPr>
       <w:bookmarkStart w:id="23" w:name="_Toc26721935"/>
       <w:r>
+        <w:lastRenderedPageBreak/>
         <w:t>Количественные</w:t>
       </w:r>
       <w:bookmarkEnd w:id="23"/>
@@ -7402,140 +7869,177 @@
       </w:pPr>
       <w:bookmarkStart w:id="30" w:name="_Toc26721942"/>
       <w:r>
+        <w:t>Базовые показатели</w:t>
+      </w:r>
+      <w:bookmarkEnd w:id="30"/>
+    </w:p>
+    <w:p>
+      <w:pPr>
+        <w:pStyle w:val="3"/>
+      </w:pPr>
+      <w:bookmarkStart w:id="31" w:name="_Toc26721943"/>
+      <w:proofErr w:type="gramStart"/>
+      <w:r>
+        <w:t>Показатели</w:t>
+      </w:r>
+      <w:proofErr w:type="gramEnd"/>
+      <w:r>
+        <w:t xml:space="preserve"> используемые графом атак</w:t>
+      </w:r>
+      <w:bookmarkEnd w:id="31"/>
+    </w:p>
+    <w:p>
+      <w:pPr>
+        <w:pStyle w:val="21"/>
+      </w:pPr>
+      <w:bookmarkStart w:id="32" w:name="_Toc26721944"/>
+      <w:r>
+        <w:t>Способы построения графов атак</w:t>
+      </w:r>
+      <w:bookmarkEnd w:id="32"/>
+    </w:p>
+    <w:p>
+      <w:pPr>
+        <w:pStyle w:val="3"/>
+      </w:pPr>
+      <w:bookmarkStart w:id="33" w:name="_Toc26721945"/>
+      <w:r>
+        <w:t>Ручное построение графов атак</w:t>
+      </w:r>
+      <w:bookmarkEnd w:id="33"/>
+    </w:p>
+    <w:p>
+      <w:pPr>
+        <w:pStyle w:val="3"/>
+      </w:pPr>
+      <w:bookmarkStart w:id="34" w:name="_Toc26721946"/>
+      <w:r>
+        <w:t>Автоматизированное построение графов атак</w:t>
+      </w:r>
+      <w:bookmarkEnd w:id="34"/>
+    </w:p>
+    <w:p>
+      <w:pPr>
+        <w:pStyle w:val="1"/>
+      </w:pPr>
+      <w:bookmarkStart w:id="35" w:name="_Toc26721947"/>
+      <w:r>
+        <w:t>Метод</w:t>
+      </w:r>
+      <w:r>
+        <w:t xml:space="preserve"> оценки защищенности и </w:t>
+      </w:r>
+      <w:proofErr w:type="gramStart"/>
+      <w:r>
+        <w:t>выбора</w:t>
+      </w:r>
+      <w:proofErr w:type="gramEnd"/>
+      <w:r>
+        <w:t xml:space="preserve"> защитных мер на основе максимизации параметра уязвимости сети</w:t>
+      </w:r>
+      <w:bookmarkEnd w:id="35"/>
+    </w:p>
+    <w:p>
+      <w:pPr>
+        <w:pStyle w:val="21"/>
+      </w:pPr>
+      <w:bookmarkStart w:id="36" w:name="_Toc26721948"/>
+      <w:r>
+        <w:t>Показатели защищенности узлов сетевой инфраструктуры</w:t>
+      </w:r>
+      <w:bookmarkEnd w:id="36"/>
+    </w:p>
+    <w:p>
+      <w:pPr>
+        <w:pStyle w:val="21"/>
+      </w:pPr>
+      <w:bookmarkStart w:id="37" w:name="_Toc26721949"/>
+      <w:r>
+        <w:t>Метод оценки защищенности сетевой инфраструктуры</w:t>
+      </w:r>
+      <w:bookmarkEnd w:id="37"/>
+    </w:p>
+    <w:p>
+      <w:pPr>
+        <w:pStyle w:val="21"/>
+      </w:pPr>
+      <w:bookmarkStart w:id="38" w:name="_Toc26721950"/>
+      <w:r>
+        <w:t>Алгоритм вычисления показателя защищенности сетевой инфраструктуры</w:t>
+      </w:r>
+      <w:bookmarkEnd w:id="38"/>
+    </w:p>
+    <w:p>
+      <w:pPr>
+        <w:pStyle w:val="21"/>
+      </w:pPr>
+      <w:bookmarkStart w:id="39" w:name="_Toc26721951"/>
+      <w:r>
+        <w:t>Метод выбора защитных мер</w:t>
+      </w:r>
+      <w:bookmarkEnd w:id="39"/>
+    </w:p>
+    <w:p>
+      <w:pPr>
+        <w:pStyle w:val="1"/>
+      </w:pPr>
+      <w:bookmarkStart w:id="40" w:name="_Toc26721952"/>
+      <w:r>
+        <w:t xml:space="preserve">Реализация системы оценки защищенности и </w:t>
+      </w:r>
+      <w:proofErr w:type="gramStart"/>
+      <w:r>
+        <w:t>выбора</w:t>
+      </w:r>
+      <w:proofErr w:type="gramEnd"/>
+      <w:r>
+        <w:t xml:space="preserve"> защитных мер</w:t>
+      </w:r>
+      <w:bookmarkEnd w:id="40"/>
+    </w:p>
+    <w:p>
+      <w:pPr>
+        <w:pStyle w:val="21"/>
+      </w:pPr>
+      <w:bookmarkStart w:id="41" w:name="_Toc26721953"/>
+      <w:r>
+        <w:t xml:space="preserve">Архитектура системы оценки защищенности и </w:t>
+      </w:r>
+      <w:proofErr w:type="gramStart"/>
+      <w:r>
+        <w:t>выбора</w:t>
+      </w:r>
+      <w:proofErr w:type="gramEnd"/>
+      <w:r>
+        <w:t xml:space="preserve"> защитных мер</w:t>
+      </w:r>
+      <w:bookmarkEnd w:id="41"/>
+    </w:p>
+    <w:p>
+      <w:pPr>
+        <w:pStyle w:val="1"/>
+      </w:pPr>
+      <w:bookmarkStart w:id="42" w:name="_Toc26721954"/>
+      <w:r>
+        <w:t>Тестирование эффективности разработанного метода</w:t>
+      </w:r>
+      <w:bookmarkEnd w:id="42"/>
+    </w:p>
+    <w:p>
+      <w:r>
         <w:lastRenderedPageBreak/>
-        <w:t>Базовые показатели</w:t>
-      </w:r>
-      <w:bookmarkEnd w:id="30"/>
-    </w:p>
-    <w:p>
-      <w:pPr>
-        <w:pStyle w:val="3"/>
-      </w:pPr>
-      <w:bookmarkStart w:id="31" w:name="_Toc26721943"/>
-      <w:r>
-        <w:t>Показатели используемые графом атак</w:t>
-      </w:r>
-      <w:bookmarkEnd w:id="31"/>
-    </w:p>
-    <w:p>
-      <w:pPr>
-        <w:pStyle w:val="21"/>
-      </w:pPr>
-      <w:bookmarkStart w:id="32" w:name="_Toc26721944"/>
-      <w:r>
-        <w:t>Способы построения графов атак</w:t>
-      </w:r>
-      <w:bookmarkEnd w:id="32"/>
-    </w:p>
-    <w:p>
-      <w:pPr>
-        <w:pStyle w:val="3"/>
-      </w:pPr>
-      <w:bookmarkStart w:id="33" w:name="_Toc26721945"/>
-      <w:r>
-        <w:t>Ручное построение графов атак</w:t>
-      </w:r>
-      <w:bookmarkEnd w:id="33"/>
-    </w:p>
-    <w:p>
-      <w:pPr>
-        <w:pStyle w:val="3"/>
-      </w:pPr>
-      <w:bookmarkStart w:id="34" w:name="_Toc26721946"/>
-      <w:r>
-        <w:t>Автоматизированное построение графов атак</w:t>
-      </w:r>
-      <w:bookmarkEnd w:id="34"/>
-    </w:p>
-    <w:p>
-      <w:pPr>
-        <w:pStyle w:val="1"/>
-      </w:pPr>
-      <w:bookmarkStart w:id="35" w:name="_Toc26721947"/>
-      <w:r>
-        <w:t>Метод</w:t>
-      </w:r>
-      <w:r>
-        <w:t xml:space="preserve"> оценки защищенности и выбора защитных мер на основе максимизации параметра уязвимости сети</w:t>
-      </w:r>
-      <w:bookmarkEnd w:id="35"/>
-    </w:p>
-    <w:p>
-      <w:pPr>
-        <w:pStyle w:val="21"/>
-      </w:pPr>
-      <w:bookmarkStart w:id="36" w:name="_Toc26721948"/>
-      <w:r>
-        <w:t>Показатели защищенности узлов сетевой инфраструктуры</w:t>
-      </w:r>
-      <w:bookmarkEnd w:id="36"/>
-    </w:p>
-    <w:p>
-      <w:pPr>
-        <w:pStyle w:val="21"/>
-      </w:pPr>
-      <w:bookmarkStart w:id="37" w:name="_Toc26721949"/>
-      <w:r>
-        <w:t>Метод оценки защищенности сетевой инфраструктуры</w:t>
-      </w:r>
-      <w:bookmarkEnd w:id="37"/>
-    </w:p>
-    <w:p>
-      <w:pPr>
-        <w:pStyle w:val="21"/>
-      </w:pPr>
-      <w:bookmarkStart w:id="38" w:name="_Toc26721950"/>
-      <w:r>
-        <w:t>Алгоритм вычисления показателя защищенности сетевой инфраструктуры</w:t>
-      </w:r>
-      <w:bookmarkEnd w:id="38"/>
-    </w:p>
-    <w:p>
-      <w:pPr>
-        <w:pStyle w:val="21"/>
-      </w:pPr>
-      <w:bookmarkStart w:id="39" w:name="_Toc26721951"/>
-      <w:r>
-        <w:t>Метод выбора защитных мер</w:t>
-      </w:r>
-      <w:bookmarkEnd w:id="39"/>
-    </w:p>
-    <w:p>
-      <w:pPr>
-        <w:pStyle w:val="1"/>
-      </w:pPr>
-      <w:bookmarkStart w:id="40" w:name="_Toc26721952"/>
-      <w:r>
-        <w:t>Реализация системы оценки защищенности и выбора защитных мер</w:t>
-      </w:r>
-      <w:bookmarkEnd w:id="40"/>
-    </w:p>
-    <w:p>
-      <w:pPr>
-        <w:pStyle w:val="21"/>
-      </w:pPr>
-      <w:bookmarkStart w:id="41" w:name="_Toc26721953"/>
-      <w:r>
-        <w:t>Архитектура системы оценки защищенности и выбора защитных мер</w:t>
-      </w:r>
-      <w:bookmarkEnd w:id="41"/>
-    </w:p>
-    <w:p>
-      <w:pPr>
-        <w:pStyle w:val="1"/>
-      </w:pPr>
-      <w:bookmarkStart w:id="42" w:name="_Toc26721954"/>
-      <w:r>
-        <w:t>Тестирование эффективности разработанного метода</w:t>
-      </w:r>
-      <w:bookmarkEnd w:id="42"/>
-    </w:p>
-    <w:p>
-      <w:r>
         <w:t>Графы атак</w:t>
       </w:r>
       <w:r>
-        <w:t xml:space="preserve"> являются ценнейших инструментом, позволяющим проиллюстрировать, каким образом злоумышленник может получить доступ к целевой системе. Проведя анализ графа, специалисты по информационной безопасности могут сосредоточить свою усилия на устранении уязвимостей, предоставляющих злоумышленникам максимальный доступ.</w:t>
+        <w:t xml:space="preserve"> являются ценнейших инструментом, позволяющим проиллюстрировать, каким образом злоумышленник может получить доступ к целевой системе. Проведя анализ графа, специалисты по информационной безопасности могут сосредоточить </w:t>
+      </w:r>
+      <w:proofErr w:type="gramStart"/>
+      <w:r>
+        <w:t>свою</w:t>
+      </w:r>
+      <w:proofErr w:type="gramEnd"/>
+      <w:r>
+        <w:t xml:space="preserve"> усилия на устранении уязвимостей, предоставляющих злоумышленникам максимальный доступ.</w:t>
       </w:r>
     </w:p>
     <w:p>
@@ -7559,118 +8063,261 @@
       </w:pPr>
     </w:p>
     <w:p>
-      <w:r>
+      <w:proofErr w:type="gramStart"/>
+      <w:r>
+        <w:t xml:space="preserve">Рассматриваемый граф, содержащий множество вершин-узлов и множество вершин-уязвимостей является двудольным графом, так как </w:t>
+      </w:r>
+      <w:r>
+        <w:t xml:space="preserve">множество вершин V разбито на два </w:t>
+      </w:r>
+      <w:r>
+        <w:t>непересекающихся подмножества V</w:t>
+      </w:r>
+      <w:r>
+        <w:t xml:space="preserve">1  и </w:t>
+      </w:r>
+      <w:r>
+        <w:rPr>
+          <w:lang w:val="en-US"/>
+        </w:rPr>
+        <w:t>V</w:t>
+      </w:r>
+      <w:r>
+        <w:t xml:space="preserve">2, причём всякое ребро E инцидентно вершине из V1 </w:t>
+      </w:r>
+      <w:r>
+        <w:t xml:space="preserve">и вершине из </w:t>
+      </w:r>
+      <w:r>
+        <w:rPr>
+          <w:lang w:val="en-US"/>
+        </w:rPr>
+        <w:t>V</w:t>
+      </w:r>
+      <w:r>
+        <w:t xml:space="preserve">2 (то есть соединяет вершину из V1 с вершиной из V2.  </w:t>
+      </w:r>
+      <w:proofErr w:type="gramEnd"/>
+    </w:p>
+    <w:p>
+      <w:pPr>
+        <w:pStyle w:val="21"/>
+      </w:pPr>
+      <w:bookmarkStart w:id="43" w:name="_Toc26721955"/>
+      <w:r>
+        <w:t>Анализ существующих аналогов</w:t>
+      </w:r>
+      <w:bookmarkEnd w:id="43"/>
+    </w:p>
+    <w:p>
+      <w:proofErr w:type="gramStart"/>
+      <w:r>
+        <w:t xml:space="preserve">В </w:t>
+      </w:r>
+      <w:commentRangeStart w:id="44"/>
+      <w:r>
+        <w:t>[</w:t>
+      </w:r>
+      <w:proofErr w:type="spellStart"/>
+      <w:r>
+        <w:t>Ingols</w:t>
+      </w:r>
+      <w:proofErr w:type="spellEnd"/>
+      <w:r>
+        <w:t>, K.</w:t>
+      </w:r>
+      <w:proofErr w:type="gramEnd"/>
+      <w:r>
+        <w:t xml:space="preserve"> </w:t>
+      </w:r>
+      <w:proofErr w:type="spellStart"/>
+      <w:proofErr w:type="gramStart"/>
+      <w:r>
+        <w:t>Practical</w:t>
+      </w:r>
+      <w:proofErr w:type="spellEnd"/>
+      <w:r>
+        <w:t xml:space="preserve"> </w:t>
+      </w:r>
+      <w:proofErr w:type="spellStart"/>
+      <w:r>
+        <w:t>attack</w:t>
+      </w:r>
+      <w:proofErr w:type="spellEnd"/>
+      <w:r>
+        <w:t xml:space="preserve"> </w:t>
+      </w:r>
+      <w:proofErr w:type="spellStart"/>
+      <w:r>
+        <w:t>graph</w:t>
+      </w:r>
+      <w:proofErr w:type="spellEnd"/>
+      <w:r>
+        <w:t xml:space="preserve"> </w:t>
+      </w:r>
+      <w:proofErr w:type="spellStart"/>
+      <w:r>
+        <w:t>generation</w:t>
+      </w:r>
+      <w:proofErr w:type="spellEnd"/>
+      <w:r>
+        <w:t xml:space="preserve"> </w:t>
+      </w:r>
+      <w:proofErr w:type="spellStart"/>
+      <w:r>
+        <w:t>for</w:t>
+      </w:r>
+      <w:proofErr w:type="spellEnd"/>
+      <w:r>
+        <w:t xml:space="preserve"> </w:t>
+      </w:r>
+      <w:proofErr w:type="spellStart"/>
+      <w:r>
+        <w:t>network</w:t>
+      </w:r>
+      <w:proofErr w:type="spellEnd"/>
+      <w:r>
+        <w:t xml:space="preserve"> </w:t>
+      </w:r>
+      <w:proofErr w:type="spellStart"/>
+      <w:r>
+        <w:t>defense</w:t>
+      </w:r>
+      <w:proofErr w:type="spellEnd"/>
+      <w:r>
+        <w:t xml:space="preserve">] </w:t>
+      </w:r>
+      <w:commentRangeEnd w:id="44"/>
+      <w:r>
+        <w:rPr>
+          <w:rStyle w:val="afff"/>
+        </w:rPr>
+        <w:commentReference w:id="44"/>
+      </w:r>
+      <w:r>
+        <w:t>предлагается подход к генерации графа</w:t>
+      </w:r>
+      <w:r>
+        <w:t xml:space="preserve"> </w:t>
+      </w:r>
+      <w:r>
+        <w:t>атак с множеством предусловий, позволяющий выявить наиболее критичные</w:t>
+      </w:r>
+      <w:r>
+        <w:t xml:space="preserve"> </w:t>
+      </w:r>
+      <w:r>
+        <w:t>уязвимости системы (дающие нарушителю наибольший доступ в системе).</w:t>
+      </w:r>
+      <w:proofErr w:type="gramEnd"/>
+      <w:r>
+        <w:t xml:space="preserve"> </w:t>
+      </w:r>
+      <w:r>
+        <w:t>Достижимость хоста для нарушителя определяется наличием администраторского или</w:t>
+      </w:r>
+      <w:r>
+        <w:t xml:space="preserve"> </w:t>
+      </w:r>
+      <w:r>
+        <w:t>гостевого доступа. Авторы формируют рекомендации по реализации защитных мер на</w:t>
+      </w:r>
+      <w:r>
+        <w:t xml:space="preserve"> </w:t>
+      </w:r>
+      <w:r>
+        <w:t xml:space="preserve">основе </w:t>
+      </w:r>
+      <w:proofErr w:type="gramStart"/>
+      <w:r>
+        <w:t>показателей, определяющих как много путей атаки будет</w:t>
+      </w:r>
+      <w:proofErr w:type="gramEnd"/>
+      <w:r>
+        <w:t xml:space="preserve"> заблокировано</w:t>
+      </w:r>
+      <w:r>
+        <w:t xml:space="preserve"> </w:t>
+      </w:r>
+      <w:r>
+        <w:t>введением защитной меры. Недостаток: в работе не описаны конкретные показатели и</w:t>
+      </w:r>
+      <w:r>
+        <w:t xml:space="preserve"> </w:t>
+      </w:r>
+      <w:r>
+        <w:t>не предложено методик их вычисления и методик определения уровня защищенности.</w:t>
+      </w:r>
+    </w:p>
+    <w:p>
+      <w:r>
+        <w:rPr>
+          <w:highlight w:val="yellow"/>
+        </w:rPr>
+        <w:t xml:space="preserve">В итоге они анализируют, каким образом можно попасть на выбранный узел и, соответственно, какие нужно закрыть уязвимости, чтобы этого избежать. Причём </w:t>
+      </w:r>
+      <w:proofErr w:type="spellStart"/>
+      <w:r>
+        <w:rPr>
+          <w:highlight w:val="yellow"/>
+        </w:rPr>
+        <w:t>уззлы</w:t>
+      </w:r>
+      <w:proofErr w:type="spellEnd"/>
+      <w:r>
+        <w:rPr>
+          <w:highlight w:val="yellow"/>
+        </w:rPr>
+        <w:t xml:space="preserve"> они группируют в мой аналог компонент сильной </w:t>
+      </w:r>
+      <w:proofErr w:type="spellStart"/>
+      <w:r>
+        <w:rPr>
+          <w:highlight w:val="yellow"/>
+        </w:rPr>
+        <w:t>связнности</w:t>
+      </w:r>
+      <w:proofErr w:type="spellEnd"/>
+      <w:r>
+        <w:rPr>
+          <w:highlight w:val="yellow"/>
+        </w:rPr>
+        <w:t xml:space="preserve"> и называют его </w:t>
+      </w:r>
+      <w:proofErr w:type="spellStart"/>
+      <w:r>
+        <w:rPr>
+          <w:highlight w:val="yellow"/>
+        </w:rPr>
+        <w:t>prerequisite</w:t>
+      </w:r>
+      <w:proofErr w:type="spellEnd"/>
+      <w:r>
+        <w:rPr>
+          <w:highlight w:val="yellow"/>
+        </w:rPr>
+        <w:t xml:space="preserve"> </w:t>
+      </w:r>
+      <w:proofErr w:type="spellStart"/>
+      <w:r>
+        <w:rPr>
+          <w:highlight w:val="yellow"/>
+        </w:rPr>
+        <w:t>node</w:t>
+      </w:r>
+      <w:proofErr w:type="spellEnd"/>
+      <w:r>
+        <w:rPr>
+          <w:highlight w:val="yellow"/>
+        </w:rPr>
+        <w:t xml:space="preserve">. Для выбора лучшего решения они </w:t>
+      </w:r>
+      <w:r>
+        <w:rPr>
+          <w:highlight w:val="yellow"/>
+        </w:rPr>
         <w:lastRenderedPageBreak/>
-        <w:t xml:space="preserve">Рассматриваемый граф, содержащий множество вершин-узлов и множество вершин-уязвимостей является двудольным графом, так как </w:t>
-      </w:r>
-      <w:r>
-        <w:t xml:space="preserve">множество вершин V разбито на два </w:t>
-      </w:r>
-      <w:r>
-        <w:t>непересекающихся подмножества V</w:t>
-      </w:r>
-      <w:r>
-        <w:t xml:space="preserve">1  и </w:t>
-      </w:r>
-      <w:r>
-        <w:rPr>
-          <w:lang w:val="en-US"/>
-        </w:rPr>
-        <w:t>V</w:t>
-      </w:r>
-      <w:r>
-        <w:t xml:space="preserve">2, причём всякое ребро E инцидентно вершине из V1 </w:t>
-      </w:r>
-      <w:r>
-        <w:t xml:space="preserve">и вершине из </w:t>
-      </w:r>
-      <w:r>
-        <w:rPr>
-          <w:lang w:val="en-US"/>
-        </w:rPr>
-        <w:t>V</w:t>
-      </w:r>
-      <w:r>
-        <w:t xml:space="preserve">2 (то есть соединяет вершину из V1 с вершиной из V2.  </w:t>
-      </w:r>
-    </w:p>
-    <w:p>
-      <w:pPr>
-        <w:pStyle w:val="21"/>
-      </w:pPr>
-      <w:bookmarkStart w:id="43" w:name="_Toc26721955"/>
-      <w:r>
-        <w:t>Анализ существующих аналогов</w:t>
-      </w:r>
-      <w:bookmarkEnd w:id="43"/>
-    </w:p>
-    <w:p>
-      <w:r>
-        <w:t xml:space="preserve">В </w:t>
-      </w:r>
-      <w:commentRangeStart w:id="44"/>
-      <w:r>
-        <w:t xml:space="preserve">[Ingols, K. Practical attack graph generation for network defense] </w:t>
-      </w:r>
-      <w:commentRangeEnd w:id="44"/>
-      <w:r>
-        <w:rPr>
-          <w:rStyle w:val="afff"/>
-        </w:rPr>
-        <w:commentReference w:id="44"/>
-      </w:r>
-      <w:r>
-        <w:t>предлагается подход к генерации графа</w:t>
-      </w:r>
-      <w:r>
-        <w:t xml:space="preserve"> </w:t>
-      </w:r>
-      <w:r>
-        <w:t>атак с множеством предусловий, позволяющий выявить наиболее критичные</w:t>
-      </w:r>
-      <w:r>
-        <w:t xml:space="preserve"> </w:t>
-      </w:r>
-      <w:r>
-        <w:t>уязвимости системы (дающие нарушителю наибольший доступ в системе).</w:t>
-      </w:r>
-      <w:r>
-        <w:t xml:space="preserve"> </w:t>
-      </w:r>
-      <w:r>
-        <w:t>Достижимость хоста для нарушителя определяется наличием администраторского или</w:t>
-      </w:r>
-      <w:r>
-        <w:t xml:space="preserve"> </w:t>
-      </w:r>
-      <w:r>
-        <w:t>гостевого доступа. Авторы формируют рекомендации по реализации защитных мер на</w:t>
-      </w:r>
-      <w:r>
-        <w:t xml:space="preserve"> </w:t>
-      </w:r>
-      <w:r>
-        <w:t>основе показателей, определяющих как много путей атаки будет заблокировано</w:t>
-      </w:r>
-      <w:r>
-        <w:t xml:space="preserve"> </w:t>
-      </w:r>
-      <w:r>
-        <w:t>введением защитной меры. Недостаток: в работе не описаны конкретные показатели и</w:t>
-      </w:r>
-      <w:r>
-        <w:t xml:space="preserve"> </w:t>
-      </w:r>
-      <w:r>
-        <w:t>не предложено методик их вычисления и методик определения уровня защищенности.</w:t>
-      </w:r>
-    </w:p>
-    <w:p>
-      <w:r>
-        <w:rPr>
-          <w:highlight w:val="yellow"/>
-        </w:rPr>
-        <w:t>В итоге они анализируют, каким образом можно попасть на выбранный узел и, соответственно, какие нужно закрыть уязвимости, чтобы этого избежать. Причём уззлы они группируют в мой аналог компонент сильной связнности и называют его prerequisite node. Для выбора лучшего решения они "взвешивают" все рекомендации по числу закрытых для доступа хакера хостов (почему они тогда просто не обрывают начальные ребра от точки входа?).</w:t>
+        <w:t>"взвешивают" все рекомендации по числу закрытых для доступа хакера хостов (почему они тогда просто не обрывают начальные ребра от точки входа?).</w:t>
       </w:r>
     </w:p>
     <w:p>
@@ -7732,6 +8379,7 @@
         </w:numPr>
         <w:ind w:left="0" w:firstLine="851"/>
       </w:pPr>
+      <w:proofErr w:type="gramStart"/>
       <w:r>
         <w:t xml:space="preserve">Определение подграфов графа потенциальных атак, уровень подсчет уровня угрозы в которых может быть оптимизирован </w:t>
       </w:r>
@@ -7739,8 +8387,23 @@
         <w:rPr>
           <w:highlight w:val="yellow"/>
         </w:rPr>
-        <w:t>(должен быть критерий, согласно которому найденные подграфы нужно относить к «обособленным». Сюда точно будут входить компоненты связности (точно компоненты сильной связности), любые циклы)</w:t>
-      </w:r>
+        <w:t>(должен быть критерий, согласно которому найденные подграфы нужно относить к «обособленным».</w:t>
+      </w:r>
+      <w:proofErr w:type="gramEnd"/>
+      <w:r>
+        <w:rPr>
+          <w:highlight w:val="yellow"/>
+        </w:rPr>
+        <w:t xml:space="preserve"> </w:t>
+      </w:r>
+      <w:proofErr w:type="gramStart"/>
+      <w:r>
+        <w:rPr>
+          <w:highlight w:val="yellow"/>
+        </w:rPr>
+        <w:t>Сюда точно будут входить компоненты связности (точно компоненты сильной связности), любые циклы)</w:t>
+      </w:r>
+      <w:proofErr w:type="gramEnd"/>
     </w:p>
     <w:p>
       <w:pPr>
@@ -7927,9 +8590,14 @@
         <w:t xml:space="preserve"> </w:t>
       </w:r>
       <w:r>
-        <w:t xml:space="preserve">множество триплетов, называемых ребрами, вида </w:t>
+        <w:t xml:space="preserve">множество триплетов, называемых ребрами, </w:t>
+      </w:r>
+      <w:proofErr w:type="gramStart"/>
+      <w:r>
+        <w:t xml:space="preserve">вида </w:t>
       </w:r>
       <m:oMath>
+        <w:proofErr w:type="gramEnd"/>
         <m:d>
           <m:dPr>
             <m:ctrlPr>
@@ -8261,7 +8929,7 @@
             <m:naryPr>
               <m:chr m:val="∑"/>
               <m:limLoc m:val="undOvr"/>
-              <m:supHide m:val="1"/>
+              <m:supHide m:val="on"/>
               <m:ctrlPr>
                 <w:rPr>
                   <w:rFonts w:ascii="Cambria Math" w:hAnsi="Cambria Math"/>
@@ -8669,7 +9337,15 @@
         <w:t xml:space="preserve"> </w:t>
       </w:r>
       <w:r>
-        <w:t xml:space="preserve">подмножество достижимых узлов из </w:t>
+        <w:t xml:space="preserve">подмножество достижимых узлов </w:t>
+      </w:r>
+      <w:proofErr w:type="gramStart"/>
+      <w:r>
+        <w:t>из</w:t>
+      </w:r>
+      <w:proofErr w:type="gramEnd"/>
+      <w:r>
+        <w:t xml:space="preserve"> </w:t>
       </w:r>
       <m:oMath>
         <m:sSub>
@@ -8739,7 +9415,15 @@
         <w:t xml:space="preserve"> </w:t>
       </w:r>
       <w:r>
-        <w:t xml:space="preserve">достижим из </w:t>
+        <w:t xml:space="preserve">достижим </w:t>
+      </w:r>
+      <w:proofErr w:type="gramStart"/>
+      <w:r>
+        <w:t>из</w:t>
+      </w:r>
+      <w:proofErr w:type="gramEnd"/>
+      <w:r>
+        <w:t xml:space="preserve"> </w:t>
       </w:r>
       <m:oMath>
         <m:sSub>
@@ -8930,7 +9614,13 @@
             <w:rPr>
               <w:rFonts w:ascii="Cambria Math" w:hAnsi="Cambria Math"/>
             </w:rPr>
-            <m:t>Criticality</m:t>
+            <m:t>Critical</m:t>
+          </m:r>
+          <m:r>
+            <w:rPr>
+              <w:rFonts w:ascii="Cambria Math" w:hAnsi="Cambria Math"/>
+            </w:rPr>
+            <m:t>ity</m:t>
           </m:r>
           <m:d>
             <m:dPr>
@@ -9012,8 +9702,8 @@
             <m:naryPr>
               <m:chr m:val="∑"/>
               <m:limLoc m:val="undOvr"/>
-              <m:subHide m:val="1"/>
-              <m:supHide m:val="1"/>
+              <m:subHide m:val="on"/>
+              <m:supHide m:val="on"/>
               <m:ctrlPr>
                 <w:rPr>
                   <w:rFonts w:ascii="Cambria Math" w:hAnsi="Cambria Math"/>
@@ -9146,15 +9836,22 @@
       <w:r>
         <w:t xml:space="preserve"> </w:t>
       </w:r>
-      <w:r>
-        <w:t xml:space="preserve">коэффициент зависящий от типа устройства. Можно использовать базу </w:t>
-      </w:r>
+      <w:proofErr w:type="gramStart"/>
+      <w:r>
+        <w:t>коэффициент</w:t>
+      </w:r>
+      <w:proofErr w:type="gramEnd"/>
+      <w:r>
+        <w:t xml:space="preserve"> зависящий от типа устройства. Можно использовать базу </w:t>
+      </w:r>
+      <w:proofErr w:type="spellStart"/>
       <w:r>
         <w:rPr>
           <w:lang w:val="en-US"/>
         </w:rPr>
         <w:t>nmap</w:t>
       </w:r>
+      <w:proofErr w:type="spellEnd"/>
       <w:r>
         <w:t xml:space="preserve"> </w:t>
       </w:r>
@@ -9176,7 +9873,15 @@
         <w:t xml:space="preserve"> – </w:t>
       </w:r>
       <w:r>
-        <w:t xml:space="preserve">критичность одного сервиса. Каждому сервису или типу сервисов можно сопоставить конкретную критичность компроментации, </w:t>
+        <w:t xml:space="preserve">критичность одного сервиса. Каждому сервису или типу сервисов можно сопоставить конкретную критичность </w:t>
+      </w:r>
+      <w:proofErr w:type="spellStart"/>
+      <w:r>
+        <w:t>компроментации</w:t>
+      </w:r>
+      <w:proofErr w:type="spellEnd"/>
+      <w:r>
+        <w:t xml:space="preserve">, </w:t>
       </w:r>
       <m:oMath>
         <m:r>
@@ -9336,8 +10041,13 @@
       <w:r>
         <w:t>-</w:t>
       </w:r>
-      <w:r>
-        <w:t>ом шаге поиска контрмер</w:t>
+      <w:proofErr w:type="spellStart"/>
+      <w:r>
+        <w:t>ом</w:t>
+      </w:r>
+      <w:proofErr w:type="spellEnd"/>
+      <w:r>
+        <w:t xml:space="preserve"> шаге поиска контрмер</w:t>
       </w:r>
       <w:r>
         <w:t xml:space="preserve"> рассчитывается следующим образом:</w:t>
@@ -9924,7 +10634,16 @@
           <w:szCs w:val="22"/>
           <w:lang w:eastAsia="en-US"/>
         </w:rPr>
-        <w:t xml:space="preserve">. Сложность алгоритма обхода </w:t>
+        <w:t>. Сложность алгоритма обхода</w:t>
+      </w:r>
+      <w:proofErr w:type="gramStart"/>
+      <w:r>
+        <w:rPr>
+          <w:rFonts w:eastAsia="Calibri" w:cs="Times New Roman"/>
+          <w:szCs w:val="22"/>
+          <w:lang w:eastAsia="en-US"/>
+        </w:rPr>
+        <w:t xml:space="preserve"> </w:t>
       </w:r>
       <m:oMath>
         <m:r>
@@ -9982,7 +10701,16 @@
           <w:szCs w:val="22"/>
           <w:lang w:eastAsia="en-US"/>
         </w:rPr>
-        <w:t xml:space="preserve"> Таким образом, сложность подсчета </w:t>
+        <w:t xml:space="preserve"> </w:t>
+      </w:r>
+      <w:proofErr w:type="gramEnd"/>
+      <w:r>
+        <w:rPr>
+          <w:rFonts w:eastAsia="Calibri" w:cs="Times New Roman"/>
+          <w:szCs w:val="22"/>
+          <w:lang w:eastAsia="en-US"/>
+        </w:rPr>
+        <w:t xml:space="preserve">Таким образом, сложность подсчета </w:t>
       </w:r>
       <m:oMath>
         <m:sSub>
@@ -10277,13 +11005,23 @@
         </w:rPr>
         <w:t>-</w:t>
       </w:r>
-      <w:r>
-        <w:rPr>
-          <w:rFonts w:eastAsia="Calibri" w:cs="Times New Roman"/>
-          <w:szCs w:val="22"/>
-          <w:lang w:eastAsia="en-US"/>
-        </w:rPr>
-        <w:t>арному дереву.</w:t>
+      <w:proofErr w:type="spellStart"/>
+      <w:r>
+        <w:rPr>
+          <w:rFonts w:eastAsia="Calibri" w:cs="Times New Roman"/>
+          <w:szCs w:val="22"/>
+          <w:lang w:eastAsia="en-US"/>
+        </w:rPr>
+        <w:t>арному</w:t>
+      </w:r>
+      <w:proofErr w:type="spellEnd"/>
+      <w:r>
+        <w:rPr>
+          <w:rFonts w:eastAsia="Calibri" w:cs="Times New Roman"/>
+          <w:szCs w:val="22"/>
+          <w:lang w:eastAsia="en-US"/>
+        </w:rPr>
+        <w:t xml:space="preserve"> дереву.</w:t>
       </w:r>
     </w:p>
     <w:p>
@@ -10349,7 +11087,16 @@
           <w:szCs w:val="22"/>
           <w:lang w:eastAsia="en-US"/>
         </w:rPr>
-        <w:t>узла сильно связны. Два</w:t>
+        <w:t xml:space="preserve">узла сильно связны. </w:t>
+      </w:r>
+      <w:proofErr w:type="gramStart"/>
+      <w:r>
+        <w:rPr>
+          <w:rFonts w:eastAsia="Calibri" w:cs="Times New Roman"/>
+          <w:szCs w:val="22"/>
+          <w:lang w:eastAsia="en-US"/>
+        </w:rPr>
+        <w:t>Два</w:t>
       </w:r>
       <w:r>
         <w:rPr>
@@ -10481,7 +11228,34 @@
           <w:szCs w:val="22"/>
           <w:lang w:eastAsia="en-US"/>
         </w:rPr>
-        <w:t xml:space="preserve">. Компонентами сильной связности орграфа называются его максимальные по включению сильно связные подграфы. Областью сильной связности называется множество </w:t>
+        <w:t>. Компонентами сильной связности орграфа называются его максимальные по включению сильно связные подграфы.</w:t>
+      </w:r>
+      <w:proofErr w:type="gramEnd"/>
+      <w:r>
+        <w:rPr>
+          <w:rFonts w:eastAsia="Calibri" w:cs="Times New Roman"/>
+          <w:szCs w:val="22"/>
+          <w:lang w:eastAsia="en-US"/>
+        </w:rPr>
+        <w:t xml:space="preserve"> Областью сильной связности называется м</w:t>
+      </w:r>
+      <w:proofErr w:type="spellStart"/>
+      <w:r>
+        <w:rPr>
+          <w:rFonts w:eastAsia="Calibri" w:cs="Times New Roman"/>
+          <w:szCs w:val="22"/>
+          <w:lang w:eastAsia="en-US"/>
+        </w:rPr>
+        <w:t>ножество</w:t>
+      </w:r>
+      <w:proofErr w:type="spellEnd"/>
+      <w:r>
+        <w:rPr>
+          <w:rFonts w:eastAsia="Calibri" w:cs="Times New Roman"/>
+          <w:szCs w:val="22"/>
+          <w:lang w:eastAsia="en-US"/>
+        </w:rPr>
+        <w:t xml:space="preserve"> </w:t>
       </w:r>
       <w:r>
         <w:rPr>
@@ -10583,6 +11357,7 @@
         </w:rPr>
         <w:t xml:space="preserve">, например, с помощью алгоритма </w:t>
       </w:r>
+      <w:proofErr w:type="spellStart"/>
       <w:r>
         <w:rPr>
           <w:rFonts w:eastAsia="Calibri" w:cs="Times New Roman"/>
@@ -10607,13 +11382,32 @@
         </w:rPr>
         <w:t>ю</w:t>
       </w:r>
-      <w:r>
-        <w:rPr>
-          <w:rFonts w:eastAsia="Calibri" w:cs="Times New Roman"/>
-          <w:szCs w:val="22"/>
-          <w:lang w:eastAsia="en-US"/>
-        </w:rPr>
-        <w:t xml:space="preserve">, который использует двойной обход в глубину, следовательно его сложность </w:t>
+      <w:proofErr w:type="spellEnd"/>
+      <w:r>
+        <w:rPr>
+          <w:rFonts w:eastAsia="Calibri" w:cs="Times New Roman"/>
+          <w:szCs w:val="22"/>
+          <w:lang w:eastAsia="en-US"/>
+        </w:rPr>
+        <w:t xml:space="preserve">, который использует двойной обход в глубину, </w:t>
+      </w:r>
+      <w:proofErr w:type="gramStart"/>
+      <w:r>
+        <w:rPr>
+          <w:rFonts w:eastAsia="Calibri" w:cs="Times New Roman"/>
+          <w:szCs w:val="22"/>
+          <w:lang w:eastAsia="en-US"/>
+        </w:rPr>
+        <w:t>следовательно</w:t>
+      </w:r>
+      <w:proofErr w:type="gramEnd"/>
+      <w:r>
+        <w:rPr>
+          <w:rFonts w:eastAsia="Calibri" w:cs="Times New Roman"/>
+          <w:szCs w:val="22"/>
+          <w:lang w:eastAsia="en-US"/>
+        </w:rPr>
+        <w:t xml:space="preserve"> его сложность </w:t>
       </w:r>
       <w:r>
         <w:rPr>
@@ -10705,6 +11499,7 @@
         </w:rPr>
         <w:t>-</w:t>
       </w:r>
+      <w:proofErr w:type="spellStart"/>
       <w:r>
         <w:rPr>
           <w:rFonts w:eastAsia="Calibri" w:cs="Times New Roman"/>
@@ -10713,13 +11508,32 @@
         </w:rPr>
         <w:t>арное</w:t>
       </w:r>
-      <w:r>
-        <w:rPr>
-          <w:rFonts w:eastAsia="Calibri" w:cs="Times New Roman"/>
-          <w:szCs w:val="22"/>
-          <w:lang w:eastAsia="en-US"/>
-        </w:rPr>
-        <w:t xml:space="preserve"> дерево — ацикличный орграф (ориентированный граф, не содержащий циклов), в котором только </w:t>
+      <w:proofErr w:type="spellEnd"/>
+      <w:r>
+        <w:rPr>
+          <w:rFonts w:eastAsia="Calibri" w:cs="Times New Roman"/>
+          <w:szCs w:val="22"/>
+          <w:lang w:eastAsia="en-US"/>
+        </w:rPr>
+        <w:t xml:space="preserve"> дерево — </w:t>
+      </w:r>
+      <w:proofErr w:type="spellStart"/>
+      <w:r>
+        <w:rPr>
+          <w:rFonts w:eastAsia="Calibri" w:cs="Times New Roman"/>
+          <w:szCs w:val="22"/>
+          <w:lang w:eastAsia="en-US"/>
+        </w:rPr>
+        <w:t>ацикличный</w:t>
+      </w:r>
+      <w:proofErr w:type="spellEnd"/>
+      <w:r>
+        <w:rPr>
+          <w:rFonts w:eastAsia="Calibri" w:cs="Times New Roman"/>
+          <w:szCs w:val="22"/>
+          <w:lang w:eastAsia="en-US"/>
+        </w:rPr>
+        <w:t xml:space="preserve"> орграф (ориентированный граф, не содержащий циклов), в котором только </w:t>
       </w:r>
       <w:r>
         <w:rPr>
@@ -11014,13 +11828,23 @@
         </w:rPr>
         <w:t>-</w:t>
       </w:r>
-      <w:r>
-        <w:rPr>
-          <w:rFonts w:eastAsia="Calibri" w:cs="Times New Roman"/>
-          <w:szCs w:val="22"/>
-          <w:lang w:eastAsia="en-US"/>
-        </w:rPr>
-        <w:t xml:space="preserve">арное дерево включаются только те </w:t>
+      <w:proofErr w:type="spellStart"/>
+      <w:r>
+        <w:rPr>
+          <w:rFonts w:eastAsia="Calibri" w:cs="Times New Roman"/>
+          <w:szCs w:val="22"/>
+          <w:lang w:eastAsia="en-US"/>
+        </w:rPr>
+        <w:t>арное</w:t>
+      </w:r>
+      <w:proofErr w:type="spellEnd"/>
+      <w:r>
+        <w:rPr>
+          <w:rFonts w:eastAsia="Calibri" w:cs="Times New Roman"/>
+          <w:szCs w:val="22"/>
+          <w:lang w:eastAsia="en-US"/>
+        </w:rPr>
+        <w:t xml:space="preserve"> дерево включаются только те </w:t>
       </w:r>
       <w:r>
         <w:rPr>
@@ -11060,7 +11884,27 @@
           <w:szCs w:val="22"/>
           <w:lang w:eastAsia="en-US"/>
         </w:rPr>
-        <w:t xml:space="preserve"> составлять только корневой узел. (доп условие)</w:t>
+        <w:t xml:space="preserve"> составлять только корневой узел. (</w:t>
+      </w:r>
+      <w:proofErr w:type="spellStart"/>
+      <w:proofErr w:type="gramStart"/>
+      <w:r>
+        <w:rPr>
+          <w:rFonts w:eastAsia="Calibri" w:cs="Times New Roman"/>
+          <w:szCs w:val="22"/>
+          <w:lang w:eastAsia="en-US"/>
+        </w:rPr>
+        <w:t>доп</w:t>
+      </w:r>
+      <w:proofErr w:type="spellEnd"/>
+      <w:proofErr w:type="gramEnd"/>
+      <w:r>
+        <w:rPr>
+          <w:rFonts w:eastAsia="Calibri" w:cs="Times New Roman"/>
+          <w:szCs w:val="22"/>
+          <w:lang w:eastAsia="en-US"/>
+        </w:rPr>
+        <w:t xml:space="preserve"> условие)</w:t>
       </w:r>
     </w:p>
     <w:p>
@@ -11086,7 +11930,43 @@
           <w:szCs w:val="22"/>
           <w:lang w:eastAsia="en-US"/>
         </w:rPr>
-        <w:t>сти. Проиллюстрируем данный щаг на примере. Считаем, что все узлы имеют по 1 уязвимости, вследствие чего дуги не подписаны (рисунок Х).</w:t>
+        <w:t xml:space="preserve">сти. Проиллюстрируем </w:t>
+      </w:r>
+      <w:proofErr w:type="gramStart"/>
+      <w:r>
+        <w:rPr>
+          <w:rFonts w:eastAsia="Calibri" w:cs="Times New Roman"/>
+          <w:szCs w:val="22"/>
+          <w:lang w:eastAsia="en-US"/>
+        </w:rPr>
+        <w:t>данный</w:t>
+      </w:r>
+      <w:proofErr w:type="gramEnd"/>
+      <w:r>
+        <w:rPr>
+          <w:rFonts w:eastAsia="Calibri" w:cs="Times New Roman"/>
+          <w:szCs w:val="22"/>
+          <w:lang w:eastAsia="en-US"/>
+        </w:rPr>
+        <w:t xml:space="preserve"> </w:t>
+      </w:r>
+      <w:proofErr w:type="spellStart"/>
+      <w:r>
+        <w:rPr>
+          <w:rFonts w:eastAsia="Calibri" w:cs="Times New Roman"/>
+          <w:szCs w:val="22"/>
+          <w:lang w:eastAsia="en-US"/>
+        </w:rPr>
+        <w:t>щаг</w:t>
+      </w:r>
+      <w:proofErr w:type="spellEnd"/>
+      <w:r>
+        <w:rPr>
+          <w:rFonts w:eastAsia="Calibri" w:cs="Times New Roman"/>
+          <w:szCs w:val="22"/>
+          <w:lang w:eastAsia="en-US"/>
+        </w:rPr>
+        <w:t xml:space="preserve"> на примере. Считаем, что все узлы имеют по 1 уязвимости, вследствие чего дуги не подписаны (рисунок Х).</w:t>
       </w:r>
     </w:p>
     <w:p>
@@ -11107,7 +11987,7 @@
           <w:szCs w:val="22"/>
         </w:rPr>
         <w:drawing>
-          <wp:inline distT="0" distB="0" distL="0" distR="0" wp14:anchorId="7A4B3B57" wp14:editId="45E8B7E0">
+          <wp:inline distT="0" distB="0" distL="0" distR="0">
             <wp:extent cx="5838825" cy="1895475"/>
             <wp:effectExtent l="0" t="0" r="0" b="0"/>
             <wp:docPr id="6" name="Рисунок 6"/>
@@ -11124,10 +12004,10 @@
                     </pic:cNvPicPr>
                   </pic:nvPicPr>
                   <pic:blipFill>
-                    <a:blip r:embed="rId17">
+                    <a:blip r:embed="rId16" cstate="print">
                       <a:extLst>
                         <a:ext uri="{28A0092B-C50C-407E-A947-70E740481C1C}">
-                          <a14:useLocalDpi xmlns:a14="http://schemas.microsoft.com/office/drawing/2010/main" val="0"/>
+                          <a14:useLocalDpi xmlns:a14="http://schemas.microsoft.com/office/drawing/2010/main" xmlns:wps="http://schemas.microsoft.com/office/word/2010/wordprocessingShape" xmlns:wpi="http://schemas.microsoft.com/office/word/2010/wordprocessingInk" xmlns:wpg="http://schemas.microsoft.com/office/word/2010/wordprocessingGroup" xmlns:w16se="http://schemas.microsoft.com/office/word/2015/wordml/symex" xmlns:w15="http://schemas.microsoft.com/office/word/2012/wordml" xmlns:w14="http://schemas.microsoft.com/office/word/2010/wordml" xmlns:w="http://schemas.openxmlformats.org/wordprocessingml/2006/main" xmlns:w10="urn:schemas-microsoft-com:office:word" xmlns:wp14="http://schemas.microsoft.com/office/word/2010/wordprocessingDrawing" xmlns:v="urn:schemas-microsoft-com:vml" xmlns:o="urn:schemas-microsoft-com:office:office" xmlns:mc="http://schemas.openxmlformats.org/markup-compatibility/2006" xmlns:cx1="http://schemas.microsoft.com/office/drawing/2015/9/8/chartex" xmlns:cx="http://schemas.microsoft.com/office/drawing/2014/chartex" xmlns:wpc="http://schemas.microsoft.com/office/word/2010/wordprocessingCanvas" xmlns="" val="0"/>
                         </a:ext>
                       </a:extLst>
                     </a:blip>
@@ -11221,13 +12101,23 @@
         </w:rPr>
         <w:t>-</w:t>
       </w:r>
-      <w:r>
-        <w:rPr>
-          <w:rFonts w:eastAsia="Calibri" w:cs="Times New Roman"/>
-          <w:szCs w:val="22"/>
-          <w:lang w:eastAsia="en-US"/>
-        </w:rPr>
-        <w:t xml:space="preserve">арные деревья (рисунок Х). Компоненты сильной связности обозначены зеленым цветом, </w:t>
+      <w:proofErr w:type="spellStart"/>
+      <w:r>
+        <w:rPr>
+          <w:rFonts w:eastAsia="Calibri" w:cs="Times New Roman"/>
+          <w:szCs w:val="22"/>
+          <w:lang w:eastAsia="en-US"/>
+        </w:rPr>
+        <w:t>арные</w:t>
+      </w:r>
+      <w:proofErr w:type="spellEnd"/>
+      <w:r>
+        <w:rPr>
+          <w:rFonts w:eastAsia="Calibri" w:cs="Times New Roman"/>
+          <w:szCs w:val="22"/>
+          <w:lang w:eastAsia="en-US"/>
+        </w:rPr>
+        <w:t xml:space="preserve"> деревья (рисунок Х). Компоненты сильной связности обозначены зеленым цветом, </w:t>
       </w:r>
       <w:r>
         <w:rPr>
@@ -11245,13 +12135,23 @@
         </w:rPr>
         <w:t>-</w:t>
       </w:r>
-      <w:r>
-        <w:rPr>
-          <w:rFonts w:eastAsia="Calibri" w:cs="Times New Roman"/>
-          <w:szCs w:val="22"/>
-          <w:lang w:eastAsia="en-US"/>
-        </w:rPr>
-        <w:t>арные деревья – оранжевым.</w:t>
+      <w:proofErr w:type="spellStart"/>
+      <w:r>
+        <w:rPr>
+          <w:rFonts w:eastAsia="Calibri" w:cs="Times New Roman"/>
+          <w:szCs w:val="22"/>
+          <w:lang w:eastAsia="en-US"/>
+        </w:rPr>
+        <w:t>арные</w:t>
+      </w:r>
+      <w:proofErr w:type="spellEnd"/>
+      <w:r>
+        <w:rPr>
+          <w:rFonts w:eastAsia="Calibri" w:cs="Times New Roman"/>
+          <w:szCs w:val="22"/>
+          <w:lang w:eastAsia="en-US"/>
+        </w:rPr>
+        <w:t xml:space="preserve"> деревья – оранжевым.</w:t>
       </w:r>
     </w:p>
     <w:p>
@@ -11282,7 +12182,7 @@
           <w:szCs w:val="22"/>
         </w:rPr>
         <w:drawing>
-          <wp:inline distT="0" distB="0" distL="0" distR="0" wp14:anchorId="32AFDC69" wp14:editId="6F56DCE8">
+          <wp:inline distT="0" distB="0" distL="0" distR="0">
             <wp:extent cx="6115050" cy="2209800"/>
             <wp:effectExtent l="0" t="0" r="0" b="0"/>
             <wp:docPr id="7" name="Рисунок 7"/>
@@ -11299,10 +12199,10 @@
                     </pic:cNvPicPr>
                   </pic:nvPicPr>
                   <pic:blipFill>
-                    <a:blip r:embed="rId18">
+                    <a:blip r:embed="rId17" cstate="print">
                       <a:extLst>
                         <a:ext uri="{28A0092B-C50C-407E-A947-70E740481C1C}">
-                          <a14:useLocalDpi xmlns:a14="http://schemas.microsoft.com/office/drawing/2010/main" val="0"/>
+                          <a14:useLocalDpi xmlns:a14="http://schemas.microsoft.com/office/drawing/2010/main" xmlns:wps="http://schemas.microsoft.com/office/word/2010/wordprocessingShape" xmlns:wpi="http://schemas.microsoft.com/office/word/2010/wordprocessingInk" xmlns:wpg="http://schemas.microsoft.com/office/word/2010/wordprocessingGroup" xmlns:w16se="http://schemas.microsoft.com/office/word/2015/wordml/symex" xmlns:w15="http://schemas.microsoft.com/office/word/2012/wordml" xmlns:w14="http://schemas.microsoft.com/office/word/2010/wordml" xmlns:w="http://schemas.openxmlformats.org/wordprocessingml/2006/main" xmlns:w10="urn:schemas-microsoft-com:office:word" xmlns:wp14="http://schemas.microsoft.com/office/word/2010/wordprocessingDrawing" xmlns:v="urn:schemas-microsoft-com:vml" xmlns:o="urn:schemas-microsoft-com:office:office" xmlns:mc="http://schemas.openxmlformats.org/markup-compatibility/2006" xmlns:cx1="http://schemas.microsoft.com/office/drawing/2015/9/8/chartex" xmlns:cx="http://schemas.microsoft.com/office/drawing/2014/chartex" xmlns:wpc="http://schemas.microsoft.com/office/word/2010/wordprocessingCanvas" xmlns="" val="0"/>
                         </a:ext>
                       </a:extLst>
                     </a:blip>
@@ -11879,12 +12779,21 @@
         </w:rPr>
         <w:t>-</w:t>
       </w:r>
+      <w:proofErr w:type="spellStart"/>
       <w:r>
         <w:rPr>
           <w:rFonts w:eastAsia="Calibri"/>
           <w:lang w:eastAsia="en-US"/>
         </w:rPr>
-        <w:t>ая область сильной связности</w:t>
+        <w:t>ая</w:t>
+      </w:r>
+      <w:proofErr w:type="spellEnd"/>
+      <w:r>
+        <w:rPr>
+          <w:rFonts w:eastAsia="Calibri"/>
+          <w:lang w:eastAsia="en-US"/>
+        </w:rPr>
+        <w:t xml:space="preserve"> область сильной связности</w:t>
       </w:r>
     </w:p>
     <w:p>
@@ -11996,13 +12905,41 @@
         </w:rPr>
         <w:t>-</w:t>
       </w:r>
-      <w:r>
-        <w:rPr>
-          <w:rFonts w:eastAsia="Calibri" w:cs="Times New Roman"/>
-          <w:szCs w:val="22"/>
-          <w:lang w:eastAsia="en-US"/>
-        </w:rPr>
-        <w:t xml:space="preserve">арного дерева следует, что попав в любую из данных компонент гарантируется прохождение по всем узлам </w:t>
+      <w:proofErr w:type="spellStart"/>
+      <w:r>
+        <w:rPr>
+          <w:rFonts w:eastAsia="Calibri" w:cs="Times New Roman"/>
+          <w:szCs w:val="22"/>
+          <w:lang w:eastAsia="en-US"/>
+        </w:rPr>
+        <w:t>арного</w:t>
+      </w:r>
+      <w:proofErr w:type="spellEnd"/>
+      <w:r>
+        <w:rPr>
+          <w:rFonts w:eastAsia="Calibri" w:cs="Times New Roman"/>
+          <w:szCs w:val="22"/>
+          <w:lang w:eastAsia="en-US"/>
+        </w:rPr>
+        <w:t xml:space="preserve"> дерева следует, что </w:t>
+      </w:r>
+      <w:proofErr w:type="gramStart"/>
+      <w:r>
+        <w:rPr>
+          <w:rFonts w:eastAsia="Calibri" w:cs="Times New Roman"/>
+          <w:szCs w:val="22"/>
+          <w:lang w:eastAsia="en-US"/>
+        </w:rPr>
+        <w:t>попав в любую из данных компонент гарантируется</w:t>
+      </w:r>
+      <w:proofErr w:type="gramEnd"/>
+      <w:r>
+        <w:rPr>
+          <w:rFonts w:eastAsia="Calibri" w:cs="Times New Roman"/>
+          <w:szCs w:val="22"/>
+          <w:lang w:eastAsia="en-US"/>
+        </w:rPr>
+        <w:t xml:space="preserve"> прохождение по всем узлам </w:t>
       </w:r>
       <w:r>
         <w:rPr>
@@ -12036,13 +12973,23 @@
         </w:rPr>
         <w:t>-</w:t>
       </w:r>
-      <w:r>
-        <w:rPr>
-          <w:rFonts w:eastAsia="Calibri" w:cs="Times New Roman"/>
-          <w:szCs w:val="22"/>
-          <w:lang w:eastAsia="en-US"/>
-        </w:rPr>
-        <w:t xml:space="preserve">арном дереве существует только </w:t>
+      <w:proofErr w:type="spellStart"/>
+      <w:r>
+        <w:rPr>
+          <w:rFonts w:eastAsia="Calibri" w:cs="Times New Roman"/>
+          <w:szCs w:val="22"/>
+          <w:lang w:eastAsia="en-US"/>
+        </w:rPr>
+        <w:t>арном</w:t>
+      </w:r>
+      <w:proofErr w:type="spellEnd"/>
+      <w:r>
+        <w:rPr>
+          <w:rFonts w:eastAsia="Calibri" w:cs="Times New Roman"/>
+          <w:szCs w:val="22"/>
+          <w:lang w:eastAsia="en-US"/>
+        </w:rPr>
+        <w:t xml:space="preserve"> дереве существует только </w:t>
       </w:r>
       <w:r>
         <w:rPr>
@@ -12058,7 +13005,25 @@
           <w:szCs w:val="22"/>
           <w:lang w:eastAsia="en-US"/>
         </w:rPr>
-        <w:t>, следовательно вход в данный подграф возмо</w:t>
+        <w:t xml:space="preserve">, </w:t>
+      </w:r>
+      <w:proofErr w:type="gramStart"/>
+      <w:r>
+        <w:rPr>
+          <w:rFonts w:eastAsia="Calibri" w:cs="Times New Roman"/>
+          <w:szCs w:val="22"/>
+          <w:lang w:eastAsia="en-US"/>
+        </w:rPr>
+        <w:t>следовательно</w:t>
+      </w:r>
+      <w:proofErr w:type="gramEnd"/>
+      <w:r>
+        <w:rPr>
+          <w:rFonts w:eastAsia="Calibri" w:cs="Times New Roman"/>
+          <w:szCs w:val="22"/>
+          <w:lang w:eastAsia="en-US"/>
+        </w:rPr>
+        <w:t xml:space="preserve"> вход в данный подграф возмо</w:t>
       </w:r>
       <w:r>
         <w:rPr>
@@ -12074,7 +13039,25 @@
           <w:szCs w:val="22"/>
           <w:lang w:eastAsia="en-US"/>
         </w:rPr>
-        <w:t xml:space="preserve"> Следовательно при достижении корневого узла такого дерева нет необходимости в пересчете критичности его узлов. </w:t>
+        <w:t xml:space="preserve"> </w:t>
+      </w:r>
+      <w:proofErr w:type="gramStart"/>
+      <w:r>
+        <w:rPr>
+          <w:rFonts w:eastAsia="Calibri" w:cs="Times New Roman"/>
+          <w:szCs w:val="22"/>
+          <w:lang w:eastAsia="en-US"/>
+        </w:rPr>
+        <w:t>Следовательно</w:t>
+      </w:r>
+      <w:proofErr w:type="gramEnd"/>
+      <w:r>
+        <w:rPr>
+          <w:rFonts w:eastAsia="Calibri" w:cs="Times New Roman"/>
+          <w:szCs w:val="22"/>
+          <w:lang w:eastAsia="en-US"/>
+        </w:rPr>
+        <w:t xml:space="preserve"> при достижении корневого узла такого дерева нет необходимости в пересчете критичности его узлов. </w:t>
       </w:r>
       <w:r>
         <w:rPr>
@@ -12182,7 +13165,7 @@
             <m:naryPr>
               <m:chr m:val="∑"/>
               <m:limLoc m:val="undOvr"/>
-              <m:supHide m:val="1"/>
+              <m:supHide m:val="on"/>
               <m:ctrlPr>
                 <w:rPr>
                   <w:rFonts w:ascii="Cambria Math" w:eastAsia="Calibri" w:hAnsi="Cambria Math" w:cs="Times New Roman"/>
@@ -12581,13 +13564,23 @@
         </w:rPr>
         <w:t>-</w:t>
       </w:r>
-      <w:r>
-        <w:rPr>
-          <w:rFonts w:eastAsia="Calibri" w:cs="Times New Roman"/>
-          <w:szCs w:val="22"/>
-          <w:lang w:eastAsia="en-US"/>
-        </w:rPr>
-        <w:t>арным деревьям</w:t>
+      <w:proofErr w:type="spellStart"/>
+      <w:r>
+        <w:rPr>
+          <w:rFonts w:eastAsia="Calibri" w:cs="Times New Roman"/>
+          <w:szCs w:val="22"/>
+          <w:lang w:eastAsia="en-US"/>
+        </w:rPr>
+        <w:t>арным</w:t>
+      </w:r>
+      <w:proofErr w:type="spellEnd"/>
+      <w:r>
+        <w:rPr>
+          <w:rFonts w:eastAsia="Calibri" w:cs="Times New Roman"/>
+          <w:szCs w:val="22"/>
+          <w:lang w:eastAsia="en-US"/>
+        </w:rPr>
+        <w:t xml:space="preserve"> деревьям</w:t>
       </w:r>
       <w:r>
         <w:rPr>
@@ -12686,13 +13679,23 @@
         </w:rPr>
         <w:t>-</w:t>
       </w:r>
-      <w:r>
-        <w:rPr>
-          <w:rFonts w:eastAsia="Calibri" w:cs="Times New Roman"/>
-          <w:szCs w:val="22"/>
-          <w:lang w:eastAsia="en-US"/>
-        </w:rPr>
-        <w:t xml:space="preserve">арном дереве, необходимо осуществить перераспределение узлов данной компоненты по новым подграфам сильной связности и </w:t>
+      <w:proofErr w:type="spellStart"/>
+      <w:r>
+        <w:rPr>
+          <w:rFonts w:eastAsia="Calibri" w:cs="Times New Roman"/>
+          <w:szCs w:val="22"/>
+          <w:lang w:eastAsia="en-US"/>
+        </w:rPr>
+        <w:t>арном</w:t>
+      </w:r>
+      <w:proofErr w:type="spellEnd"/>
+      <w:r>
+        <w:rPr>
+          <w:rFonts w:eastAsia="Calibri" w:cs="Times New Roman"/>
+          <w:szCs w:val="22"/>
+          <w:lang w:eastAsia="en-US"/>
+        </w:rPr>
+        <w:t xml:space="preserve"> дереве, необходимо осуществить перераспределение узлов данной компоненты по новым подграфам сильной связности и </w:t>
       </w:r>
       <w:r>
         <w:rPr>
@@ -12710,13 +13713,23 @@
         </w:rPr>
         <w:t>-</w:t>
       </w:r>
-      <w:r>
-        <w:rPr>
-          <w:rFonts w:eastAsia="Calibri" w:cs="Times New Roman"/>
-          <w:szCs w:val="22"/>
-          <w:lang w:eastAsia="en-US"/>
-        </w:rPr>
-        <w:t xml:space="preserve">арным деревьям. Также необходимо осуществить новые расчёты параметров </w:t>
+      <w:proofErr w:type="spellStart"/>
+      <w:r>
+        <w:rPr>
+          <w:rFonts w:eastAsia="Calibri" w:cs="Times New Roman"/>
+          <w:szCs w:val="22"/>
+          <w:lang w:eastAsia="en-US"/>
+        </w:rPr>
+        <w:t>арным</w:t>
+      </w:r>
+      <w:proofErr w:type="spellEnd"/>
+      <w:r>
+        <w:rPr>
+          <w:rFonts w:eastAsia="Calibri" w:cs="Times New Roman"/>
+          <w:szCs w:val="22"/>
+          <w:lang w:eastAsia="en-US"/>
+        </w:rPr>
+        <w:t xml:space="preserve"> деревьям. Также необходимо осуществить новые расчёты параметров </w:t>
       </w:r>
       <m:oMath>
         <m:sSub>
@@ -12847,13 +13860,23 @@
           <w:lang w:eastAsia="en-US"/>
         </w:rPr>
       </w:pPr>
-      <w:r>
-        <w:rPr>
-          <w:rFonts w:eastAsia="Calibri" w:cs="Times New Roman"/>
-          <w:szCs w:val="22"/>
-          <w:lang w:eastAsia="en-US"/>
-        </w:rPr>
-        <w:t xml:space="preserve">Исходя из вышеописанных свойств можно провести следующее преобразование: представим все компоненты сильной связности и </w:t>
+      <w:proofErr w:type="gramStart"/>
+      <w:r>
+        <w:rPr>
+          <w:rFonts w:eastAsia="Calibri" w:cs="Times New Roman"/>
+          <w:szCs w:val="22"/>
+          <w:lang w:eastAsia="en-US"/>
+        </w:rPr>
+        <w:t>Исходя из вышеописанных свойств можно провести</w:t>
+      </w:r>
+      <w:proofErr w:type="gramEnd"/>
+      <w:r>
+        <w:rPr>
+          <w:rFonts w:eastAsia="Calibri" w:cs="Times New Roman"/>
+          <w:szCs w:val="22"/>
+          <w:lang w:eastAsia="en-US"/>
+        </w:rPr>
+        <w:t xml:space="preserve"> следующее преобразование: представим все компоненты сильной связности и </w:t>
       </w:r>
       <w:r>
         <w:rPr>
@@ -12871,13 +13894,23 @@
         </w:rPr>
         <w:t>-</w:t>
       </w:r>
-      <w:r>
-        <w:rPr>
-          <w:rFonts w:eastAsia="Calibri" w:cs="Times New Roman"/>
-          <w:szCs w:val="22"/>
-          <w:lang w:eastAsia="en-US"/>
-        </w:rPr>
-        <w:t>арные деревья как узлы нового графа, которые включают в себя все входящие и все исходящие дуги исходного подграфа. При этом</w:t>
+      <w:proofErr w:type="spellStart"/>
+      <w:r>
+        <w:rPr>
+          <w:rFonts w:eastAsia="Calibri" w:cs="Times New Roman"/>
+          <w:szCs w:val="22"/>
+          <w:lang w:eastAsia="en-US"/>
+        </w:rPr>
+        <w:t>арные</w:t>
+      </w:r>
+      <w:proofErr w:type="spellEnd"/>
+      <w:r>
+        <w:rPr>
+          <w:rFonts w:eastAsia="Calibri" w:cs="Times New Roman"/>
+          <w:szCs w:val="22"/>
+          <w:lang w:eastAsia="en-US"/>
+        </w:rPr>
+        <w:t xml:space="preserve"> деревья как узлы нового графа, которые включают в себя все входящие и все исходящие дуги исходного подграфа. При этом</w:t>
       </w:r>
       <w:r>
         <w:rPr>
@@ -12925,7 +13958,16 @@
               <w:szCs w:val="22"/>
               <w:lang w:eastAsia="en-US"/>
             </w:rPr>
-            <m:t>Criticality</m:t>
+            <m:t>Crit</m:t>
+          </m:r>
+          <m:r>
+            <w:rPr>
+              <w:rFonts w:ascii="Cambria Math" w:eastAsia="Calibri" w:hAnsi="Cambria Math" w:cs="Times New Roman"/>
+              <w:sz w:val="32"/>
+              <w:szCs w:val="22"/>
+              <w:lang w:eastAsia="en-US"/>
+            </w:rPr>
+            <m:t>icality</m:t>
           </m:r>
           <m:d>
             <m:dPr>
@@ -13601,13 +14643,23 @@
         </w:rPr>
         <w:t>-</w:t>
       </w:r>
-      <w:r>
-        <w:rPr>
-          <w:rFonts w:eastAsia="Calibri" w:cs="Times New Roman"/>
-          <w:szCs w:val="22"/>
-          <w:lang w:eastAsia="en-US"/>
-        </w:rPr>
-        <w:t>ая область сильной связности</w:t>
+      <w:proofErr w:type="spellStart"/>
+      <w:r>
+        <w:rPr>
+          <w:rFonts w:eastAsia="Calibri" w:cs="Times New Roman"/>
+          <w:szCs w:val="22"/>
+          <w:lang w:eastAsia="en-US"/>
+        </w:rPr>
+        <w:t>ая</w:t>
+      </w:r>
+      <w:proofErr w:type="spellEnd"/>
+      <w:r>
+        <w:rPr>
+          <w:rFonts w:eastAsia="Calibri" w:cs="Times New Roman"/>
+          <w:szCs w:val="22"/>
+          <w:lang w:eastAsia="en-US"/>
+        </w:rPr>
+        <w:t xml:space="preserve"> область сильной связности</w:t>
       </w:r>
     </w:p>
     <w:p>
@@ -13648,7 +14700,7 @@
           <w:szCs w:val="22"/>
         </w:rPr>
         <w:drawing>
-          <wp:inline distT="0" distB="0" distL="0" distR="0" wp14:anchorId="714514D4" wp14:editId="78E1B790">
+          <wp:inline distT="0" distB="0" distL="0" distR="0">
             <wp:extent cx="3695700" cy="1952625"/>
             <wp:effectExtent l="0" t="0" r="0" b="0"/>
             <wp:docPr id="4" name="Рисунок 4"/>
@@ -13665,10 +14717,10 @@
                     </pic:cNvPicPr>
                   </pic:nvPicPr>
                   <pic:blipFill>
-                    <a:blip r:embed="rId19">
+                    <a:blip r:embed="rId18" cstate="print">
                       <a:extLst>
                         <a:ext uri="{28A0092B-C50C-407E-A947-70E740481C1C}">
-                          <a14:useLocalDpi xmlns:a14="http://schemas.microsoft.com/office/drawing/2010/main" val="0"/>
+                          <a14:useLocalDpi xmlns:a14="http://schemas.microsoft.com/office/drawing/2010/main" xmlns:wps="http://schemas.microsoft.com/office/word/2010/wordprocessingShape" xmlns:wpi="http://schemas.microsoft.com/office/word/2010/wordprocessingInk" xmlns:wpg="http://schemas.microsoft.com/office/word/2010/wordprocessingGroup" xmlns:w16se="http://schemas.microsoft.com/office/word/2015/wordml/symex" xmlns:w15="http://schemas.microsoft.com/office/word/2012/wordml" xmlns:w14="http://schemas.microsoft.com/office/word/2010/wordml" xmlns:w="http://schemas.openxmlformats.org/wordprocessingml/2006/main" xmlns:w10="urn:schemas-microsoft-com:office:word" xmlns:wp14="http://schemas.microsoft.com/office/word/2010/wordprocessingDrawing" xmlns:v="urn:schemas-microsoft-com:vml" xmlns:o="urn:schemas-microsoft-com:office:office" xmlns:mc="http://schemas.openxmlformats.org/markup-compatibility/2006" xmlns:cx1="http://schemas.microsoft.com/office/drawing/2015/9/8/chartex" xmlns:cx="http://schemas.microsoft.com/office/drawing/2014/chartex" xmlns:wpc="http://schemas.microsoft.com/office/word/2010/wordprocessingCanvas" xmlns="" val="0"/>
                         </a:ext>
                       </a:extLst>
                     </a:blip>
@@ -13902,7 +14954,25 @@
           <w:szCs w:val="22"/>
           <w:lang w:eastAsia="en-US"/>
         </w:rPr>
-        <w:t xml:space="preserve"> Следовательно перебор всех возможных решений займет продолжительное время. </w:t>
+        <w:t xml:space="preserve"> </w:t>
+      </w:r>
+      <w:proofErr w:type="gramStart"/>
+      <w:r>
+        <w:rPr>
+          <w:rFonts w:eastAsia="Calibri" w:cs="Times New Roman"/>
+          <w:szCs w:val="22"/>
+          <w:lang w:eastAsia="en-US"/>
+        </w:rPr>
+        <w:t>Следовательно</w:t>
+      </w:r>
+      <w:proofErr w:type="gramEnd"/>
+      <w:r>
+        <w:rPr>
+          <w:rFonts w:eastAsia="Calibri" w:cs="Times New Roman"/>
+          <w:szCs w:val="22"/>
+          <w:lang w:eastAsia="en-US"/>
+        </w:rPr>
+        <w:t xml:space="preserve"> перебор всех возможных решений займет продолжительное время. </w:t>
       </w:r>
     </w:p>
     <w:p>
@@ -13947,9 +15017,9 @@
     </w:p>
     <w:p/>
     <w:sectPr>
-      <w:headerReference w:type="default" r:id="rId20"/>
-      <w:footerReference w:type="default" r:id="rId21"/>
-      <w:headerReference w:type="first" r:id="rId22"/>
+      <w:headerReference w:type="default" r:id="rId19"/>
+      <w:footerReference w:type="default" r:id="rId20"/>
+      <w:headerReference w:type="first" r:id="rId21"/>
       <w:pgSz w:w="11906" w:h="16838"/>
       <w:pgMar w:top="1134" w:right="567" w:bottom="1134" w:left="1701" w:header="142" w:footer="709" w:gutter="0"/>
       <w:pgNumType w:start="1"/>
@@ -13962,7 +15032,7 @@
 </file>
 
 <file path=word/comments.xml><?xml version="1.0" encoding="utf-8"?>
-<w:comments xmlns:wpc="http://schemas.microsoft.com/office/word/2010/wordprocessingCanvas" xmlns:cx="http://schemas.microsoft.com/office/drawing/2014/chartex" xmlns:cx1="http://schemas.microsoft.com/office/drawing/2015/9/8/chartex" xmlns:mc="http://schemas.openxmlformats.org/markup-compatibility/2006" xmlns:o="urn:schemas-microsoft-com:office:office" xmlns:r="http://schemas.openxmlformats.org/officeDocument/2006/relationships" xmlns:m="http://schemas.openxmlformats.org/officeDocument/2006/math" xmlns:v="urn:schemas-microsoft-com:vml" xmlns:wp14="http://schemas.microsoft.com/office/word/2010/wordprocessingDrawing" xmlns:wp="http://schemas.openxmlformats.org/drawingml/2006/wordprocessingDrawing" xmlns:w10="urn:schemas-microsoft-com:office:word" xmlns:w="http://schemas.openxmlformats.org/wordprocessingml/2006/main" xmlns:w14="http://schemas.microsoft.com/office/word/2010/wordml" xmlns:w15="http://schemas.microsoft.com/office/word/2012/wordml" xmlns:w16se="http://schemas.microsoft.com/office/word/2015/wordml/symex" xmlns:wpg="http://schemas.microsoft.com/office/word/2010/wordprocessingGroup" xmlns:wpi="http://schemas.microsoft.com/office/word/2010/wordprocessingInk" xmlns:wne="http://schemas.microsoft.com/office/word/2006/wordml" xmlns:wps="http://schemas.microsoft.com/office/word/2010/wordprocessingShape" mc:Ignorable="w14 w15 w16se wp14">
+<w:comments xmlns:ve="http://schemas.openxmlformats.org/markup-compatibility/2006" xmlns:o="urn:schemas-microsoft-com:office:office" xmlns:r="http://schemas.openxmlformats.org/officeDocument/2006/relationships" xmlns:m="http://schemas.openxmlformats.org/officeDocument/2006/math" xmlns:v="urn:schemas-microsoft-com:vml" xmlns:wp="http://schemas.openxmlformats.org/drawingml/2006/wordprocessingDrawing" xmlns:w10="urn:schemas-microsoft-com:office:word" xmlns:w="http://schemas.openxmlformats.org/wordprocessingml/2006/main" xmlns:wne="http://schemas.microsoft.com/office/word/2006/wordml">
   <w:comment w:id="1" w:author="zavr" w:date="2019-11-10T15:59:00Z" w:initials="z">
     <w:p>
       <w:pPr>
@@ -13976,7 +15046,15 @@
         <w:annotationRef/>
       </w:r>
       <w:r>
-        <w:t>Может впихнуть сюда итерированность метода. То есть получение максимального профита за 1 итерацию – закрытие 1 уязвимости.</w:t>
+        <w:t xml:space="preserve">Может впихнуть сюда </w:t>
+      </w:r>
+      <w:proofErr w:type="spellStart"/>
+      <w:r>
+        <w:t>итерированность</w:t>
+      </w:r>
+      <w:proofErr w:type="spellEnd"/>
+      <w:r>
+        <w:t xml:space="preserve"> метода. То есть получение максимального профита за 1 итерацию – закрытие 1 уязвимости.</w:t>
       </w:r>
     </w:p>
   </w:comment>
@@ -13992,8 +15070,21 @@
         <w:annotationRef/>
       </w:r>
       <w:r>
-        <w:t>В работах Котенко и из практики закрытия дыр после пентестов</w:t>
-      </w:r>
+        <w:t xml:space="preserve">В работах </w:t>
+      </w:r>
+      <w:proofErr w:type="spellStart"/>
+      <w:r>
+        <w:t>Котенко</w:t>
+      </w:r>
+      <w:proofErr w:type="spellEnd"/>
+      <w:r>
+        <w:t xml:space="preserve"> и из практики закрытия дыр после </w:t>
+      </w:r>
+      <w:proofErr w:type="spellStart"/>
+      <w:r>
+        <w:t>пентестов</w:t>
+      </w:r>
+      <w:proofErr w:type="spellEnd"/>
     </w:p>
   </w:comment>
   <w:comment w:id="3" w:author="Пользователь Windows" w:date="2019-11-02T11:13:00Z" w:initials="ПW">
@@ -14040,7 +15131,15 @@
         <w:annotationRef/>
       </w:r>
       <w:r>
-        <w:t xml:space="preserve">Расширить описанием каждой из баз? Например потом можно будет сделать ссылку на </w:t>
+        <w:t xml:space="preserve">Расширить описанием каждой из баз? </w:t>
+      </w:r>
+      <w:proofErr w:type="gramStart"/>
+      <w:r>
+        <w:t>Например</w:t>
+      </w:r>
+      <w:proofErr w:type="gramEnd"/>
+      <w:r>
+        <w:t xml:space="preserve"> потом можно будет сделать ссылку на </w:t>
       </w:r>
       <w:r>
         <w:rPr>
@@ -14051,12 +15150,14 @@
       <w:r>
         <w:t xml:space="preserve">, как на основу в </w:t>
       </w:r>
+      <w:proofErr w:type="spellStart"/>
       <w:r>
         <w:rPr>
           <w:lang w:val="en-US"/>
         </w:rPr>
         <w:t>metasploit</w:t>
       </w:r>
+      <w:proofErr w:type="spellEnd"/>
       <w:r>
         <w:t xml:space="preserve"> и т.п.</w:t>
       </w:r>
@@ -14079,8 +15180,13 @@
         <w:annotationRef/>
       </w:r>
       <w:r>
-        <w:t>Сюда же входят существующие эксплоиты</w:t>
-      </w:r>
+        <w:t xml:space="preserve">Сюда же входят существующие </w:t>
+      </w:r>
+      <w:proofErr w:type="spellStart"/>
+      <w:r>
+        <w:t>эксплоиты</w:t>
+      </w:r>
+      <w:proofErr w:type="spellEnd"/>
     </w:p>
   </w:comment>
   <w:comment w:id="13" w:author="Евгений" w:date="2019-11-04T14:34:00Z" w:initials="u">
@@ -14101,7 +15207,17 @@
         <w:t xml:space="preserve">&gt; </w:t>
       </w:r>
       <w:r>
-        <w:t>имеет ли смысл классифицировать эксплойты таким образом, если принадлежность классу целиком зависит от уязвимости?</w:t>
+        <w:t xml:space="preserve">имеет ли смысл классифицировать </w:t>
+      </w:r>
+      <w:proofErr w:type="spellStart"/>
+      <w:proofErr w:type="gramStart"/>
+      <w:r>
+        <w:t>эксплойты</w:t>
+      </w:r>
+      <w:proofErr w:type="spellEnd"/>
+      <w:proofErr w:type="gramEnd"/>
+      <w:r>
+        <w:t xml:space="preserve"> таким образом, если принадлежность классу целиком зависит от уязвимости?</w:t>
       </w:r>
     </w:p>
     <w:p>
@@ -14122,8 +15238,13 @@
         <w:annotationRef/>
       </w:r>
       <w:r>
-        <w:t>Вариант похож на</w:t>
-      </w:r>
+        <w:t xml:space="preserve">Вариант похож </w:t>
+      </w:r>
+      <w:proofErr w:type="gramStart"/>
+      <w:r>
+        <w:t>на</w:t>
+      </w:r>
+      <w:proofErr w:type="gramEnd"/>
       <w:r>
         <w:t xml:space="preserve"> </w:t>
       </w:r>
@@ -14149,7 +15270,7 @@
 </file>
 
 <file path=word/endnotes.xml><?xml version="1.0" encoding="utf-8"?>
-<w:endnotes xmlns:wpc="http://schemas.microsoft.com/office/word/2010/wordprocessingCanvas" xmlns:cx="http://schemas.microsoft.com/office/drawing/2014/chartex" xmlns:cx1="http://schemas.microsoft.com/office/drawing/2015/9/8/chartex" xmlns:mc="http://schemas.openxmlformats.org/markup-compatibility/2006" xmlns:o="urn:schemas-microsoft-com:office:office" xmlns:r="http://schemas.openxmlformats.org/officeDocument/2006/relationships" xmlns:m="http://schemas.openxmlformats.org/officeDocument/2006/math" xmlns:v="urn:schemas-microsoft-com:vml" xmlns:wp14="http://schemas.microsoft.com/office/word/2010/wordprocessingDrawing" xmlns:wp="http://schemas.openxmlformats.org/drawingml/2006/wordprocessingDrawing" xmlns:w10="urn:schemas-microsoft-com:office:word" xmlns:w="http://schemas.openxmlformats.org/wordprocessingml/2006/main" xmlns:w14="http://schemas.microsoft.com/office/word/2010/wordml" xmlns:w15="http://schemas.microsoft.com/office/word/2012/wordml" xmlns:w16se="http://schemas.microsoft.com/office/word/2015/wordml/symex" xmlns:wpg="http://schemas.microsoft.com/office/word/2010/wordprocessingGroup" xmlns:wpi="http://schemas.microsoft.com/office/word/2010/wordprocessingInk" xmlns:wne="http://schemas.microsoft.com/office/word/2006/wordml" xmlns:wps="http://schemas.microsoft.com/office/word/2010/wordprocessingShape" mc:Ignorable="w14 w15 w16se wp14">
+<w:endnotes xmlns:ve="http://schemas.openxmlformats.org/markup-compatibility/2006" xmlns:o="urn:schemas-microsoft-com:office:office" xmlns:r="http://schemas.openxmlformats.org/officeDocument/2006/relationships" xmlns:m="http://schemas.openxmlformats.org/officeDocument/2006/math" xmlns:v="urn:schemas-microsoft-com:vml" xmlns:wp="http://schemas.openxmlformats.org/drawingml/2006/wordprocessingDrawing" xmlns:w10="urn:schemas-microsoft-com:office:word" xmlns:w="http://schemas.openxmlformats.org/wordprocessingml/2006/main" xmlns:wne="http://schemas.microsoft.com/office/word/2006/wordml">
   <w:endnote w:type="separator" w:id="-1">
     <w:p>
       <w:pPr>
@@ -14186,7 +15307,7 @@
 </file>
 
 <file path=word/footer1.xml><?xml version="1.0" encoding="utf-8"?>
-<w:ftr xmlns:wpc="http://schemas.microsoft.com/office/word/2010/wordprocessingCanvas" xmlns:cx="http://schemas.microsoft.com/office/drawing/2014/chartex" xmlns:cx1="http://schemas.microsoft.com/office/drawing/2015/9/8/chartex" xmlns:mc="http://schemas.openxmlformats.org/markup-compatibility/2006" xmlns:o="urn:schemas-microsoft-com:office:office" xmlns:r="http://schemas.openxmlformats.org/officeDocument/2006/relationships" xmlns:m="http://schemas.openxmlformats.org/officeDocument/2006/math" xmlns:v="urn:schemas-microsoft-com:vml" xmlns:wp14="http://schemas.microsoft.com/office/word/2010/wordprocessingDrawing" xmlns:wp="http://schemas.openxmlformats.org/drawingml/2006/wordprocessingDrawing" xmlns:w10="urn:schemas-microsoft-com:office:word" xmlns:w="http://schemas.openxmlformats.org/wordprocessingml/2006/main" xmlns:w14="http://schemas.microsoft.com/office/word/2010/wordml" xmlns:w15="http://schemas.microsoft.com/office/word/2012/wordml" xmlns:w16se="http://schemas.microsoft.com/office/word/2015/wordml/symex" xmlns:wpg="http://schemas.microsoft.com/office/word/2010/wordprocessingGroup" xmlns:wpi="http://schemas.microsoft.com/office/word/2010/wordprocessingInk" xmlns:wne="http://schemas.microsoft.com/office/word/2006/wordml" xmlns:wps="http://schemas.microsoft.com/office/word/2010/wordprocessingShape" mc:Ignorable="w14 w15 w16se wp14">
+<w:ftr xmlns:ve="http://schemas.openxmlformats.org/markup-compatibility/2006" xmlns:o="urn:schemas-microsoft-com:office:office" xmlns:r="http://schemas.openxmlformats.org/officeDocument/2006/relationships" xmlns:m="http://schemas.openxmlformats.org/officeDocument/2006/math" xmlns:v="urn:schemas-microsoft-com:vml" xmlns:wp="http://schemas.openxmlformats.org/drawingml/2006/wordprocessingDrawing" xmlns:w10="urn:schemas-microsoft-com:office:word" xmlns:w="http://schemas.openxmlformats.org/wordprocessingml/2006/main" xmlns:wne="http://schemas.microsoft.com/office/word/2006/wordml">
   <w:sdt>
     <w:sdtPr>
       <w:id w:val="-1785953412"/>
@@ -14201,27 +15322,14 @@
           <w:pStyle w:val="afc"/>
           <w:jc w:val="right"/>
         </w:pPr>
-        <w:r>
-          <w:fldChar w:fldCharType="begin"/>
-        </w:r>
-        <w:r>
-          <w:instrText>PAGE   \* MERGEFORMAT</w:instrText>
-        </w:r>
-        <w:r>
-          <w:fldChar w:fldCharType="separate"/>
-        </w:r>
-        <w:r>
-          <w:rPr>
-            <w:noProof/>
-          </w:rPr>
-          <w:t>17</w:t>
-        </w:r>
-        <w:r>
-          <w:rPr>
-            <w:noProof/>
-          </w:rPr>
-          <w:fldChar w:fldCharType="end"/>
-        </w:r>
+        <w:fldSimple w:instr="PAGE   \* MERGEFORMAT">
+          <w:r>
+            <w:rPr>
+              <w:noProof/>
+            </w:rPr>
+            <w:t>17</w:t>
+          </w:r>
+        </w:fldSimple>
       </w:p>
     </w:sdtContent>
   </w:sdt>
@@ -14240,7 +15348,7 @@
 </file>
 
 <file path=word/footnotes.xml><?xml version="1.0" encoding="utf-8"?>
-<w:footnotes xmlns:wpc="http://schemas.microsoft.com/office/word/2010/wordprocessingCanvas" xmlns:cx="http://schemas.microsoft.com/office/drawing/2014/chartex" xmlns:cx1="http://schemas.microsoft.com/office/drawing/2015/9/8/chartex" xmlns:mc="http://schemas.openxmlformats.org/markup-compatibility/2006" xmlns:o="urn:schemas-microsoft-com:office:office" xmlns:r="http://schemas.openxmlformats.org/officeDocument/2006/relationships" xmlns:m="http://schemas.openxmlformats.org/officeDocument/2006/math" xmlns:v="urn:schemas-microsoft-com:vml" xmlns:wp14="http://schemas.microsoft.com/office/word/2010/wordprocessingDrawing" xmlns:wp="http://schemas.openxmlformats.org/drawingml/2006/wordprocessingDrawing" xmlns:w10="urn:schemas-microsoft-com:office:word" xmlns:w="http://schemas.openxmlformats.org/wordprocessingml/2006/main" xmlns:w14="http://schemas.microsoft.com/office/word/2010/wordml" xmlns:w15="http://schemas.microsoft.com/office/word/2012/wordml" xmlns:w16se="http://schemas.microsoft.com/office/word/2015/wordml/symex" xmlns:wpg="http://schemas.microsoft.com/office/word/2010/wordprocessingGroup" xmlns:wpi="http://schemas.microsoft.com/office/word/2010/wordprocessingInk" xmlns:wne="http://schemas.microsoft.com/office/word/2006/wordml" xmlns:wps="http://schemas.microsoft.com/office/word/2010/wordprocessingShape" mc:Ignorable="w14 w15 w16se wp14">
+<w:footnotes xmlns:ve="http://schemas.openxmlformats.org/markup-compatibility/2006" xmlns:o="urn:schemas-microsoft-com:office:office" xmlns:r="http://schemas.openxmlformats.org/officeDocument/2006/relationships" xmlns:m="http://schemas.openxmlformats.org/officeDocument/2006/math" xmlns:v="urn:schemas-microsoft-com:vml" xmlns:wp="http://schemas.openxmlformats.org/drawingml/2006/wordprocessingDrawing" xmlns:w10="urn:schemas-microsoft-com:office:word" xmlns:w="http://schemas.openxmlformats.org/wordprocessingml/2006/main" xmlns:wne="http://schemas.microsoft.com/office/word/2006/wordml">
   <w:footnote w:type="separator" w:id="-1">
     <w:p>
       <w:pPr>
@@ -14277,7 +15385,7 @@
 </file>
 
 <file path=word/header1.xml><?xml version="1.0" encoding="utf-8"?>
-<w:hdr xmlns:wpc="http://schemas.microsoft.com/office/word/2010/wordprocessingCanvas" xmlns:cx="http://schemas.microsoft.com/office/drawing/2014/chartex" xmlns:cx1="http://schemas.microsoft.com/office/drawing/2015/9/8/chartex" xmlns:mc="http://schemas.openxmlformats.org/markup-compatibility/2006" xmlns:o="urn:schemas-microsoft-com:office:office" xmlns:r="http://schemas.openxmlformats.org/officeDocument/2006/relationships" xmlns:m="http://schemas.openxmlformats.org/officeDocument/2006/math" xmlns:v="urn:schemas-microsoft-com:vml" xmlns:wp14="http://schemas.microsoft.com/office/word/2010/wordprocessingDrawing" xmlns:wp="http://schemas.openxmlformats.org/drawingml/2006/wordprocessingDrawing" xmlns:w10="urn:schemas-microsoft-com:office:word" xmlns:w="http://schemas.openxmlformats.org/wordprocessingml/2006/main" xmlns:w14="http://schemas.microsoft.com/office/word/2010/wordml" xmlns:w15="http://schemas.microsoft.com/office/word/2012/wordml" xmlns:w16se="http://schemas.microsoft.com/office/word/2015/wordml/symex" xmlns:wpg="http://schemas.microsoft.com/office/word/2010/wordprocessingGroup" xmlns:wpi="http://schemas.microsoft.com/office/word/2010/wordprocessingInk" xmlns:wne="http://schemas.microsoft.com/office/word/2006/wordml" xmlns:wps="http://schemas.microsoft.com/office/word/2010/wordprocessingShape" mc:Ignorable="w14 w15 w16se wp14">
+<w:hdr xmlns:ve="http://schemas.openxmlformats.org/markup-compatibility/2006" xmlns:o="urn:schemas-microsoft-com:office:office" xmlns:r="http://schemas.openxmlformats.org/officeDocument/2006/relationships" xmlns:m="http://schemas.openxmlformats.org/officeDocument/2006/math" xmlns:v="urn:schemas-microsoft-com:vml" xmlns:wp="http://schemas.openxmlformats.org/drawingml/2006/wordprocessingDrawing" xmlns:w10="urn:schemas-microsoft-com:office:word" xmlns:w="http://schemas.openxmlformats.org/wordprocessingml/2006/main" xmlns:wne="http://schemas.microsoft.com/office/word/2006/wordml">
   <w:p>
     <w:pPr>
       <w:pStyle w:val="afa"/>
@@ -14288,7 +15396,7 @@
 </file>
 
 <file path=word/header2.xml><?xml version="1.0" encoding="utf-8"?>
-<w:hdr xmlns:wpc="http://schemas.microsoft.com/office/word/2010/wordprocessingCanvas" xmlns:cx="http://schemas.microsoft.com/office/drawing/2014/chartex" xmlns:cx1="http://schemas.microsoft.com/office/drawing/2015/9/8/chartex" xmlns:mc="http://schemas.openxmlformats.org/markup-compatibility/2006" xmlns:o="urn:schemas-microsoft-com:office:office" xmlns:r="http://schemas.openxmlformats.org/officeDocument/2006/relationships" xmlns:m="http://schemas.openxmlformats.org/officeDocument/2006/math" xmlns:v="urn:schemas-microsoft-com:vml" xmlns:wp14="http://schemas.microsoft.com/office/word/2010/wordprocessingDrawing" xmlns:wp="http://schemas.openxmlformats.org/drawingml/2006/wordprocessingDrawing" xmlns:w10="urn:schemas-microsoft-com:office:word" xmlns:w="http://schemas.openxmlformats.org/wordprocessingml/2006/main" xmlns:w14="http://schemas.microsoft.com/office/word/2010/wordml" xmlns:w15="http://schemas.microsoft.com/office/word/2012/wordml" xmlns:w16se="http://schemas.microsoft.com/office/word/2015/wordml/symex" xmlns:wpg="http://schemas.microsoft.com/office/word/2010/wordprocessingGroup" xmlns:wpi="http://schemas.microsoft.com/office/word/2010/wordprocessingInk" xmlns:wne="http://schemas.microsoft.com/office/word/2006/wordml" xmlns:wps="http://schemas.microsoft.com/office/word/2010/wordprocessingShape" mc:Ignorable="w14 w15 w16se wp14">
+<w:hdr xmlns:ve="http://schemas.openxmlformats.org/markup-compatibility/2006" xmlns:o="urn:schemas-microsoft-com:office:office" xmlns:r="http://schemas.openxmlformats.org/officeDocument/2006/relationships" xmlns:m="http://schemas.openxmlformats.org/officeDocument/2006/math" xmlns:v="urn:schemas-microsoft-com:vml" xmlns:wp="http://schemas.openxmlformats.org/drawingml/2006/wordprocessingDrawing" xmlns:w10="urn:schemas-microsoft-com:office:word" xmlns:w="http://schemas.openxmlformats.org/wordprocessingml/2006/main" xmlns:wne="http://schemas.microsoft.com/office/word/2006/wordml">
   <w:p>
     <w:pPr>
       <w:pStyle w:val="afa"/>
@@ -14308,8 +15416,8 @@
 </file>
 
 <file path=word/numbering.xml><?xml version="1.0" encoding="utf-8"?>
-<w:numbering xmlns:wpc="http://schemas.microsoft.com/office/word/2010/wordprocessingCanvas" xmlns:cx="http://schemas.microsoft.com/office/drawing/2014/chartex" xmlns:cx1="http://schemas.microsoft.com/office/drawing/2015/9/8/chartex" xmlns:mc="http://schemas.openxmlformats.org/markup-compatibility/2006" xmlns:o="urn:schemas-microsoft-com:office:office" xmlns:r="http://schemas.openxmlformats.org/officeDocument/2006/relationships" xmlns:m="http://schemas.openxmlformats.org/officeDocument/2006/math" xmlns:v="urn:schemas-microsoft-com:vml" xmlns:wp14="http://schemas.microsoft.com/office/word/2010/wordprocessingDrawing" xmlns:wp="http://schemas.openxmlformats.org/drawingml/2006/wordprocessingDrawing" xmlns:w10="urn:schemas-microsoft-com:office:word" xmlns:w="http://schemas.openxmlformats.org/wordprocessingml/2006/main" xmlns:w14="http://schemas.microsoft.com/office/word/2010/wordml" xmlns:w15="http://schemas.microsoft.com/office/word/2012/wordml" xmlns:w16se="http://schemas.microsoft.com/office/word/2015/wordml/symex" xmlns:wpg="http://schemas.microsoft.com/office/word/2010/wordprocessingGroup" xmlns:wpi="http://schemas.microsoft.com/office/word/2010/wordprocessingInk" xmlns:wne="http://schemas.microsoft.com/office/word/2006/wordml" xmlns:wps="http://schemas.microsoft.com/office/word/2010/wordprocessingShape" mc:Ignorable="w14 w15 w16se wp14">
-  <w:abstractNum w:abstractNumId="0" w15:restartNumberingAfterBreak="0">
+<w:numbering xmlns:ve="http://schemas.openxmlformats.org/markup-compatibility/2006" xmlns:o="urn:schemas-microsoft-com:office:office" xmlns:r="http://schemas.openxmlformats.org/officeDocument/2006/relationships" xmlns:m="http://schemas.openxmlformats.org/officeDocument/2006/math" xmlns:v="urn:schemas-microsoft-com:vml" xmlns:wp="http://schemas.openxmlformats.org/drawingml/2006/wordprocessingDrawing" xmlns:w10="urn:schemas-microsoft-com:office:word" xmlns:w="http://schemas.openxmlformats.org/wordprocessingml/2006/main" xmlns:wne="http://schemas.microsoft.com/office/word/2006/wordml">
+  <w:abstractNum w:abstractNumId="0">
     <w:nsid w:val="FFFFFF83"/>
     <w:multiLevelType w:val="singleLevel"/>
     <w:tmpl w:val="81C28E16"/>
@@ -14330,7 +15438,7 @@
       </w:rPr>
     </w:lvl>
   </w:abstractNum>
-  <w:abstractNum w:abstractNumId="1" w15:restartNumberingAfterBreak="0">
+  <w:abstractNum w:abstractNumId="1">
     <w:nsid w:val="00000002"/>
     <w:multiLevelType w:val="multilevel"/>
     <w:tmpl w:val="00000002"/>
@@ -14453,7 +15561,7 @@
       </w:pPr>
     </w:lvl>
   </w:abstractNum>
-  <w:abstractNum w:abstractNumId="2" w15:restartNumberingAfterBreak="0">
+  <w:abstractNum w:abstractNumId="2">
     <w:nsid w:val="029D7BBB"/>
     <w:multiLevelType w:val="hybridMultilevel"/>
     <w:tmpl w:val="1F58E914"/>
@@ -14539,7 +15647,7 @@
       </w:pPr>
     </w:lvl>
   </w:abstractNum>
-  <w:abstractNum w:abstractNumId="3" w15:restartNumberingAfterBreak="0">
+  <w:abstractNum w:abstractNumId="3">
     <w:nsid w:val="04903F0F"/>
     <w:multiLevelType w:val="hybridMultilevel"/>
     <w:tmpl w:val="3270439A"/>
@@ -14626,7 +15734,7 @@
       </w:pPr>
     </w:lvl>
   </w:abstractNum>
-  <w:abstractNum w:abstractNumId="4" w15:restartNumberingAfterBreak="0">
+  <w:abstractNum w:abstractNumId="4">
     <w:nsid w:val="04FB4D2E"/>
     <w:multiLevelType w:val="hybridMultilevel"/>
     <w:tmpl w:val="334E8768"/>
@@ -14739,7 +15847,7 @@
       </w:rPr>
     </w:lvl>
   </w:abstractNum>
-  <w:abstractNum w:abstractNumId="5" w15:restartNumberingAfterBreak="0">
+  <w:abstractNum w:abstractNumId="5">
     <w:nsid w:val="05E840C7"/>
     <w:multiLevelType w:val="hybridMultilevel"/>
     <w:tmpl w:val="BE2AFF02"/>
@@ -14852,7 +15960,7 @@
       </w:rPr>
     </w:lvl>
   </w:abstractNum>
-  <w:abstractNum w:abstractNumId="6" w15:restartNumberingAfterBreak="0">
+  <w:abstractNum w:abstractNumId="6">
     <w:nsid w:val="08B068A2"/>
     <w:multiLevelType w:val="multilevel"/>
     <w:tmpl w:val="09844922"/>
@@ -14976,7 +16084,7 @@
       </w:rPr>
     </w:lvl>
   </w:abstractNum>
-  <w:abstractNum w:abstractNumId="7" w15:restartNumberingAfterBreak="0">
+  <w:abstractNum w:abstractNumId="7">
     <w:nsid w:val="0AED67FB"/>
     <w:multiLevelType w:val="hybridMultilevel"/>
     <w:tmpl w:val="B0AC4AE4"/>
@@ -15089,7 +16197,7 @@
       </w:rPr>
     </w:lvl>
   </w:abstractNum>
-  <w:abstractNum w:abstractNumId="8" w15:restartNumberingAfterBreak="0">
+  <w:abstractNum w:abstractNumId="8">
     <w:nsid w:val="0C5A0C3E"/>
     <w:multiLevelType w:val="hybridMultilevel"/>
     <w:tmpl w:val="8D8469EA"/>
@@ -15175,7 +16283,7 @@
       </w:pPr>
     </w:lvl>
   </w:abstractNum>
-  <w:abstractNum w:abstractNumId="9" w15:restartNumberingAfterBreak="0">
+  <w:abstractNum w:abstractNumId="9">
     <w:nsid w:val="0D954B8A"/>
     <w:multiLevelType w:val="hybridMultilevel"/>
     <w:tmpl w:val="55005B94"/>
@@ -15261,7 +16369,7 @@
       </w:pPr>
     </w:lvl>
   </w:abstractNum>
-  <w:abstractNum w:abstractNumId="10" w15:restartNumberingAfterBreak="0">
+  <w:abstractNum w:abstractNumId="10">
     <w:nsid w:val="0FA43D3B"/>
     <w:multiLevelType w:val="hybridMultilevel"/>
     <w:tmpl w:val="A6E07C14"/>
@@ -15374,7 +16482,7 @@
       </w:rPr>
     </w:lvl>
   </w:abstractNum>
-  <w:abstractNum w:abstractNumId="11" w15:restartNumberingAfterBreak="0">
+  <w:abstractNum w:abstractNumId="11">
     <w:nsid w:val="1CE24A53"/>
     <w:multiLevelType w:val="hybridMultilevel"/>
     <w:tmpl w:val="34B8D798"/>
@@ -15464,7 +16572,7 @@
       </w:pPr>
     </w:lvl>
   </w:abstractNum>
-  <w:abstractNum w:abstractNumId="12" w15:restartNumberingAfterBreak="0">
+  <w:abstractNum w:abstractNumId="12">
     <w:nsid w:val="1ECE0B52"/>
     <w:multiLevelType w:val="hybridMultilevel"/>
     <w:tmpl w:val="D9DC4A2E"/>
@@ -15577,7 +16685,7 @@
       </w:rPr>
     </w:lvl>
   </w:abstractNum>
-  <w:abstractNum w:abstractNumId="13" w15:restartNumberingAfterBreak="0">
+  <w:abstractNum w:abstractNumId="13">
     <w:nsid w:val="20470E97"/>
     <w:multiLevelType w:val="hybridMultilevel"/>
     <w:tmpl w:val="D40EAE3A"/>
@@ -15690,7 +16798,7 @@
       </w:rPr>
     </w:lvl>
   </w:abstractNum>
-  <w:abstractNum w:abstractNumId="14" w15:restartNumberingAfterBreak="0">
+  <w:abstractNum w:abstractNumId="14">
     <w:nsid w:val="23A653BB"/>
     <w:multiLevelType w:val="hybridMultilevel"/>
     <w:tmpl w:val="58C4C8F6"/>
@@ -15804,7 +16912,7 @@
       </w:rPr>
     </w:lvl>
   </w:abstractNum>
-  <w:abstractNum w:abstractNumId="15" w15:restartNumberingAfterBreak="0">
+  <w:abstractNum w:abstractNumId="15">
     <w:nsid w:val="250E3643"/>
     <w:multiLevelType w:val="multilevel"/>
     <w:tmpl w:val="A3241794"/>
@@ -15952,7 +17060,7 @@
       </w:rPr>
     </w:lvl>
   </w:abstractNum>
-  <w:abstractNum w:abstractNumId="16" w15:restartNumberingAfterBreak="0">
+  <w:abstractNum w:abstractNumId="16">
     <w:nsid w:val="26B114F4"/>
     <w:multiLevelType w:val="hybridMultilevel"/>
     <w:tmpl w:val="293C373E"/>
@@ -16065,7 +17173,7 @@
       </w:rPr>
     </w:lvl>
   </w:abstractNum>
-  <w:abstractNum w:abstractNumId="17" w15:restartNumberingAfterBreak="0">
+  <w:abstractNum w:abstractNumId="17">
     <w:nsid w:val="29AF540B"/>
     <w:multiLevelType w:val="hybridMultilevel"/>
     <w:tmpl w:val="DE5AD08C"/>
@@ -16178,7 +17286,7 @@
       </w:rPr>
     </w:lvl>
   </w:abstractNum>
-  <w:abstractNum w:abstractNumId="18" w15:restartNumberingAfterBreak="0">
+  <w:abstractNum w:abstractNumId="18">
     <w:nsid w:val="2A2D31E1"/>
     <w:multiLevelType w:val="hybridMultilevel"/>
     <w:tmpl w:val="65A61FE2"/>
@@ -16291,7 +17399,7 @@
       </w:rPr>
     </w:lvl>
   </w:abstractNum>
-  <w:abstractNum w:abstractNumId="19" w15:restartNumberingAfterBreak="0">
+  <w:abstractNum w:abstractNumId="19">
     <w:nsid w:val="2C823426"/>
     <w:multiLevelType w:val="hybridMultilevel"/>
     <w:tmpl w:val="BD701690"/>
@@ -16377,7 +17485,7 @@
       </w:pPr>
     </w:lvl>
   </w:abstractNum>
-  <w:abstractNum w:abstractNumId="20" w15:restartNumberingAfterBreak="0">
+  <w:abstractNum w:abstractNumId="20">
     <w:nsid w:val="2C9635A0"/>
     <w:multiLevelType w:val="hybridMultilevel"/>
     <w:tmpl w:val="507CFFDE"/>
@@ -16490,7 +17598,7 @@
       </w:rPr>
     </w:lvl>
   </w:abstractNum>
-  <w:abstractNum w:abstractNumId="21" w15:restartNumberingAfterBreak="0">
+  <w:abstractNum w:abstractNumId="21">
     <w:nsid w:val="2EF10A80"/>
     <w:multiLevelType w:val="hybridMultilevel"/>
     <w:tmpl w:val="0A1E92F6"/>
@@ -16603,7 +17711,7 @@
       </w:rPr>
     </w:lvl>
   </w:abstractNum>
-  <w:abstractNum w:abstractNumId="22" w15:restartNumberingAfterBreak="0">
+  <w:abstractNum w:abstractNumId="22">
     <w:nsid w:val="35D5712A"/>
     <w:multiLevelType w:val="hybridMultilevel"/>
     <w:tmpl w:val="59A0C7B6"/>
@@ -16716,7 +17824,7 @@
       </w:rPr>
     </w:lvl>
   </w:abstractNum>
-  <w:abstractNum w:abstractNumId="23" w15:restartNumberingAfterBreak="0">
+  <w:abstractNum w:abstractNumId="23">
     <w:nsid w:val="405946F3"/>
     <w:multiLevelType w:val="hybridMultilevel"/>
     <w:tmpl w:val="43604AA6"/>
@@ -16802,7 +17910,7 @@
       </w:pPr>
     </w:lvl>
   </w:abstractNum>
-  <w:abstractNum w:abstractNumId="24" w15:restartNumberingAfterBreak="0">
+  <w:abstractNum w:abstractNumId="24">
     <w:nsid w:val="51E34248"/>
     <w:multiLevelType w:val="hybridMultilevel"/>
     <w:tmpl w:val="11AC345A"/>
@@ -16915,7 +18023,7 @@
       </w:rPr>
     </w:lvl>
   </w:abstractNum>
-  <w:abstractNum w:abstractNumId="25" w15:restartNumberingAfterBreak="0">
+  <w:abstractNum w:abstractNumId="25">
     <w:nsid w:val="52D63028"/>
     <w:multiLevelType w:val="hybridMultilevel"/>
     <w:tmpl w:val="76B80762"/>
@@ -17028,7 +18136,7 @@
       </w:rPr>
     </w:lvl>
   </w:abstractNum>
-  <w:abstractNum w:abstractNumId="26" w15:restartNumberingAfterBreak="0">
+  <w:abstractNum w:abstractNumId="26">
     <w:nsid w:val="52EE2C1B"/>
     <w:multiLevelType w:val="hybridMultilevel"/>
     <w:tmpl w:val="8DBCDB3A"/>
@@ -17141,7 +18249,7 @@
       </w:rPr>
     </w:lvl>
   </w:abstractNum>
-  <w:abstractNum w:abstractNumId="27" w15:restartNumberingAfterBreak="0">
+  <w:abstractNum w:abstractNumId="27">
     <w:nsid w:val="53FF2A28"/>
     <w:multiLevelType w:val="hybridMultilevel"/>
     <w:tmpl w:val="E69A44AC"/>
@@ -17227,7 +18335,7 @@
       </w:pPr>
     </w:lvl>
   </w:abstractNum>
-  <w:abstractNum w:abstractNumId="28" w15:restartNumberingAfterBreak="0">
+  <w:abstractNum w:abstractNumId="28">
     <w:nsid w:val="579A029B"/>
     <w:multiLevelType w:val="hybridMultilevel"/>
     <w:tmpl w:val="55005B94"/>
@@ -17313,7 +18421,7 @@
       </w:pPr>
     </w:lvl>
   </w:abstractNum>
-  <w:abstractNum w:abstractNumId="29" w15:restartNumberingAfterBreak="0">
+  <w:abstractNum w:abstractNumId="29">
     <w:nsid w:val="5AA94F85"/>
     <w:multiLevelType w:val="hybridMultilevel"/>
     <w:tmpl w:val="6BC8468E"/>
@@ -17399,7 +18507,7 @@
       </w:pPr>
     </w:lvl>
   </w:abstractNum>
-  <w:abstractNum w:abstractNumId="30" w15:restartNumberingAfterBreak="0">
+  <w:abstractNum w:abstractNumId="30">
     <w:nsid w:val="5ABE6B6D"/>
     <w:multiLevelType w:val="hybridMultilevel"/>
     <w:tmpl w:val="E3B88B3C"/>
@@ -17485,7 +18593,7 @@
       </w:pPr>
     </w:lvl>
   </w:abstractNum>
-  <w:abstractNum w:abstractNumId="31" w15:restartNumberingAfterBreak="0">
+  <w:abstractNum w:abstractNumId="31">
     <w:nsid w:val="5D123824"/>
     <w:multiLevelType w:val="hybridMultilevel"/>
     <w:tmpl w:val="D9EAA19A"/>
@@ -17572,7 +18680,7 @@
       </w:pPr>
     </w:lvl>
   </w:abstractNum>
-  <w:abstractNum w:abstractNumId="32" w15:restartNumberingAfterBreak="0">
+  <w:abstractNum w:abstractNumId="32">
     <w:nsid w:val="5D1F2D47"/>
     <w:multiLevelType w:val="hybridMultilevel"/>
     <w:tmpl w:val="59E88CB0"/>
@@ -17685,7 +18793,7 @@
       </w:rPr>
     </w:lvl>
   </w:abstractNum>
-  <w:abstractNum w:abstractNumId="33" w15:restartNumberingAfterBreak="0">
+  <w:abstractNum w:abstractNumId="33">
     <w:nsid w:val="5DE14191"/>
     <w:multiLevelType w:val="hybridMultilevel"/>
     <w:tmpl w:val="753CECB0"/>
@@ -17771,7 +18879,7 @@
       </w:pPr>
     </w:lvl>
   </w:abstractNum>
-  <w:abstractNum w:abstractNumId="34" w15:restartNumberingAfterBreak="0">
+  <w:abstractNum w:abstractNumId="34">
     <w:nsid w:val="60F31E99"/>
     <w:multiLevelType w:val="hybridMultilevel"/>
     <w:tmpl w:val="3AF8CD4C"/>
@@ -17857,7 +18965,7 @@
       </w:pPr>
     </w:lvl>
   </w:abstractNum>
-  <w:abstractNum w:abstractNumId="35" w15:restartNumberingAfterBreak="0">
+  <w:abstractNum w:abstractNumId="35">
     <w:nsid w:val="67FC70B2"/>
     <w:multiLevelType w:val="hybridMultilevel"/>
     <w:tmpl w:val="00CA8848"/>
@@ -17946,7 +19054,7 @@
       </w:pPr>
     </w:lvl>
   </w:abstractNum>
-  <w:abstractNum w:abstractNumId="36" w15:restartNumberingAfterBreak="0">
+  <w:abstractNum w:abstractNumId="36">
     <w:nsid w:val="694265B4"/>
     <w:multiLevelType w:val="hybridMultilevel"/>
     <w:tmpl w:val="FCCCBEEA"/>
@@ -18059,7 +19167,7 @@
       </w:rPr>
     </w:lvl>
   </w:abstractNum>
-  <w:abstractNum w:abstractNumId="37" w15:restartNumberingAfterBreak="0">
+  <w:abstractNum w:abstractNumId="37">
     <w:nsid w:val="695A6981"/>
     <w:multiLevelType w:val="hybridMultilevel"/>
     <w:tmpl w:val="C39854D0"/>
@@ -18145,7 +19253,7 @@
       </w:pPr>
     </w:lvl>
   </w:abstractNum>
-  <w:abstractNum w:abstractNumId="38" w15:restartNumberingAfterBreak="0">
+  <w:abstractNum w:abstractNumId="38">
     <w:nsid w:val="69B51D24"/>
     <w:multiLevelType w:val="multilevel"/>
     <w:tmpl w:val="6F544936"/>
@@ -18287,7 +19395,7 @@
       </w:rPr>
     </w:lvl>
   </w:abstractNum>
-  <w:abstractNum w:abstractNumId="39" w15:restartNumberingAfterBreak="0">
+  <w:abstractNum w:abstractNumId="39">
     <w:nsid w:val="6B9863D1"/>
     <w:multiLevelType w:val="hybridMultilevel"/>
     <w:tmpl w:val="19BEE648"/>
@@ -18373,7 +19481,7 @@
       </w:pPr>
     </w:lvl>
   </w:abstractNum>
-  <w:abstractNum w:abstractNumId="40" w15:restartNumberingAfterBreak="0">
+  <w:abstractNum w:abstractNumId="40">
     <w:nsid w:val="71120359"/>
     <w:multiLevelType w:val="hybridMultilevel"/>
     <w:tmpl w:val="D4008EC2"/>
@@ -18486,7 +19594,7 @@
       </w:rPr>
     </w:lvl>
   </w:abstractNum>
-  <w:abstractNum w:abstractNumId="41" w15:restartNumberingAfterBreak="0">
+  <w:abstractNum w:abstractNumId="41">
     <w:nsid w:val="721A177E"/>
     <w:multiLevelType w:val="hybridMultilevel"/>
     <w:tmpl w:val="9E3AB358"/>
@@ -18627,7 +19735,7 @@
       </w:rPr>
     </w:lvl>
   </w:abstractNum>
-  <w:abstractNum w:abstractNumId="42" w15:restartNumberingAfterBreak="0">
+  <w:abstractNum w:abstractNumId="42">
     <w:nsid w:val="73764BDF"/>
     <w:multiLevelType w:val="hybridMultilevel"/>
     <w:tmpl w:val="753CECB0"/>
@@ -18713,7 +19821,7 @@
       </w:pPr>
     </w:lvl>
   </w:abstractNum>
-  <w:abstractNum w:abstractNumId="43" w15:restartNumberingAfterBreak="0">
+  <w:abstractNum w:abstractNumId="43">
     <w:nsid w:val="7BD1442F"/>
     <w:multiLevelType w:val="hybridMultilevel"/>
     <w:tmpl w:val="08669160"/>
@@ -18799,7 +19907,7 @@
       </w:pPr>
     </w:lvl>
   </w:abstractNum>
-  <w:abstractNum w:abstractNumId="44" w15:restartNumberingAfterBreak="0">
+  <w:abstractNum w:abstractNumId="44">
     <w:nsid w:val="7E7D48F4"/>
     <w:multiLevelType w:val="multilevel"/>
     <w:tmpl w:val="0419001F"/>
@@ -19075,7 +20183,7 @@
 </file>
 
 <file path=word/styles.xml><?xml version="1.0" encoding="utf-8"?>
-<w:styles xmlns:mc="http://schemas.openxmlformats.org/markup-compatibility/2006" xmlns:r="http://schemas.openxmlformats.org/officeDocument/2006/relationships" xmlns:w="http://schemas.openxmlformats.org/wordprocessingml/2006/main" xmlns:w14="http://schemas.microsoft.com/office/word/2010/wordml" xmlns:w15="http://schemas.microsoft.com/office/word/2012/wordml" xmlns:w16se="http://schemas.microsoft.com/office/word/2015/wordml/symex" mc:Ignorable="w14 w15 w16se">
+<w:styles xmlns:r="http://schemas.openxmlformats.org/officeDocument/2006/relationships" xmlns:w="http://schemas.openxmlformats.org/wordprocessingml/2006/main">
   <w:docDefaults>
     <w:rPrDefault>
       <w:rPr>
@@ -19092,377 +20200,155 @@
       </w:pPr>
     </w:pPrDefault>
   </w:docDefaults>
-  <w:latentStyles w:defLockedState="1" w:defUIPriority="99" w:defSemiHidden="0" w:defUnhideWhenUsed="0" w:defQFormat="0" w:count="371">
-    <w:lsdException w:name="Normal" w:locked="0" w:uiPriority="0" w:qFormat="1"/>
-    <w:lsdException w:name="heading 1" w:locked="0" w:uiPriority="1" w:qFormat="1"/>
-    <w:lsdException w:name="heading 2" w:locked="0" w:semiHidden="1" w:uiPriority="1" w:unhideWhenUsed="1" w:qFormat="1"/>
-    <w:lsdException w:name="heading 3" w:locked="0" w:semiHidden="1" w:uiPriority="1" w:unhideWhenUsed="1" w:qFormat="1"/>
-    <w:lsdException w:name="heading 4" w:locked="0" w:semiHidden="1" w:uiPriority="1" w:unhideWhenUsed="1" w:qFormat="1"/>
-    <w:lsdException w:name="heading 5" w:locked="0" w:semiHidden="1" w:uiPriority="1" w:unhideWhenUsed="1" w:qFormat="1"/>
-    <w:lsdException w:name="heading 6" w:locked="0" w:semiHidden="1" w:uiPriority="5" w:unhideWhenUsed="1" w:qFormat="1"/>
-    <w:lsdException w:name="heading 7" w:locked="0" w:semiHidden="1" w:uiPriority="5" w:unhideWhenUsed="1" w:qFormat="1"/>
-    <w:lsdException w:name="heading 8" w:locked="0" w:semiHidden="1" w:uiPriority="5" w:unhideWhenUsed="1" w:qFormat="1"/>
-    <w:lsdException w:name="heading 9" w:locked="0" w:semiHidden="1" w:uiPriority="5" w:unhideWhenUsed="1" w:qFormat="1"/>
-    <w:lsdException w:name="index 1" w:semiHidden="1" w:unhideWhenUsed="1"/>
-    <w:lsdException w:name="index 2" w:semiHidden="1" w:unhideWhenUsed="1"/>
-    <w:lsdException w:name="index 3" w:semiHidden="1" w:unhideWhenUsed="1"/>
-    <w:lsdException w:name="index 4" w:semiHidden="1" w:unhideWhenUsed="1"/>
-    <w:lsdException w:name="index 5" w:semiHidden="1" w:unhideWhenUsed="1"/>
-    <w:lsdException w:name="index 6" w:semiHidden="1" w:unhideWhenUsed="1"/>
-    <w:lsdException w:name="index 7" w:semiHidden="1" w:unhideWhenUsed="1"/>
-    <w:lsdException w:name="index 8" w:semiHidden="1" w:unhideWhenUsed="1"/>
-    <w:lsdException w:name="index 9" w:semiHidden="1" w:unhideWhenUsed="1"/>
-    <w:lsdException w:name="toc 1" w:locked="0" w:semiHidden="1" w:uiPriority="39" w:unhideWhenUsed="1"/>
-    <w:lsdException w:name="toc 2" w:locked="0" w:semiHidden="1" w:uiPriority="39" w:unhideWhenUsed="1"/>
-    <w:lsdException w:name="toc 3" w:locked="0" w:semiHidden="1" w:uiPriority="39" w:unhideWhenUsed="1"/>
-    <w:lsdException w:name="toc 4" w:semiHidden="1" w:uiPriority="39" w:unhideWhenUsed="1"/>
-    <w:lsdException w:name="toc 5" w:semiHidden="1" w:uiPriority="39" w:unhideWhenUsed="1"/>
-    <w:lsdException w:name="toc 6" w:semiHidden="1" w:uiPriority="39" w:unhideWhenUsed="1"/>
-    <w:lsdException w:name="toc 7" w:semiHidden="1" w:uiPriority="39" w:unhideWhenUsed="1"/>
-    <w:lsdException w:name="toc 8" w:semiHidden="1" w:uiPriority="39" w:unhideWhenUsed="1"/>
-    <w:lsdException w:name="toc 9" w:semiHidden="1" w:uiPriority="39" w:unhideWhenUsed="1"/>
-    <w:lsdException w:name="Normal Indent" w:semiHidden="1" w:unhideWhenUsed="1"/>
-    <w:lsdException w:name="footnote text" w:semiHidden="1" w:uiPriority="10" w:unhideWhenUsed="1"/>
-    <w:lsdException w:name="annotation text" w:semiHidden="1" w:unhideWhenUsed="1"/>
-    <w:lsdException w:name="header" w:semiHidden="1" w:unhideWhenUsed="1"/>
-    <w:lsdException w:name="footer" w:semiHidden="1" w:unhideWhenUsed="1"/>
-    <w:lsdException w:name="index heading" w:semiHidden="1" w:unhideWhenUsed="1"/>
-    <w:lsdException w:name="caption" w:semiHidden="1" w:uiPriority="35" w:unhideWhenUsed="1"/>
-    <w:lsdException w:name="table of figures" w:semiHidden="1" w:unhideWhenUsed="1"/>
-    <w:lsdException w:name="envelope address" w:semiHidden="1" w:unhideWhenUsed="1"/>
-    <w:lsdException w:name="envelope return" w:semiHidden="1" w:unhideWhenUsed="1"/>
-    <w:lsdException w:name="footnote reference" w:semiHidden="1" w:unhideWhenUsed="1"/>
-    <w:lsdException w:name="annotation reference" w:semiHidden="1" w:unhideWhenUsed="1"/>
-    <w:lsdException w:name="line number" w:semiHidden="1" w:unhideWhenUsed="1"/>
-    <w:lsdException w:name="page number" w:semiHidden="1" w:unhideWhenUsed="1"/>
-    <w:lsdException w:name="endnote reference" w:semiHidden="1" w:unhideWhenUsed="1"/>
-    <w:lsdException w:name="endnote text" w:semiHidden="1" w:unhideWhenUsed="1"/>
-    <w:lsdException w:name="table of authorities" w:semiHidden="1" w:unhideWhenUsed="1"/>
-    <w:lsdException w:name="macro" w:semiHidden="1" w:unhideWhenUsed="1"/>
-    <w:lsdException w:name="toa heading" w:semiHidden="1" w:unhideWhenUsed="1"/>
-    <w:lsdException w:name="List" w:semiHidden="1" w:unhideWhenUsed="1"/>
-    <w:lsdException w:name="List Bullet" w:semiHidden="1" w:unhideWhenUsed="1"/>
-    <w:lsdException w:name="List Number" w:semiHidden="1"/>
-    <w:lsdException w:name="List 2" w:semiHidden="1" w:unhideWhenUsed="1"/>
-    <w:lsdException w:name="List 3" w:semiHidden="1" w:unhideWhenUsed="1"/>
-    <w:lsdException w:name="List 4" w:semiHidden="1"/>
-    <w:lsdException w:name="List 5" w:semiHidden="1"/>
-    <w:lsdException w:name="List Bullet 2" w:semiHidden="1" w:unhideWhenUsed="1"/>
-    <w:lsdException w:name="List Bullet 3" w:semiHidden="1" w:unhideWhenUsed="1"/>
-    <w:lsdException w:name="List Bullet 4" w:semiHidden="1" w:unhideWhenUsed="1"/>
-    <w:lsdException w:name="List Bullet 5" w:semiHidden="1" w:unhideWhenUsed="1"/>
-    <w:lsdException w:name="List Number 2" w:semiHidden="1" w:unhideWhenUsed="1"/>
-    <w:lsdException w:name="List Number 3" w:semiHidden="1" w:unhideWhenUsed="1"/>
-    <w:lsdException w:name="List Number 4" w:semiHidden="1" w:unhideWhenUsed="1"/>
-    <w:lsdException w:name="List Number 5" w:semiHidden="1" w:unhideWhenUsed="1"/>
-    <w:lsdException w:name="Title" w:locked="0" w:uiPriority="10"/>
-    <w:lsdException w:name="Closing" w:semiHidden="1" w:unhideWhenUsed="1"/>
-    <w:lsdException w:name="Signature" w:semiHidden="1" w:unhideWhenUsed="1"/>
-    <w:lsdException w:name="Default Paragraph Font" w:locked="0" w:semiHidden="1" w:uiPriority="1" w:unhideWhenUsed="1"/>
-    <w:lsdException w:name="Body Text" w:semiHidden="1" w:unhideWhenUsed="1"/>
-    <w:lsdException w:name="Body Text Indent" w:semiHidden="1" w:unhideWhenUsed="1"/>
-    <w:lsdException w:name="List Continue" w:semiHidden="1" w:unhideWhenUsed="1"/>
-    <w:lsdException w:name="List Continue 2" w:semiHidden="1" w:unhideWhenUsed="1"/>
-    <w:lsdException w:name="List Continue 3" w:semiHidden="1" w:unhideWhenUsed="1"/>
-    <w:lsdException w:name="List Continue 4" w:semiHidden="1" w:unhideWhenUsed="1"/>
-    <w:lsdException w:name="List Continue 5" w:semiHidden="1" w:unhideWhenUsed="1"/>
-    <w:lsdException w:name="Message Header" w:semiHidden="1" w:unhideWhenUsed="1"/>
-    <w:lsdException w:name="Subtitle" w:semiHidden="1" w:uiPriority="11"/>
-    <w:lsdException w:name="Salutation" w:semiHidden="1"/>
-    <w:lsdException w:name="Date" w:semiHidden="1"/>
-    <w:lsdException w:name="Body Text First Indent" w:semiHidden="1"/>
-    <w:lsdException w:name="Body Text First Indent 2" w:semiHidden="1" w:unhideWhenUsed="1"/>
-    <w:lsdException w:name="Note Heading" w:semiHidden="1" w:unhideWhenUsed="1"/>
-    <w:lsdException w:name="Body Text 2" w:semiHidden="1" w:unhideWhenUsed="1"/>
-    <w:lsdException w:name="Body Text 3" w:semiHidden="1" w:unhideWhenUsed="1"/>
-    <w:lsdException w:name="Body Text Indent 2" w:semiHidden="1" w:unhideWhenUsed="1"/>
-    <w:lsdException w:name="Body Text Indent 3" w:semiHidden="1" w:unhideWhenUsed="1"/>
-    <w:lsdException w:name="Block Text" w:semiHidden="1" w:unhideWhenUsed="1"/>
-    <w:lsdException w:name="Hyperlink" w:semiHidden="1" w:unhideWhenUsed="1"/>
-    <w:lsdException w:name="FollowedHyperlink" w:semiHidden="1" w:unhideWhenUsed="1"/>
-    <w:lsdException w:name="Strong" w:uiPriority="22"/>
-    <w:lsdException w:name="Emphasis" w:uiPriority="20" w:qFormat="1"/>
-    <w:lsdException w:name="Document Map" w:semiHidden="1" w:unhideWhenUsed="1"/>
-    <w:lsdException w:name="Plain Text" w:semiHidden="1" w:unhideWhenUsed="1"/>
-    <w:lsdException w:name="E-mail Signature" w:semiHidden="1" w:unhideWhenUsed="1"/>
-    <w:lsdException w:name="HTML Top of Form" w:locked="0" w:semiHidden="1" w:unhideWhenUsed="1"/>
-    <w:lsdException w:name="HTML Bottom of Form" w:locked="0" w:semiHidden="1" w:unhideWhenUsed="1"/>
-    <w:lsdException w:name="Normal (Web)" w:semiHidden="1" w:unhideWhenUsed="1"/>
-    <w:lsdException w:name="HTML Acronym" w:semiHidden="1" w:unhideWhenUsed="1"/>
-    <w:lsdException w:name="HTML Address" w:semiHidden="1" w:unhideWhenUsed="1"/>
-    <w:lsdException w:name="HTML Cite" w:semiHidden="1" w:unhideWhenUsed="1"/>
-    <w:lsdException w:name="HTML Code" w:semiHidden="1" w:unhideWhenUsed="1"/>
-    <w:lsdException w:name="HTML Definition" w:semiHidden="1" w:unhideWhenUsed="1"/>
-    <w:lsdException w:name="HTML Keyboard" w:semiHidden="1" w:unhideWhenUsed="1"/>
-    <w:lsdException w:name="HTML Preformatted" w:semiHidden="1" w:unhideWhenUsed="1"/>
-    <w:lsdException w:name="HTML Sample" w:semiHidden="1" w:unhideWhenUsed="1"/>
-    <w:lsdException w:name="HTML Typewriter" w:semiHidden="1" w:unhideWhenUsed="1"/>
-    <w:lsdException w:name="HTML Variable" w:semiHidden="1" w:unhideWhenUsed="1"/>
-    <w:lsdException w:name="Normal Table" w:locked="0" w:semiHidden="1" w:unhideWhenUsed="1"/>
-    <w:lsdException w:name="annotation subject" w:semiHidden="1" w:unhideWhenUsed="1"/>
-    <w:lsdException w:name="No List" w:locked="0" w:semiHidden="1" w:unhideWhenUsed="1"/>
-    <w:lsdException w:name="Outline List 1" w:semiHidden="1" w:unhideWhenUsed="1"/>
-    <w:lsdException w:name="Outline List 2" w:semiHidden="1" w:unhideWhenUsed="1"/>
-    <w:lsdException w:name="Outline List 3" w:semiHidden="1" w:unhideWhenUsed="1"/>
-    <w:lsdException w:name="Table Simple 1" w:semiHidden="1" w:unhideWhenUsed="1"/>
-    <w:lsdException w:name="Table Simple 2" w:semiHidden="1" w:unhideWhenUsed="1"/>
-    <w:lsdException w:name="Table Simple 3" w:semiHidden="1" w:unhideWhenUsed="1"/>
-    <w:lsdException w:name="Table Classic 1" w:semiHidden="1" w:unhideWhenUsed="1"/>
-    <w:lsdException w:name="Table Classic 2" w:semiHidden="1" w:unhideWhenUsed="1"/>
-    <w:lsdException w:name="Table Classic 3" w:semiHidden="1" w:unhideWhenUsed="1"/>
-    <w:lsdException w:name="Table Classic 4" w:semiHidden="1" w:unhideWhenUsed="1"/>
-    <w:lsdException w:name="Table Colorful 1" w:semiHidden="1" w:unhideWhenUsed="1"/>
-    <w:lsdException w:name="Table Colorful 2" w:semiHidden="1" w:unhideWhenUsed="1"/>
-    <w:lsdException w:name="Table Colorful 3" w:semiHidden="1" w:unhideWhenUsed="1"/>
-    <w:lsdException w:name="Table Columns 1" w:semiHidden="1" w:unhideWhenUsed="1"/>
-    <w:lsdException w:name="Table Columns 2" w:semiHidden="1" w:unhideWhenUsed="1"/>
-    <w:lsdException w:name="Table Columns 3" w:semiHidden="1" w:unhideWhenUsed="1"/>
-    <w:lsdException w:name="Table Columns 4" w:semiHidden="1" w:unhideWhenUsed="1"/>
-    <w:lsdException w:name="Table Columns 5" w:semiHidden="1" w:unhideWhenUsed="1"/>
-    <w:lsdException w:name="Table Grid 1" w:semiHidden="1" w:unhideWhenUsed="1"/>
-    <w:lsdException w:name="Table Grid 2" w:semiHidden="1" w:unhideWhenUsed="1"/>
-    <w:lsdException w:name="Table Grid 3" w:semiHidden="1" w:unhideWhenUsed="1"/>
-    <w:lsdException w:name="Table Grid 4" w:semiHidden="1" w:unhideWhenUsed="1"/>
-    <w:lsdException w:name="Table Grid 5" w:semiHidden="1" w:unhideWhenUsed="1"/>
-    <w:lsdException w:name="Table Grid 6" w:semiHidden="1" w:unhideWhenUsed="1"/>
-    <w:lsdException w:name="Table Grid 7" w:semiHidden="1" w:unhideWhenUsed="1"/>
-    <w:lsdException w:name="Table Grid 8" w:semiHidden="1" w:unhideWhenUsed="1"/>
-    <w:lsdException w:name="Table List 1" w:semiHidden="1" w:unhideWhenUsed="1"/>
-    <w:lsdException w:name="Table List 2" w:semiHidden="1" w:unhideWhenUsed="1"/>
-    <w:lsdException w:name="Table List 3" w:semiHidden="1" w:unhideWhenUsed="1"/>
-    <w:lsdException w:name="Table List 4" w:semiHidden="1" w:unhideWhenUsed="1"/>
-    <w:lsdException w:name="Table List 5" w:semiHidden="1" w:unhideWhenUsed="1"/>
-    <w:lsdException w:name="Table List 6" w:semiHidden="1" w:unhideWhenUsed="1"/>
-    <w:lsdException w:name="Table List 7" w:semiHidden="1" w:unhideWhenUsed="1"/>
-    <w:lsdException w:name="Table List 8" w:semiHidden="1" w:unhideWhenUsed="1"/>
-    <w:lsdException w:name="Table 3D effects 1" w:semiHidden="1" w:unhideWhenUsed="1"/>
-    <w:lsdException w:name="Table 3D effects 2" w:semiHidden="1" w:unhideWhenUsed="1"/>
-    <w:lsdException w:name="Table 3D effects 3" w:semiHidden="1" w:unhideWhenUsed="1"/>
-    <w:lsdException w:name="Table Contemporary" w:semiHidden="1" w:unhideWhenUsed="1"/>
-    <w:lsdException w:name="Table Elegant" w:semiHidden="1" w:unhideWhenUsed="1"/>
-    <w:lsdException w:name="Table Professional" w:semiHidden="1" w:unhideWhenUsed="1"/>
-    <w:lsdException w:name="Table Subtle 1" w:semiHidden="1" w:unhideWhenUsed="1"/>
-    <w:lsdException w:name="Table Subtle 2" w:semiHidden="1" w:unhideWhenUsed="1"/>
-    <w:lsdException w:name="Table Web 1" w:semiHidden="1" w:unhideWhenUsed="1"/>
-    <w:lsdException w:name="Table Web 2" w:semiHidden="1" w:unhideWhenUsed="1"/>
-    <w:lsdException w:name="Table Web 3" w:semiHidden="1" w:unhideWhenUsed="1"/>
-    <w:lsdException w:name="Balloon Text" w:semiHidden="1" w:unhideWhenUsed="1"/>
-    <w:lsdException w:name="Table Grid" w:uiPriority="59"/>
-    <w:lsdException w:name="Table Theme" w:semiHidden="1" w:unhideWhenUsed="1"/>
-    <w:lsdException w:name="Placeholder Text" w:semiHidden="1"/>
-    <w:lsdException w:name="No Spacing" w:semiHidden="1" w:uiPriority="9"/>
-    <w:lsdException w:name="Light Shading" w:locked="0" w:uiPriority="60"/>
-    <w:lsdException w:name="Light List" w:uiPriority="61"/>
-    <w:lsdException w:name="Light Grid" w:uiPriority="62"/>
-    <w:lsdException w:name="Medium Shading 1" w:uiPriority="63"/>
-    <w:lsdException w:name="Medium Shading 2" w:uiPriority="64"/>
-    <w:lsdException w:name="Medium List 1" w:uiPriority="65"/>
-    <w:lsdException w:name="Medium List 2" w:uiPriority="66"/>
-    <w:lsdException w:name="Medium Grid 1" w:uiPriority="67"/>
-    <w:lsdException w:name="Medium Grid 2" w:uiPriority="68"/>
-    <w:lsdException w:name="Medium Grid 3" w:uiPriority="69"/>
-    <w:lsdException w:name="Dark List" w:uiPriority="70"/>
-    <w:lsdException w:name="Colorful Shading" w:uiPriority="71"/>
-    <w:lsdException w:name="Colorful List" w:uiPriority="72"/>
-    <w:lsdException w:name="Colorful Grid" w:uiPriority="73"/>
-    <w:lsdException w:name="Light Shading Accent 1" w:uiPriority="60"/>
-    <w:lsdException w:name="Light List Accent 1" w:uiPriority="61"/>
-    <w:lsdException w:name="Light Grid Accent 1" w:uiPriority="62"/>
-    <w:lsdException w:name="Medium Shading 1 Accent 1" w:uiPriority="63"/>
-    <w:lsdException w:name="Medium Shading 2 Accent 1" w:uiPriority="64"/>
-    <w:lsdException w:name="Medium List 1 Accent 1" w:uiPriority="65"/>
-    <w:lsdException w:name="Revision" w:locked="0" w:semiHidden="1"/>
-    <w:lsdException w:name="List Paragraph" w:uiPriority="34" w:qFormat="1"/>
-    <w:lsdException w:name="Quote" w:uiPriority="29"/>
-    <w:lsdException w:name="Intense Quote" w:uiPriority="30"/>
-    <w:lsdException w:name="Medium List 2 Accent 1" w:uiPriority="66"/>
-    <w:lsdException w:name="Medium Grid 1 Accent 1" w:uiPriority="67"/>
-    <w:lsdException w:name="Medium Grid 2 Accent 1" w:uiPriority="68"/>
-    <w:lsdException w:name="Medium Grid 3 Accent 1" w:uiPriority="69"/>
-    <w:lsdException w:name="Dark List Accent 1" w:uiPriority="70"/>
-    <w:lsdException w:name="Colorful Shading Accent 1" w:uiPriority="71"/>
-    <w:lsdException w:name="Colorful List Accent 1" w:uiPriority="72"/>
-    <w:lsdException w:name="Colorful Grid Accent 1" w:uiPriority="73"/>
-    <w:lsdException w:name="Light Shading Accent 2" w:uiPriority="60"/>
-    <w:lsdException w:name="Light List Accent 2" w:uiPriority="61"/>
-    <w:lsdException w:name="Light Grid Accent 2" w:uiPriority="62"/>
-    <w:lsdException w:name="Medium Shading 1 Accent 2" w:uiPriority="63"/>
-    <w:lsdException w:name="Medium Shading 2 Accent 2" w:uiPriority="64"/>
-    <w:lsdException w:name="Medium List 1 Accent 2" w:uiPriority="65"/>
-    <w:lsdException w:name="Medium List 2 Accent 2" w:uiPriority="66"/>
-    <w:lsdException w:name="Medium Grid 1 Accent 2" w:uiPriority="67"/>
-    <w:lsdException w:name="Medium Grid 2 Accent 2" w:uiPriority="68"/>
-    <w:lsdException w:name="Medium Grid 3 Accent 2" w:uiPriority="69"/>
-    <w:lsdException w:name="Dark List Accent 2" w:uiPriority="70"/>
-    <w:lsdException w:name="Colorful Shading Accent 2" w:uiPriority="71"/>
-    <w:lsdException w:name="Colorful List Accent 2" w:uiPriority="72"/>
-    <w:lsdException w:name="Colorful Grid Accent 2" w:uiPriority="73"/>
-    <w:lsdException w:name="Light Shading Accent 3" w:uiPriority="60"/>
-    <w:lsdException w:name="Light List Accent 3" w:uiPriority="61"/>
-    <w:lsdException w:name="Light Grid Accent 3" w:uiPriority="62"/>
-    <w:lsdException w:name="Medium Shading 1 Accent 3" w:uiPriority="63"/>
-    <w:lsdException w:name="Medium Shading 2 Accent 3" w:uiPriority="64"/>
-    <w:lsdException w:name="Medium List 1 Accent 3" w:uiPriority="65"/>
-    <w:lsdException w:name="Medium List 2 Accent 3" w:uiPriority="66"/>
-    <w:lsdException w:name="Medium Grid 1 Accent 3" w:uiPriority="67"/>
-    <w:lsdException w:name="Medium Grid 2 Accent 3" w:uiPriority="68"/>
-    <w:lsdException w:name="Medium Grid 3 Accent 3" w:uiPriority="69"/>
-    <w:lsdException w:name="Dark List Accent 3" w:uiPriority="70"/>
-    <w:lsdException w:name="Colorful Shading Accent 3" w:uiPriority="71"/>
-    <w:lsdException w:name="Colorful List Accent 3" w:uiPriority="72"/>
-    <w:lsdException w:name="Colorful Grid Accent 3" w:uiPriority="73"/>
-    <w:lsdException w:name="Light Shading Accent 4" w:uiPriority="60"/>
-    <w:lsdException w:name="Light List Accent 4" w:uiPriority="61"/>
-    <w:lsdException w:name="Light Grid Accent 4" w:uiPriority="62"/>
-    <w:lsdException w:name="Medium Shading 1 Accent 4" w:uiPriority="63"/>
-    <w:lsdException w:name="Medium Shading 2 Accent 4" w:uiPriority="64"/>
-    <w:lsdException w:name="Medium List 1 Accent 4" w:uiPriority="65"/>
-    <w:lsdException w:name="Medium List 2 Accent 4" w:uiPriority="66"/>
-    <w:lsdException w:name="Medium Grid 1 Accent 4" w:uiPriority="67"/>
-    <w:lsdException w:name="Medium Grid 2 Accent 4" w:uiPriority="68"/>
-    <w:lsdException w:name="Medium Grid 3 Accent 4" w:uiPriority="69"/>
-    <w:lsdException w:name="Dark List Accent 4" w:uiPriority="70"/>
-    <w:lsdException w:name="Colorful Shading Accent 4" w:uiPriority="71"/>
-    <w:lsdException w:name="Colorful List Accent 4" w:uiPriority="72"/>
-    <w:lsdException w:name="Colorful Grid Accent 4" w:uiPriority="73"/>
-    <w:lsdException w:name="Light Shading Accent 5" w:uiPriority="60"/>
-    <w:lsdException w:name="Light List Accent 5" w:uiPriority="61"/>
-    <w:lsdException w:name="Light Grid Accent 5" w:uiPriority="62"/>
-    <w:lsdException w:name="Medium Shading 1 Accent 5" w:uiPriority="63"/>
-    <w:lsdException w:name="Medium Shading 2 Accent 5" w:uiPriority="64"/>
-    <w:lsdException w:name="Medium List 1 Accent 5" w:uiPriority="65"/>
-    <w:lsdException w:name="Medium List 2 Accent 5" w:uiPriority="66"/>
-    <w:lsdException w:name="Medium Grid 1 Accent 5" w:uiPriority="67"/>
-    <w:lsdException w:name="Medium Grid 2 Accent 5" w:uiPriority="68"/>
-    <w:lsdException w:name="Medium Grid 3 Accent 5" w:uiPriority="69"/>
-    <w:lsdException w:name="Dark List Accent 5" w:uiPriority="70"/>
-    <w:lsdException w:name="Colorful Shading Accent 5" w:uiPriority="71"/>
-    <w:lsdException w:name="Colorful List Accent 5" w:uiPriority="72"/>
-    <w:lsdException w:name="Colorful Grid Accent 5" w:uiPriority="73"/>
-    <w:lsdException w:name="Light Shading Accent 6" w:uiPriority="60"/>
-    <w:lsdException w:name="Light List Accent 6" w:uiPriority="61"/>
-    <w:lsdException w:name="Light Grid Accent 6" w:uiPriority="62"/>
-    <w:lsdException w:name="Medium Shading 1 Accent 6" w:uiPriority="63"/>
-    <w:lsdException w:name="Medium Shading 2 Accent 6" w:uiPriority="64"/>
-    <w:lsdException w:name="Medium List 1 Accent 6" w:uiPriority="65"/>
-    <w:lsdException w:name="Medium List 2 Accent 6" w:uiPriority="66"/>
-    <w:lsdException w:name="Medium Grid 1 Accent 6" w:uiPriority="67"/>
-    <w:lsdException w:name="Medium Grid 2 Accent 6" w:uiPriority="68"/>
-    <w:lsdException w:name="Medium Grid 3 Accent 6" w:uiPriority="69"/>
-    <w:lsdException w:name="Dark List Accent 6" w:uiPriority="70"/>
-    <w:lsdException w:name="Colorful Shading Accent 6" w:uiPriority="71"/>
-    <w:lsdException w:name="Colorful List Accent 6" w:uiPriority="72"/>
-    <w:lsdException w:name="Colorful Grid Accent 6" w:uiPriority="73"/>
-    <w:lsdException w:name="Intense Emphasis" w:uiPriority="21"/>
-    <w:lsdException w:name="Subtle Reference" w:locked="0" w:uiPriority="31"/>
-    <w:lsdException w:name="Intense Reference" w:locked="0" w:uiPriority="32"/>
-    <w:lsdException w:name="Book Title" w:locked="0" w:uiPriority="33"/>
-    <w:lsdException w:name="Bibliography" w:semiHidden="1" w:uiPriority="37" w:unhideWhenUsed="1"/>
-    <w:lsdException w:name="TOC Heading" w:semiHidden="1" w:uiPriority="39" w:unhideWhenUsed="1" w:qFormat="1"/>
-    <w:lsdException w:name="Plain Table 1" w:locked="0" w:uiPriority="41"/>
-    <w:lsdException w:name="Plain Table 2" w:locked="0" w:uiPriority="42"/>
-    <w:lsdException w:name="Plain Table 3" w:locked="0" w:uiPriority="43"/>
-    <w:lsdException w:name="Plain Table 4" w:locked="0" w:uiPriority="44"/>
-    <w:lsdException w:name="Plain Table 5" w:locked="0" w:uiPriority="45"/>
-    <w:lsdException w:name="Grid Table Light" w:locked="0" w:uiPriority="40"/>
-    <w:lsdException w:name="Grid Table 1 Light" w:locked="0" w:uiPriority="46"/>
-    <w:lsdException w:name="Grid Table 2" w:locked="0" w:uiPriority="47"/>
-    <w:lsdException w:name="Grid Table 3" w:locked="0" w:uiPriority="48"/>
-    <w:lsdException w:name="Grid Table 4" w:locked="0" w:uiPriority="49"/>
-    <w:lsdException w:name="Grid Table 5 Dark" w:locked="0" w:uiPriority="50"/>
-    <w:lsdException w:name="Grid Table 6 Colorful" w:locked="0" w:uiPriority="51"/>
-    <w:lsdException w:name="Grid Table 7 Colorful" w:locked="0" w:uiPriority="52"/>
-    <w:lsdException w:name="Grid Table 1 Light Accent 1" w:locked="0" w:uiPriority="46"/>
-    <w:lsdException w:name="Grid Table 2 Accent 1" w:locked="0" w:uiPriority="47"/>
-    <w:lsdException w:name="Grid Table 3 Accent 1" w:locked="0" w:uiPriority="48"/>
-    <w:lsdException w:name="Grid Table 4 Accent 1" w:locked="0" w:uiPriority="49"/>
-    <w:lsdException w:name="Grid Table 5 Dark Accent 1" w:locked="0" w:uiPriority="50"/>
-    <w:lsdException w:name="Grid Table 6 Colorful Accent 1" w:locked="0" w:uiPriority="51"/>
-    <w:lsdException w:name="Grid Table 7 Colorful Accent 1" w:locked="0" w:uiPriority="52"/>
-    <w:lsdException w:name="Grid Table 1 Light Accent 2" w:locked="0" w:uiPriority="46"/>
-    <w:lsdException w:name="Grid Table 2 Accent 2" w:locked="0" w:uiPriority="47"/>
-    <w:lsdException w:name="Grid Table 3 Accent 2" w:locked="0" w:uiPriority="48"/>
-    <w:lsdException w:name="Grid Table 4 Accent 2" w:locked="0" w:uiPriority="49"/>
-    <w:lsdException w:name="Grid Table 5 Dark Accent 2" w:locked="0" w:uiPriority="50"/>
-    <w:lsdException w:name="Grid Table 6 Colorful Accent 2" w:locked="0" w:uiPriority="51"/>
-    <w:lsdException w:name="Grid Table 7 Colorful Accent 2" w:locked="0" w:uiPriority="52"/>
-    <w:lsdException w:name="Grid Table 1 Light Accent 3" w:locked="0" w:uiPriority="46"/>
-    <w:lsdException w:name="Grid Table 2 Accent 3" w:locked="0" w:uiPriority="47"/>
-    <w:lsdException w:name="Grid Table 3 Accent 3" w:locked="0" w:uiPriority="48"/>
-    <w:lsdException w:name="Grid Table 4 Accent 3" w:locked="0" w:uiPriority="49"/>
-    <w:lsdException w:name="Grid Table 5 Dark Accent 3" w:locked="0" w:uiPriority="50"/>
-    <w:lsdException w:name="Grid Table 6 Colorful Accent 3" w:locked="0" w:uiPriority="51"/>
-    <w:lsdException w:name="Grid Table 7 Colorful Accent 3" w:locked="0" w:uiPriority="52"/>
-    <w:lsdException w:name="Grid Table 1 Light Accent 4" w:locked="0" w:uiPriority="46"/>
-    <w:lsdException w:name="Grid Table 2 Accent 4" w:locked="0" w:uiPriority="47"/>
-    <w:lsdException w:name="Grid Table 3 Accent 4" w:locked="0" w:uiPriority="48"/>
-    <w:lsdException w:name="Grid Table 4 Accent 4" w:locked="0" w:uiPriority="49"/>
-    <w:lsdException w:name="Grid Table 5 Dark Accent 4" w:locked="0" w:uiPriority="50"/>
-    <w:lsdException w:name="Grid Table 6 Colorful Accent 4" w:locked="0" w:uiPriority="51"/>
-    <w:lsdException w:name="Grid Table 7 Colorful Accent 4" w:locked="0" w:uiPriority="52"/>
-    <w:lsdException w:name="Grid Table 1 Light Accent 5" w:locked="0" w:uiPriority="46"/>
-    <w:lsdException w:name="Grid Table 2 Accent 5" w:locked="0" w:uiPriority="47"/>
-    <w:lsdException w:name="Grid Table 3 Accent 5" w:locked="0" w:uiPriority="48"/>
-    <w:lsdException w:name="Grid Table 4 Accent 5" w:locked="0" w:uiPriority="49"/>
-    <w:lsdException w:name="Grid Table 5 Dark Accent 5" w:locked="0" w:uiPriority="50"/>
-    <w:lsdException w:name="Grid Table 6 Colorful Accent 5" w:locked="0" w:uiPriority="51"/>
-    <w:lsdException w:name="Grid Table 7 Colorful Accent 5" w:locked="0" w:uiPriority="52"/>
-    <w:lsdException w:name="Grid Table 1 Light Accent 6" w:locked="0" w:uiPriority="46"/>
-    <w:lsdException w:name="Grid Table 2 Accent 6" w:locked="0" w:uiPriority="47"/>
-    <w:lsdException w:name="Grid Table 3 Accent 6" w:locked="0" w:uiPriority="48"/>
-    <w:lsdException w:name="Grid Table 4 Accent 6" w:locked="0" w:uiPriority="49"/>
-    <w:lsdException w:name="Grid Table 5 Dark Accent 6" w:locked="0" w:uiPriority="50"/>
-    <w:lsdException w:name="Grid Table 6 Colorful Accent 6" w:locked="0" w:uiPriority="51"/>
-    <w:lsdException w:name="Grid Table 7 Colorful Accent 6" w:locked="0" w:uiPriority="52"/>
-    <w:lsdException w:name="List Table 1 Light" w:locked="0" w:uiPriority="46"/>
-    <w:lsdException w:name="List Table 2" w:locked="0" w:uiPriority="47"/>
-    <w:lsdException w:name="List Table 3" w:locked="0" w:uiPriority="48"/>
-    <w:lsdException w:name="List Table 4" w:locked="0" w:uiPriority="49"/>
-    <w:lsdException w:name="List Table 5 Dark" w:locked="0" w:uiPriority="50"/>
-    <w:lsdException w:name="List Table 6 Colorful" w:locked="0" w:uiPriority="51"/>
-    <w:lsdException w:name="List Table 7 Colorful" w:locked="0" w:uiPriority="52"/>
-    <w:lsdException w:name="List Table 1 Light Accent 1" w:locked="0" w:uiPriority="46"/>
-    <w:lsdException w:name="List Table 2 Accent 1" w:locked="0" w:uiPriority="47"/>
-    <w:lsdException w:name="List Table 3 Accent 1" w:locked="0" w:uiPriority="48"/>
-    <w:lsdException w:name="List Table 4 Accent 1" w:locked="0" w:uiPriority="49"/>
-    <w:lsdException w:name="List Table 5 Dark Accent 1" w:locked="0" w:uiPriority="50"/>
-    <w:lsdException w:name="List Table 6 Colorful Accent 1" w:locked="0" w:uiPriority="51"/>
-    <w:lsdException w:name="List Table 7 Colorful Accent 1" w:locked="0" w:uiPriority="52"/>
-    <w:lsdException w:name="List Table 1 Light Accent 2" w:locked="0" w:uiPriority="46"/>
-    <w:lsdException w:name="List Table 2 Accent 2" w:locked="0" w:uiPriority="47"/>
-    <w:lsdException w:name="List Table 3 Accent 2" w:locked="0" w:uiPriority="48"/>
-    <w:lsdException w:name="List Table 4 Accent 2" w:locked="0" w:uiPriority="49"/>
-    <w:lsdException w:name="List Table 5 Dark Accent 2" w:locked="0" w:uiPriority="50"/>
-    <w:lsdException w:name="List Table 6 Colorful Accent 2" w:locked="0" w:uiPriority="51"/>
-    <w:lsdException w:name="List Table 7 Colorful Accent 2" w:locked="0" w:uiPriority="52"/>
-    <w:lsdException w:name="List Table 1 Light Accent 3" w:locked="0" w:uiPriority="46"/>
-    <w:lsdException w:name="List Table 2 Accent 3" w:locked="0" w:uiPriority="47"/>
-    <w:lsdException w:name="List Table 3 Accent 3" w:locked="0" w:uiPriority="48"/>
-    <w:lsdException w:name="List Table 4 Accent 3" w:locked="0" w:uiPriority="49"/>
-    <w:lsdException w:name="List Table 5 Dark Accent 3" w:locked="0" w:uiPriority="50"/>
-    <w:lsdException w:name="List Table 6 Colorful Accent 3" w:locked="0" w:uiPriority="51"/>
-    <w:lsdException w:name="List Table 7 Colorful Accent 3" w:locked="0" w:uiPriority="52"/>
-    <w:lsdException w:name="List Table 1 Light Accent 4" w:locked="0" w:uiPriority="46"/>
-    <w:lsdException w:name="List Table 2 Accent 4" w:locked="0" w:uiPriority="47"/>
-    <w:lsdException w:name="List Table 3 Accent 4" w:locked="0" w:uiPriority="48"/>
-    <w:lsdException w:name="List Table 4 Accent 4" w:locked="0" w:uiPriority="49"/>
-    <w:lsdException w:name="List Table 5 Dark Accent 4" w:locked="0" w:uiPriority="50"/>
-    <w:lsdException w:name="List Table 6 Colorful Accent 4" w:locked="0" w:uiPriority="51"/>
-    <w:lsdException w:name="List Table 7 Colorful Accent 4" w:locked="0" w:uiPriority="52"/>
-    <w:lsdException w:name="List Table 1 Light Accent 5" w:locked="0" w:uiPriority="46"/>
-    <w:lsdException w:name="List Table 2 Accent 5" w:locked="0" w:uiPriority="47"/>
-    <w:lsdException w:name="List Table 3 Accent 5" w:locked="0" w:uiPriority="48"/>
-    <w:lsdException w:name="List Table 4 Accent 5" w:locked="0" w:uiPriority="49"/>
-    <w:lsdException w:name="List Table 5 Dark Accent 5" w:locked="0" w:uiPriority="50"/>
-    <w:lsdException w:name="List Table 6 Colorful Accent 5" w:locked="0" w:uiPriority="51"/>
-    <w:lsdException w:name="List Table 7 Colorful Accent 5" w:locked="0" w:uiPriority="52"/>
-    <w:lsdException w:name="List Table 1 Light Accent 6" w:locked="0" w:uiPriority="46"/>
-    <w:lsdException w:name="List Table 2 Accent 6" w:locked="0" w:uiPriority="47"/>
-    <w:lsdException w:name="List Table 3 Accent 6" w:locked="0" w:uiPriority="48"/>
-    <w:lsdException w:name="List Table 4 Accent 6" w:locked="0" w:uiPriority="49"/>
-    <w:lsdException w:name="List Table 5 Dark Accent 6" w:locked="0" w:uiPriority="50"/>
-    <w:lsdException w:name="List Table 6 Colorful Accent 6" w:locked="0" w:uiPriority="51"/>
-    <w:lsdException w:name="List Table 7 Colorful Accent 6" w:locked="0" w:uiPriority="52"/>
+  <w:latentStyles w:defLockedState="1" w:defUIPriority="99" w:defSemiHidden="1" w:defUnhideWhenUsed="1" w:defQFormat="0" w:count="267">
+    <w:lsdException w:name="Normal" w:locked="0" w:semiHidden="0" w:uiPriority="0" w:unhideWhenUsed="0" w:qFormat="1"/>
+    <w:lsdException w:name="heading 1" w:locked="0" w:semiHidden="0" w:uiPriority="1" w:unhideWhenUsed="0" w:qFormat="1"/>
+    <w:lsdException w:name="heading 2" w:locked="0" w:uiPriority="1" w:qFormat="1"/>
+    <w:lsdException w:name="heading 3" w:locked="0" w:uiPriority="1" w:qFormat="1"/>
+    <w:lsdException w:name="heading 4" w:locked="0" w:uiPriority="1" w:qFormat="1"/>
+    <w:lsdException w:name="heading 5" w:locked="0" w:uiPriority="1" w:qFormat="1"/>
+    <w:lsdException w:name="heading 6" w:locked="0" w:uiPriority="5" w:qFormat="1"/>
+    <w:lsdException w:name="heading 7" w:locked="0" w:uiPriority="5" w:qFormat="1"/>
+    <w:lsdException w:name="heading 8" w:locked="0" w:uiPriority="5" w:qFormat="1"/>
+    <w:lsdException w:name="heading 9" w:locked="0" w:uiPriority="5" w:qFormat="1"/>
+    <w:lsdException w:name="toc 1" w:locked="0" w:uiPriority="39"/>
+    <w:lsdException w:name="toc 2" w:locked="0" w:uiPriority="39"/>
+    <w:lsdException w:name="toc 3" w:locked="0" w:uiPriority="39"/>
+    <w:lsdException w:name="toc 4" w:uiPriority="39"/>
+    <w:lsdException w:name="toc 5" w:uiPriority="39"/>
+    <w:lsdException w:name="toc 6" w:uiPriority="39"/>
+    <w:lsdException w:name="toc 7" w:uiPriority="39"/>
+    <w:lsdException w:name="toc 8" w:uiPriority="39"/>
+    <w:lsdException w:name="toc 9" w:uiPriority="39"/>
+    <w:lsdException w:name="footnote text" w:uiPriority="10"/>
+    <w:lsdException w:name="caption" w:uiPriority="35"/>
+    <w:lsdException w:name="List Number" w:unhideWhenUsed="0"/>
+    <w:lsdException w:name="List 4" w:unhideWhenUsed="0"/>
+    <w:lsdException w:name="List 5" w:unhideWhenUsed="0"/>
+    <w:lsdException w:name="Title" w:locked="0" w:semiHidden="0" w:uiPriority="10" w:unhideWhenUsed="0"/>
+    <w:lsdException w:name="Default Paragraph Font" w:locked="0" w:uiPriority="1"/>
+    <w:lsdException w:name="Subtitle" w:uiPriority="11" w:unhideWhenUsed="0"/>
+    <w:lsdException w:name="Salutation" w:unhideWhenUsed="0"/>
+    <w:lsdException w:name="Date" w:unhideWhenUsed="0"/>
+    <w:lsdException w:name="Body Text First Indent" w:unhideWhenUsed="0"/>
+    <w:lsdException w:name="Strong" w:semiHidden="0" w:uiPriority="22" w:unhideWhenUsed="0"/>
+    <w:lsdException w:name="Emphasis" w:semiHidden="0" w:uiPriority="20" w:unhideWhenUsed="0" w:qFormat="1"/>
+    <w:lsdException w:name="HTML Top of Form" w:locked="0"/>
+    <w:lsdException w:name="HTML Bottom of Form" w:locked="0"/>
+    <w:lsdException w:name="Normal Table" w:locked="0"/>
+    <w:lsdException w:name="No List" w:locked="0"/>
+    <w:lsdException w:name="Table Grid" w:semiHidden="0" w:uiPriority="59" w:unhideWhenUsed="0"/>
+    <w:lsdException w:name="Placeholder Text" w:unhideWhenUsed="0"/>
+    <w:lsdException w:name="No Spacing" w:uiPriority="9" w:unhideWhenUsed="0"/>
+    <w:lsdException w:name="Light Shading" w:locked="0" w:semiHidden="0" w:uiPriority="60" w:unhideWhenUsed="0"/>
+    <w:lsdException w:name="Light List" w:semiHidden="0" w:uiPriority="61" w:unhideWhenUsed="0"/>
+    <w:lsdException w:name="Light Grid" w:semiHidden="0" w:uiPriority="62" w:unhideWhenUsed="0"/>
+    <w:lsdException w:name="Medium Shading 1" w:semiHidden="0" w:uiPriority="63" w:unhideWhenUsed="0"/>
+    <w:lsdException w:name="Medium Shading 2" w:semiHidden="0" w:uiPriority="64" w:unhideWhenUsed="0"/>
+    <w:lsdException w:name="Medium List 1" w:semiHidden="0" w:uiPriority="65" w:unhideWhenUsed="0"/>
+    <w:lsdException w:name="Medium List 2" w:semiHidden="0" w:uiPriority="66" w:unhideWhenUsed="0"/>
+    <w:lsdException w:name="Medium Grid 1" w:semiHidden="0" w:uiPriority="67" w:unhideWhenUsed="0"/>
+    <w:lsdException w:name="Medium Grid 2" w:semiHidden="0" w:uiPriority="68" w:unhideWhenUsed="0"/>
+    <w:lsdException w:name="Medium Grid 3" w:semiHidden="0" w:uiPriority="69" w:unhideWhenUsed="0"/>
+    <w:lsdException w:name="Dark List" w:semiHidden="0" w:uiPriority="70" w:unhideWhenUsed="0"/>
+    <w:lsdException w:name="Colorful Shading" w:semiHidden="0" w:uiPriority="71" w:unhideWhenUsed="0"/>
+    <w:lsdException w:name="Colorful List" w:semiHidden="0" w:uiPriority="72" w:unhideWhenUsed="0"/>
+    <w:lsdException w:name="Colorful Grid" w:semiHidden="0" w:uiPriority="73" w:unhideWhenUsed="0"/>
+    <w:lsdException w:name="Light Shading Accent 1" w:semiHidden="0" w:uiPriority="60" w:unhideWhenUsed="0"/>
+    <w:lsdException w:name="Light List Accent 1" w:semiHidden="0" w:uiPriority="61" w:unhideWhenUsed="0"/>
+    <w:lsdException w:name="Light Grid Accent 1" w:semiHidden="0" w:uiPriority="62" w:unhideWhenUsed="0"/>
+    <w:lsdException w:name="Medium Shading 1 Accent 1" w:semiHidden="0" w:uiPriority="63" w:unhideWhenUsed="0"/>
+    <w:lsdException w:name="Medium Shading 2 Accent 1" w:semiHidden="0" w:uiPriority="64" w:unhideWhenUsed="0"/>
+    <w:lsdException w:name="Medium List 1 Accent 1" w:semiHidden="0" w:uiPriority="65" w:unhideWhenUsed="0"/>
+    <w:lsdException w:name="Revision" w:locked="0" w:unhideWhenUsed="0"/>
+    <w:lsdException w:name="List Paragraph" w:semiHidden="0" w:uiPriority="34" w:unhideWhenUsed="0" w:qFormat="1"/>
+    <w:lsdException w:name="Quote" w:semiHidden="0" w:uiPriority="29" w:unhideWhenUsed="0"/>
+    <w:lsdException w:name="Intense Quote" w:semiHidden="0" w:uiPriority="30" w:unhideWhenUsed="0"/>
+    <w:lsdException w:name="Medium List 2 Accent 1" w:semiHidden="0" w:uiPriority="66" w:unhideWhenUsed="0"/>
+    <w:lsdException w:name="Medium Grid 1 Accent 1" w:semiHidden="0" w:uiPriority="67" w:unhideWhenUsed="0"/>
+    <w:lsdException w:name="Medium Grid 2 Accent 1" w:semiHidden="0" w:uiPriority="68" w:unhideWhenUsed="0"/>
+    <w:lsdException w:name="Medium Grid 3 Accent 1" w:semiHidden="0" w:uiPriority="69" w:unhideWhenUsed="0"/>
+    <w:lsdException w:name="Dark List Accent 1" w:semiHidden="0" w:uiPriority="70" w:unhideWhenUsed="0"/>
+    <w:lsdException w:name="Colorful Shading Accent 1" w:semiHidden="0" w:uiPriority="71" w:unhideWhenUsed="0"/>
+    <w:lsdException w:name="Colorful List Accent 1" w:semiHidden="0" w:uiPriority="72" w:unhideWhenUsed="0"/>
+    <w:lsdException w:name="Colorful Grid Accent 1" w:semiHidden="0" w:uiPriority="73" w:unhideWhenUsed="0"/>
+    <w:lsdException w:name="Light Shading Accent 2" w:semiHidden="0" w:uiPriority="60" w:unhideWhenUsed="0"/>
+    <w:lsdException w:name="Light List Accent 2" w:semiHidden="0" w:uiPriority="61" w:unhideWhenUsed="0"/>
+    <w:lsdException w:name="Light Grid Accent 2" w:semiHidden="0" w:uiPriority="62" w:unhideWhenUsed="0"/>
+    <w:lsdException w:name="Medium Shading 1 Accent 2" w:semiHidden="0" w:uiPriority="63" w:unhideWhenUsed="0"/>
+    <w:lsdException w:name="Medium Shading 2 Accent 2" w:semiHidden="0" w:uiPriority="64" w:unhideWhenUsed="0"/>
+    <w:lsdException w:name="Medium List 1 Accent 2" w:semiHidden="0" w:uiPriority="65" w:unhideWhenUsed="0"/>
+    <w:lsdException w:name="Medium List 2 Accent 2" w:semiHidden="0" w:uiPriority="66" w:unhideWhenUsed="0"/>
+    <w:lsdException w:name="Medium Grid 1 Accent 2" w:semiHidden="0" w:uiPriority="67" w:unhideWhenUsed="0"/>
+    <w:lsdException w:name="Medium Grid 2 Accent 2" w:semiHidden="0" w:uiPriority="68" w:unhideWhenUsed="0"/>
+    <w:lsdException w:name="Medium Grid 3 Accent 2" w:semiHidden="0" w:uiPriority="69" w:unhideWhenUsed="0"/>
+    <w:lsdException w:name="Dark List Accent 2" w:semiHidden="0" w:uiPriority="70" w:unhideWhenUsed="0"/>
+    <w:lsdException w:name="Colorful Shading Accent 2" w:semiHidden="0" w:uiPriority="71" w:unhideWhenUsed="0"/>
+    <w:lsdException w:name="Colorful List Accent 2" w:semiHidden="0" w:uiPriority="72" w:unhideWhenUsed="0"/>
+    <w:lsdException w:name="Colorful Grid Accent 2" w:semiHidden="0" w:uiPriority="73" w:unhideWhenUsed="0"/>
+    <w:lsdException w:name="Light Shading Accent 3" w:semiHidden="0" w:uiPriority="60" w:unhideWhenUsed="0"/>
+    <w:lsdException w:name="Light List Accent 3" w:semiHidden="0" w:uiPriority="61" w:unhideWhenUsed="0"/>
+    <w:lsdException w:name="Light Grid Accent 3" w:semiHidden="0" w:uiPriority="62" w:unhideWhenUsed="0"/>
+    <w:lsdException w:name="Medium Shading 1 Accent 3" w:semiHidden="0" w:uiPriority="63" w:unhideWhenUsed="0"/>
+    <w:lsdException w:name="Medium Shading 2 Accent 3" w:semiHidden="0" w:uiPriority="64" w:unhideWhenUsed="0"/>
+    <w:lsdException w:name="Medium List 1 Accent 3" w:semiHidden="0" w:uiPriority="65" w:unhideWhenUsed="0"/>
+    <w:lsdException w:name="Medium List 2 Accent 3" w:semiHidden="0" w:uiPriority="66" w:unhideWhenUsed="0"/>
+    <w:lsdException w:name="Medium Grid 1 Accent 3" w:semiHidden="0" w:uiPriority="67" w:unhideWhenUsed="0"/>
+    <w:lsdException w:name="Medium Grid 2 Accent 3" w:semiHidden="0" w:uiPriority="68" w:unhideWhenUsed="0"/>
+    <w:lsdException w:name="Medium Grid 3 Accent 3" w:semiHidden="0" w:uiPriority="69" w:unhideWhenUsed="0"/>
+    <w:lsdException w:name="Dark List Accent 3" w:semiHidden="0" w:uiPriority="70" w:unhideWhenUsed="0"/>
+    <w:lsdException w:name="Colorful Shading Accent 3" w:semiHidden="0" w:uiPriority="71" w:unhideWhenUsed="0"/>
+    <w:lsdException w:name="Colorful List Accent 3" w:semiHidden="0" w:uiPriority="72" w:unhideWhenUsed="0"/>
+    <w:lsdException w:name="Colorful Grid Accent 3" w:semiHidden="0" w:uiPriority="73" w:unhideWhenUsed="0"/>
+    <w:lsdException w:name="Light Shading Accent 4" w:semiHidden="0" w:uiPriority="60" w:unhideWhenUsed="0"/>
+    <w:lsdException w:name="Light List Accent 4" w:semiHidden="0" w:uiPriority="61" w:unhideWhenUsed="0"/>
+    <w:lsdException w:name="Light Grid Accent 4" w:semiHidden="0" w:uiPriority="62" w:unhideWhenUsed="0"/>
+    <w:lsdException w:name="Medium Shading 1 Accent 4" w:semiHidden="0" w:uiPriority="63" w:unhideWhenUsed="0"/>
+    <w:lsdException w:name="Medium Shading 2 Accent 4" w:semiHidden="0" w:uiPriority="64" w:unhideWhenUsed="0"/>
+    <w:lsdException w:name="Medium List 1 Accent 4" w:semiHidden="0" w:uiPriority="65" w:unhideWhenUsed="0"/>
+    <w:lsdException w:name="Medium List 2 Accent 4" w:semiHidden="0" w:uiPriority="66" w:unhideWhenUsed="0"/>
+    <w:lsdException w:name="Medium Grid 1 Accent 4" w:semiHidden="0" w:uiPriority="67" w:unhideWhenUsed="0"/>
+    <w:lsdException w:name="Medium Grid 2 Accent 4" w:semiHidden="0" w:uiPriority="68" w:unhideWhenUsed="0"/>
+    <w:lsdException w:name="Medium Grid 3 Accent 4" w:semiHidden="0" w:uiPriority="69" w:unhideWhenUsed="0"/>
+    <w:lsdException w:name="Dark List Accent 4" w:semiHidden="0" w:uiPriority="70" w:unhideWhenUsed="0"/>
+    <w:lsdException w:name="Colorful Shading Accent 4" w:semiHidden="0" w:uiPriority="71" w:unhideWhenUsed="0"/>
+    <w:lsdException w:name="Colorful List Accent 4" w:semiHidden="0" w:uiPriority="72" w:unhideWhenUsed="0"/>
+    <w:lsdException w:name="Colorful Grid Accent 4" w:semiHidden="0" w:uiPriority="73" w:unhideWhenUsed="0"/>
+    <w:lsdException w:name="Light Shading Accent 5" w:semiHidden="0" w:uiPriority="60" w:unhideWhenUsed="0"/>
+    <w:lsdException w:name="Light List Accent 5" w:semiHidden="0" w:uiPriority="61" w:unhideWhenUsed="0"/>
+    <w:lsdException w:name="Light Grid Accent 5" w:semiHidden="0" w:uiPriority="62" w:unhideWhenUsed="0"/>
+    <w:lsdException w:name="Medium Shading 1 Accent 5" w:semiHidden="0" w:uiPriority="63" w:unhideWhenUsed="0"/>
+    <w:lsdException w:name="Medium Shading 2 Accent 5" w:semiHidden="0" w:uiPriority="64" w:unhideWhenUsed="0"/>
+    <w:lsdException w:name="Medium List 1 Accent 5" w:semiHidden="0" w:uiPriority="65" w:unhideWhenUsed="0"/>
+    <w:lsdException w:name="Medium List 2 Accent 5" w:semiHidden="0" w:uiPriority="66" w:unhideWhenUsed="0"/>
+    <w:lsdException w:name="Medium Grid 1 Accent 5" w:semiHidden="0" w:uiPriority="67" w:unhideWhenUsed="0"/>
+    <w:lsdException w:name="Medium Grid 2 Accent 5" w:semiHidden="0" w:uiPriority="68" w:unhideWhenUsed="0"/>
+    <w:lsdException w:name="Medium Grid 3 Accent 5" w:semiHidden="0" w:uiPriority="69" w:unhideWhenUsed="0"/>
+    <w:lsdException w:name="Dark List Accent 5" w:semiHidden="0" w:uiPriority="70" w:unhideWhenUsed="0"/>
+    <w:lsdException w:name="Colorful Shading Accent 5" w:semiHidden="0" w:uiPriority="71" w:unhideWhenUsed="0"/>
+    <w:lsdException w:name="Colorful List Accent 5" w:semiHidden="0" w:uiPriority="72" w:unhideWhenUsed="0"/>
+    <w:lsdException w:name="Colorful Grid Accent 5" w:semiHidden="0" w:uiPriority="73" w:unhideWhenUsed="0"/>
+    <w:lsdException w:name="Light Shading Accent 6" w:semiHidden="0" w:uiPriority="60" w:unhideWhenUsed="0"/>
+    <w:lsdException w:name="Light List Accent 6" w:semiHidden="0" w:uiPriority="61" w:unhideWhenUsed="0"/>
+    <w:lsdException w:name="Light Grid Accent 6" w:semiHidden="0" w:uiPriority="62" w:unhideWhenUsed="0"/>
+    <w:lsdException w:name="Medium Shading 1 Accent 6" w:semiHidden="0" w:uiPriority="63" w:unhideWhenUsed="0"/>
+    <w:lsdException w:name="Medium Shading 2 Accent 6" w:semiHidden="0" w:uiPriority="64" w:unhideWhenUsed="0"/>
+    <w:lsdException w:name="Medium List 1 Accent 6" w:semiHidden="0" w:uiPriority="65" w:unhideWhenUsed="0"/>
+    <w:lsdException w:name="Medium List 2 Accent 6" w:semiHidden="0" w:uiPriority="66" w:unhideWhenUsed="0"/>
+    <w:lsdException w:name="Medium Grid 1 Accent 6" w:semiHidden="0" w:uiPriority="67" w:unhideWhenUsed="0"/>
+    <w:lsdException w:name="Medium Grid 2 Accent 6" w:semiHidden="0" w:uiPriority="68" w:unhideWhenUsed="0"/>
+    <w:lsdException w:name="Medium Grid 3 Accent 6" w:semiHidden="0" w:uiPriority="69" w:unhideWhenUsed="0"/>
+    <w:lsdException w:name="Dark List Accent 6" w:semiHidden="0" w:uiPriority="70" w:unhideWhenUsed="0"/>
+    <w:lsdException w:name="Colorful Shading Accent 6" w:semiHidden="0" w:uiPriority="71" w:unhideWhenUsed="0"/>
+    <w:lsdException w:name="Colorful List Accent 6" w:semiHidden="0" w:uiPriority="72" w:unhideWhenUsed="0"/>
+    <w:lsdException w:name="Colorful Grid Accent 6" w:semiHidden="0" w:uiPriority="73" w:unhideWhenUsed="0"/>
+    <w:lsdException w:name="Subtle Emphasis" w:semiHidden="0" w:unhideWhenUsed="0"/>
+    <w:lsdException w:name="Intense Emphasis" w:semiHidden="0" w:uiPriority="21" w:unhideWhenUsed="0"/>
+    <w:lsdException w:name="Subtle Reference" w:locked="0" w:semiHidden="0" w:uiPriority="31" w:unhideWhenUsed="0"/>
+    <w:lsdException w:name="Intense Reference" w:locked="0" w:semiHidden="0" w:uiPriority="32" w:unhideWhenUsed="0"/>
+    <w:lsdException w:name="Book Title" w:locked="0" w:semiHidden="0" w:uiPriority="33" w:unhideWhenUsed="0"/>
+    <w:lsdException w:name="Bibliography" w:uiPriority="37"/>
+    <w:lsdException w:name="TOC Heading" w:uiPriority="39" w:qFormat="1"/>
   </w:latentStyles>
   <w:style w:type="paragraph" w:default="1" w:styleId="a3">
     <w:name w:val="Normal"/>
@@ -19714,6 +20600,7 @@
     <w:uiPriority w:val="99"/>
     <w:semiHidden/>
     <w:unhideWhenUsed/>
+    <w:qFormat/>
     <w:tblPr>
       <w:tblInd w:w="0" w:type="dxa"/>
       <w:tblCellMar>
@@ -19793,7 +20680,7 @@
     </w:rPr>
   </w:style>
   <w:style w:type="character" w:customStyle="1" w:styleId="a8">
-    <w:name w:val="Заголовок Знак"/>
+    <w:name w:val="Название Знак"/>
     <w:basedOn w:val="a4"/>
     <w:link w:val="a7"/>
     <w:uiPriority w:val="99"/>
@@ -20139,10 +21026,17 @@
     <w:tblPr>
       <w:tblStyleRowBandSize w:val="1"/>
       <w:tblStyleColBandSize w:val="1"/>
+      <w:tblInd w:w="0" w:type="dxa"/>
       <w:tblBorders>
         <w:top w:val="single" w:sz="8" w:space="0" w:color="000000" w:themeColor="text1"/>
         <w:bottom w:val="single" w:sz="8" w:space="0" w:color="000000" w:themeColor="text1"/>
       </w:tblBorders>
+      <w:tblCellMar>
+        <w:top w:w="0" w:type="dxa"/>
+        <w:left w:w="108" w:type="dxa"/>
+        <w:bottom w:w="0" w:type="dxa"/>
+        <w:right w:w="108" w:type="dxa"/>
+      </w:tblCellMar>
     </w:tblPr>
     <w:tblStylePr w:type="firstRow">
       <w:pPr>
@@ -20255,6 +21149,7 @@
     <w:locked/>
     <w:rsid w:val="00475C3D"/>
     <w:tblPr>
+      <w:tblInd w:w="0" w:type="dxa"/>
       <w:tblBorders>
         <w:top w:val="single" w:sz="4" w:space="0" w:color="000000" w:themeColor="text1"/>
         <w:left w:val="single" w:sz="4" w:space="0" w:color="000000" w:themeColor="text1"/>
@@ -20263,6 +21158,12 @@
         <w:insideH w:val="single" w:sz="4" w:space="0" w:color="000000" w:themeColor="text1"/>
         <w:insideV w:val="single" w:sz="4" w:space="0" w:color="000000" w:themeColor="text1"/>
       </w:tblBorders>
+      <w:tblCellMar>
+        <w:top w:w="0" w:type="dxa"/>
+        <w:left w:w="108" w:type="dxa"/>
+        <w:bottom w:w="0" w:type="dxa"/>
+        <w:right w:w="108" w:type="dxa"/>
+      </w:tblCellMar>
     </w:tblPr>
   </w:style>
   <w:style w:type="paragraph" w:customStyle="1" w:styleId="af5">
@@ -20884,6 +21785,54 @@
       <w:iCs/>
     </w:rPr>
   </w:style>
+  <w:style w:type="paragraph" w:styleId="afff5">
+    <w:name w:val="Document Map"/>
+    <w:basedOn w:val="a3"/>
+    <w:link w:val="afff6"/>
+    <w:uiPriority w:val="99"/>
+    <w:semiHidden/>
+    <w:unhideWhenUsed/>
+    <w:locked/>
+    <w:rsid w:val="00A2108C"/>
+    <w:pPr>
+      <w:spacing w:line="240" w:lineRule="auto"/>
+    </w:pPr>
+    <w:rPr>
+      <w:rFonts w:ascii="Tahoma" w:hAnsi="Tahoma" w:cs="Tahoma"/>
+      <w:sz w:val="16"/>
+      <w:szCs w:val="16"/>
+    </w:rPr>
+  </w:style>
+  <w:style w:type="character" w:customStyle="1" w:styleId="afff6">
+    <w:name w:val="Схема документа Знак"/>
+    <w:basedOn w:val="a4"/>
+    <w:link w:val="afff5"/>
+    <w:uiPriority w:val="99"/>
+    <w:semiHidden/>
+    <w:rsid w:val="00A2108C"/>
+    <w:rPr>
+      <w:rFonts w:ascii="Tahoma" w:hAnsi="Tahoma" w:cs="Tahoma"/>
+      <w:sz w:val="16"/>
+      <w:szCs w:val="16"/>
+    </w:rPr>
+  </w:style>
+  <w:style w:type="paragraph" w:customStyle="1" w:styleId="Default">
+    <w:name w:val="Default"/>
+    <w:rsid w:val="00A2108C"/>
+    <w:pPr>
+      <w:autoSpaceDE w:val="0"/>
+      <w:autoSpaceDN w:val="0"/>
+      <w:adjustRightInd w:val="0"/>
+      <w:spacing w:line="240" w:lineRule="auto"/>
+      <w:jc w:val="left"/>
+    </w:pPr>
+    <w:rPr>
+      <w:rFonts w:ascii="Times New Roman" w:hAnsi="Times New Roman" w:cs="Times New Roman"/>
+      <w:color w:val="000000"/>
+      <w:sz w:val="24"/>
+      <w:szCs w:val="24"/>
+    </w:rPr>
+  </w:style>
 </w:styles>
 </file>
 
@@ -21175,7 +22124,7 @@
 </file>
 
 <file path=customXml/itemProps1.xml><?xml version="1.0" encoding="utf-8"?>
-<ds:datastoreItem xmlns:ds="http://schemas.openxmlformats.org/officeDocument/2006/customXml" ds:itemID="{EDD7FEA2-DFEF-45C2-8B69-8D1AD0AB9DC3}">
+<ds:datastoreItem xmlns:ds="http://schemas.openxmlformats.org/officeDocument/2006/customXml" ds:itemID="{09DC1373-7763-4B8B-8EE2-DCFAF2D60A77}">
   <ds:schemaRefs>
     <ds:schemaRef ds:uri="http://schemas.openxmlformats.org/officeDocument/2006/bibliography"/>
   </ds:schemaRefs>

</xml_diff>

<commit_message>
Methodologies of risk assesement
</commit_message>
<xml_diff>
--- a/docs/graph_analysis.docx
+++ b/docs/graph_analysis.docx
@@ -904,19 +904,7 @@
               <w:rPr>
                 <w:rStyle w:val="aff3"/>
               </w:rPr>
-              <w:t>Оценка защищенности и выбор мер защиты в современных компьютерны</w:t>
-            </w:r>
-            <w:r>
-              <w:rPr>
-                <w:rStyle w:val="aff3"/>
-              </w:rPr>
-              <w:t>х</w:t>
-            </w:r>
-            <w:r>
-              <w:rPr>
-                <w:rStyle w:val="aff3"/>
-              </w:rPr>
-              <w:t xml:space="preserve"> сетях</w:t>
+              <w:t>Оценка защищенности и выбор мер защиты в современных компьютерных сетях</w:t>
             </w:r>
             <w:r>
               <w:rPr>
@@ -7333,53 +7321,131 @@
         <w:t>Существует два базовых подхода к оценке защищенности: качественный и количественный</w:t>
       </w:r>
       <w:r>
-        <w:t>. Качественные</w:t>
-      </w:r>
+        <w:t xml:space="preserve">. </w:t>
+      </w:r>
+    </w:p>
+    <w:p>
+      <w:r>
+        <w:t>Методики оценки защищенности позволяют определить понятие показателя защищенности – параметра, определяющего качественную или количественную оценку защищенности анализируемой сети</w:t>
+      </w:r>
+      <w:r>
+        <w:t>.</w:t>
+      </w:r>
+    </w:p>
+    <w:p>
+      <w:pPr>
+        <w:ind w:firstLine="0"/>
+      </w:pPr>
+    </w:p>
+    <w:p>
+      <w:pPr>
+        <w:pStyle w:val="3"/>
+      </w:pPr>
+      <w:bookmarkStart w:id="21" w:name="_Toc27328993"/>
+      <w:r>
+        <w:t>Качественные</w:t>
+      </w:r>
+      <w:r>
+        <w:t xml:space="preserve"> методики оценки защищенности</w:t>
+      </w:r>
+      <w:bookmarkEnd w:id="21"/>
       <w:r>
         <w:t xml:space="preserve"> </w:t>
       </w:r>
-      <w:r>
-        <w:t>методики позвол</w:t>
-      </w:r>
-      <w:r>
-        <w:t>яют идентифицировать уязвимости и угрозы</w:t>
-      </w:r>
-      <w:r>
-        <w:t>, описать причины их возникновения, возмож</w:t>
-      </w:r>
-      <w:r>
-        <w:t>ные последствия и применяемые защитные меры и на их основе ранжировать риски</w:t>
-      </w:r>
-      <w:r>
-        <w:t xml:space="preserve">. Количественные методики описывают возможные риски в денежном или частотном эквиваленте. На основе полученных значений и стоимости реализации мер защиты риски сравниваются для принятия оптимальных мер защиты. </w:t>
-      </w:r>
-    </w:p>
-    <w:p>
-      <w:r>
-        <w:t>Методики оценки защищенности позволяют определить понятие показателя защищенности – параметра, определяющего качественную или количественную оценку защищенности анализируемой сети</w:t>
-      </w:r>
-      <w:r>
-        <w:t>.</w:t>
+    </w:p>
+    <w:p>
+      <w:r>
+        <w:t xml:space="preserve">Качественные методики позволяют идентифицировать уязвимости и угрозы, описать причины их возникновения, возможные последствия и применяемые защитные меры и на их основе ранжировать риски, однако такие методики не позволяют определить численную величину риска. </w:t>
+      </w:r>
+    </w:p>
+    <w:p>
+      <w:r>
+        <w:t xml:space="preserve">Методика оценки риска называется качественной, если в процессе её выполнения формируется качественная оценка уровня риска. И.А. Педерсен и Н.Е. Брюковецкая определили несколько этапов качественной оценки риска (рисунок Х) </w:t>
+      </w:r>
+      <w:r>
+        <w:t>[https://cyberleninka.ru/article/n/metodologiya-otsenki-riskov-predpriyatiya/viewer]</w:t>
+      </w:r>
+    </w:p>
+    <w:p>
+      <w:pPr>
+        <w:ind w:firstLine="0"/>
+      </w:pPr>
+    </w:p>
+    <w:p>
+      <w:pPr>
+        <w:ind w:firstLine="0"/>
+      </w:pPr>
+      <w:r>
+        <w:rPr>
+          <w:noProof/>
+        </w:rPr>
+        <w:drawing>
+          <wp:inline distT="0" distB="0" distL="0" distR="0" wp14:anchorId="793551F1" wp14:editId="0D95928D">
+            <wp:extent cx="5913120" cy="1409700"/>
+            <wp:effectExtent l="0" t="0" r="0" b="0"/>
+            <wp:docPr id="8" name="Рисунок 8"/>
+            <wp:cNvGraphicFramePr>
+              <a:graphicFrameLocks xmlns:a="http://schemas.openxmlformats.org/drawingml/2006/main" noChangeAspect="1"/>
+            </wp:cNvGraphicFramePr>
+            <a:graphic xmlns:a="http://schemas.openxmlformats.org/drawingml/2006/main">
+              <a:graphicData uri="http://schemas.openxmlformats.org/drawingml/2006/picture">
+                <pic:pic xmlns:pic="http://schemas.openxmlformats.org/drawingml/2006/picture">
+                  <pic:nvPicPr>
+                    <pic:cNvPr id="0" name="Picture 2"/>
+                    <pic:cNvPicPr>
+                      <a:picLocks noChangeAspect="1" noChangeArrowheads="1"/>
+                    </pic:cNvPicPr>
+                  </pic:nvPicPr>
+                  <pic:blipFill>
+                    <a:blip r:embed="rId17">
+                      <a:extLst>
+                        <a:ext uri="{28A0092B-C50C-407E-A947-70E740481C1C}">
+                          <a14:useLocalDpi xmlns:a14="http://schemas.microsoft.com/office/drawing/2010/main" val="0"/>
+                        </a:ext>
+                      </a:extLst>
+                    </a:blip>
+                    <a:srcRect/>
+                    <a:stretch>
+                      <a:fillRect/>
+                    </a:stretch>
+                  </pic:blipFill>
+                  <pic:spPr bwMode="auto">
+                    <a:xfrm>
+                      <a:off x="0" y="0"/>
+                      <a:ext cx="5913120" cy="1409700"/>
+                    </a:xfrm>
+                    <a:prstGeom prst="rect">
+                      <a:avLst/>
+                    </a:prstGeom>
+                    <a:noFill/>
+                    <a:ln>
+                      <a:noFill/>
+                    </a:ln>
+                  </pic:spPr>
+                </pic:pic>
+              </a:graphicData>
+            </a:graphic>
+          </wp:inline>
+        </w:drawing>
+      </w:r>
+    </w:p>
+    <w:p>
+      <w:pPr>
+        <w:ind w:firstLine="0"/>
+        <w:jc w:val="center"/>
+      </w:pPr>
+      <w:r>
+        <w:t>Рисунок Х – Последовательность проведения качественного анализа</w:t>
+      </w:r>
+      <w:r>
+        <w:t xml:space="preserve"> рисков</w:t>
+      </w:r>
+      <w:r>
+        <w:t xml:space="preserve"> </w:t>
       </w:r>
     </w:p>
     <w:p/>
     <w:p>
-      <w:pPr>
-        <w:pStyle w:val="3"/>
-      </w:pPr>
-      <w:bookmarkStart w:id="21" w:name="_Toc27328993"/>
-      <w:r>
-        <w:t>Качественные</w:t>
-      </w:r>
-      <w:r>
-        <w:t xml:space="preserve"> методики оценки защищенности</w:t>
-      </w:r>
-      <w:bookmarkEnd w:id="21"/>
-      <w:r>
-        <w:t xml:space="preserve"> </w:t>
-      </w:r>
-    </w:p>
-    <w:p>
       <w:r>
         <w:t>Качественные методики используют опыт</w:t>
       </w:r>
@@ -7396,11 +7462,7 @@
         <w:t xml:space="preserve"> могут использовать опросы для определения уровня угрозы и ожидаемых рисков. </w:t>
       </w:r>
       <w:r>
-        <w:t xml:space="preserve">Данные методики особенно </w:t>
-      </w:r>
-      <w:r>
-        <w:lastRenderedPageBreak/>
-        <w:t>эффективны, когда невозможно определить денежный эквивалент конкретного риска.</w:t>
+        <w:t>Данные методики особенно эффективны, когда невозможно определить денежный эквивалент конкретного риска.</w:t>
       </w:r>
     </w:p>
     <w:p>
@@ -7544,20 +7606,244 @@
           <w:lang w:val="en-US"/>
         </w:rPr>
       </w:pPr>
-    </w:p>
-    <w:p>
-      <w:pPr>
+      <w:r>
+        <w:t xml:space="preserve">Методика </w:t>
+      </w:r>
+      <w:r>
         <w:rPr>
           <w:lang w:val="en-US"/>
         </w:rPr>
-      </w:pPr>
-    </w:p>
+        <w:t>COBRA</w:t>
+      </w:r>
+      <w:r>
+        <w:t xml:space="preserve"> </w:t>
+      </w:r>
+      <w:r>
+        <w:t xml:space="preserve">разработана компанией </w:t>
+      </w:r>
+      <w:r>
+        <w:rPr>
+          <w:lang w:val="en-US"/>
+        </w:rPr>
+        <w:t>Risk</w:t>
+      </w:r>
+      <w:r>
+        <w:t xml:space="preserve"> </w:t>
+      </w:r>
+      <w:r>
+        <w:rPr>
+          <w:lang w:val="en-US"/>
+        </w:rPr>
+        <w:t>Associate</w:t>
+      </w:r>
+      <w:r>
+        <w:t>s</w:t>
+      </w:r>
+      <w:r>
+        <w:t xml:space="preserve"> [https://www.securityauditor.net/]. </w:t>
+      </w:r>
+      <w:r>
+        <w:rPr>
+          <w:lang w:val="en-US"/>
+        </w:rPr>
+        <w:t>COBRA</w:t>
+      </w:r>
+      <w:r>
+        <w:t xml:space="preserve"> </w:t>
+      </w:r>
+      <w:r>
+        <w:t xml:space="preserve">представляет собой процесс анализа рисков на основе экспертных систем, использующих обширную базу знаний по угрозам, уязвимостям и множеству опросников. Данная методика позволяет </w:t>
+      </w:r>
+      <w:r>
+        <w:lastRenderedPageBreak/>
+        <w:t xml:space="preserve">оценить соответствие оцениваемой системы стандарту </w:t>
+      </w:r>
+      <w:r>
+        <w:rPr>
+          <w:lang w:val="en-US"/>
+        </w:rPr>
+        <w:t>ISO</w:t>
+      </w:r>
+      <w:r>
+        <w:t xml:space="preserve"> </w:t>
+      </w:r>
+      <w:r>
+        <w:t>17799</w:t>
+      </w:r>
+      <w:r>
+        <w:t xml:space="preserve"> </w:t>
+      </w:r>
+      <w:r>
+        <w:t>[</w:t>
+      </w:r>
+      <w:r>
+        <w:rPr>
+          <w:lang w:val="en-US"/>
+        </w:rPr>
+        <w:t>ISO</w:t>
+      </w:r>
+      <w:r>
+        <w:t>/</w:t>
+      </w:r>
+      <w:r>
+        <w:rPr>
+          <w:lang w:val="en-US"/>
+        </w:rPr>
+        <w:t>IEC</w:t>
+      </w:r>
+      <w:r>
+        <w:t xml:space="preserve"> 17799:2005. </w:t>
+      </w:r>
+      <w:r>
+        <w:rPr>
+          <w:lang w:val="en-US"/>
+        </w:rPr>
+        <w:t>Information</w:t>
+      </w:r>
+      <w:r>
+        <w:rPr>
+          <w:lang w:val="en-US"/>
+        </w:rPr>
+        <w:t xml:space="preserve"> </w:t>
+      </w:r>
+      <w:r>
+        <w:rPr>
+          <w:lang w:val="en-US"/>
+        </w:rPr>
+        <w:t>technology</w:t>
+      </w:r>
+      <w:r>
+        <w:rPr>
+          <w:lang w:val="en-US"/>
+        </w:rPr>
+        <w:t xml:space="preserve">. – </w:t>
+      </w:r>
+      <w:r>
+        <w:rPr>
+          <w:lang w:val="en-US"/>
+        </w:rPr>
+        <w:t>Security</w:t>
+      </w:r>
+      <w:r>
+        <w:rPr>
+          <w:lang w:val="en-US"/>
+        </w:rPr>
+        <w:t xml:space="preserve"> </w:t>
+      </w:r>
+      <w:r>
+        <w:rPr>
+          <w:lang w:val="en-US"/>
+        </w:rPr>
+        <w:t>techniques</w:t>
+      </w:r>
+      <w:r>
+        <w:rPr>
+          <w:lang w:val="en-US"/>
+        </w:rPr>
+        <w:t>]</w:t>
+      </w:r>
+      <w:r>
+        <w:rPr>
+          <w:lang w:val="en-US"/>
+        </w:rPr>
+        <w:t>.</w:t>
+      </w:r>
+    </w:p>
+    <w:p>
+      <w:r>
+        <w:rPr>
+          <w:lang w:val="en-US"/>
+        </w:rPr>
+        <w:t xml:space="preserve">COBRA </w:t>
+      </w:r>
+      <w:r>
+        <w:t>включает</w:t>
+      </w:r>
+      <w:r>
+        <w:rPr>
+          <w:lang w:val="en-US"/>
+        </w:rPr>
+        <w:t xml:space="preserve"> </w:t>
+      </w:r>
+      <w:r>
+        <w:t>в</w:t>
+      </w:r>
+      <w:r>
+        <w:rPr>
+          <w:lang w:val="en-US"/>
+        </w:rPr>
+        <w:t xml:space="preserve"> </w:t>
+      </w:r>
+      <w:r>
+        <w:t>себя</w:t>
+      </w:r>
+      <w:r>
+        <w:rPr>
+          <w:lang w:val="en-US"/>
+        </w:rPr>
+        <w:t xml:space="preserve"> 2 </w:t>
+      </w:r>
+      <w:r>
+        <w:t>модуля</w:t>
+      </w:r>
+      <w:r>
+        <w:rPr>
+          <w:lang w:val="en-US"/>
+        </w:rPr>
+        <w:t xml:space="preserve">: COBRA Policy Compliance Analyst </w:t>
+      </w:r>
+      <w:r>
+        <w:t>и</w:t>
+      </w:r>
+      <w:r>
+        <w:rPr>
+          <w:lang w:val="en-US"/>
+        </w:rPr>
+        <w:t xml:space="preserve"> CO</w:t>
+      </w:r>
+      <w:r>
+        <w:rPr>
+          <w:lang w:val="en-US"/>
+        </w:rPr>
+        <w:t xml:space="preserve">BRA Data Protection Consultant. </w:t>
+      </w:r>
+      <w:r>
+        <w:t xml:space="preserve">Первый позволяет определить, удовлетворяет ли оцениваемая система стандарту </w:t>
+      </w:r>
+      <w:r>
+        <w:rPr>
+          <w:lang w:val="en-US"/>
+        </w:rPr>
+        <w:t>ISO</w:t>
+      </w:r>
+      <w:r>
+        <w:t xml:space="preserve"> 17799</w:t>
+      </w:r>
+      <w:r>
+        <w:t xml:space="preserve"> и получить рекомендации</w:t>
+      </w:r>
+      <w:r>
+        <w:t xml:space="preserve">. </w:t>
+      </w:r>
+      <w:r>
+        <w:t xml:space="preserve">Второй содержит </w:t>
+      </w:r>
+      <w:r>
+        <w:t>вопросы, позволяющие идентифицировать активы, угрозы, уязвимости и средства защиты</w:t>
+      </w:r>
+      <w:r>
+        <w:t>.</w:t>
+      </w:r>
+    </w:p>
+    <w:p>
+      <w:r>
+        <w:t>Результат работы данной методики – отчёты, содержащие оценки рисков и рекомендации по их уменьшению, базирующиеся на общепринятых практиках.</w:t>
+      </w:r>
+    </w:p>
+    <w:p/>
     <w:p>
       <w:pPr>
         <w:pStyle w:val="4"/>
-        <w:rPr>
-          <w:lang w:val="en-US"/>
-        </w:rPr>
       </w:pPr>
       <w:r>
         <w:t xml:space="preserve">Методика </w:t>
@@ -7578,15 +7864,21 @@
         <w:t xml:space="preserve">Данная методика была создана для решения проблем информационной безопасности США. </w:t>
       </w:r>
       <w:r>
-        <w:t>OCTAVE - это методология оценки рисков для выявления, управления и оценки рисков информационной безопасности</w:t>
-      </w:r>
-      <w:r>
-        <w:t>.</w:t>
-      </w:r>
-    </w:p>
-    <w:p>
-      <w:r>
-        <w:t xml:space="preserve">Эта методология помогает организации: </w:t>
+        <w:t xml:space="preserve">OCTAVE </w:t>
+      </w:r>
+      <w:r>
+        <w:t>направлена на выявление, оценку и управление рисками информационной безопасности.</w:t>
+      </w:r>
+    </w:p>
+    <w:p>
+      <w:r>
+        <w:t xml:space="preserve">Эта </w:t>
+      </w:r>
+      <w:r>
+        <w:t>методика</w:t>
+      </w:r>
+      <w:r>
+        <w:t xml:space="preserve"> помогает организации: </w:t>
       </w:r>
     </w:p>
     <w:p>
@@ -7599,12 +7891,10 @@
         <w:ind w:left="0" w:firstLine="851"/>
       </w:pPr>
       <w:r>
-        <w:t>Определить наиболее важные для организации активы</w:t>
-      </w:r>
-      <w:bookmarkStart w:id="22" w:name="_GoBack"/>
-      <w:bookmarkEnd w:id="22"/>
-      <w:r>
-        <w:t>;</w:t>
+        <w:t>о</w:t>
+      </w:r>
+      <w:r>
+        <w:t>пределить наиболее важные для организации активы;</w:t>
       </w:r>
     </w:p>
     <w:p>
@@ -7617,10 +7907,7 @@
         <w:ind w:left="0" w:firstLine="851"/>
       </w:pPr>
       <w:r>
-        <w:t>выявить уязви</w:t>
-      </w:r>
-      <w:r>
-        <w:t>мости и угрозы для этих активов</w:t>
+        <w:t>выявить уязвимости и угрозы для этих активов</w:t>
       </w:r>
       <w:r>
         <w:t xml:space="preserve"> (</w:t>
@@ -7639,10 +7926,7 @@
         <w:ind w:left="0" w:firstLine="851"/>
       </w:pPr>
       <w:r>
-        <w:t>определить и оценить потенциальные последствия для органи</w:t>
-      </w:r>
-      <w:r>
-        <w:t>зации в случае реализации угроз;</w:t>
+        <w:t>определить и оценить потенциальные последствия для организации в случае реализации угроз;</w:t>
       </w:r>
     </w:p>
     <w:p>
@@ -7655,19 +7939,17 @@
         <w:ind w:left="0" w:firstLine="851"/>
       </w:pPr>
       <w:r>
-        <w:t xml:space="preserve">инициировать действия по постоянному улучшению </w:t>
-      </w:r>
-      <w:r>
-        <w:t xml:space="preserve">средств защиты </w:t>
-      </w:r>
-      <w:r>
-        <w:t>для снижения рисков</w:t>
+        <w:t>инициировать действия по постоянному улучшению средств защиты для снижения рисков</w:t>
       </w:r>
       <w:r>
         <w:t>.</w:t>
       </w:r>
     </w:p>
-    <w:p/>
+    <w:p>
+      <w:r>
+        <w:t>Данная методика основана на применении экспертных знаний.</w:t>
+      </w:r>
+    </w:p>
     <w:p>
       <w:pPr>
         <w:pStyle w:val="af2"/>
@@ -7679,34 +7961,43 @@
         <w:pStyle w:val="4"/>
       </w:pPr>
       <w:r>
+        <w:t xml:space="preserve">Методика </w:t>
+      </w:r>
+      <w:r>
+        <w:rPr>
+          <w:lang w:val="en-US"/>
+        </w:rPr>
+        <w:t>FRAP</w:t>
+      </w:r>
+    </w:p>
+    <w:p>
+      <w:r>
+        <w:t xml:space="preserve">Методика оценки </w:t>
+      </w:r>
+      <w:r>
+        <w:t>рисков</w:t>
+      </w:r>
+      <w:r>
+        <w:t xml:space="preserve"> </w:t>
+      </w:r>
+      <w:r>
+        <w:rPr>
+          <w:lang w:val="en-US"/>
+        </w:rPr>
+        <w:t>FRAP</w:t>
+      </w:r>
+      <w:r>
+        <w:t xml:space="preserve"> </w:t>
+      </w:r>
+      <w:r>
+        <w:t>разработана Томасом Пелтиером. В методике обеспечение информационной безопасности</w:t>
+      </w:r>
+      <w:r>
+        <w:t xml:space="preserve"> предлагается рассматривать в рамках процесса управления рисками. Управление рисками в </w:t>
+      </w:r>
+      <w:r>
         <w:lastRenderedPageBreak/>
-        <w:t xml:space="preserve">Методика </w:t>
-      </w:r>
-      <w:r>
-        <w:rPr>
-          <w:lang w:val="en-US"/>
-        </w:rPr>
-        <w:t>FRAP</w:t>
-      </w:r>
-    </w:p>
-    <w:p>
-      <w:r>
-        <w:t xml:space="preserve">Методика оценки защищенности </w:t>
-      </w:r>
-      <w:r>
-        <w:rPr>
-          <w:lang w:val="en-US"/>
-        </w:rPr>
-        <w:t>FRAP</w:t>
-      </w:r>
-      <w:r>
-        <w:t xml:space="preserve"> </w:t>
-      </w:r>
-      <w:r>
-        <w:t>разработана Томасом Пелтиером. В методике обеспечение информационной безопасности</w:t>
-      </w:r>
-      <w:r>
-        <w:t xml:space="preserve"> предлагается рассматривать в рамках процесса управления рисками. Управление рисками в сфере </w:t>
+        <w:t xml:space="preserve">сфере </w:t>
       </w:r>
       <w:r>
         <w:t>информационной безопасности</w:t>
@@ -7771,13 +8062,7 @@
         <w:ind w:left="567" w:firstLine="567"/>
       </w:pPr>
       <w:r>
-        <w:t>заранее подготовл</w:t>
-      </w:r>
-      <w:r>
-        <w:t>енные экспертами перечни угроз</w:t>
-      </w:r>
-      <w:r>
-        <w:t xml:space="preserve">, из которых выбираются актуальные для данной </w:t>
+        <w:t xml:space="preserve">заранее подготовленные экспертами перечни угроз, из которых выбираются актуальные для данной </w:t>
       </w:r>
       <w:r>
         <w:t>сети</w:t>
@@ -7846,10 +8131,7 @@
         <w:t>ой</w:t>
       </w:r>
       <w:r>
-        <w:t>.</w:t>
-      </w:r>
-      <w:r>
-        <w:t xml:space="preserve"> Исходя из полученных значений, оценивается уровень </w:t>
+        <w:t xml:space="preserve">. Исходя из полученных значений, оценивается уровень </w:t>
       </w:r>
       <w:r>
         <w:t>угр</w:t>
@@ -7914,7 +8196,6 @@
         <w:ind w:left="567" w:firstLine="567"/>
       </w:pPr>
       <w:r>
-        <w:lastRenderedPageBreak/>
         <w:t>Высокая – высокая вероятность того, что угроза реализуется в течение года</w:t>
       </w:r>
       <w:r>
@@ -7947,6 +8228,7 @@
         <w:ind w:left="567" w:firstLine="567"/>
       </w:pPr>
       <w:r>
+        <w:lastRenderedPageBreak/>
         <w:t>Низкая – низкая вероятность того, что угроза будет реализована в течение следующего года</w:t>
       </w:r>
       <w:r>
@@ -8013,37 +8295,414 @@
     </w:p>
     <w:p>
       <w:pPr>
+        <w:pStyle w:val="af2"/>
+        <w:ind w:left="851" w:firstLine="0"/>
+      </w:pPr>
+    </w:p>
+    <w:p>
+      <w:pPr>
+        <w:pStyle w:val="3"/>
+      </w:pPr>
+      <w:bookmarkStart w:id="22" w:name="_Toc27328994"/>
+      <w:r>
+        <w:t>Количественные</w:t>
+      </w:r>
+      <w:bookmarkEnd w:id="22"/>
+      <w:r>
+        <w:t xml:space="preserve"> </w:t>
+      </w:r>
+    </w:p>
+    <w:p>
+      <w:r>
+        <w:t>Количественные методики описывают возможные риски в денежном или частотном эквиваленте. На основе полученных значений и стоимости реализации мер защиты риски сравниваются для принятия оптимальных мер защиты. При количественном анализе рисков выделяют несколько последовательных этапов (рисунок Х)</w:t>
+      </w:r>
+      <w:r>
+        <w:t xml:space="preserve"> [https://cyberleninka.ru/article/n/metodologiya-otsenki-riskov-predpriyatiya/viewer]</w:t>
+      </w:r>
+      <w:r>
+        <w:t>.</w:t>
+      </w:r>
+    </w:p>
+    <w:p>
+      <w:pPr>
         <w:ind w:firstLine="0"/>
       </w:pPr>
     </w:p>
     <w:p>
       <w:pPr>
+        <w:ind w:firstLine="0"/>
+        <w:jc w:val="center"/>
+      </w:pPr>
+      <w:r>
+        <w:rPr>
+          <w:noProof/>
+        </w:rPr>
+        <w:drawing>
+          <wp:inline distT="0" distB="0" distL="0" distR="0" wp14:anchorId="23C221E0" wp14:editId="699A60A5">
+            <wp:extent cx="5745480" cy="1653540"/>
+            <wp:effectExtent l="0" t="0" r="0" b="0"/>
+            <wp:docPr id="9" name="Рисунок 9"/>
+            <wp:cNvGraphicFramePr>
+              <a:graphicFrameLocks xmlns:a="http://schemas.openxmlformats.org/drawingml/2006/main" noChangeAspect="1"/>
+            </wp:cNvGraphicFramePr>
+            <a:graphic xmlns:a="http://schemas.openxmlformats.org/drawingml/2006/main">
+              <a:graphicData uri="http://schemas.openxmlformats.org/drawingml/2006/picture">
+                <pic:pic xmlns:pic="http://schemas.openxmlformats.org/drawingml/2006/picture">
+                  <pic:nvPicPr>
+                    <pic:cNvPr id="0" name="Picture 3"/>
+                    <pic:cNvPicPr>
+                      <a:picLocks noChangeAspect="1" noChangeArrowheads="1"/>
+                    </pic:cNvPicPr>
+                  </pic:nvPicPr>
+                  <pic:blipFill>
+                    <a:blip r:embed="rId18">
+                      <a:extLst>
+                        <a:ext uri="{28A0092B-C50C-407E-A947-70E740481C1C}">
+                          <a14:useLocalDpi xmlns:a14="http://schemas.microsoft.com/office/drawing/2010/main" val="0"/>
+                        </a:ext>
+                      </a:extLst>
+                    </a:blip>
+                    <a:srcRect/>
+                    <a:stretch>
+                      <a:fillRect/>
+                    </a:stretch>
+                  </pic:blipFill>
+                  <pic:spPr bwMode="auto">
+                    <a:xfrm>
+                      <a:off x="0" y="0"/>
+                      <a:ext cx="5745480" cy="1653540"/>
+                    </a:xfrm>
+                    <a:prstGeom prst="rect">
+                      <a:avLst/>
+                    </a:prstGeom>
+                    <a:noFill/>
+                    <a:ln>
+                      <a:noFill/>
+                    </a:ln>
+                  </pic:spPr>
+                </pic:pic>
+              </a:graphicData>
+            </a:graphic>
+          </wp:inline>
+        </w:drawing>
+      </w:r>
+    </w:p>
+    <w:p>
+      <w:pPr>
+        <w:ind w:firstLine="0"/>
+        <w:jc w:val="center"/>
+      </w:pPr>
+      <w:r>
+        <w:t>Рисунок Х – Последовательность проведения количественного анализа рисков</w:t>
+      </w:r>
+    </w:p>
+    <w:p/>
+    <w:p>
+      <w:r>
+        <w:t>К количественным методикам относят:</w:t>
+      </w:r>
+    </w:p>
+    <w:p>
+      <w:pPr>
+        <w:pStyle w:val="af2"/>
+        <w:numPr>
+          <w:ilvl w:val="0"/>
+          <w:numId w:val="28"/>
+        </w:numPr>
+        <w:ind w:left="0" w:firstLine="851"/>
+      </w:pPr>
+      <w:r>
         <w:rPr>
           <w:lang w:val="en-US"/>
         </w:rPr>
+        <w:t>RiskWatch;</w:t>
+      </w:r>
+    </w:p>
+    <w:p>
+      <w:pPr>
+        <w:pStyle w:val="af2"/>
+        <w:numPr>
+          <w:ilvl w:val="0"/>
+          <w:numId w:val="28"/>
+        </w:numPr>
+        <w:ind w:left="0" w:firstLine="851"/>
       </w:pPr>
     </w:p>
     <w:p>
       <w:pPr>
         <w:pStyle w:val="3"/>
       </w:pPr>
-      <w:bookmarkStart w:id="23" w:name="_Toc27328994"/>
-      <w:r>
-        <w:t>Количественные</w:t>
+      <w:bookmarkStart w:id="23" w:name="_Toc27328995"/>
+      <w:r>
+        <w:lastRenderedPageBreak/>
+        <w:t>Смешанные</w:t>
       </w:r>
       <w:bookmarkEnd w:id="23"/>
-      <w:r>
-        <w:t xml:space="preserve"> </w:t>
-      </w:r>
-    </w:p>
-    <w:p>
-      <w:pPr>
-        <w:pStyle w:val="3"/>
-      </w:pPr>
-      <w:bookmarkStart w:id="24" w:name="_Toc27328995"/>
-      <w:r>
-        <w:t>Смешанные</w:t>
-      </w:r>
+    </w:p>
+    <w:p>
+      <w:r>
+        <w:t xml:space="preserve">На практике обособленное применение количественных или качественных методик. Смешанные методики сопоставляют качественному уровню определенный количественный диапазон </w:t>
+      </w:r>
+      <w:r>
+        <w:t>[Астахов, А. Искусство управления информационными рисками]</w:t>
+      </w:r>
+      <w:r>
+        <w:t xml:space="preserve">. </w:t>
+      </w:r>
+    </w:p>
+    <w:p>
+      <w:r>
+        <w:t>К таким методикам относятся:</w:t>
+      </w:r>
+    </w:p>
+    <w:p>
+      <w:pPr>
+        <w:pStyle w:val="af2"/>
+        <w:numPr>
+          <w:ilvl w:val="0"/>
+          <w:numId w:val="29"/>
+        </w:numPr>
+        <w:ind w:left="0" w:firstLine="851"/>
+      </w:pPr>
+      <w:r>
+        <w:rPr>
+          <w:lang w:val="en-US"/>
+        </w:rPr>
+        <w:t>CRAMM</w:t>
+      </w:r>
+      <w:r>
+        <w:rPr>
+          <w:lang w:val="en-US"/>
+        </w:rPr>
+        <w:t>;</w:t>
+      </w:r>
+    </w:p>
+    <w:p>
+      <w:pPr>
+        <w:pStyle w:val="af2"/>
+        <w:numPr>
+          <w:ilvl w:val="0"/>
+          <w:numId w:val="29"/>
+        </w:numPr>
+        <w:ind w:left="0" w:firstLine="851"/>
+      </w:pPr>
+      <w:r>
+        <w:t>Методика оценки рисков на основе графов атак</w:t>
+      </w:r>
+      <w:r>
+        <w:t>.</w:t>
+      </w:r>
+    </w:p>
+    <w:p>
+      <w:pPr>
+        <w:pStyle w:val="af2"/>
+        <w:ind w:left="851" w:firstLine="0"/>
+      </w:pPr>
+    </w:p>
+    <w:p>
+      <w:pPr>
+        <w:pStyle w:val="4"/>
+        <w:rPr>
+          <w:lang w:val="en-US"/>
+        </w:rPr>
+      </w:pPr>
+      <w:r>
+        <w:t xml:space="preserve">Смешанная метобика </w:t>
+      </w:r>
+      <w:r>
+        <w:rPr>
+          <w:lang w:val="en-US"/>
+        </w:rPr>
+        <w:t>CRAMM</w:t>
+      </w:r>
+    </w:p>
+    <w:p>
+      <w:pPr>
+        <w:rPr>
+          <w:sz w:val="26"/>
+          <w:szCs w:val="26"/>
+        </w:rPr>
+      </w:pPr>
+      <w:r>
+        <w:t xml:space="preserve">Методика </w:t>
+      </w:r>
+      <w:r>
+        <w:rPr>
+          <w:lang w:val="en-US"/>
+        </w:rPr>
+        <w:t>CRAMM</w:t>
+      </w:r>
+      <w:r>
+        <w:t xml:space="preserve"> [</w:t>
+      </w:r>
+      <w:r>
+        <w:t>https://managementmania.com/en/cramm-ccta-risk-analysis-and-management-method</w:t>
+      </w:r>
+      <w:r>
+        <w:t>]</w:t>
+      </w:r>
+      <w:r>
+        <w:t xml:space="preserve"> объединяет в себе количественные и качественные методы для проведения комплексной оценки рисков. </w:t>
+      </w:r>
+      <w:r>
+        <w:t>Р</w:t>
+      </w:r>
+      <w:r>
+        <w:t xml:space="preserve">азработана </w:t>
+      </w:r>
+      <w:r>
+        <w:rPr>
+          <w:sz w:val="26"/>
+          <w:szCs w:val="26"/>
+        </w:rPr>
+        <w:t>Central Compute</w:t>
+      </w:r>
+      <w:r>
+        <w:rPr>
+          <w:sz w:val="26"/>
+          <w:szCs w:val="26"/>
+        </w:rPr>
+        <w:t xml:space="preserve">r and Telecommunications Agency </w:t>
+      </w:r>
+      <w:r>
+        <w:rPr>
+          <w:sz w:val="26"/>
+          <w:szCs w:val="26"/>
+        </w:rPr>
+        <w:t>(</w:t>
+      </w:r>
+      <w:r>
+        <w:rPr>
+          <w:sz w:val="26"/>
+          <w:szCs w:val="26"/>
+          <w:lang w:val="en-US"/>
+        </w:rPr>
+        <w:t>CCTA</w:t>
+      </w:r>
+      <w:r>
+        <w:rPr>
+          <w:sz w:val="26"/>
+          <w:szCs w:val="26"/>
+        </w:rPr>
+        <w:t>)</w:t>
+      </w:r>
+      <w:r>
+        <w:rPr>
+          <w:sz w:val="26"/>
+          <w:szCs w:val="26"/>
+        </w:rPr>
+        <w:t xml:space="preserve"> в Великобритании. Данная методика включает в себя следующие этапы:</w:t>
+      </w:r>
+    </w:p>
+    <w:p>
+      <w:pPr>
+        <w:pStyle w:val="af2"/>
+        <w:numPr>
+          <w:ilvl w:val="0"/>
+          <w:numId w:val="29"/>
+        </w:numPr>
+        <w:ind w:left="0" w:firstLine="851"/>
+      </w:pPr>
+      <w:r>
+        <w:t>Выявление и оценка активов. В качестве активов могут выступать: программное обеспечение, аппаратные ресурсы, либо данные</w:t>
+      </w:r>
+      <w:r>
+        <w:t>;</w:t>
+      </w:r>
+    </w:p>
+    <w:p>
+      <w:pPr>
+        <w:pStyle w:val="af2"/>
+        <w:numPr>
+          <w:ilvl w:val="0"/>
+          <w:numId w:val="29"/>
+        </w:numPr>
+        <w:ind w:left="0" w:firstLine="851"/>
+      </w:pPr>
+      <w:r>
+        <w:t>Выявление угроз и уязвимостей</w:t>
+      </w:r>
+      <w:r>
+        <w:t>;</w:t>
+      </w:r>
+    </w:p>
+    <w:p>
+      <w:pPr>
+        <w:pStyle w:val="af2"/>
+        <w:numPr>
+          <w:ilvl w:val="0"/>
+          <w:numId w:val="29"/>
+        </w:numPr>
+        <w:ind w:left="0" w:firstLine="851"/>
+      </w:pPr>
+      <w:r>
+        <w:t>Оценка рисков</w:t>
+      </w:r>
+      <w:r>
+        <w:t>;</w:t>
+      </w:r>
+    </w:p>
+    <w:p>
+      <w:pPr>
+        <w:pStyle w:val="af2"/>
+        <w:numPr>
+          <w:ilvl w:val="0"/>
+          <w:numId w:val="29"/>
+        </w:numPr>
+        <w:ind w:left="0" w:firstLine="851"/>
+      </w:pPr>
+      <w:r>
+        <w:t>Выбор защитных мер и их приоритезация</w:t>
+      </w:r>
+      <w:r>
+        <w:t>.</w:t>
+      </w:r>
+    </w:p>
+    <w:p>
+      <w:r>
+        <w:t xml:space="preserve">Для оценки потенциального ущерба используется шкала от 1 до 10. Выявление угроз и уязвимостей осуществляется на основе экспертных знаний с помощью опросов. Значение уровня уязвимостей определяется как: высокий, средний и низкий, уровень угроз: очень высокий, высокий, средний, низкий и очень низкий. Риск оценивается в зависимости от годовых потерь по шкале от 1 до 7. Потери зависят от стоимости активов, уровня угрозы и уязвимости. Полученные уровни рисков используются для генерации вариантов защитных мер. </w:t>
+      </w:r>
+    </w:p>
+    <w:p>
+      <w:r>
+        <w:lastRenderedPageBreak/>
+        <w:t xml:space="preserve">Таким образом, </w:t>
+      </w:r>
+      <w:r>
+        <w:t>CRAMM комплексно охватывает все этапы управления рисками, начиная от фактического анализа рисков и з</w:t>
+      </w:r>
+      <w:r>
+        <w:t>аканчивая предложением контрмер</w:t>
+      </w:r>
+      <w:r>
+        <w:t>, включая генерацию выходных данных для документации по безопасности (планирование действий в чрезвычайных ситуациях и обеспечение непрерывности). CRAMM одновременно поддерживается одноименным приложением, которое помогает в сборе данных, а также в расчете и обработке отчета по</w:t>
+      </w:r>
+      <w:r>
+        <w:t xml:space="preserve"> управлению рисками. </w:t>
+      </w:r>
+    </w:p>
+    <w:p>
+      <w:r>
+        <w:t xml:space="preserve">CRAMM также помогает доказать эффективность затрат на управление рисками, безопасность и планирование действий в чрезвычайных ситуациях. Он содержит обширную библиотеку контрмер безопасности. </w:t>
+      </w:r>
+      <w:r>
+        <w:t>Также п</w:t>
+      </w:r>
+      <w:r>
+        <w:t xml:space="preserve">рименение </w:t>
+      </w:r>
+      <w:r>
+        <w:t>методики</w:t>
+      </w:r>
+      <w:r>
+        <w:t xml:space="preserve"> CRAMM позволяет организациям подготовиться к сертифик</w:t>
+      </w:r>
+      <w:r>
+        <w:t>ации в соответствии с ISO 27001.</w:t>
+      </w:r>
+    </w:p>
+    <w:p>
+      <w:bookmarkStart w:id="24" w:name="_GoBack"/>
       <w:bookmarkEnd w:id="24"/>
     </w:p>
     <w:p>
@@ -8107,70 +8766,70 @@
       </w:pPr>
       <w:bookmarkStart w:id="30" w:name="_Toc27329001"/>
       <w:r>
+        <w:t>Базовые показатели</w:t>
+      </w:r>
+      <w:bookmarkEnd w:id="30"/>
+    </w:p>
+    <w:p>
+      <w:pPr>
+        <w:pStyle w:val="3"/>
+      </w:pPr>
+      <w:bookmarkStart w:id="31" w:name="_Toc27329002"/>
+      <w:r>
+        <w:t>Показатели используемые графом атак</w:t>
+      </w:r>
+      <w:bookmarkEnd w:id="31"/>
+    </w:p>
+    <w:p>
+      <w:pPr>
+        <w:pStyle w:val="21"/>
+      </w:pPr>
+      <w:bookmarkStart w:id="32" w:name="_Toc27329003"/>
+      <w:r>
+        <w:t>Способы построения графов атак</w:t>
+      </w:r>
+      <w:bookmarkEnd w:id="32"/>
+    </w:p>
+    <w:p>
+      <w:pPr>
+        <w:pStyle w:val="3"/>
+      </w:pPr>
+      <w:bookmarkStart w:id="33" w:name="_Toc27329004"/>
+      <w:r>
+        <w:t>Ручное построение графов атак</w:t>
+      </w:r>
+      <w:bookmarkEnd w:id="33"/>
+    </w:p>
+    <w:p>
+      <w:pPr>
+        <w:pStyle w:val="3"/>
+      </w:pPr>
+      <w:bookmarkStart w:id="34" w:name="_Toc27329005"/>
+      <w:r>
+        <w:t>Автоматизированное построение графов атак</w:t>
+      </w:r>
+      <w:bookmarkEnd w:id="34"/>
+    </w:p>
+    <w:p>
+      <w:pPr>
+        <w:pStyle w:val="1"/>
+      </w:pPr>
+      <w:bookmarkStart w:id="35" w:name="_Toc27329006"/>
+      <w:r>
+        <w:t>Метод</w:t>
+      </w:r>
+      <w:r>
+        <w:t xml:space="preserve"> оценки защищенности и выбора защитных мер на основе максимизации параметра уязвимости сети</w:t>
+      </w:r>
+      <w:bookmarkEnd w:id="35"/>
+    </w:p>
+    <w:p>
+      <w:pPr>
+        <w:pStyle w:val="21"/>
+      </w:pPr>
+      <w:bookmarkStart w:id="36" w:name="_Toc27329007"/>
+      <w:r>
         <w:lastRenderedPageBreak/>
-        <w:t>Базовые показатели</w:t>
-      </w:r>
-      <w:bookmarkEnd w:id="30"/>
-    </w:p>
-    <w:p>
-      <w:pPr>
-        <w:pStyle w:val="3"/>
-      </w:pPr>
-      <w:bookmarkStart w:id="31" w:name="_Toc27329002"/>
-      <w:r>
-        <w:t>Показатели используемые графом атак</w:t>
-      </w:r>
-      <w:bookmarkEnd w:id="31"/>
-    </w:p>
-    <w:p>
-      <w:pPr>
-        <w:pStyle w:val="21"/>
-      </w:pPr>
-      <w:bookmarkStart w:id="32" w:name="_Toc27329003"/>
-      <w:r>
-        <w:t>Способы построения графов атак</w:t>
-      </w:r>
-      <w:bookmarkEnd w:id="32"/>
-    </w:p>
-    <w:p>
-      <w:pPr>
-        <w:pStyle w:val="3"/>
-      </w:pPr>
-      <w:bookmarkStart w:id="33" w:name="_Toc27329004"/>
-      <w:r>
-        <w:t>Ручное построение графов атак</w:t>
-      </w:r>
-      <w:bookmarkEnd w:id="33"/>
-    </w:p>
-    <w:p>
-      <w:pPr>
-        <w:pStyle w:val="3"/>
-      </w:pPr>
-      <w:bookmarkStart w:id="34" w:name="_Toc27329005"/>
-      <w:r>
-        <w:t>Автоматизированное построение графов атак</w:t>
-      </w:r>
-      <w:bookmarkEnd w:id="34"/>
-    </w:p>
-    <w:p>
-      <w:pPr>
-        <w:pStyle w:val="1"/>
-      </w:pPr>
-      <w:bookmarkStart w:id="35" w:name="_Toc27329006"/>
-      <w:r>
-        <w:t>Метод</w:t>
-      </w:r>
-      <w:r>
-        <w:t xml:space="preserve"> оценки защищенности и выбора защитных мер на основе максимизации параметра уязвимости сети</w:t>
-      </w:r>
-      <w:bookmarkEnd w:id="35"/>
-    </w:p>
-    <w:p>
-      <w:pPr>
-        <w:pStyle w:val="21"/>
-      </w:pPr>
-      <w:bookmarkStart w:id="36" w:name="_Toc27329007"/>
-      <w:r>
         <w:t>Показатели защищенности узлов сетевой инфраструктуры</w:t>
       </w:r>
       <w:bookmarkEnd w:id="36"/>
@@ -8265,79 +8924,82 @@
     </w:p>
     <w:p>
       <w:r>
+        <w:t xml:space="preserve">Рассматриваемый граф, содержащий множество вершин-узлов и множество вершин-уязвимостей является двудольным графом, так как </w:t>
+      </w:r>
+      <w:r>
+        <w:t xml:space="preserve">множество вершин V разбито на два </w:t>
+      </w:r>
+      <w:r>
+        <w:t>непересекающихся подмножества V</w:t>
+      </w:r>
+      <w:r>
+        <w:t xml:space="preserve">1  и </w:t>
+      </w:r>
+      <w:r>
+        <w:rPr>
+          <w:lang w:val="en-US"/>
+        </w:rPr>
+        <w:t>V</w:t>
+      </w:r>
+      <w:r>
+        <w:t xml:space="preserve">2, причём всякое ребро E инцидентно вершине из V1 </w:t>
+      </w:r>
+      <w:r>
+        <w:t xml:space="preserve">и вершине из </w:t>
+      </w:r>
+      <w:r>
+        <w:rPr>
+          <w:lang w:val="en-US"/>
+        </w:rPr>
+        <w:t>V</w:t>
+      </w:r>
+      <w:r>
+        <w:t xml:space="preserve">2 (то есть соединяет вершину из V1 с вершиной из V2.  </w:t>
+      </w:r>
+    </w:p>
+    <w:p>
+      <w:pPr>
+        <w:pStyle w:val="21"/>
+      </w:pPr>
+      <w:bookmarkStart w:id="43" w:name="_Toc27329014"/>
+      <w:r>
+        <w:t>Анализ существующих аналогов</w:t>
+      </w:r>
+      <w:bookmarkEnd w:id="43"/>
+    </w:p>
+    <w:p>
+      <w:r>
+        <w:t xml:space="preserve">В </w:t>
+      </w:r>
+      <w:commentRangeStart w:id="44"/>
+      <w:r>
+        <w:t xml:space="preserve">[Ingols, K. Practical attack graph generation for network defense] </w:t>
+      </w:r>
+      <w:commentRangeEnd w:id="44"/>
+      <w:r>
+        <w:rPr>
+          <w:rStyle w:val="afff"/>
+        </w:rPr>
+        <w:commentReference w:id="44"/>
+      </w:r>
+      <w:r>
+        <w:t>предлагается подход к генерации графа</w:t>
+      </w:r>
+      <w:r>
+        <w:t xml:space="preserve"> </w:t>
+      </w:r>
+      <w:r>
+        <w:t>атак с множеством предусловий, позволяющий выявить наиболее критичные</w:t>
+      </w:r>
+      <w:r>
+        <w:t xml:space="preserve"> </w:t>
+      </w:r>
+      <w:r>
+        <w:t xml:space="preserve">уязвимости системы (дающие </w:t>
+      </w:r>
+      <w:r>
         <w:lastRenderedPageBreak/>
-        <w:t xml:space="preserve">Рассматриваемый граф, содержащий множество вершин-узлов и множество вершин-уязвимостей является двудольным графом, так как </w:t>
-      </w:r>
-      <w:r>
-        <w:t xml:space="preserve">множество вершин V разбито на два </w:t>
-      </w:r>
-      <w:r>
-        <w:t>непересекающихся подмножества V</w:t>
-      </w:r>
-      <w:r>
-        <w:t xml:space="preserve">1  и </w:t>
-      </w:r>
-      <w:r>
-        <w:rPr>
-          <w:lang w:val="en-US"/>
-        </w:rPr>
-        <w:t>V</w:t>
-      </w:r>
-      <w:r>
-        <w:t xml:space="preserve">2, причём всякое ребро E инцидентно вершине из V1 </w:t>
-      </w:r>
-      <w:r>
-        <w:t xml:space="preserve">и вершине из </w:t>
-      </w:r>
-      <w:r>
-        <w:rPr>
-          <w:lang w:val="en-US"/>
-        </w:rPr>
-        <w:t>V</w:t>
-      </w:r>
-      <w:r>
-        <w:t xml:space="preserve">2 (то есть соединяет вершину из V1 с вершиной из V2.  </w:t>
-      </w:r>
-    </w:p>
-    <w:p>
-      <w:pPr>
-        <w:pStyle w:val="21"/>
-      </w:pPr>
-      <w:bookmarkStart w:id="43" w:name="_Toc27329014"/>
-      <w:r>
-        <w:t>Анализ существующих аналогов</w:t>
-      </w:r>
-      <w:bookmarkEnd w:id="43"/>
-    </w:p>
-    <w:p>
-      <w:r>
-        <w:t xml:space="preserve">В </w:t>
-      </w:r>
-      <w:commentRangeStart w:id="44"/>
-      <w:r>
-        <w:t xml:space="preserve">[Ingols, K. Practical attack graph generation for network defense] </w:t>
-      </w:r>
-      <w:commentRangeEnd w:id="44"/>
-      <w:r>
-        <w:rPr>
-          <w:rStyle w:val="afff"/>
-        </w:rPr>
-        <w:commentReference w:id="44"/>
-      </w:r>
-      <w:r>
-        <w:t>предлагается подход к генерации графа</w:t>
-      </w:r>
-      <w:r>
-        <w:t xml:space="preserve"> </w:t>
-      </w:r>
-      <w:r>
-        <w:t>атак с множеством предусловий, позволяющий выявить наиболее критичные</w:t>
-      </w:r>
-      <w:r>
-        <w:t xml:space="preserve"> </w:t>
-      </w:r>
-      <w:r>
-        <w:t>уязвимости системы (дающие нарушителю наибольший доступ в системе).</w:t>
+        <w:t>нарушителю наибольший доступ в системе).</w:t>
       </w:r>
       <w:r>
         <w:t xml:space="preserve"> </w:t>
@@ -11829,7 +12491,7 @@
                     </pic:cNvPicPr>
                   </pic:nvPicPr>
                   <pic:blipFill>
-                    <a:blip r:embed="rId17" cstate="print">
+                    <a:blip r:embed="rId19" cstate="print">
                       <a:extLst>
                         <a:ext uri="{28A0092B-C50C-407E-A947-70E740481C1C}">
                           <a14:useLocalDpi xmlns:a14="http://schemas.microsoft.com/office/drawing/2010/main" val="0"/>
@@ -12004,7 +12666,7 @@
                     </pic:cNvPicPr>
                   </pic:nvPicPr>
                   <pic:blipFill>
-                    <a:blip r:embed="rId18" cstate="print">
+                    <a:blip r:embed="rId20" cstate="print">
                       <a:extLst>
                         <a:ext uri="{28A0092B-C50C-407E-A947-70E740481C1C}">
                           <a14:useLocalDpi xmlns:a14="http://schemas.microsoft.com/office/drawing/2010/main" val="0"/>
@@ -14370,7 +15032,7 @@
                     </pic:cNvPicPr>
                   </pic:nvPicPr>
                   <pic:blipFill>
-                    <a:blip r:embed="rId19" cstate="print">
+                    <a:blip r:embed="rId21" cstate="print">
                       <a:extLst>
                         <a:ext uri="{28A0092B-C50C-407E-A947-70E740481C1C}">
                           <a14:useLocalDpi xmlns:a14="http://schemas.microsoft.com/office/drawing/2010/main" val="0"/>
@@ -14652,9 +15314,9 @@
     </w:p>
     <w:p/>
     <w:sectPr>
-      <w:headerReference w:type="default" r:id="rId20"/>
-      <w:footerReference w:type="default" r:id="rId21"/>
-      <w:headerReference w:type="first" r:id="rId22"/>
+      <w:headerReference w:type="default" r:id="rId22"/>
+      <w:footerReference w:type="default" r:id="rId23"/>
+      <w:headerReference w:type="first" r:id="rId24"/>
       <w:pgSz w:w="11906" w:h="16838"/>
       <w:pgMar w:top="1134" w:right="567" w:bottom="1134" w:left="1701" w:header="142" w:footer="709" w:gutter="0"/>
       <w:pgNumType w:start="1"/>
@@ -14919,7 +15581,7 @@
           <w:rPr>
             <w:noProof/>
           </w:rPr>
-          <w:t>19</w:t>
+          <w:t>24</w:t>
         </w:r>
         <w:r>
           <w:rPr>
@@ -15569,6 +16231,119 @@
     </w:lvl>
   </w:abstractNum>
   <w:abstractNum w:abstractNumId="6" w15:restartNumberingAfterBreak="0">
+    <w:nsid w:val="08E57958"/>
+    <w:multiLevelType w:val="hybridMultilevel"/>
+    <w:tmpl w:val="93AC9CEE"/>
+    <w:lvl w:ilvl="0" w:tplc="04190001">
+      <w:start w:val="1"/>
+      <w:numFmt w:val="bullet"/>
+      <w:lvlText w:val=""/>
+      <w:lvlJc w:val="left"/>
+      <w:pPr>
+        <w:ind w:left="1571" w:hanging="360"/>
+      </w:pPr>
+      <w:rPr>
+        <w:rFonts w:ascii="Symbol" w:hAnsi="Symbol" w:hint="default"/>
+      </w:rPr>
+    </w:lvl>
+    <w:lvl w:ilvl="1" w:tplc="04190003" w:tentative="1">
+      <w:start w:val="1"/>
+      <w:numFmt w:val="bullet"/>
+      <w:lvlText w:val="o"/>
+      <w:lvlJc w:val="left"/>
+      <w:pPr>
+        <w:ind w:left="2291" w:hanging="360"/>
+      </w:pPr>
+      <w:rPr>
+        <w:rFonts w:ascii="Courier New" w:hAnsi="Courier New" w:cs="Courier New" w:hint="default"/>
+      </w:rPr>
+    </w:lvl>
+    <w:lvl w:ilvl="2" w:tplc="04190005" w:tentative="1">
+      <w:start w:val="1"/>
+      <w:numFmt w:val="bullet"/>
+      <w:lvlText w:val=""/>
+      <w:lvlJc w:val="left"/>
+      <w:pPr>
+        <w:ind w:left="3011" w:hanging="360"/>
+      </w:pPr>
+      <w:rPr>
+        <w:rFonts w:ascii="Wingdings" w:hAnsi="Wingdings" w:hint="default"/>
+      </w:rPr>
+    </w:lvl>
+    <w:lvl w:ilvl="3" w:tplc="04190001" w:tentative="1">
+      <w:start w:val="1"/>
+      <w:numFmt w:val="bullet"/>
+      <w:lvlText w:val=""/>
+      <w:lvlJc w:val="left"/>
+      <w:pPr>
+        <w:ind w:left="3731" w:hanging="360"/>
+      </w:pPr>
+      <w:rPr>
+        <w:rFonts w:ascii="Symbol" w:hAnsi="Symbol" w:hint="default"/>
+      </w:rPr>
+    </w:lvl>
+    <w:lvl w:ilvl="4" w:tplc="04190003" w:tentative="1">
+      <w:start w:val="1"/>
+      <w:numFmt w:val="bullet"/>
+      <w:lvlText w:val="o"/>
+      <w:lvlJc w:val="left"/>
+      <w:pPr>
+        <w:ind w:left="4451" w:hanging="360"/>
+      </w:pPr>
+      <w:rPr>
+        <w:rFonts w:ascii="Courier New" w:hAnsi="Courier New" w:cs="Courier New" w:hint="default"/>
+      </w:rPr>
+    </w:lvl>
+    <w:lvl w:ilvl="5" w:tplc="04190005" w:tentative="1">
+      <w:start w:val="1"/>
+      <w:numFmt w:val="bullet"/>
+      <w:lvlText w:val=""/>
+      <w:lvlJc w:val="left"/>
+      <w:pPr>
+        <w:ind w:left="5171" w:hanging="360"/>
+      </w:pPr>
+      <w:rPr>
+        <w:rFonts w:ascii="Wingdings" w:hAnsi="Wingdings" w:hint="default"/>
+      </w:rPr>
+    </w:lvl>
+    <w:lvl w:ilvl="6" w:tplc="04190001" w:tentative="1">
+      <w:start w:val="1"/>
+      <w:numFmt w:val="bullet"/>
+      <w:lvlText w:val=""/>
+      <w:lvlJc w:val="left"/>
+      <w:pPr>
+        <w:ind w:left="5891" w:hanging="360"/>
+      </w:pPr>
+      <w:rPr>
+        <w:rFonts w:ascii="Symbol" w:hAnsi="Symbol" w:hint="default"/>
+      </w:rPr>
+    </w:lvl>
+    <w:lvl w:ilvl="7" w:tplc="04190003" w:tentative="1">
+      <w:start w:val="1"/>
+      <w:numFmt w:val="bullet"/>
+      <w:lvlText w:val="o"/>
+      <w:lvlJc w:val="left"/>
+      <w:pPr>
+        <w:ind w:left="6611" w:hanging="360"/>
+      </w:pPr>
+      <w:rPr>
+        <w:rFonts w:ascii="Courier New" w:hAnsi="Courier New" w:cs="Courier New" w:hint="default"/>
+      </w:rPr>
+    </w:lvl>
+    <w:lvl w:ilvl="8" w:tplc="04190005" w:tentative="1">
+      <w:start w:val="1"/>
+      <w:numFmt w:val="bullet"/>
+      <w:lvlText w:val=""/>
+      <w:lvlJc w:val="left"/>
+      <w:pPr>
+        <w:ind w:left="7331" w:hanging="360"/>
+      </w:pPr>
+      <w:rPr>
+        <w:rFonts w:ascii="Wingdings" w:hAnsi="Wingdings" w:hint="default"/>
+      </w:rPr>
+    </w:lvl>
+  </w:abstractNum>
+  <w:abstractNum w:abstractNumId="7" w15:restartNumberingAfterBreak="0">
     <w:nsid w:val="0AED67FB"/>
     <w:multiLevelType w:val="hybridMultilevel"/>
     <w:tmpl w:val="B0AC4AE4"/>
@@ -15681,7 +16456,7 @@
       </w:rPr>
     </w:lvl>
   </w:abstractNum>
-  <w:abstractNum w:abstractNumId="7" w15:restartNumberingAfterBreak="0">
+  <w:abstractNum w:abstractNumId="8" w15:restartNumberingAfterBreak="0">
     <w:nsid w:val="1CE24A53"/>
     <w:multiLevelType w:val="hybridMultilevel"/>
     <w:tmpl w:val="34B8D798"/>
@@ -15771,7 +16546,7 @@
       </w:pPr>
     </w:lvl>
   </w:abstractNum>
-  <w:abstractNum w:abstractNumId="8" w15:restartNumberingAfterBreak="0">
+  <w:abstractNum w:abstractNumId="9" w15:restartNumberingAfterBreak="0">
     <w:nsid w:val="1ECE0B52"/>
     <w:multiLevelType w:val="hybridMultilevel"/>
     <w:tmpl w:val="D9DC4A2E"/>
@@ -15884,7 +16659,7 @@
       </w:rPr>
     </w:lvl>
   </w:abstractNum>
-  <w:abstractNum w:abstractNumId="9" w15:restartNumberingAfterBreak="0">
+  <w:abstractNum w:abstractNumId="10" w15:restartNumberingAfterBreak="0">
     <w:nsid w:val="20470E97"/>
     <w:multiLevelType w:val="hybridMultilevel"/>
     <w:tmpl w:val="D40EAE3A"/>
@@ -15997,7 +16772,7 @@
       </w:rPr>
     </w:lvl>
   </w:abstractNum>
-  <w:abstractNum w:abstractNumId="10" w15:restartNumberingAfterBreak="0">
+  <w:abstractNum w:abstractNumId="11" w15:restartNumberingAfterBreak="0">
     <w:nsid w:val="23A653BB"/>
     <w:multiLevelType w:val="hybridMultilevel"/>
     <w:tmpl w:val="58C4C8F6"/>
@@ -16111,7 +16886,7 @@
       </w:rPr>
     </w:lvl>
   </w:abstractNum>
-  <w:abstractNum w:abstractNumId="11" w15:restartNumberingAfterBreak="0">
+  <w:abstractNum w:abstractNumId="12" w15:restartNumberingAfterBreak="0">
     <w:nsid w:val="250E3643"/>
     <w:multiLevelType w:val="multilevel"/>
     <w:tmpl w:val="A3241794"/>
@@ -16259,7 +17034,7 @@
       </w:rPr>
     </w:lvl>
   </w:abstractNum>
-  <w:abstractNum w:abstractNumId="12" w15:restartNumberingAfterBreak="0">
+  <w:abstractNum w:abstractNumId="13" w15:restartNumberingAfterBreak="0">
     <w:nsid w:val="29AF540B"/>
     <w:multiLevelType w:val="hybridMultilevel"/>
     <w:tmpl w:val="DE5AD08C"/>
@@ -16372,7 +17147,7 @@
       </w:rPr>
     </w:lvl>
   </w:abstractNum>
-  <w:abstractNum w:abstractNumId="13" w15:restartNumberingAfterBreak="0">
+  <w:abstractNum w:abstractNumId="14" w15:restartNumberingAfterBreak="0">
     <w:nsid w:val="2C823426"/>
     <w:multiLevelType w:val="hybridMultilevel"/>
     <w:tmpl w:val="BD701690"/>
@@ -16458,7 +17233,7 @@
       </w:pPr>
     </w:lvl>
   </w:abstractNum>
-  <w:abstractNum w:abstractNumId="14" w15:restartNumberingAfterBreak="0">
+  <w:abstractNum w:abstractNumId="15" w15:restartNumberingAfterBreak="0">
     <w:nsid w:val="3D7C7DDA"/>
     <w:multiLevelType w:val="hybridMultilevel"/>
     <w:tmpl w:val="AB60175C"/>
@@ -16571,7 +17346,7 @@
       </w:rPr>
     </w:lvl>
   </w:abstractNum>
-  <w:abstractNum w:abstractNumId="15" w15:restartNumberingAfterBreak="0">
+  <w:abstractNum w:abstractNumId="16" w15:restartNumberingAfterBreak="0">
     <w:nsid w:val="52D63028"/>
     <w:multiLevelType w:val="hybridMultilevel"/>
     <w:tmpl w:val="76B80762"/>
@@ -16684,7 +17459,7 @@
       </w:rPr>
     </w:lvl>
   </w:abstractNum>
-  <w:abstractNum w:abstractNumId="16" w15:restartNumberingAfterBreak="0">
+  <w:abstractNum w:abstractNumId="17" w15:restartNumberingAfterBreak="0">
     <w:nsid w:val="59F14876"/>
     <w:multiLevelType w:val="hybridMultilevel"/>
     <w:tmpl w:val="BACCCCD6"/>
@@ -16797,7 +17572,7 @@
       </w:rPr>
     </w:lvl>
   </w:abstractNum>
-  <w:abstractNum w:abstractNumId="17" w15:restartNumberingAfterBreak="0">
+  <w:abstractNum w:abstractNumId="18" w15:restartNumberingAfterBreak="0">
     <w:nsid w:val="5D123824"/>
     <w:multiLevelType w:val="hybridMultilevel"/>
     <w:tmpl w:val="D9EAA19A"/>
@@ -16884,7 +17659,120 @@
       </w:pPr>
     </w:lvl>
   </w:abstractNum>
-  <w:abstractNum w:abstractNumId="18" w15:restartNumberingAfterBreak="0">
+  <w:abstractNum w:abstractNumId="19" w15:restartNumberingAfterBreak="0">
+    <w:nsid w:val="5EB16B99"/>
+    <w:multiLevelType w:val="hybridMultilevel"/>
+    <w:tmpl w:val="464E91C4"/>
+    <w:lvl w:ilvl="0" w:tplc="04190001">
+      <w:start w:val="1"/>
+      <w:numFmt w:val="bullet"/>
+      <w:lvlText w:val=""/>
+      <w:lvlJc w:val="left"/>
+      <w:pPr>
+        <w:ind w:left="1571" w:hanging="360"/>
+      </w:pPr>
+      <w:rPr>
+        <w:rFonts w:ascii="Symbol" w:hAnsi="Symbol" w:hint="default"/>
+      </w:rPr>
+    </w:lvl>
+    <w:lvl w:ilvl="1" w:tplc="04190003" w:tentative="1">
+      <w:start w:val="1"/>
+      <w:numFmt w:val="bullet"/>
+      <w:lvlText w:val="o"/>
+      <w:lvlJc w:val="left"/>
+      <w:pPr>
+        <w:ind w:left="2291" w:hanging="360"/>
+      </w:pPr>
+      <w:rPr>
+        <w:rFonts w:ascii="Courier New" w:hAnsi="Courier New" w:cs="Courier New" w:hint="default"/>
+      </w:rPr>
+    </w:lvl>
+    <w:lvl w:ilvl="2" w:tplc="04190005" w:tentative="1">
+      <w:start w:val="1"/>
+      <w:numFmt w:val="bullet"/>
+      <w:lvlText w:val=""/>
+      <w:lvlJc w:val="left"/>
+      <w:pPr>
+        <w:ind w:left="3011" w:hanging="360"/>
+      </w:pPr>
+      <w:rPr>
+        <w:rFonts w:ascii="Wingdings" w:hAnsi="Wingdings" w:hint="default"/>
+      </w:rPr>
+    </w:lvl>
+    <w:lvl w:ilvl="3" w:tplc="04190001" w:tentative="1">
+      <w:start w:val="1"/>
+      <w:numFmt w:val="bullet"/>
+      <w:lvlText w:val=""/>
+      <w:lvlJc w:val="left"/>
+      <w:pPr>
+        <w:ind w:left="3731" w:hanging="360"/>
+      </w:pPr>
+      <w:rPr>
+        <w:rFonts w:ascii="Symbol" w:hAnsi="Symbol" w:hint="default"/>
+      </w:rPr>
+    </w:lvl>
+    <w:lvl w:ilvl="4" w:tplc="04190003" w:tentative="1">
+      <w:start w:val="1"/>
+      <w:numFmt w:val="bullet"/>
+      <w:lvlText w:val="o"/>
+      <w:lvlJc w:val="left"/>
+      <w:pPr>
+        <w:ind w:left="4451" w:hanging="360"/>
+      </w:pPr>
+      <w:rPr>
+        <w:rFonts w:ascii="Courier New" w:hAnsi="Courier New" w:cs="Courier New" w:hint="default"/>
+      </w:rPr>
+    </w:lvl>
+    <w:lvl w:ilvl="5" w:tplc="04190005" w:tentative="1">
+      <w:start w:val="1"/>
+      <w:numFmt w:val="bullet"/>
+      <w:lvlText w:val=""/>
+      <w:lvlJc w:val="left"/>
+      <w:pPr>
+        <w:ind w:left="5171" w:hanging="360"/>
+      </w:pPr>
+      <w:rPr>
+        <w:rFonts w:ascii="Wingdings" w:hAnsi="Wingdings" w:hint="default"/>
+      </w:rPr>
+    </w:lvl>
+    <w:lvl w:ilvl="6" w:tplc="04190001" w:tentative="1">
+      <w:start w:val="1"/>
+      <w:numFmt w:val="bullet"/>
+      <w:lvlText w:val=""/>
+      <w:lvlJc w:val="left"/>
+      <w:pPr>
+        <w:ind w:left="5891" w:hanging="360"/>
+      </w:pPr>
+      <w:rPr>
+        <w:rFonts w:ascii="Symbol" w:hAnsi="Symbol" w:hint="default"/>
+      </w:rPr>
+    </w:lvl>
+    <w:lvl w:ilvl="7" w:tplc="04190003" w:tentative="1">
+      <w:start w:val="1"/>
+      <w:numFmt w:val="bullet"/>
+      <w:lvlText w:val="o"/>
+      <w:lvlJc w:val="left"/>
+      <w:pPr>
+        <w:ind w:left="6611" w:hanging="360"/>
+      </w:pPr>
+      <w:rPr>
+        <w:rFonts w:ascii="Courier New" w:hAnsi="Courier New" w:cs="Courier New" w:hint="default"/>
+      </w:rPr>
+    </w:lvl>
+    <w:lvl w:ilvl="8" w:tplc="04190005" w:tentative="1">
+      <w:start w:val="1"/>
+      <w:numFmt w:val="bullet"/>
+      <w:lvlText w:val=""/>
+      <w:lvlJc w:val="left"/>
+      <w:pPr>
+        <w:ind w:left="7331" w:hanging="360"/>
+      </w:pPr>
+      <w:rPr>
+        <w:rFonts w:ascii="Wingdings" w:hAnsi="Wingdings" w:hint="default"/>
+      </w:rPr>
+    </w:lvl>
+  </w:abstractNum>
+  <w:abstractNum w:abstractNumId="20" w15:restartNumberingAfterBreak="0">
     <w:nsid w:val="60375EA3"/>
     <w:multiLevelType w:val="hybridMultilevel"/>
     <w:tmpl w:val="84CC2DD6"/>
@@ -16970,7 +17858,7 @@
       </w:pPr>
     </w:lvl>
   </w:abstractNum>
-  <w:abstractNum w:abstractNumId="19" w15:restartNumberingAfterBreak="0">
+  <w:abstractNum w:abstractNumId="21" w15:restartNumberingAfterBreak="0">
     <w:nsid w:val="60F31E99"/>
     <w:multiLevelType w:val="hybridMultilevel"/>
     <w:tmpl w:val="3AF8CD4C"/>
@@ -17056,7 +17944,7 @@
       </w:pPr>
     </w:lvl>
   </w:abstractNum>
-  <w:abstractNum w:abstractNumId="20" w15:restartNumberingAfterBreak="0">
+  <w:abstractNum w:abstractNumId="22" w15:restartNumberingAfterBreak="0">
     <w:nsid w:val="67FC70B2"/>
     <w:multiLevelType w:val="hybridMultilevel"/>
     <w:tmpl w:val="00CA8848"/>
@@ -17145,7 +18033,7 @@
       </w:pPr>
     </w:lvl>
   </w:abstractNum>
-  <w:abstractNum w:abstractNumId="21" w15:restartNumberingAfterBreak="0">
+  <w:abstractNum w:abstractNumId="23" w15:restartNumberingAfterBreak="0">
     <w:nsid w:val="694265B4"/>
     <w:multiLevelType w:val="hybridMultilevel"/>
     <w:tmpl w:val="FCCCBEEA"/>
@@ -17258,7 +18146,7 @@
       </w:rPr>
     </w:lvl>
   </w:abstractNum>
-  <w:abstractNum w:abstractNumId="22" w15:restartNumberingAfterBreak="0">
+  <w:abstractNum w:abstractNumId="24" w15:restartNumberingAfterBreak="0">
     <w:nsid w:val="69B51D24"/>
     <w:multiLevelType w:val="multilevel"/>
     <w:tmpl w:val="6F544936"/>
@@ -17400,7 +18288,7 @@
       </w:rPr>
     </w:lvl>
   </w:abstractNum>
-  <w:abstractNum w:abstractNumId="23" w15:restartNumberingAfterBreak="0">
+  <w:abstractNum w:abstractNumId="25" w15:restartNumberingAfterBreak="0">
     <w:nsid w:val="71120359"/>
     <w:multiLevelType w:val="hybridMultilevel"/>
     <w:tmpl w:val="D4008EC2"/>
@@ -17513,7 +18401,7 @@
       </w:rPr>
     </w:lvl>
   </w:abstractNum>
-  <w:abstractNum w:abstractNumId="24" w15:restartNumberingAfterBreak="0">
+  <w:abstractNum w:abstractNumId="26" w15:restartNumberingAfterBreak="0">
     <w:nsid w:val="721A177E"/>
     <w:multiLevelType w:val="hybridMultilevel"/>
     <w:tmpl w:val="9E3AB358"/>
@@ -17654,7 +18542,7 @@
       </w:rPr>
     </w:lvl>
   </w:abstractNum>
-  <w:abstractNum w:abstractNumId="25" w15:restartNumberingAfterBreak="0">
+  <w:abstractNum w:abstractNumId="27" w15:restartNumberingAfterBreak="0">
     <w:nsid w:val="79AD231F"/>
     <w:multiLevelType w:val="hybridMultilevel"/>
     <w:tmpl w:val="1FECEB2E"/>
@@ -17767,7 +18655,7 @@
       </w:rPr>
     </w:lvl>
   </w:abstractNum>
-  <w:abstractNum w:abstractNumId="26" w15:restartNumberingAfterBreak="0">
+  <w:abstractNum w:abstractNumId="28" w15:restartNumberingAfterBreak="0">
     <w:nsid w:val="7E7D48F4"/>
     <w:multiLevelType w:val="multilevel"/>
     <w:tmpl w:val="0419001F"/>
@@ -17854,70 +18742,70 @@
     </w:lvl>
   </w:abstractNum>
   <w:num w:numId="1">
-    <w:abstractNumId w:val="11"/>
+    <w:abstractNumId w:val="12"/>
   </w:num>
   <w:num w:numId="2">
     <w:abstractNumId w:val="0"/>
   </w:num>
   <w:num w:numId="3">
-    <w:abstractNumId w:val="24"/>
+    <w:abstractNumId w:val="26"/>
   </w:num>
   <w:num w:numId="4">
-    <w:abstractNumId w:val="10"/>
+    <w:abstractNumId w:val="11"/>
   </w:num>
   <w:num w:numId="5">
-    <w:abstractNumId w:val="7"/>
+    <w:abstractNumId w:val="8"/>
   </w:num>
   <w:num w:numId="6">
-    <w:abstractNumId w:val="17"/>
+    <w:abstractNumId w:val="18"/>
   </w:num>
   <w:num w:numId="7">
     <w:abstractNumId w:val="3"/>
   </w:num>
   <w:num w:numId="8">
-    <w:abstractNumId w:val="20"/>
+    <w:abstractNumId w:val="22"/>
   </w:num>
   <w:num w:numId="9">
-    <w:abstractNumId w:val="22"/>
+    <w:abstractNumId w:val="24"/>
   </w:num>
   <w:num w:numId="10">
     <w:abstractNumId w:val="5"/>
   </w:num>
   <w:num w:numId="11">
-    <w:abstractNumId w:val="26"/>
+    <w:abstractNumId w:val="28"/>
   </w:num>
   <w:num w:numId="12">
-    <w:abstractNumId w:val="12"/>
+    <w:abstractNumId w:val="13"/>
   </w:num>
   <w:num w:numId="13">
-    <w:abstractNumId w:val="15"/>
+    <w:abstractNumId w:val="16"/>
   </w:num>
   <w:num w:numId="14">
-    <w:abstractNumId w:val="23"/>
+    <w:abstractNumId w:val="25"/>
   </w:num>
   <w:num w:numId="15">
-    <w:abstractNumId w:val="19"/>
+    <w:abstractNumId w:val="21"/>
   </w:num>
   <w:num w:numId="16">
-    <w:abstractNumId w:val="9"/>
+    <w:abstractNumId w:val="10"/>
   </w:num>
   <w:num w:numId="17">
-    <w:abstractNumId w:val="6"/>
+    <w:abstractNumId w:val="7"/>
   </w:num>
   <w:num w:numId="18">
     <w:abstractNumId w:val="4"/>
   </w:num>
   <w:num w:numId="19">
-    <w:abstractNumId w:val="21"/>
+    <w:abstractNumId w:val="23"/>
   </w:num>
   <w:num w:numId="20">
-    <w:abstractNumId w:val="8"/>
+    <w:abstractNumId w:val="9"/>
   </w:num>
   <w:num w:numId="21">
     <w:abstractNumId w:val="2"/>
   </w:num>
   <w:num w:numId="22">
-    <w:abstractNumId w:val="13"/>
+    <w:abstractNumId w:val="14"/>
   </w:num>
   <w:num w:numId="23">
     <w:abstractNumId w:val="5"/>
@@ -17950,16 +18838,22 @@
     </w:lvlOverride>
   </w:num>
   <w:num w:numId="24">
-    <w:abstractNumId w:val="25"/>
+    <w:abstractNumId w:val="27"/>
   </w:num>
   <w:num w:numId="25">
-    <w:abstractNumId w:val="18"/>
+    <w:abstractNumId w:val="20"/>
   </w:num>
   <w:num w:numId="26">
-    <w:abstractNumId w:val="14"/>
+    <w:abstractNumId w:val="15"/>
   </w:num>
   <w:num w:numId="27">
-    <w:abstractNumId w:val="16"/>
+    <w:abstractNumId w:val="17"/>
+  </w:num>
+  <w:num w:numId="28">
+    <w:abstractNumId w:val="19"/>
+  </w:num>
+  <w:num w:numId="29">
+    <w:abstractNumId w:val="6"/>
   </w:num>
   <w:numIdMacAtCleanup w:val="27"/>
 </w:numbering>
@@ -18608,6 +19502,7 @@
   <w:style w:type="character" w:default="1" w:styleId="a4">
     <w:name w:val="Default Paragraph Font"/>
     <w:uiPriority w:val="1"/>
+    <w:semiHidden/>
     <w:unhideWhenUsed/>
   </w:style>
   <w:style w:type="table" w:default="1" w:styleId="a5">
@@ -20124,7 +21019,7 @@
 </file>
 
 <file path=customXml/itemProps1.xml><?xml version="1.0" encoding="utf-8"?>
-<ds:datastoreItem xmlns:ds="http://schemas.openxmlformats.org/officeDocument/2006/customXml" ds:itemID="{A9F39997-679E-417C-9318-AD168FFCA55B}">
+<ds:datastoreItem xmlns:ds="http://schemas.openxmlformats.org/officeDocument/2006/customXml" ds:itemID="{9E31D9E9-495E-40AB-BEBC-695061904CBD}">
   <ds:schemaRefs>
     <ds:schemaRef ds:uri="http://schemas.openxmlformats.org/officeDocument/2006/bibliography"/>
   </ds:schemaRefs>

</xml_diff>

<commit_message>
Graph methodology + conclusion
</commit_message>
<xml_diff>
--- a/docs/graph_analysis.docx
+++ b/docs/graph_analysis.docx
@@ -9647,12 +9647,302 @@
       </w:r>
     </w:p>
     <w:p>
-      <w:pPr>
+      <w:r>
+        <w:t xml:space="preserve">В таблице Х приведено преобразование шкалы для использования в уравнении </w:t>
+      </w:r>
+      <w:r>
         <w:rPr>
           <w:lang w:val="en-US"/>
         </w:rPr>
-      </w:pPr>
-      <w:commentRangeStart w:id="25"/>
+        <w:t>CVSS</w:t>
+      </w:r>
+      <w:r>
+        <w:t>.</w:t>
+      </w:r>
+    </w:p>
+    <w:p>
+      <w:pPr>
+        <w:ind w:firstLine="0"/>
+      </w:pPr>
+    </w:p>
+    <w:p>
+      <w:pPr>
+        <w:ind w:firstLine="0"/>
+      </w:pPr>
+      <w:r>
+        <w:t>Таблица Х – Преобразование шкалы оценок критичности</w:t>
+      </w:r>
+    </w:p>
+    <w:tbl>
+      <w:tblPr>
+        <w:tblStyle w:val="af4"/>
+        <w:tblW w:w="0" w:type="auto"/>
+        <w:jc w:val="center"/>
+        <w:tblLook w:val="04A0" w:firstRow="1" w:lastRow="0" w:firstColumn="1" w:lastColumn="0" w:noHBand="0" w:noVBand="1"/>
+      </w:tblPr>
+      <w:tblGrid>
+        <w:gridCol w:w="2235"/>
+        <w:gridCol w:w="2268"/>
+      </w:tblGrid>
+      <w:tr>
+        <w:trPr>
+          <w:jc w:val="center"/>
+        </w:trPr>
+        <w:tc>
+          <w:tcPr>
+            <w:tcW w:w="2235" w:type="dxa"/>
+          </w:tcPr>
+          <w:p>
+            <w:pPr>
+              <w:ind w:firstLine="0"/>
+              <w:jc w:val="center"/>
+              <w:rPr>
+                <w:b/>
+              </w:rPr>
+            </w:pPr>
+            <w:r>
+              <w:rPr>
+                <w:b/>
+              </w:rPr>
+              <w:t>Критичность</w:t>
+            </w:r>
+          </w:p>
+        </w:tc>
+        <w:tc>
+          <w:tcPr>
+            <w:tcW w:w="2268" w:type="dxa"/>
+          </w:tcPr>
+          <w:p>
+            <w:pPr>
+              <w:ind w:firstLine="0"/>
+              <w:jc w:val="center"/>
+              <w:rPr>
+                <w:b/>
+              </w:rPr>
+            </w:pPr>
+            <w:r>
+              <w:rPr>
+                <w:b/>
+              </w:rPr>
+              <w:t>Значение</w:t>
+            </w:r>
+          </w:p>
+        </w:tc>
+      </w:tr>
+      <w:tr>
+        <w:trPr>
+          <w:jc w:val="center"/>
+        </w:trPr>
+        <w:tc>
+          <w:tcPr>
+            <w:tcW w:w="2235" w:type="dxa"/>
+          </w:tcPr>
+          <w:p>
+            <w:pPr>
+              <w:ind w:firstLine="0"/>
+              <w:jc w:val="center"/>
+            </w:pPr>
+            <w:r>
+              <w:t>[0:0,01)</w:t>
+            </w:r>
+          </w:p>
+        </w:tc>
+        <w:tc>
+          <w:tcPr>
+            <w:tcW w:w="2268" w:type="dxa"/>
+          </w:tcPr>
+          <w:p>
+            <w:pPr>
+              <w:ind w:firstLine="0"/>
+              <w:jc w:val="center"/>
+            </w:pPr>
+            <w:r>
+              <w:t>0</w:t>
+            </w:r>
+          </w:p>
+        </w:tc>
+      </w:tr>
+      <w:tr>
+        <w:trPr>
+          <w:jc w:val="center"/>
+        </w:trPr>
+        <w:tc>
+          <w:tcPr>
+            <w:tcW w:w="2235" w:type="dxa"/>
+          </w:tcPr>
+          <w:p>
+            <w:pPr>
+              <w:tabs>
+                <w:tab w:val="center" w:pos="2355"/>
+              </w:tabs>
+              <w:ind w:firstLine="0"/>
+              <w:jc w:val="center"/>
+            </w:pPr>
+            <w:r>
+              <w:t>[0,01:0,1)</w:t>
+            </w:r>
+          </w:p>
+        </w:tc>
+        <w:tc>
+          <w:tcPr>
+            <w:tcW w:w="2268" w:type="dxa"/>
+          </w:tcPr>
+          <w:p>
+            <w:pPr>
+              <w:ind w:firstLine="0"/>
+              <w:jc w:val="center"/>
+            </w:pPr>
+            <w:r>
+              <w:t>0,5</w:t>
+            </w:r>
+          </w:p>
+        </w:tc>
+      </w:tr>
+      <w:tr>
+        <w:trPr>
+          <w:jc w:val="center"/>
+        </w:trPr>
+        <w:tc>
+          <w:tcPr>
+            <w:tcW w:w="2235" w:type="dxa"/>
+          </w:tcPr>
+          <w:p>
+            <w:pPr>
+              <w:ind w:firstLine="0"/>
+              <w:jc w:val="center"/>
+            </w:pPr>
+            <w:r>
+              <w:t>[0,1:1)</w:t>
+            </w:r>
+          </w:p>
+        </w:tc>
+        <w:tc>
+          <w:tcPr>
+            <w:tcW w:w="2268" w:type="dxa"/>
+          </w:tcPr>
+          <w:p>
+            <w:pPr>
+              <w:ind w:firstLine="0"/>
+              <w:jc w:val="center"/>
+            </w:pPr>
+            <w:r>
+              <w:t>1</w:t>
+            </w:r>
+          </w:p>
+        </w:tc>
+      </w:tr>
+      <w:tr>
+        <w:trPr>
+          <w:jc w:val="center"/>
+        </w:trPr>
+        <w:tc>
+          <w:tcPr>
+            <w:tcW w:w="2235" w:type="dxa"/>
+          </w:tcPr>
+          <w:p>
+            <w:pPr>
+              <w:ind w:firstLine="0"/>
+              <w:jc w:val="center"/>
+            </w:pPr>
+            <w:r>
+              <w:lastRenderedPageBreak/>
+              <w:t>[1:10)</w:t>
+            </w:r>
+          </w:p>
+        </w:tc>
+        <w:tc>
+          <w:tcPr>
+            <w:tcW w:w="2268" w:type="dxa"/>
+          </w:tcPr>
+          <w:p>
+            <w:pPr>
+              <w:ind w:firstLine="0"/>
+              <w:jc w:val="center"/>
+            </w:pPr>
+            <w:r>
+              <w:t>1,2</w:t>
+            </w:r>
+          </w:p>
+        </w:tc>
+      </w:tr>
+      <w:tr>
+        <w:trPr>
+          <w:jc w:val="center"/>
+        </w:trPr>
+        <w:tc>
+          <w:tcPr>
+            <w:tcW w:w="2235" w:type="dxa"/>
+          </w:tcPr>
+          <w:p>
+            <w:pPr>
+              <w:ind w:firstLine="0"/>
+              <w:jc w:val="center"/>
+            </w:pPr>
+            <w:r>
+              <w:t>[10:100)</w:t>
+            </w:r>
+          </w:p>
+        </w:tc>
+        <w:tc>
+          <w:tcPr>
+            <w:tcW w:w="2268" w:type="dxa"/>
+          </w:tcPr>
+          <w:p>
+            <w:pPr>
+              <w:ind w:firstLine="0"/>
+              <w:jc w:val="center"/>
+            </w:pPr>
+            <w:r>
+              <w:t>1,4</w:t>
+            </w:r>
+          </w:p>
+        </w:tc>
+      </w:tr>
+      <w:tr>
+        <w:trPr>
+          <w:jc w:val="center"/>
+        </w:trPr>
+        <w:tc>
+          <w:tcPr>
+            <w:tcW w:w="2235" w:type="dxa"/>
+          </w:tcPr>
+          <w:p>
+            <w:pPr>
+              <w:ind w:firstLine="0"/>
+              <w:jc w:val="center"/>
+            </w:pPr>
+            <w:r>
+              <w:t>100</w:t>
+            </w:r>
+          </w:p>
+        </w:tc>
+        <w:tc>
+          <w:tcPr>
+            <w:tcW w:w="2268" w:type="dxa"/>
+          </w:tcPr>
+          <w:p>
+            <w:pPr>
+              <w:ind w:firstLine="0"/>
+              <w:jc w:val="center"/>
+            </w:pPr>
+            <w:r>
+              <w:t>1,51</w:t>
+            </w:r>
+          </w:p>
+        </w:tc>
+      </w:tr>
+    </w:tbl>
+    <w:p>
+      <w:pPr>
+        <w:ind w:firstLine="0"/>
+      </w:pPr>
+    </w:p>
+    <w:p>
+      <w:pPr>
+        <w:rPr>
+          <w:lang w:val="en-US"/>
+        </w:rPr>
+      </w:pPr>
       <w:r>
         <w:t xml:space="preserve">Уравнение </w:t>
       </w:r>
@@ -9661,13 +9951,6 @@
           <w:lang w:val="en-US"/>
         </w:rPr>
         <w:t>CVSS:</w:t>
-      </w:r>
-      <w:commentRangeEnd w:id="25"/>
-      <w:r>
-        <w:rPr>
-          <w:rStyle w:val="afff"/>
-        </w:rPr>
-        <w:commentReference w:id="25"/>
       </w:r>
     </w:p>
     <w:p>
@@ -9717,7 +10000,10 @@
     </w:p>
     <w:p>
       <w:r>
-        <w:t>И в раскрытом виде:</w:t>
+        <w:t>В</w:t>
+      </w:r>
+      <w:r>
+        <w:t xml:space="preserve"> раскрытом виде:</w:t>
       </w:r>
     </w:p>
     <w:p>
@@ -9837,8 +10123,14 @@
       </m:oMathPara>
     </w:p>
     <w:p>
-      <w:r>
-        <w:t xml:space="preserve">Где </w:t>
+      <w:pPr>
+        <w:ind w:firstLine="0"/>
+      </w:pPr>
+      <w:r>
+        <w:t>г</w:t>
+      </w:r>
+      <w:r>
+        <w:t xml:space="preserve">де </w:t>
       </w:r>
       <m:oMath>
         <m:r>
@@ -9951,8 +10243,6 @@
                     </w:rPr>
                     <m:t>mpact ≠0</m:t>
                   </m:r>
-                  <w:bookmarkStart w:id="26" w:name="_GoBack"/>
-                  <w:bookmarkEnd w:id="26"/>
                 </m:e>
               </m:eqArr>
             </m:e>
@@ -9962,9 +10252,511 @@
     </w:p>
     <w:p>
       <w:pPr>
+        <w:rPr>
+          <w:lang w:val="en-US"/>
+        </w:rPr>
+      </w:pPr>
+      <m:oMathPara>
+        <m:oMath>
+          <m:r>
+            <w:rPr>
+              <w:rFonts w:ascii="Cambria Math" w:hAnsi="Cambria Math"/>
+            </w:rPr>
+            <m:t>AdjustedImpact</m:t>
+          </m:r>
+          <m:r>
+            <w:rPr>
+              <w:rFonts w:ascii="Cambria Math" w:hAnsi="Cambria Math"/>
+            </w:rPr>
+            <m:t>=</m:t>
+          </m:r>
+          <m:r>
+            <m:rPr>
+              <m:sty m:val="p"/>
+            </m:rPr>
+            <w:rPr>
+              <w:rFonts w:ascii="Cambria Math" w:hAnsi="Cambria Math"/>
+              <w:lang w:val="en-US"/>
+            </w:rPr>
+            <m:t>min⁡</m:t>
+          </m:r>
+          <m:r>
+            <w:rPr>
+              <w:rFonts w:ascii="Cambria Math" w:hAnsi="Cambria Math"/>
+              <w:lang w:val="en-US"/>
+            </w:rPr>
+            <m:t>(10,10,41*(1-</m:t>
+          </m:r>
+          <m:d>
+            <m:dPr>
+              <m:ctrlPr>
+                <w:rPr>
+                  <w:rFonts w:ascii="Cambria Math" w:hAnsi="Cambria Math"/>
+                  <w:i/>
+                  <w:lang w:val="en-US"/>
+                </w:rPr>
+              </m:ctrlPr>
+            </m:dPr>
+            <m:e>
+              <m:r>
+                <w:rPr>
+                  <w:rFonts w:ascii="Cambria Math" w:hAnsi="Cambria Math"/>
+                  <w:lang w:val="en-US"/>
+                </w:rPr>
+                <m:t>1-ConfImpact*ConfReq</m:t>
+              </m:r>
+            </m:e>
+          </m:d>
+          <m:r>
+            <w:rPr>
+              <w:rFonts w:ascii="Cambria Math" w:hAnsi="Cambria Math"/>
+              <w:lang w:val="en-US"/>
+            </w:rPr>
+            <m:t>*</m:t>
+          </m:r>
+        </m:oMath>
+      </m:oMathPara>
+    </w:p>
+    <w:p>
+      <w:pPr>
+        <w:rPr>
+          <w:lang w:val="en-US"/>
+        </w:rPr>
+      </w:pPr>
+      <m:oMathPara>
+        <m:oMath>
+          <m:r>
+            <w:rPr>
+              <w:rFonts w:ascii="Cambria Math" w:hAnsi="Cambria Math"/>
+              <w:lang w:val="en-US"/>
+            </w:rPr>
+            <m:t>*</m:t>
+          </m:r>
+          <m:d>
+            <m:dPr>
+              <m:ctrlPr>
+                <w:rPr>
+                  <w:rFonts w:ascii="Cambria Math" w:hAnsi="Cambria Math"/>
+                  <w:i/>
+                  <w:lang w:val="en-US"/>
+                </w:rPr>
+              </m:ctrlPr>
+            </m:dPr>
+            <m:e>
+              <m:r>
+                <w:rPr>
+                  <w:rFonts w:ascii="Cambria Math" w:hAnsi="Cambria Math"/>
+                  <w:lang w:val="en-US"/>
+                </w:rPr>
+                <m:t>1-IntegImpact*IntegReq</m:t>
+              </m:r>
+            </m:e>
+          </m:d>
+          <m:r>
+            <w:rPr>
+              <w:rFonts w:ascii="Cambria Math" w:hAnsi="Cambria Math"/>
+              <w:lang w:val="en-US"/>
+            </w:rPr>
+            <m:t>*(1-AvailImpact*AvailReq))),</m:t>
+          </m:r>
+        </m:oMath>
+      </m:oMathPara>
+    </w:p>
+    <w:p>
+      <w:pPr>
+        <w:ind w:firstLine="0"/>
+      </w:pPr>
+      <w:r>
+        <w:t xml:space="preserve">где </w:t>
+      </w:r>
+      <m:oMath>
+        <m:r>
+          <w:rPr>
+            <w:rFonts w:ascii="Cambria Math" w:hAnsi="Cambria Math"/>
+          </w:rPr>
+          <m:t>ConfImpact, IntegImpact, AvailImpact</m:t>
+        </m:r>
+      </m:oMath>
+      <w:r>
+        <w:t xml:space="preserve"> – влияние на конфиденциальность, целостность и доступность в результате эксплуатации уязвимости</w:t>
+      </w:r>
+      <w:r>
+        <w:t xml:space="preserve">; </w:t>
+      </w:r>
+      <m:oMath>
+        <m:r>
+          <w:rPr>
+            <w:rFonts w:ascii="Cambria Math" w:hAnsi="Cambria Math"/>
+          </w:rPr>
+          <m:t>ConfReq, IntegReq, AvailReq</m:t>
+        </m:r>
+      </m:oMath>
+      <w:r>
+        <w:t xml:space="preserve"> – </w:t>
+      </w:r>
+      <w:r>
+        <w:t>требования без</w:t>
+      </w:r>
+      <w:r>
+        <w:t>опасности, а в данном кон</w:t>
+      </w:r>
+      <w:r>
+        <w:t>тексте</w:t>
+      </w:r>
+      <w:r>
+        <w:t xml:space="preserve"> - критичность акти</w:t>
+      </w:r>
+      <w:r>
+        <w:t>ва</w:t>
+      </w:r>
+      <w:r>
+        <w:t>.</w:t>
+      </w:r>
+    </w:p>
+    <w:p>
+      <w:r>
+        <w:t>Тогда уравнение принимает вид:</w:t>
+      </w:r>
+    </w:p>
+    <w:p>
+      <w:pPr>
+        <w:rPr>
+          <w:lang w:val="en-US"/>
+        </w:rPr>
+      </w:pPr>
+      <m:oMathPara>
+        <m:oMath>
+          <m:r>
+            <w:rPr>
+              <w:rFonts w:ascii="Cambria Math" w:hAnsi="Cambria Math"/>
+            </w:rPr>
+            <m:t>AdjustedImpact=</m:t>
+          </m:r>
+          <m:r>
+            <m:rPr>
+              <m:sty m:val="p"/>
+            </m:rPr>
+            <w:rPr>
+              <w:rFonts w:ascii="Cambria Math" w:hAnsi="Cambria Math"/>
+              <w:lang w:val="en-US"/>
+            </w:rPr>
+            <m:t>min⁡</m:t>
+          </m:r>
+          <m:r>
+            <w:rPr>
+              <w:rFonts w:ascii="Cambria Math" w:hAnsi="Cambria Math"/>
+              <w:lang w:val="en-US"/>
+            </w:rPr>
+            <m:t>(10,10,41*(1-</m:t>
+          </m:r>
+          <m:d>
+            <m:dPr>
+              <m:ctrlPr>
+                <w:rPr>
+                  <w:rFonts w:ascii="Cambria Math" w:hAnsi="Cambria Math"/>
+                  <w:i/>
+                  <w:lang w:val="en-US"/>
+                </w:rPr>
+              </m:ctrlPr>
+            </m:dPr>
+            <m:e>
+              <m:r>
+                <w:rPr>
+                  <w:rFonts w:ascii="Cambria Math" w:hAnsi="Cambria Math"/>
+                  <w:lang w:val="en-US"/>
+                </w:rPr>
+                <m:t>1-ConfImpact*</m:t>
+              </m:r>
+              <m:r>
+                <w:rPr>
+                  <w:rFonts w:ascii="Cambria Math" w:hAnsi="Cambria Math"/>
+                  <w:lang w:val="en-US"/>
+                </w:rPr>
+                <m:t>Criticality(c)</m:t>
+              </m:r>
+            </m:e>
+          </m:d>
+          <m:r>
+            <w:rPr>
+              <w:rFonts w:ascii="Cambria Math" w:hAnsi="Cambria Math"/>
+              <w:lang w:val="en-US"/>
+            </w:rPr>
+            <m:t>*</m:t>
+          </m:r>
+        </m:oMath>
+      </m:oMathPara>
+    </w:p>
+    <w:p>
+      <w:pPr>
+        <w:rPr>
+          <w:lang w:val="en-US"/>
+        </w:rPr>
+      </w:pPr>
+      <m:oMathPara>
+        <m:oMath>
+          <m:r>
+            <w:rPr>
+              <w:rFonts w:ascii="Cambria Math" w:hAnsi="Cambria Math"/>
+              <w:lang w:val="en-US"/>
+            </w:rPr>
+            <m:t>*</m:t>
+          </m:r>
+          <m:d>
+            <m:dPr>
+              <m:ctrlPr>
+                <w:rPr>
+                  <w:rFonts w:ascii="Cambria Math" w:hAnsi="Cambria Math"/>
+                  <w:i/>
+                  <w:lang w:val="en-US"/>
+                </w:rPr>
+              </m:ctrlPr>
+            </m:dPr>
+            <m:e>
+              <m:r>
+                <w:rPr>
+                  <w:rFonts w:ascii="Cambria Math" w:hAnsi="Cambria Math"/>
+                  <w:lang w:val="en-US"/>
+                </w:rPr>
+                <m:t>1-IntegImpact*</m:t>
+              </m:r>
+              <m:r>
+                <w:rPr>
+                  <w:rFonts w:ascii="Cambria Math" w:hAnsi="Cambria Math"/>
+                  <w:lang w:val="en-US"/>
+                </w:rPr>
+                <m:t>Criticality</m:t>
+              </m:r>
+              <m:d>
+                <m:dPr>
+                  <m:ctrlPr>
+                    <w:rPr>
+                      <w:rFonts w:ascii="Cambria Math" w:hAnsi="Cambria Math"/>
+                      <w:i/>
+                      <w:lang w:val="en-US"/>
+                    </w:rPr>
+                  </m:ctrlPr>
+                </m:dPr>
+                <m:e>
+                  <m:r>
+                    <w:rPr>
+                      <w:rFonts w:ascii="Cambria Math" w:hAnsi="Cambria Math"/>
+                      <w:lang w:val="en-US"/>
+                    </w:rPr>
+                    <m:t>i</m:t>
+                  </m:r>
+                </m:e>
+              </m:d>
+            </m:e>
+          </m:d>
+          <m:r>
+            <w:rPr>
+              <w:rFonts w:ascii="Cambria Math" w:hAnsi="Cambria Math"/>
+              <w:lang w:val="en-US"/>
+            </w:rPr>
+            <m:t>*(1-AvailImpact*</m:t>
+          </m:r>
+          <m:r>
+            <w:rPr>
+              <w:rFonts w:ascii="Cambria Math" w:hAnsi="Cambria Math"/>
+              <w:lang w:val="en-US"/>
+            </w:rPr>
+            <m:t>Criticality(a)</m:t>
+          </m:r>
+          <m:r>
+            <w:rPr>
+              <w:rFonts w:ascii="Cambria Math" w:hAnsi="Cambria Math"/>
+              <w:lang w:val="en-US"/>
+            </w:rPr>
+            <m:t>)))</m:t>
+          </m:r>
+        </m:oMath>
+      </m:oMathPara>
+    </w:p>
+    <w:p>
+      <w:pPr>
+        <w:ind w:firstLine="0"/>
+      </w:pPr>
+      <w:r>
+        <w:t xml:space="preserve">где функция </w:t>
+      </w:r>
+      <w:r>
+        <w:rPr>
+          <w:lang w:val="en-US"/>
+        </w:rPr>
+        <w:t>Criticality</w:t>
+      </w:r>
+      <w:r>
+        <w:t xml:space="preserve"> – </w:t>
+      </w:r>
+      <w:r>
+        <w:t>критичность актива по нарушению конфиденциальности, целостности и доступности.</w:t>
+      </w:r>
+    </w:p>
+    <w:p>
+      <w:r>
+        <w:t xml:space="preserve">Исходя из вышеописанных формул риск может принимать значение от 0 до 10. После определения риска каждой уязвимости </w:t>
+      </w:r>
+      <w:r>
+        <w:t xml:space="preserve">актива проводится определение риска программного обеспечения, как максимального риска его уязвимостей. Затем проводится оценка риска актива схожим образом. Уровень риска системы определяется как максимальной оценкой риска </w:t>
+      </w:r>
+      <w:r>
+        <w:t xml:space="preserve">всех активов </w:t>
+      </w:r>
+      <w:r>
+        <w:lastRenderedPageBreak/>
+        <w:t>системы, как высокий</w:t>
+      </w:r>
+      <w:r>
+        <w:t>/</w:t>
+      </w:r>
+      <w:r>
+        <w:t>средний</w:t>
+      </w:r>
+      <w:r>
+        <w:t>/</w:t>
+      </w:r>
+      <w:r>
+        <w:t xml:space="preserve">низкий в соответствии с </w:t>
+      </w:r>
+      <w:r>
+        <w:rPr>
+          <w:lang w:val="en-US"/>
+        </w:rPr>
+        <w:t>CVSS</w:t>
+      </w:r>
+      <w:r>
+        <w:t>. Данная методика позволяет выделить наиболее незащищенные участки системы.</w:t>
+      </w:r>
+    </w:p>
+    <w:p>
+      <w:r>
+        <w:t>Данная методика наиболее близка к применению в реальных условиях тестирования</w:t>
+      </w:r>
+      <w:r>
+        <w:t xml:space="preserve"> защищенности</w:t>
+      </w:r>
+      <w:r>
+        <w:t xml:space="preserve"> сетевой инфраструктуры, так как оценку уязвимостей по </w:t>
+      </w:r>
+      <w:r>
+        <w:rPr>
+          <w:lang w:val="en-US"/>
+        </w:rPr>
+        <w:t>CVSS</w:t>
+      </w:r>
+      <w:r>
+        <w:t xml:space="preserve"> </w:t>
+      </w:r>
+      <w:r>
+        <w:t>может провести и сторонний наблюдатель</w:t>
+      </w:r>
+      <w:r>
+        <w:t xml:space="preserve"> в отличие от методик, использующих опросы и требующих указать критичность активов с точки зрения бизнес-процессов организации</w:t>
+      </w:r>
+      <w:r>
+        <w:t>.</w:t>
+      </w:r>
+      <w:r>
+        <w:t xml:space="preserve"> Однако, данная методика не учитывает важность самих узлов, но лишь возможность их компрометации путем эксплуатации наиболее критичных уязвимостей. Так, например, два узла, имеющие одинаковые максимальные по критичности уязвимости получат одинаковое значение риска, однако на одном из них может находиться несколько жизненно важных для работы инфраструктуры сервисов, важность которых никак не будет учтена. Также данная методика не описывает меры, принимаемые для снижения рисков.</w:t>
+      </w:r>
+    </w:p>
+    <w:p>
+      <w:r>
+        <w:t xml:space="preserve">Таким образом, необходимо разработать методику оценки </w:t>
+      </w:r>
+      <w:r>
+        <w:t>защищенности сетевой инфраструктуры и выбора контрмер, которая соответствует следующим требованиям:</w:t>
+      </w:r>
+    </w:p>
+    <w:p>
+      <w:pPr>
+        <w:pStyle w:val="af2"/>
+        <w:numPr>
+          <w:ilvl w:val="0"/>
+          <w:numId w:val="33"/>
+        </w:numPr>
+        <w:ind w:left="0" w:firstLine="851"/>
+      </w:pPr>
+      <w:r>
+        <w:t>Активы организации представляют собой сетевые узлы</w:t>
+      </w:r>
+      <w:r>
+        <w:t>;</w:t>
+      </w:r>
+    </w:p>
+    <w:p>
+      <w:pPr>
+        <w:pStyle w:val="af2"/>
+        <w:numPr>
+          <w:ilvl w:val="0"/>
+          <w:numId w:val="33"/>
+        </w:numPr>
+        <w:ind w:left="0" w:firstLine="851"/>
+      </w:pPr>
+      <w:r>
+        <w:t>Стороннее лицо, проводящее оценку защищенности сетевой инфраструктуры, должно быть способно провести самостоятельную оценку ценности активов для организации</w:t>
+      </w:r>
+      <w:r>
+        <w:t>;</w:t>
+      </w:r>
+    </w:p>
+    <w:p>
+      <w:pPr>
+        <w:pStyle w:val="af2"/>
+        <w:numPr>
+          <w:ilvl w:val="0"/>
+          <w:numId w:val="33"/>
+        </w:numPr>
+        <w:ind w:left="0" w:firstLine="851"/>
+      </w:pPr>
+      <w:r>
+        <w:t>Ценность узлов должна определяться на основании общедоступной информации и определяться целочисленным значением</w:t>
+      </w:r>
+      <w:r>
+        <w:t>;</w:t>
+      </w:r>
+    </w:p>
+    <w:p>
+      <w:pPr>
+        <w:pStyle w:val="af2"/>
+        <w:numPr>
+          <w:ilvl w:val="0"/>
+          <w:numId w:val="33"/>
+        </w:numPr>
+        <w:ind w:left="0" w:firstLine="851"/>
+      </w:pPr>
+      <w:r>
+        <w:t>Ценность узла должна зависеть от работающих на нем сервисов</w:t>
+      </w:r>
+      <w:r>
+        <w:t>;</w:t>
+      </w:r>
+    </w:p>
+    <w:p>
+      <w:pPr>
+        <w:pStyle w:val="af2"/>
+        <w:numPr>
+          <w:ilvl w:val="0"/>
+          <w:numId w:val="33"/>
+        </w:numPr>
+        <w:ind w:left="0" w:firstLine="851"/>
+      </w:pPr>
+      <w:r>
+        <w:t>Выбор защитных мер должен осуществляться с целью минимизации риска всей инфраструктуры</w:t>
+      </w:r>
+      <w:r>
+        <w:t>.</w:t>
+      </w:r>
+    </w:p>
+    <w:p>
+      <w:bookmarkStart w:id="25" w:name="_GoBack"/>
+      <w:bookmarkEnd w:id="25"/>
+    </w:p>
+    <w:p>
+      <w:pPr>
         <w:pStyle w:val="21"/>
       </w:pPr>
-      <w:bookmarkStart w:id="27" w:name="_Toc27666867"/>
+      <w:bookmarkStart w:id="26" w:name="_Toc27666867"/>
       <w:r>
         <w:lastRenderedPageBreak/>
         <w:t>Показатели защищенности и выбора контрмер</w:t>
@@ -9972,15 +10764,25 @@
       <w:r>
         <w:t xml:space="preserve"> и способы их вычисления</w:t>
       </w:r>
+      <w:bookmarkEnd w:id="26"/>
+    </w:p>
+    <w:p>
+      <w:pPr>
+        <w:pStyle w:val="3"/>
+      </w:pPr>
+      <w:bookmarkStart w:id="27" w:name="_Toc27666868"/>
+      <w:r>
+        <w:t>Простейшие показатели</w:t>
+      </w:r>
       <w:bookmarkEnd w:id="27"/>
     </w:p>
     <w:p>
       <w:pPr>
         <w:pStyle w:val="3"/>
       </w:pPr>
-      <w:bookmarkStart w:id="28" w:name="_Toc27666868"/>
-      <w:r>
-        <w:t>Простейшие показатели</w:t>
+      <w:bookmarkStart w:id="28" w:name="_Toc27666869"/>
+      <w:r>
+        <w:t>Концепция графов атак</w:t>
       </w:r>
       <w:bookmarkEnd w:id="28"/>
     </w:p>
@@ -9988,9 +10790,9 @@
       <w:pPr>
         <w:pStyle w:val="3"/>
       </w:pPr>
-      <w:bookmarkStart w:id="29" w:name="_Toc27666869"/>
-      <w:r>
-        <w:t>Концепция графов атак</w:t>
+      <w:bookmarkStart w:id="29" w:name="_Toc27666870"/>
+      <w:r>
+        <w:t>Показатели, используемые в графах атак</w:t>
       </w:r>
       <w:bookmarkEnd w:id="29"/>
     </w:p>
@@ -9998,21 +10800,11 @@
       <w:pPr>
         <w:pStyle w:val="3"/>
       </w:pPr>
-      <w:bookmarkStart w:id="30" w:name="_Toc27666870"/>
-      <w:r>
-        <w:t>Показатели, используемые в графах атак</w:t>
+      <w:bookmarkStart w:id="30" w:name="_Toc27666871"/>
+      <w:r>
+        <w:t>Существующие методы выбора защитных мер, использующие графы атак</w:t>
       </w:r>
       <w:bookmarkEnd w:id="30"/>
-    </w:p>
-    <w:p>
-      <w:pPr>
-        <w:pStyle w:val="3"/>
-      </w:pPr>
-      <w:bookmarkStart w:id="31" w:name="_Toc27666871"/>
-      <w:r>
-        <w:t>Существующие методы выбора защитных мер, использующие графы атак</w:t>
-      </w:r>
-      <w:bookmarkEnd w:id="31"/>
     </w:p>
     <w:p/>
     <w:p/>
@@ -10020,134 +10812,134 @@
       <w:pPr>
         <w:pStyle w:val="3"/>
       </w:pPr>
-      <w:bookmarkStart w:id="32" w:name="_Toc27666872"/>
+      <w:bookmarkStart w:id="31" w:name="_Toc27666872"/>
       <w:r>
         <w:t>Базовые показатели</w:t>
       </w:r>
+      <w:bookmarkEnd w:id="31"/>
+    </w:p>
+    <w:p>
+      <w:pPr>
+        <w:pStyle w:val="3"/>
+      </w:pPr>
+      <w:bookmarkStart w:id="32" w:name="_Toc27666873"/>
+      <w:r>
+        <w:t>Показатели используемые графом атак</w:t>
+      </w:r>
       <w:bookmarkEnd w:id="32"/>
     </w:p>
     <w:p>
       <w:pPr>
+        <w:pStyle w:val="21"/>
+      </w:pPr>
+      <w:bookmarkStart w:id="33" w:name="_Toc27666874"/>
+      <w:r>
+        <w:t>Способы построения графов атак</w:t>
+      </w:r>
+      <w:bookmarkEnd w:id="33"/>
+    </w:p>
+    <w:p>
+      <w:pPr>
         <w:pStyle w:val="3"/>
       </w:pPr>
-      <w:bookmarkStart w:id="33" w:name="_Toc27666873"/>
-      <w:r>
-        <w:t>Показатели используемые графом атак</w:t>
-      </w:r>
-      <w:bookmarkEnd w:id="33"/>
+      <w:bookmarkStart w:id="34" w:name="_Toc27666875"/>
+      <w:r>
+        <w:t>Ручное построение графов атак</w:t>
+      </w:r>
+      <w:bookmarkEnd w:id="34"/>
+    </w:p>
+    <w:p>
+      <w:pPr>
+        <w:pStyle w:val="3"/>
+      </w:pPr>
+      <w:bookmarkStart w:id="35" w:name="_Toc27666876"/>
+      <w:r>
+        <w:t>Автоматизированное построение графов атак</w:t>
+      </w:r>
+      <w:bookmarkEnd w:id="35"/>
+    </w:p>
+    <w:p>
+      <w:pPr>
+        <w:pStyle w:val="1"/>
+      </w:pPr>
+      <w:bookmarkStart w:id="36" w:name="_Toc27666877"/>
+      <w:r>
+        <w:t>Метод</w:t>
+      </w:r>
+      <w:r>
+        <w:t xml:space="preserve"> оценки защищенности и выбора защитных мер на основе максимизации параметра уязвимости сети</w:t>
+      </w:r>
+      <w:bookmarkEnd w:id="36"/>
     </w:p>
     <w:p>
       <w:pPr>
         <w:pStyle w:val="21"/>
       </w:pPr>
-      <w:bookmarkStart w:id="34" w:name="_Toc27666874"/>
-      <w:r>
-        <w:t>Способы построения графов атак</w:t>
-      </w:r>
-      <w:bookmarkEnd w:id="34"/>
-    </w:p>
-    <w:p>
-      <w:pPr>
-        <w:pStyle w:val="3"/>
-      </w:pPr>
-      <w:bookmarkStart w:id="35" w:name="_Toc27666875"/>
-      <w:r>
-        <w:t>Ручное построение графов атак</w:t>
-      </w:r>
-      <w:bookmarkEnd w:id="35"/>
-    </w:p>
-    <w:p>
-      <w:pPr>
-        <w:pStyle w:val="3"/>
-      </w:pPr>
-      <w:bookmarkStart w:id="36" w:name="_Toc27666876"/>
-      <w:r>
-        <w:t>Автоматизированное построение графов атак</w:t>
-      </w:r>
-      <w:bookmarkEnd w:id="36"/>
+      <w:bookmarkStart w:id="37" w:name="_Toc27666878"/>
+      <w:r>
+        <w:t>Показатели защищенности узлов сетевой инфраструктуры</w:t>
+      </w:r>
+      <w:bookmarkEnd w:id="37"/>
+    </w:p>
+    <w:p>
+      <w:pPr>
+        <w:pStyle w:val="21"/>
+      </w:pPr>
+      <w:bookmarkStart w:id="38" w:name="_Toc27666879"/>
+      <w:r>
+        <w:t>Метод оценки защищенности сетевой инфраструктуры</w:t>
+      </w:r>
+      <w:bookmarkEnd w:id="38"/>
+    </w:p>
+    <w:p>
+      <w:pPr>
+        <w:pStyle w:val="21"/>
+      </w:pPr>
+      <w:bookmarkStart w:id="39" w:name="_Toc27666880"/>
+      <w:r>
+        <w:t>Алгоритм вычисления показателя защищенности сетевой инфраструктуры</w:t>
+      </w:r>
+      <w:bookmarkEnd w:id="39"/>
+    </w:p>
+    <w:p>
+      <w:pPr>
+        <w:pStyle w:val="21"/>
+      </w:pPr>
+      <w:bookmarkStart w:id="40" w:name="_Toc27666881"/>
+      <w:r>
+        <w:t>Метод выбора защитных мер</w:t>
+      </w:r>
+      <w:bookmarkEnd w:id="40"/>
     </w:p>
     <w:p>
       <w:pPr>
         <w:pStyle w:val="1"/>
       </w:pPr>
-      <w:bookmarkStart w:id="37" w:name="_Toc27666877"/>
-      <w:r>
-        <w:t>Метод</w:t>
-      </w:r>
-      <w:r>
-        <w:t xml:space="preserve"> оценки защищенности и выбора защитных мер на основе максимизации параметра уязвимости сети</w:t>
-      </w:r>
-      <w:bookmarkEnd w:id="37"/>
+      <w:bookmarkStart w:id="41" w:name="_Toc27666882"/>
+      <w:r>
+        <w:t>Реализация системы оценки защищенности и выбора защитных мер</w:t>
+      </w:r>
+      <w:bookmarkEnd w:id="41"/>
     </w:p>
     <w:p>
       <w:pPr>
         <w:pStyle w:val="21"/>
       </w:pPr>
-      <w:bookmarkStart w:id="38" w:name="_Toc27666878"/>
-      <w:r>
-        <w:t>Показатели защищенности узлов сетевой инфраструктуры</w:t>
-      </w:r>
-      <w:bookmarkEnd w:id="38"/>
-    </w:p>
-    <w:p>
-      <w:pPr>
-        <w:pStyle w:val="21"/>
-      </w:pPr>
-      <w:bookmarkStart w:id="39" w:name="_Toc27666879"/>
-      <w:r>
-        <w:t>Метод оценки защищенности сетевой инфраструктуры</w:t>
-      </w:r>
-      <w:bookmarkEnd w:id="39"/>
-    </w:p>
-    <w:p>
-      <w:pPr>
-        <w:pStyle w:val="21"/>
-      </w:pPr>
-      <w:bookmarkStart w:id="40" w:name="_Toc27666880"/>
-      <w:r>
-        <w:t>Алгоритм вычисления показателя защищенности сетевой инфраструктуры</w:t>
-      </w:r>
-      <w:bookmarkEnd w:id="40"/>
-    </w:p>
-    <w:p>
-      <w:pPr>
-        <w:pStyle w:val="21"/>
-      </w:pPr>
-      <w:bookmarkStart w:id="41" w:name="_Toc27666881"/>
-      <w:r>
-        <w:t>Метод выбора защитных мер</w:t>
-      </w:r>
-      <w:bookmarkEnd w:id="41"/>
+      <w:bookmarkStart w:id="42" w:name="_Toc27666883"/>
+      <w:r>
+        <w:t>Архитектура системы оценки защищенности и выбора защитных мер</w:t>
+      </w:r>
+      <w:bookmarkEnd w:id="42"/>
     </w:p>
     <w:p>
       <w:pPr>
         <w:pStyle w:val="1"/>
       </w:pPr>
-      <w:bookmarkStart w:id="42" w:name="_Toc27666882"/>
-      <w:r>
-        <w:t>Реализация системы оценки защищенности и выбора защитных мер</w:t>
-      </w:r>
-      <w:bookmarkEnd w:id="42"/>
-    </w:p>
-    <w:p>
-      <w:pPr>
-        <w:pStyle w:val="21"/>
-      </w:pPr>
-      <w:bookmarkStart w:id="43" w:name="_Toc27666883"/>
-      <w:r>
-        <w:t>Архитектура системы оценки защищенности и выбора защитных мер</w:t>
+      <w:bookmarkStart w:id="43" w:name="_Toc27666884"/>
+      <w:r>
+        <w:t>Тестирование эффективности разработанного метода</w:t>
       </w:r>
       <w:bookmarkEnd w:id="43"/>
-    </w:p>
-    <w:p>
-      <w:pPr>
-        <w:pStyle w:val="1"/>
-      </w:pPr>
-      <w:bookmarkStart w:id="44" w:name="_Toc27666884"/>
-      <w:r>
-        <w:t>Тестирование эффективности разработанного метода</w:t>
-      </w:r>
-      <w:bookmarkEnd w:id="44"/>
     </w:p>
     <w:p>
       <w:r>
@@ -10220,26 +11012,26 @@
       <w:pPr>
         <w:pStyle w:val="21"/>
       </w:pPr>
-      <w:bookmarkStart w:id="45" w:name="_Toc27666885"/>
+      <w:bookmarkStart w:id="44" w:name="_Toc27666885"/>
       <w:r>
         <w:t>Анализ существующих аналогов</w:t>
       </w:r>
-      <w:bookmarkEnd w:id="45"/>
+      <w:bookmarkEnd w:id="44"/>
     </w:p>
     <w:p>
       <w:r>
         <w:t xml:space="preserve">В </w:t>
       </w:r>
-      <w:commentRangeStart w:id="46"/>
+      <w:commentRangeStart w:id="45"/>
       <w:r>
         <w:t xml:space="preserve">[Ingols, K. Practical attack graph generation for network defense] </w:t>
       </w:r>
-      <w:commentRangeEnd w:id="46"/>
+      <w:commentRangeEnd w:id="45"/>
       <w:r>
         <w:rPr>
           <w:rStyle w:val="afff"/>
         </w:rPr>
-        <w:commentReference w:id="46"/>
+        <w:commentReference w:id="45"/>
       </w:r>
       <w:r>
         <w:t>предлагается подход к генерации графа</w:t>
@@ -10308,12 +11100,12 @@
       <w:pPr>
         <w:pStyle w:val="1"/>
       </w:pPr>
-      <w:bookmarkStart w:id="47" w:name="_Toc27666886"/>
+      <w:bookmarkStart w:id="46" w:name="_Toc27666886"/>
       <w:r>
         <w:lastRenderedPageBreak/>
         <w:t>Разработка системы автоматизированного построения и анализа графа потенциальных атак</w:t>
       </w:r>
-      <w:bookmarkEnd w:id="47"/>
+      <w:bookmarkEnd w:id="46"/>
     </w:p>
     <w:p>
       <w:r>
@@ -10432,7 +11224,7 @@
           <w:lang w:eastAsia="en-US"/>
         </w:rPr>
       </w:pPr>
-      <w:bookmarkStart w:id="48" w:name="_Toc27666887"/>
+      <w:bookmarkStart w:id="47" w:name="_Toc27666887"/>
       <w:r>
         <w:rPr>
           <w:lang w:eastAsia="en-US"/>
@@ -10440,7 +11232,7 @@
         <w:lastRenderedPageBreak/>
         <w:t>Источники информации</w:t>
       </w:r>
-      <w:bookmarkEnd w:id="48"/>
+      <w:bookmarkEnd w:id="47"/>
     </w:p>
     <w:p>
       <w:pPr>
@@ -10468,12 +11260,12 @@
       <w:pPr>
         <w:pStyle w:val="1"/>
       </w:pPr>
-      <w:bookmarkStart w:id="49" w:name="_Toc27666888"/>
+      <w:bookmarkStart w:id="48" w:name="_Toc27666888"/>
       <w:r>
         <w:lastRenderedPageBreak/>
         <w:t>Краткое описание разрабатываемой системы</w:t>
       </w:r>
-      <w:bookmarkEnd w:id="49"/>
+      <w:bookmarkEnd w:id="48"/>
     </w:p>
     <w:p>
       <w:r>
@@ -16752,29 +17544,7 @@
       </w:r>
     </w:p>
   </w:comment>
-  <w:comment w:id="25" w:author="user" w:date="2019-12-19T22:28:00Z" w:initials="u">
-    <w:p>
-      <w:pPr>
-        <w:pStyle w:val="afff0"/>
-      </w:pPr>
-      <w:r>
-        <w:rPr>
-          <w:rStyle w:val="afff"/>
-        </w:rPr>
-        <w:annotationRef/>
-      </w:r>
-      <w:r>
-        <w:t xml:space="preserve">Описать в первой главе принцип расчета </w:t>
-      </w:r>
-      <w:r>
-        <w:rPr>
-          <w:lang w:val="en-US"/>
-        </w:rPr>
-        <w:t>CVSS</w:t>
-      </w:r>
-    </w:p>
-  </w:comment>
-  <w:comment w:id="46" w:author="Евгений" w:date="2019-11-17T17:34:00Z" w:initials="u">
+  <w:comment w:id="45" w:author="Евгений" w:date="2019-11-17T17:34:00Z" w:initials="u">
     <w:p>
       <w:pPr>
         <w:pStyle w:val="afff0"/>
@@ -16809,7 +17579,6 @@
   <w15:commentEx w15:paraId="20249920" w15:done="0"/>
   <w15:commentEx w15:paraId="727B352A" w15:done="0"/>
   <w15:commentEx w15:paraId="79441449" w15:done="0"/>
-  <w15:commentEx w15:paraId="3CCA13A6" w15:done="0"/>
   <w15:commentEx w15:paraId="7BB38E41" w15:done="0"/>
 </w15:commentsEx>
 </file>
@@ -16880,7 +17649,7 @@
           <w:rPr>
             <w:noProof/>
           </w:rPr>
-          <w:t>27</w:t>
+          <w:t>29</w:t>
         </w:r>
         <w:r>
           <w:rPr>
@@ -19531,7 +20300,7 @@
   <w:abstractNum w:abstractNumId="25" w15:restartNumberingAfterBreak="0">
     <w:nsid w:val="662E48BF"/>
     <w:multiLevelType w:val="hybridMultilevel"/>
-    <w:tmpl w:val="37F8A77C"/>
+    <w:tmpl w:val="653897AE"/>
     <w:lvl w:ilvl="0" w:tplc="04190001">
       <w:start w:val="1"/>
       <w:numFmt w:val="bullet"/>
@@ -20578,9 +21347,6 @@
   </w15:person>
   <w15:person w15:author="Orel">
     <w15:presenceInfo w15:providerId="None" w15:userId="Orel"/>
-  </w15:person>
-  <w15:person w15:author="user">
-    <w15:presenceInfo w15:providerId="None" w15:userId="user"/>
   </w15:person>
 </w15:people>
 </file>
@@ -22502,7 +23268,7 @@
     <w:sig w:usb0="E1002EFF" w:usb1="C000605B" w:usb2="00000029" w:usb3="00000000" w:csb0="000101FF" w:csb1="00000000"/>
   </w:font>
   <w:font w:name="MS Mincho">
-    <w:altName w:val="ＭＳ 明朝"/>
+    <w:altName w:val="Yu Gothic UI"/>
     <w:panose1 w:val="02020609040205080304"/>
     <w:charset w:val="80"/>
     <w:family w:val="roman"/>
@@ -22542,7 +23308,7 @@
   </w:compat>
   <w:rsids>
     <w:rsidRoot w:val="00C1179E"/>
-    <w:rsid w:val="003B4BF4"/>
+    <w:rsid w:val="003131AF"/>
     <w:rsid w:val="00C1179E"/>
   </w:rsids>
   <m:mathPr>
@@ -23295,7 +24061,7 @@
 </file>
 
 <file path=customXml/itemProps1.xml><?xml version="1.0" encoding="utf-8"?>
-<ds:datastoreItem xmlns:ds="http://schemas.openxmlformats.org/officeDocument/2006/customXml" ds:itemID="{FA3DFB23-CB7E-4EC0-A58B-4213D711E759}">
+<ds:datastoreItem xmlns:ds="http://schemas.openxmlformats.org/officeDocument/2006/customXml" ds:itemID="{2728D2EA-3F78-4F60-98DD-0DA95F27611C}">
   <ds:schemaRefs>
     <ds:schemaRef ds:uri="http://schemas.openxmlformats.org/officeDocument/2006/bibliography"/>
   </ds:schemaRefs>

</xml_diff>